<commit_message>
add RIP content to page
</commit_message>
<xml_diff>
--- a/Ref/上海のプレス_英訳.docx
+++ b/Ref/上海のプレス_英訳.docx
@@ -564,7 +564,16 @@
           <w:sz w:val="24"/>
           <w:szCs w:val="24"/>
         </w:rPr>
-        <w:t xml:space="preserve">Sinter Powder </w:t>
+        <w:t>magnet blocks</w:t>
+      </w:r>
+      <w:r>
+        <w:rPr>
+          <w:rFonts w:ascii="SimSun" w:eastAsia="SimSun" w:hAnsi="SimSun" w:cs="SimSun"/>
+          <w:kern w:val="0"/>
+          <w:sz w:val="24"/>
+          <w:szCs w:val="24"/>
+        </w:rPr>
+        <w:t xml:space="preserve"> </w:t>
       </w:r>
       <w:r>
         <w:rPr>
@@ -1047,7 +1056,7 @@
           <w:sz w:val="24"/>
           <w:szCs w:val="24"/>
         </w:rPr>
-        <w:t>Sinter Powder</w:t>
+        <w:t>magnet blocks</w:t>
       </w:r>
       <w:r>
         <w:rPr>
@@ -1981,6 +1990,7 @@
         <w:jc w:val="left"/>
         <w:rPr>
           <w:rFonts w:ascii="SimSun" w:eastAsia="SimSun" w:hAnsi="SimSun" w:cs="SimSun"/>
+          <w:color w:val="7030A0"/>
           <w:kern w:val="0"/>
           <w:sz w:val="27"/>
           <w:szCs w:val="27"/>
@@ -1989,6 +1999,7 @@
       <w:r>
         <w:rPr>
           <w:rFonts w:ascii="SimSun" w:eastAsia="SimSun" w:hAnsi="SimSun" w:cs="SimSun"/>
+          <w:color w:val="7030A0"/>
           <w:kern w:val="0"/>
           <w:sz w:val="27"/>
           <w:szCs w:val="27"/>
@@ -2002,14 +2013,16 @@
         <w:jc w:val="left"/>
         <w:rPr>
           <w:rFonts w:ascii="SimSun" w:eastAsia="SimSun" w:hAnsi="SimSun" w:cs="SimSun"/>
-          <w:kern w:val="0"/>
-          <w:sz w:val="24"/>
-          <w:szCs w:val="24"/>
-        </w:rPr>
-      </w:pPr>
-      <w:r>
-        <w:rPr>
-          <w:rFonts w:ascii="SimSun" w:eastAsia="SimSun" w:hAnsi="SimSun" w:cs="SimSun"/>
+          <w:color w:val="7030A0"/>
+          <w:kern w:val="0"/>
+          <w:sz w:val="24"/>
+          <w:szCs w:val="24"/>
+        </w:rPr>
+      </w:pPr>
+      <w:r>
+        <w:rPr>
+          <w:rFonts w:ascii="SimSun" w:eastAsia="SimSun" w:hAnsi="SimSun" w:cs="SimSun"/>
+          <w:color w:val="7030A0"/>
           <w:kern w:val="0"/>
           <w:sz w:val="24"/>
           <w:szCs w:val="24"/>
@@ -2023,6 +2036,7 @@
         <w:jc w:val="left"/>
         <w:rPr>
           <w:rFonts w:ascii="SimSun" w:eastAsia="SimSun" w:hAnsi="SimSun" w:cs="SimSun"/>
+          <w:color w:val="7030A0"/>
           <w:kern w:val="0"/>
           <w:sz w:val="24"/>
           <w:szCs w:val="24"/>
@@ -2042,14 +2056,16 @@
         <w:jc w:val="left"/>
         <w:rPr>
           <w:rFonts w:ascii="SimSun" w:eastAsia="SimSun" w:hAnsi="SimSun" w:cs="SimSun"/>
-          <w:kern w:val="0"/>
-          <w:sz w:val="24"/>
-          <w:szCs w:val="24"/>
-        </w:rPr>
-      </w:pPr>
-      <w:r>
-        <w:rPr>
-          <w:rFonts w:ascii="SimSun" w:eastAsia="SimSun" w:hAnsi="SimSun" w:cs="SimSun"/>
+          <w:color w:val="7030A0"/>
+          <w:kern w:val="0"/>
+          <w:sz w:val="24"/>
+          <w:szCs w:val="24"/>
+        </w:rPr>
+      </w:pPr>
+      <w:r>
+        <w:rPr>
+          <w:rFonts w:ascii="SimSun" w:eastAsia="SimSun" w:hAnsi="SimSun" w:cs="SimSun"/>
+          <w:color w:val="7030A0"/>
           <w:kern w:val="0"/>
           <w:sz w:val="24"/>
           <w:szCs w:val="24"/>
@@ -2066,14 +2082,16 @@
         <w:jc w:val="left"/>
         <w:rPr>
           <w:rFonts w:ascii="SimSun" w:eastAsia="SimSun" w:hAnsi="SimSun" w:cs="SimSun"/>
-          <w:kern w:val="0"/>
-          <w:sz w:val="24"/>
-          <w:szCs w:val="24"/>
-        </w:rPr>
-      </w:pPr>
-      <w:r>
-        <w:rPr>
-          <w:rFonts w:ascii="SimSun" w:eastAsia="SimSun" w:hAnsi="SimSun" w:cs="SimSun"/>
+          <w:color w:val="7030A0"/>
+          <w:kern w:val="0"/>
+          <w:sz w:val="24"/>
+          <w:szCs w:val="24"/>
+        </w:rPr>
+      </w:pPr>
+      <w:r>
+        <w:rPr>
+          <w:rFonts w:ascii="SimSun" w:eastAsia="SimSun" w:hAnsi="SimSun" w:cs="SimSun"/>
+          <w:color w:val="7030A0"/>
           <w:kern w:val="0"/>
           <w:sz w:val="24"/>
           <w:szCs w:val="24"/>
@@ -2083,6 +2101,7 @@
       <w:r>
         <w:rPr>
           <w:rFonts w:ascii="SimSun" w:eastAsia="SimSun" w:hAnsi="SimSun" w:cs="SimSun"/>
+          <w:color w:val="7030A0"/>
           <w:kern w:val="0"/>
           <w:sz w:val="24"/>
           <w:szCs w:val="24"/>
@@ -2092,6 +2111,7 @@
       <w:r>
         <w:rPr>
           <w:rFonts w:ascii="SimSun" w:eastAsia="SimSun" w:hAnsi="SimSun" w:cs="SimSun"/>
+          <w:color w:val="7030A0"/>
           <w:kern w:val="0"/>
           <w:sz w:val="24"/>
           <w:szCs w:val="24"/>
@@ -2112,14 +2132,16 @@
         <w:jc w:val="left"/>
         <w:rPr>
           <w:rFonts w:ascii="SimSun" w:eastAsia="SimSun" w:hAnsi="SimSun" w:cs="SimSun"/>
-          <w:kern w:val="0"/>
-          <w:sz w:val="24"/>
-          <w:szCs w:val="24"/>
-        </w:rPr>
-      </w:pPr>
-      <w:r>
-        <w:rPr>
-          <w:rFonts w:ascii="SimSun" w:eastAsia="SimSun" w:hAnsi="SimSun" w:cs="SimSun"/>
+          <w:color w:val="7030A0"/>
+          <w:kern w:val="0"/>
+          <w:sz w:val="24"/>
+          <w:szCs w:val="24"/>
+        </w:rPr>
+      </w:pPr>
+      <w:r>
+        <w:rPr>
+          <w:rFonts w:ascii="SimSun" w:eastAsia="SimSun" w:hAnsi="SimSun" w:cs="SimSun"/>
+          <w:color w:val="7030A0"/>
           <w:kern w:val="0"/>
           <w:sz w:val="24"/>
           <w:szCs w:val="24"/>
@@ -2137,14 +2159,16 @@
         <w:jc w:val="left"/>
         <w:rPr>
           <w:rFonts w:ascii="SimSun" w:eastAsia="SimSun" w:hAnsi="SimSun" w:cs="SimSun"/>
-          <w:kern w:val="0"/>
-          <w:sz w:val="24"/>
-          <w:szCs w:val="24"/>
-        </w:rPr>
-      </w:pPr>
-      <w:r>
-        <w:rPr>
-          <w:rFonts w:ascii="SimSun" w:eastAsia="SimSun" w:hAnsi="SimSun" w:cs="SimSun"/>
+          <w:color w:val="7030A0"/>
+          <w:kern w:val="0"/>
+          <w:sz w:val="24"/>
+          <w:szCs w:val="24"/>
+        </w:rPr>
+      </w:pPr>
+      <w:r>
+        <w:rPr>
+          <w:rFonts w:ascii="SimSun" w:eastAsia="SimSun" w:hAnsi="SimSun" w:cs="SimSun"/>
+          <w:color w:val="7030A0"/>
           <w:kern w:val="0"/>
           <w:sz w:val="24"/>
           <w:szCs w:val="24"/>
@@ -2154,20 +2178,12 @@
       <w:r>
         <w:rPr>
           <w:rFonts w:ascii="SimSun" w:eastAsia="SimSun" w:hAnsi="SimSun" w:cs="SimSun"/>
-          <w:kern w:val="0"/>
-          <w:sz w:val="24"/>
-          <w:szCs w:val="24"/>
-        </w:rPr>
-        <w:t xml:space="preserve">llied field: </w:t>
-      </w:r>
-      <w:r>
-        <w:rPr>
-          <w:rFonts w:ascii="SimSun" w:eastAsia="SimSun" w:hAnsi="SimSun" w:cs="SimSun"/>
-          <w:kern w:val="0"/>
-          <w:sz w:val="24"/>
-          <w:szCs w:val="24"/>
-        </w:rPr>
-        <w:t>2400KA/m</w:t>
+          <w:color w:val="7030A0"/>
+          <w:kern w:val="0"/>
+          <w:sz w:val="24"/>
+          <w:szCs w:val="24"/>
+        </w:rPr>
+        <w:t>llied field: 2400KA/m</w:t>
       </w:r>
     </w:p>
     <w:p>
@@ -2183,14 +2199,16 @@
         <w:jc w:val="left"/>
         <w:rPr>
           <w:rFonts w:ascii="SimSun" w:eastAsia="SimSun" w:hAnsi="SimSun" w:cs="SimSun"/>
-          <w:kern w:val="0"/>
-          <w:sz w:val="24"/>
-          <w:szCs w:val="24"/>
-        </w:rPr>
-      </w:pPr>
-      <w:r>
-        <w:rPr>
-          <w:rFonts w:ascii="SimSun" w:eastAsia="SimSun" w:hAnsi="SimSun" w:cs="SimSun"/>
+          <w:color w:val="7030A0"/>
+          <w:kern w:val="0"/>
+          <w:sz w:val="24"/>
+          <w:szCs w:val="24"/>
+        </w:rPr>
+      </w:pPr>
+      <w:r>
+        <w:rPr>
+          <w:rFonts w:ascii="SimSun" w:eastAsia="SimSun" w:hAnsi="SimSun" w:cs="SimSun"/>
+          <w:color w:val="7030A0"/>
           <w:kern w:val="0"/>
           <w:sz w:val="24"/>
           <w:szCs w:val="24"/>
@@ -2207,28 +2225,60 @@
         <w:jc w:val="left"/>
         <w:rPr>
           <w:rFonts w:ascii="SimSun" w:eastAsia="SimSun" w:hAnsi="SimSun" w:cs="SimSun"/>
-          <w:kern w:val="0"/>
-          <w:sz w:val="24"/>
-          <w:szCs w:val="24"/>
-        </w:rPr>
-      </w:pPr>
-      <w:r>
-        <w:rPr>
-          <w:rFonts w:ascii="SimSun" w:eastAsia="SimSun" w:hAnsi="SimSun" w:cs="SimSun"/>
-          <w:kern w:val="0"/>
-          <w:sz w:val="24"/>
-          <w:szCs w:val="24"/>
-        </w:rPr>
-        <w:t>Fully closed-loop controlled molding</w:t>
-      </w:r>
-      <w:r>
-        <w:rPr>
-          <w:rFonts w:ascii="SimSun" w:eastAsia="SimSun" w:hAnsi="SimSun" w:cs="SimSun"/>
-          <w:kern w:val="0"/>
-          <w:sz w:val="24"/>
-          <w:szCs w:val="24"/>
-        </w:rPr>
-        <w:t xml:space="preserve"> system </w:t>
+          <w:color w:val="7030A0"/>
+          <w:kern w:val="0"/>
+          <w:sz w:val="24"/>
+          <w:szCs w:val="24"/>
+        </w:rPr>
+      </w:pPr>
+      <w:r>
+        <w:rPr>
+          <w:rFonts w:ascii="SimSun" w:eastAsia="SimSun" w:hAnsi="SimSun" w:cs="SimSun"/>
+          <w:color w:val="7030A0"/>
+          <w:kern w:val="0"/>
+          <w:sz w:val="24"/>
+          <w:szCs w:val="24"/>
+        </w:rPr>
+        <w:t xml:space="preserve">Fully closed-loop controlled </w:t>
+      </w:r>
+      <w:r>
+        <w:rPr>
+          <w:rFonts w:ascii="SimSun" w:eastAsia="SimSun" w:hAnsi="SimSun" w:cs="SimSun"/>
+          <w:color w:val="7030A0"/>
+          <w:kern w:val="0"/>
+          <w:sz w:val="24"/>
+          <w:szCs w:val="24"/>
+        </w:rPr>
+        <w:t>die</w:t>
+      </w:r>
+      <w:r>
+        <w:rPr>
+          <w:rFonts w:ascii="SimSun" w:eastAsia="SimSun" w:hAnsi="SimSun" w:cs="SimSun"/>
+          <w:color w:val="7030A0"/>
+          <w:kern w:val="0"/>
+          <w:sz w:val="24"/>
+          <w:szCs w:val="24"/>
+        </w:rPr>
+        <w:t xml:space="preserve"> </w:t>
+      </w:r>
+      <w:r>
+        <w:rPr>
+          <w:rFonts w:ascii="Arial" w:hAnsi="Arial" w:cs="Arial"/>
+          <w:color w:val="7030A0"/>
+          <w:sz w:val="20"/>
+          <w:szCs w:val="20"/>
+        </w:rPr>
+        <w:t>pressing system</w:t>
+      </w:r>
+      <w:r>
+        <w:rPr>
+          <w:rFonts w:ascii="SimSun" w:eastAsia="SimSun" w:hAnsi="SimSun" w:cs="SimSun"/>
+          <w:color w:val="7030A0"/>
+          <w:kern w:val="0"/>
+          <w:sz w:val="24"/>
+          <w:szCs w:val="24"/>
+        </w:rPr>
+        <w:t xml:space="preserve"> </w:t>
       </w:r>
     </w:p>
     <w:p>
@@ -2240,55 +2290,41 @@
         <w:jc w:val="left"/>
         <w:rPr>
           <w:rFonts w:ascii="SimSun" w:eastAsia="SimSun" w:hAnsi="SimSun" w:cs="SimSun"/>
-          <w:kern w:val="0"/>
-          <w:sz w:val="24"/>
-          <w:szCs w:val="24"/>
-        </w:rPr>
-      </w:pPr>
-      <w:r>
-        <w:rPr>
-          <w:rFonts w:ascii="SimSun" w:eastAsia="SimSun" w:hAnsi="SimSun" w:cs="SimSun"/>
-          <w:kern w:val="0"/>
-          <w:sz w:val="24"/>
-          <w:szCs w:val="24"/>
-        </w:rPr>
-        <w:t xml:space="preserve">Precise </w:t>
-      </w:r>
-      <w:r>
-        <w:rPr>
-          <w:rFonts w:ascii="SimSun" w:eastAsia="SimSun" w:hAnsi="SimSun" w:cs="SimSun"/>
-          <w:kern w:val="0"/>
-          <w:sz w:val="24"/>
-          <w:szCs w:val="24"/>
-        </w:rPr>
-        <w:t xml:space="preserve">single stage </w:t>
-      </w:r>
-      <w:r>
-        <w:rPr>
-          <w:rFonts w:ascii="SimSun" w:eastAsia="SimSun" w:hAnsi="SimSun" w:cs="SimSun"/>
-          <w:kern w:val="0"/>
-          <w:sz w:val="24"/>
-          <w:szCs w:val="24"/>
-        </w:rPr>
-        <w:t xml:space="preserve">control of mold release </w:t>
-      </w:r>
-      <w:r>
-        <w:rPr>
-          <w:rFonts w:ascii="SimSun" w:eastAsia="SimSun" w:hAnsi="SimSun" w:cs="SimSun"/>
-          <w:kern w:val="0"/>
-          <w:sz w:val="24"/>
-          <w:szCs w:val="24"/>
-        </w:rPr>
-        <w:t xml:space="preserve">  </w:t>
-      </w:r>
-      <w:r>
-        <w:rPr>
-          <w:rFonts w:ascii="SimSun" w:eastAsia="SimSun" w:hAnsi="SimSun" w:cs="SimSun"/>
-          <w:kern w:val="0"/>
-          <w:sz w:val="24"/>
-          <w:szCs w:val="24"/>
-        </w:rPr>
-        <w:t>4.3g/cm</w:t>
+          <w:color w:val="7030A0"/>
+          <w:kern w:val="0"/>
+          <w:sz w:val="24"/>
+          <w:szCs w:val="24"/>
+        </w:rPr>
+      </w:pPr>
+      <w:r>
+        <w:rPr>
+          <w:rFonts w:ascii="SimSun" w:eastAsia="SimSun" w:hAnsi="SimSun" w:cs="SimSun"/>
+          <w:color w:val="7030A0"/>
+          <w:kern w:val="0"/>
+          <w:sz w:val="24"/>
+          <w:szCs w:val="24"/>
+        </w:rPr>
+        <w:t xml:space="preserve">Precise single stage control of mold release </w:t>
+      </w:r>
+      <w:r>
+        <w:rPr>
+          <w:rFonts w:ascii="SimSun" w:eastAsia="SimSun" w:hAnsi="SimSun" w:cs="SimSun"/>
+          <w:color w:val="7030A0"/>
+          <w:kern w:val="0"/>
+          <w:sz w:val="24"/>
+          <w:szCs w:val="24"/>
+        </w:rPr>
+        <w:t>@</w:t>
+      </w:r>
+      <w:r>
+        <w:rPr>
+          <w:rFonts w:ascii="SimSun" w:eastAsia="SimSun" w:hAnsi="SimSun" w:cs="SimSun"/>
+          <w:color w:val="7030A0"/>
+          <w:kern w:val="0"/>
+          <w:sz w:val="24"/>
+          <w:szCs w:val="24"/>
+        </w:rPr>
+        <w:t xml:space="preserve"> 4.3g/cm</w:t>
       </w:r>
     </w:p>
     <w:p>
@@ -2304,14 +2340,16 @@
         <w:jc w:val="left"/>
         <w:rPr>
           <w:rFonts w:ascii="SimSun" w:eastAsia="SimSun" w:hAnsi="SimSun" w:cs="SimSun"/>
-          <w:kern w:val="0"/>
-          <w:sz w:val="24"/>
-          <w:szCs w:val="24"/>
-        </w:rPr>
-      </w:pPr>
-      <w:r>
-        <w:rPr>
-          <w:rFonts w:ascii="SimSun" w:eastAsia="SimSun" w:hAnsi="SimSun" w:cs="SimSun"/>
+          <w:color w:val="7030A0"/>
+          <w:kern w:val="0"/>
+          <w:sz w:val="24"/>
+          <w:szCs w:val="24"/>
+        </w:rPr>
+      </w:pPr>
+      <w:r>
+        <w:rPr>
+          <w:rFonts w:ascii="SimSun" w:eastAsia="SimSun" w:hAnsi="SimSun" w:cs="SimSun"/>
+          <w:color w:val="7030A0"/>
           <w:kern w:val="0"/>
           <w:sz w:val="24"/>
           <w:szCs w:val="24"/>
@@ -2328,23 +2366,46 @@
         <w:jc w:val="left"/>
         <w:rPr>
           <w:rFonts w:ascii="SimSun" w:eastAsia="SimSun" w:hAnsi="SimSun" w:cs="SimSun"/>
-          <w:kern w:val="0"/>
-          <w:sz w:val="24"/>
-          <w:szCs w:val="24"/>
-        </w:rPr>
-      </w:pPr>
-      <w:r>
-        <w:rPr>
-          <w:rFonts w:ascii="SimSun" w:eastAsia="SimSun" w:hAnsi="SimSun" w:cs="SimSun"/>
-          <w:kern w:val="0"/>
-          <w:sz w:val="24"/>
-          <w:szCs w:val="24"/>
-        </w:rPr>
-        <w:t>No isostatic pressure necessary</w:t>
-      </w:r>
-      <w:r>
-        <w:rPr>
-          <w:rFonts w:ascii="SimSun" w:eastAsia="SimSun" w:hAnsi="SimSun" w:cs="SimSun"/>
+          <w:color w:val="7030A0"/>
+          <w:kern w:val="0"/>
+          <w:sz w:val="24"/>
+          <w:szCs w:val="24"/>
+        </w:rPr>
+      </w:pPr>
+      <w:r>
+        <w:rPr>
+          <w:rFonts w:ascii="SimSun" w:eastAsia="SimSun" w:hAnsi="SimSun" w:cs="SimSun"/>
+          <w:color w:val="7030A0"/>
+          <w:kern w:val="0"/>
+          <w:sz w:val="24"/>
+          <w:szCs w:val="24"/>
+        </w:rPr>
+        <w:t>No re</w:t>
+      </w:r>
+      <w:r>
+        <w:rPr>
+          <w:rFonts w:ascii="SimSun" w:eastAsia="SimSun" w:hAnsi="SimSun" w:cs="SimSun"/>
+          <w:color w:val="7030A0"/>
+          <w:kern w:val="0"/>
+          <w:sz w:val="24"/>
+          <w:szCs w:val="24"/>
+        </w:rPr>
+        <w:t>quired</w:t>
+      </w:r>
+      <w:r>
+        <w:rPr>
+          <w:rFonts w:ascii="SimSun" w:eastAsia="SimSun" w:hAnsi="SimSun" w:cs="SimSun"/>
+          <w:color w:val="7030A0"/>
+          <w:kern w:val="0"/>
+          <w:sz w:val="24"/>
+          <w:szCs w:val="24"/>
+        </w:rPr>
+        <w:t xml:space="preserve"> isostatic pressure</w:t>
+      </w:r>
+      <w:r>
+        <w:rPr>
+          <w:rFonts w:ascii="SimSun" w:eastAsia="SimSun" w:hAnsi="SimSun" w:cs="SimSun"/>
+          <w:color w:val="7030A0"/>
           <w:kern w:val="0"/>
           <w:sz w:val="24"/>
           <w:szCs w:val="24"/>
@@ -2361,41 +2422,46 @@
         <w:jc w:val="left"/>
         <w:rPr>
           <w:rFonts w:ascii="SimSun" w:eastAsia="SimSun" w:hAnsi="SimSun" w:cs="SimSun"/>
-          <w:kern w:val="0"/>
-          <w:sz w:val="24"/>
-          <w:szCs w:val="24"/>
-        </w:rPr>
-      </w:pPr>
-      <w:r>
-        <w:rPr>
-          <w:rFonts w:ascii="SimSun" w:eastAsia="SimSun" w:hAnsi="SimSun" w:cs="SimSun"/>
-          <w:kern w:val="0"/>
-          <w:sz w:val="24"/>
-          <w:szCs w:val="24"/>
-        </w:rPr>
-        <w:t xml:space="preserve">continuous </w:t>
-      </w:r>
-      <w:r>
-        <w:rPr>
-          <w:rFonts w:ascii="SimSun" w:eastAsia="SimSun" w:hAnsi="SimSun" w:cs="SimSun"/>
-          <w:kern w:val="0"/>
-          <w:sz w:val="24"/>
-          <w:szCs w:val="24"/>
-        </w:rPr>
-        <w:t>feedthrough</w:t>
-      </w:r>
-      <w:r>
-        <w:rPr>
-          <w:rFonts w:ascii="SimSun" w:eastAsia="SimSun" w:hAnsi="SimSun" w:cs="SimSun"/>
-          <w:kern w:val="0"/>
-          <w:sz w:val="24"/>
-          <w:szCs w:val="24"/>
-        </w:rPr>
-        <w:t xml:space="preserve"> </w:t>
-      </w:r>
-      <w:r>
-        <w:rPr>
-          <w:rFonts w:ascii="SimSun" w:eastAsia="SimSun" w:hAnsi="SimSun" w:cs="SimSun"/>
+          <w:color w:val="7030A0"/>
+          <w:kern w:val="0"/>
+          <w:sz w:val="24"/>
+          <w:szCs w:val="24"/>
+        </w:rPr>
+      </w:pPr>
+      <w:r>
+        <w:rPr>
+          <w:rFonts w:ascii="SimSun" w:eastAsia="SimSun" w:hAnsi="SimSun" w:cs="SimSun"/>
+          <w:color w:val="7030A0"/>
+          <w:kern w:val="0"/>
+          <w:sz w:val="24"/>
+          <w:szCs w:val="24"/>
+        </w:rPr>
+        <w:t>C</w:t>
+      </w:r>
+      <w:r>
+        <w:rPr>
+          <w:rFonts w:ascii="SimSun" w:eastAsia="SimSun" w:hAnsi="SimSun" w:cs="SimSun"/>
+          <w:color w:val="7030A0"/>
+          <w:kern w:val="0"/>
+          <w:sz w:val="24"/>
+          <w:szCs w:val="24"/>
+        </w:rPr>
+        <w:t xml:space="preserve">ontinuous </w:t>
+      </w:r>
+      <w:r>
+        <w:rPr>
+          <w:rFonts w:ascii="SimSun" w:eastAsia="SimSun" w:hAnsi="SimSun" w:cs="SimSun"/>
+          <w:color w:val="7030A0"/>
+          <w:kern w:val="0"/>
+          <w:sz w:val="24"/>
+          <w:szCs w:val="24"/>
+        </w:rPr>
+        <w:t xml:space="preserve">feed </w:t>
+      </w:r>
+      <w:r>
+        <w:rPr>
+          <w:rFonts w:ascii="SimSun" w:eastAsia="SimSun" w:hAnsi="SimSun" w:cs="SimSun"/>
+          <w:color w:val="7030A0"/>
           <w:kern w:val="0"/>
           <w:sz w:val="24"/>
           <w:szCs w:val="24"/>
@@ -2405,6 +2471,7 @@
       <w:r>
         <w:rPr>
           <w:rFonts w:ascii="SimSun" w:eastAsia="SimSun" w:hAnsi="SimSun" w:cs="SimSun"/>
+          <w:color w:val="7030A0"/>
           <w:kern w:val="0"/>
           <w:sz w:val="24"/>
           <w:szCs w:val="24"/>
@@ -2425,14 +2492,16 @@
         <w:jc w:val="left"/>
         <w:rPr>
           <w:rFonts w:ascii="SimSun" w:eastAsia="SimSun" w:hAnsi="SimSun" w:cs="SimSun"/>
-          <w:kern w:val="0"/>
-          <w:sz w:val="24"/>
-          <w:szCs w:val="24"/>
-        </w:rPr>
-      </w:pPr>
-      <w:r>
-        <w:rPr>
-          <w:rFonts w:ascii="SimSun" w:eastAsia="SimSun" w:hAnsi="SimSun" w:cs="SimSun"/>
+          <w:color w:val="7030A0"/>
+          <w:kern w:val="0"/>
+          <w:sz w:val="24"/>
+          <w:szCs w:val="24"/>
+        </w:rPr>
+      </w:pPr>
+      <w:r>
+        <w:rPr>
+          <w:rFonts w:ascii="SimSun" w:eastAsia="SimSun" w:hAnsi="SimSun" w:cs="SimSun"/>
+          <w:color w:val="7030A0"/>
           <w:kern w:val="0"/>
           <w:sz w:val="24"/>
           <w:szCs w:val="24"/>
@@ -2449,14 +2518,16 @@
         <w:jc w:val="left"/>
         <w:rPr>
           <w:rFonts w:ascii="SimSun" w:eastAsia="SimSun" w:hAnsi="SimSun" w:cs="SimSun"/>
-          <w:kern w:val="0"/>
-          <w:sz w:val="24"/>
-          <w:szCs w:val="24"/>
-        </w:rPr>
-      </w:pPr>
-      <w:r>
-        <w:rPr>
-          <w:rFonts w:ascii="SimSun" w:eastAsia="SimSun" w:hAnsi="SimSun" w:cs="SimSun"/>
+          <w:color w:val="7030A0"/>
+          <w:kern w:val="0"/>
+          <w:sz w:val="24"/>
+          <w:szCs w:val="24"/>
+        </w:rPr>
+      </w:pPr>
+      <w:r>
+        <w:rPr>
+          <w:rFonts w:ascii="SimSun" w:eastAsia="SimSun" w:hAnsi="SimSun" w:cs="SimSun"/>
+          <w:color w:val="7030A0"/>
           <w:kern w:val="0"/>
           <w:sz w:val="24"/>
           <w:szCs w:val="24"/>
@@ -2466,20 +2537,12 @@
       <w:r>
         <w:rPr>
           <w:rFonts w:ascii="SimSun" w:eastAsia="SimSun" w:hAnsi="SimSun" w:cs="SimSun"/>
-          <w:kern w:val="0"/>
-          <w:sz w:val="24"/>
-          <w:szCs w:val="24"/>
-        </w:rPr>
-        <w:t xml:space="preserve"> </w:t>
-      </w:r>
-      <w:r>
-        <w:rPr>
-          <w:rFonts w:ascii="SimSun" w:eastAsia="SimSun" w:hAnsi="SimSun" w:cs="SimSun"/>
-          <w:kern w:val="0"/>
-          <w:sz w:val="24"/>
-          <w:szCs w:val="24"/>
-        </w:rPr>
-        <w:t>consumption.</w:t>
+          <w:color w:val="7030A0"/>
+          <w:kern w:val="0"/>
+          <w:sz w:val="24"/>
+          <w:szCs w:val="24"/>
+        </w:rPr>
+        <w:t xml:space="preserve"> consumption.</w:t>
       </w:r>
     </w:p>
     <w:p>
@@ -2494,14 +2557,16 @@
         <w:jc w:val="left"/>
         <w:rPr>
           <w:rFonts w:ascii="SimSun" w:eastAsia="SimSun" w:hAnsi="SimSun" w:cs="SimSun"/>
-          <w:kern w:val="0"/>
-          <w:sz w:val="24"/>
-          <w:szCs w:val="24"/>
-        </w:rPr>
-      </w:pPr>
-      <w:r>
-        <w:rPr>
-          <w:rFonts w:ascii="SimSun" w:eastAsia="SimSun" w:hAnsi="SimSun" w:cs="SimSun"/>
+          <w:color w:val="7030A0"/>
+          <w:kern w:val="0"/>
+          <w:sz w:val="24"/>
+          <w:szCs w:val="24"/>
+        </w:rPr>
+      </w:pPr>
+      <w:r>
+        <w:rPr>
+          <w:rFonts w:ascii="SimSun" w:eastAsia="SimSun" w:hAnsi="SimSun" w:cs="SimSun"/>
+          <w:color w:val="7030A0"/>
           <w:kern w:val="0"/>
           <w:sz w:val="24"/>
           <w:szCs w:val="24"/>
@@ -2517,14 +2582,16 @@
         <w:jc w:val="left"/>
         <w:rPr>
           <w:rFonts w:ascii="SimSun" w:eastAsia="SimSun" w:hAnsi="SimSun" w:cs="SimSun"/>
-          <w:kern w:val="0"/>
-          <w:sz w:val="24"/>
-          <w:szCs w:val="24"/>
-        </w:rPr>
-      </w:pPr>
-      <w:r>
-        <w:rPr>
-          <w:rFonts w:ascii="SimSun" w:eastAsia="SimSun" w:hAnsi="SimSun" w:cs="SimSun"/>
+          <w:color w:val="7030A0"/>
+          <w:kern w:val="0"/>
+          <w:sz w:val="24"/>
+          <w:szCs w:val="24"/>
+        </w:rPr>
+      </w:pPr>
+      <w:r>
+        <w:rPr>
+          <w:rFonts w:ascii="SimSun" w:eastAsia="SimSun" w:hAnsi="SimSun" w:cs="SimSun"/>
+          <w:color w:val="7030A0"/>
           <w:kern w:val="0"/>
           <w:sz w:val="24"/>
           <w:szCs w:val="24"/>
@@ -2534,6 +2601,7 @@
       <w:r>
         <w:rPr>
           <w:rFonts w:ascii="SimSun" w:eastAsia="SimSun" w:hAnsi="SimSun" w:cs="SimSun"/>
+          <w:color w:val="7030A0"/>
           <w:kern w:val="0"/>
           <w:sz w:val="24"/>
           <w:szCs w:val="24"/>
@@ -2562,6 +2630,7 @@
         <w:jc w:val="left"/>
         <w:rPr>
           <w:rFonts w:ascii="SimSun" w:eastAsia="SimSun" w:hAnsi="SimSun" w:cs="SimSun"/>
+          <w:color w:val="7030A0"/>
           <w:kern w:val="0"/>
           <w:sz w:val="27"/>
           <w:szCs w:val="27"/>
@@ -2570,6 +2639,7 @@
       <w:r>
         <w:rPr>
           <w:rFonts w:ascii="SimSun" w:eastAsia="SimSun" w:hAnsi="SimSun" w:cs="SimSun"/>
+          <w:color w:val="7030A0"/>
           <w:kern w:val="0"/>
           <w:sz w:val="27"/>
           <w:szCs w:val="27"/>
@@ -2585,32 +2655,56 @@
         <w:jc w:val="left"/>
         <w:rPr>
           <w:rFonts w:ascii="SimSun" w:eastAsia="SimSun" w:hAnsi="SimSun" w:cs="SimSun"/>
-          <w:kern w:val="0"/>
-          <w:sz w:val="24"/>
-          <w:szCs w:val="24"/>
-        </w:rPr>
-      </w:pPr>
-      <w:r>
-        <w:rPr>
-          <w:rFonts w:ascii="SimSun" w:eastAsia="SimSun" w:hAnsi="SimSun" w:cs="SimSun"/>
-          <w:kern w:val="0"/>
-          <w:sz w:val="24"/>
-          <w:szCs w:val="24"/>
-        </w:rPr>
-        <w:t>Full-automat</w:t>
-      </w:r>
-      <w:r>
-        <w:rPr>
-          <w:rFonts w:ascii="SimSun" w:eastAsia="SimSun" w:hAnsi="SimSun" w:cs="SimSun"/>
-          <w:kern w:val="0"/>
-          <w:sz w:val="24"/>
-          <w:szCs w:val="24"/>
-        </w:rPr>
-        <w:t>ed</w:t>
-      </w:r>
-      <w:r>
-        <w:rPr>
-          <w:rFonts w:ascii="SimSun" w:eastAsia="SimSun" w:hAnsi="SimSun" w:cs="SimSun"/>
+          <w:color w:val="7030A0"/>
+          <w:kern w:val="0"/>
+          <w:sz w:val="24"/>
+          <w:szCs w:val="24"/>
+        </w:rPr>
+      </w:pPr>
+      <w:r>
+        <w:rPr>
+          <w:rFonts w:ascii="SimSun" w:eastAsia="SimSun" w:hAnsi="SimSun" w:cs="SimSun"/>
+          <w:color w:val="7030A0"/>
+          <w:kern w:val="0"/>
+          <w:sz w:val="24"/>
+          <w:szCs w:val="24"/>
+        </w:rPr>
+        <w:t xml:space="preserve">Full-automated </w:t>
+      </w:r>
+      <w:r>
+        <w:rPr>
+          <w:rFonts w:ascii="SimSun" w:eastAsia="SimSun" w:hAnsi="SimSun" w:cs="SimSun"/>
+          <w:color w:val="7030A0"/>
+          <w:kern w:val="0"/>
+          <w:sz w:val="24"/>
+          <w:szCs w:val="24"/>
+        </w:rPr>
+        <w:t>F</w:t>
+      </w:r>
+      <w:r>
+        <w:rPr>
+          <w:rFonts w:ascii="SimSun" w:eastAsia="SimSun" w:hAnsi="SimSun" w:cs="SimSun"/>
+          <w:color w:val="7030A0"/>
+          <w:kern w:val="0"/>
+          <w:sz w:val="24"/>
+          <w:szCs w:val="24"/>
+        </w:rPr>
+        <w:t xml:space="preserve">urnace </w:t>
+      </w:r>
+      <w:r>
+        <w:rPr>
+          <w:rFonts w:ascii="SimSun" w:eastAsia="SimSun" w:hAnsi="SimSun" w:cs="SimSun"/>
+          <w:color w:val="7030A0"/>
+          <w:kern w:val="0"/>
+          <w:sz w:val="24"/>
+          <w:szCs w:val="24"/>
+        </w:rPr>
+        <w:t>Process</w:t>
+      </w:r>
+      <w:r>
+        <w:rPr>
+          <w:rFonts w:ascii="SimSun" w:eastAsia="SimSun" w:hAnsi="SimSun" w:cs="SimSun"/>
+          <w:color w:val="7030A0"/>
           <w:kern w:val="0"/>
           <w:sz w:val="24"/>
           <w:szCs w:val="24"/>
@@ -2620,29 +2714,42 @@
       <w:r>
         <w:rPr>
           <w:rFonts w:ascii="SimSun" w:eastAsia="SimSun" w:hAnsi="SimSun" w:cs="SimSun"/>
-          <w:kern w:val="0"/>
-          <w:sz w:val="24"/>
-          <w:szCs w:val="24"/>
-        </w:rPr>
-        <w:t>furnace assembly line</w:t>
-      </w:r>
-      <w:r>
-        <w:rPr>
-          <w:rFonts w:ascii="SimSun" w:eastAsia="SimSun" w:hAnsi="SimSun" w:cs="SimSun"/>
-          <w:kern w:val="0"/>
-          <w:sz w:val="24"/>
-          <w:szCs w:val="24"/>
-        </w:rPr>
-        <w:t xml:space="preserve">: </w:t>
-      </w:r>
-      <w:r>
-        <w:rPr>
-          <w:rFonts w:ascii="SimSun" w:eastAsia="SimSun" w:hAnsi="SimSun" w:cs="SimSun"/>
-          <w:kern w:val="0"/>
-          <w:sz w:val="24"/>
-          <w:szCs w:val="24"/>
-        </w:rPr>
-        <w:t>Oxygen-free pressurized</w:t>
+          <w:color w:val="7030A0"/>
+          <w:kern w:val="0"/>
+          <w:sz w:val="24"/>
+          <w:szCs w:val="24"/>
+        </w:rPr>
+        <w:t>L</w:t>
+      </w:r>
+      <w:r>
+        <w:rPr>
+          <w:rFonts w:ascii="SimSun" w:eastAsia="SimSun" w:hAnsi="SimSun" w:cs="SimSun"/>
+          <w:color w:val="7030A0"/>
+          <w:kern w:val="0"/>
+          <w:sz w:val="24"/>
+          <w:szCs w:val="24"/>
+        </w:rPr>
+        <w:t>ine</w:t>
+      </w:r>
+      <w:r>
+        <w:rPr>
+          <w:rFonts w:ascii="SimSun" w:eastAsia="SimSun" w:hAnsi="SimSun" w:cs="SimSun"/>
+          <w:color w:val="7030A0"/>
+          <w:kern w:val="0"/>
+          <w:sz w:val="24"/>
+          <w:szCs w:val="24"/>
+        </w:rPr>
+        <w:t xml:space="preserve">: Oxygen-free </w:t>
+      </w:r>
+      <w:r>
+        <w:rPr>
+          <w:rFonts w:ascii="SimSun" w:eastAsia="SimSun" w:hAnsi="SimSun" w:cs="SimSun"/>
+          <w:color w:val="7030A0"/>
+          <w:kern w:val="0"/>
+          <w:sz w:val="24"/>
+          <w:szCs w:val="24"/>
+        </w:rPr>
+        <w:t>Sintering</w:t>
       </w:r>
     </w:p>
     <w:p>
@@ -2653,6 +2760,7 @@
         <w:jc w:val="left"/>
         <w:rPr>
           <w:rFonts w:ascii="SimSun" w:eastAsia="SimSun" w:hAnsi="SimSun" w:cs="SimSun"/>
+          <w:color w:val="7030A0"/>
           <w:kern w:val="0"/>
           <w:sz w:val="24"/>
           <w:szCs w:val="24"/>
@@ -2672,14 +2780,16 @@
         <w:jc w:val="left"/>
         <w:rPr>
           <w:rFonts w:ascii="SimSun" w:eastAsia="SimSun" w:hAnsi="SimSun" w:cs="SimSun"/>
-          <w:kern w:val="0"/>
-          <w:sz w:val="24"/>
-          <w:szCs w:val="24"/>
-        </w:rPr>
-      </w:pPr>
-      <w:r>
-        <w:rPr>
-          <w:rFonts w:ascii="SimSun" w:eastAsia="SimSun" w:hAnsi="SimSun" w:cs="SimSun"/>
+          <w:color w:val="7030A0"/>
+          <w:kern w:val="0"/>
+          <w:sz w:val="24"/>
+          <w:szCs w:val="24"/>
+        </w:rPr>
+      </w:pPr>
+      <w:r>
+        <w:rPr>
+          <w:rFonts w:ascii="SimSun" w:eastAsia="SimSun" w:hAnsi="SimSun" w:cs="SimSun"/>
+          <w:color w:val="7030A0"/>
           <w:kern w:val="0"/>
           <w:sz w:val="24"/>
           <w:szCs w:val="24"/>
@@ -2696,6 +2806,7 @@
         <w:jc w:val="left"/>
         <w:rPr>
           <w:rFonts w:ascii="SimSun" w:eastAsia="ＭＳ 明朝" w:hAnsi="SimSun" w:cs="SimSun"/>
+          <w:color w:val="7030A0"/>
           <w:kern w:val="0"/>
           <w:sz w:val="24"/>
           <w:szCs w:val="24"/>
@@ -2705,6 +2816,7 @@
       <w:r>
         <w:rPr>
           <w:rFonts w:ascii="SimSun" w:eastAsia="ＭＳ 明朝" w:hAnsi="SimSun" w:cs="SimSun"/>
+          <w:color w:val="7030A0"/>
           <w:kern w:val="0"/>
           <w:sz w:val="24"/>
           <w:szCs w:val="24"/>
@@ -2715,216 +2827,172 @@
       <w:r>
         <w:rPr>
           <w:rFonts w:ascii="SimSun" w:eastAsia="ＭＳ 明朝" w:hAnsi="SimSun" w:cs="SimSun"/>
+          <w:color w:val="7030A0"/>
           <w:kern w:val="0"/>
           <w:sz w:val="24"/>
           <w:szCs w:val="24"/>
           <w:lang w:eastAsia="ja-JP"/>
         </w:rPr>
-        <w:t xml:space="preserve">chieving a </w:t>
+        <w:t xml:space="preserve">chieving a fully </w:t>
       </w:r>
       <w:r>
         <w:rPr>
           <w:rFonts w:ascii="SimSun" w:eastAsia="ＭＳ 明朝" w:hAnsi="SimSun" w:cs="SimSun"/>
+          <w:color w:val="7030A0"/>
           <w:kern w:val="0"/>
           <w:sz w:val="24"/>
           <w:szCs w:val="24"/>
           <w:lang w:eastAsia="ja-JP"/>
         </w:rPr>
-        <w:t xml:space="preserve">fully </w:t>
+        <w:t xml:space="preserve">automated </w:t>
       </w:r>
       <w:r>
         <w:rPr>
           <w:rFonts w:ascii="SimSun" w:eastAsia="ＭＳ 明朝" w:hAnsi="SimSun" w:cs="SimSun"/>
+          <w:color w:val="7030A0"/>
           <w:kern w:val="0"/>
           <w:sz w:val="24"/>
           <w:szCs w:val="24"/>
           <w:lang w:eastAsia="ja-JP"/>
         </w:rPr>
-        <w:t xml:space="preserve">automated </w:t>
+        <w:t>press</w:t>
       </w:r>
       <w:r>
         <w:rPr>
           <w:rFonts w:ascii="SimSun" w:eastAsia="ＭＳ 明朝" w:hAnsi="SimSun" w:cs="SimSun"/>
+          <w:color w:val="7030A0"/>
           <w:kern w:val="0"/>
           <w:sz w:val="24"/>
           <w:szCs w:val="24"/>
           <w:lang w:eastAsia="ja-JP"/>
         </w:rPr>
-        <w:t>press</w:t>
+        <w:t xml:space="preserve"> process</w:t>
       </w:r>
       <w:r>
         <w:rPr>
           <w:rFonts w:ascii="SimSun" w:eastAsia="ＭＳ 明朝" w:hAnsi="SimSun" w:cs="SimSun"/>
+          <w:color w:val="7030A0"/>
           <w:kern w:val="0"/>
           <w:sz w:val="24"/>
           <w:szCs w:val="24"/>
           <w:lang w:eastAsia="ja-JP"/>
         </w:rPr>
-        <w:t xml:space="preserve"> process</w:t>
+        <w:t xml:space="preserve">, </w:t>
       </w:r>
       <w:r>
         <w:rPr>
           <w:rFonts w:ascii="SimSun" w:eastAsia="ＭＳ 明朝" w:hAnsi="SimSun" w:cs="SimSun"/>
+          <w:color w:val="7030A0"/>
           <w:kern w:val="0"/>
           <w:sz w:val="24"/>
           <w:szCs w:val="24"/>
           <w:lang w:eastAsia="ja-JP"/>
         </w:rPr>
+        <w:t xml:space="preserve">with automatic </w:t>
+      </w:r>
+      <w:r>
+        <w:rPr>
+          <w:rFonts w:ascii="SimSun" w:eastAsia="ＭＳ 明朝" w:hAnsi="SimSun" w:cs="SimSun"/>
+          <w:color w:val="7030A0"/>
+          <w:kern w:val="0"/>
+          <w:sz w:val="24"/>
+          <w:szCs w:val="24"/>
+          <w:lang w:eastAsia="ja-JP"/>
+        </w:rPr>
+        <w:t xml:space="preserve">material </w:t>
+      </w:r>
+      <w:r>
+        <w:rPr>
+          <w:rFonts w:ascii="SimSun" w:eastAsia="ＭＳ 明朝" w:hAnsi="SimSun" w:cs="SimSun"/>
+          <w:color w:val="7030A0"/>
+          <w:kern w:val="0"/>
+          <w:sz w:val="24"/>
+          <w:szCs w:val="24"/>
+          <w:lang w:eastAsia="ja-JP"/>
+        </w:rPr>
+        <w:t>handling</w:t>
+      </w:r>
+      <w:r>
+        <w:rPr>
+          <w:rFonts w:ascii="SimSun" w:eastAsia="ＭＳ 明朝" w:hAnsi="SimSun" w:cs="SimSun"/>
+          <w:color w:val="7030A0"/>
+          <w:kern w:val="0"/>
+          <w:sz w:val="24"/>
+          <w:szCs w:val="24"/>
+          <w:lang w:eastAsia="ja-JP"/>
+        </w:rPr>
         <w:t xml:space="preserve">, </w:t>
       </w:r>
       <w:r>
         <w:rPr>
+          <w:rFonts w:ascii="SimSun" w:eastAsia="ＭＳ 明朝" w:hAnsi="SimSun" w:cs="SimSun" w:hint="eastAsia"/>
+          <w:color w:val="7030A0"/>
+          <w:kern w:val="0"/>
+          <w:sz w:val="24"/>
+          <w:szCs w:val="24"/>
+          <w:lang w:eastAsia="ja-JP"/>
+        </w:rPr>
+        <w:t>s</w:t>
+      </w:r>
+      <w:r>
+        <w:rPr>
           <w:rFonts w:ascii="SimSun" w:eastAsia="ＭＳ 明朝" w:hAnsi="SimSun" w:cs="SimSun"/>
+          <w:color w:val="7030A0"/>
           <w:kern w:val="0"/>
           <w:sz w:val="24"/>
           <w:szCs w:val="24"/>
           <w:lang w:eastAsia="ja-JP"/>
         </w:rPr>
-        <w:t xml:space="preserve">with </w:t>
+        <w:t>tacking</w:t>
       </w:r>
       <w:r>
         <w:rPr>
           <w:rFonts w:ascii="SimSun" w:eastAsia="ＭＳ 明朝" w:hAnsi="SimSun" w:cs="SimSun"/>
+          <w:color w:val="7030A0"/>
           <w:kern w:val="0"/>
           <w:sz w:val="24"/>
           <w:szCs w:val="24"/>
           <w:lang w:eastAsia="ja-JP"/>
         </w:rPr>
-        <w:t>automatic</w:t>
+        <w:t xml:space="preserve">, </w:t>
       </w:r>
       <w:r>
         <w:rPr>
           <w:rFonts w:ascii="SimSun" w:eastAsia="ＭＳ 明朝" w:hAnsi="SimSun" w:cs="SimSun"/>
+          <w:color w:val="7030A0"/>
           <w:kern w:val="0"/>
           <w:sz w:val="24"/>
           <w:szCs w:val="24"/>
           <w:lang w:eastAsia="ja-JP"/>
         </w:rPr>
-        <w:t xml:space="preserve"> </w:t>
+        <w:t xml:space="preserve">and a continuous </w:t>
       </w:r>
       <w:r>
         <w:rPr>
           <w:rFonts w:ascii="SimSun" w:eastAsia="ＭＳ 明朝" w:hAnsi="SimSun" w:cs="SimSun"/>
+          <w:color w:val="7030A0"/>
           <w:kern w:val="0"/>
           <w:sz w:val="24"/>
           <w:szCs w:val="24"/>
           <w:lang w:eastAsia="ja-JP"/>
         </w:rPr>
-        <w:t xml:space="preserve">material </w:t>
+        <w:t xml:space="preserve">conveying system for the </w:t>
       </w:r>
       <w:r>
         <w:rPr>
           <w:rFonts w:ascii="SimSun" w:eastAsia="ＭＳ 明朝" w:hAnsi="SimSun" w:cs="SimSun"/>
+          <w:color w:val="7030A0"/>
           <w:kern w:val="0"/>
           <w:sz w:val="24"/>
           <w:szCs w:val="24"/>
           <w:lang w:eastAsia="ja-JP"/>
         </w:rPr>
-        <w:t>handling</w:t>
+        <w:t>furnace</w:t>
       </w:r>
       <w:r>
         <w:rPr>
           <w:rFonts w:ascii="SimSun" w:eastAsia="ＭＳ 明朝" w:hAnsi="SimSun" w:cs="SimSun"/>
-          <w:kern w:val="0"/>
-          <w:sz w:val="24"/>
-          <w:szCs w:val="24"/>
-          <w:lang w:eastAsia="ja-JP"/>
-        </w:rPr>
-        <w:t xml:space="preserve">, </w:t>
-      </w:r>
-      <w:r>
-        <w:rPr>
-          <w:rFonts w:ascii="SimSun" w:eastAsia="ＭＳ 明朝" w:hAnsi="SimSun" w:cs="SimSun" w:hint="eastAsia"/>
-          <w:kern w:val="0"/>
-          <w:sz w:val="24"/>
-          <w:szCs w:val="24"/>
-          <w:lang w:eastAsia="ja-JP"/>
-        </w:rPr>
-        <w:t>s</w:t>
-      </w:r>
-      <w:r>
-        <w:rPr>
-          <w:rFonts w:ascii="SimSun" w:eastAsia="ＭＳ 明朝" w:hAnsi="SimSun" w:cs="SimSun"/>
-          <w:kern w:val="0"/>
-          <w:sz w:val="24"/>
-          <w:szCs w:val="24"/>
-          <w:lang w:eastAsia="ja-JP"/>
-        </w:rPr>
-        <w:t>tacking</w:t>
-      </w:r>
-      <w:r>
-        <w:rPr>
-          <w:rFonts w:ascii="SimSun" w:eastAsia="ＭＳ 明朝" w:hAnsi="SimSun" w:cs="SimSun"/>
-          <w:kern w:val="0"/>
-          <w:sz w:val="24"/>
-          <w:szCs w:val="24"/>
-          <w:lang w:eastAsia="ja-JP"/>
-        </w:rPr>
-        <w:t xml:space="preserve">, </w:t>
-      </w:r>
-      <w:r>
-        <w:rPr>
-          <w:rFonts w:ascii="SimSun" w:eastAsia="ＭＳ 明朝" w:hAnsi="SimSun" w:cs="SimSun"/>
-          <w:kern w:val="0"/>
-          <w:sz w:val="24"/>
-          <w:szCs w:val="24"/>
-          <w:lang w:eastAsia="ja-JP"/>
-        </w:rPr>
-        <w:t xml:space="preserve">and a </w:t>
-      </w:r>
-      <w:r>
-        <w:rPr>
-          <w:rFonts w:ascii="SimSun" w:eastAsia="ＭＳ 明朝" w:hAnsi="SimSun" w:cs="SimSun"/>
-          <w:kern w:val="0"/>
-          <w:sz w:val="24"/>
-          <w:szCs w:val="24"/>
-          <w:lang w:eastAsia="ja-JP"/>
-        </w:rPr>
-        <w:t xml:space="preserve">continuous </w:t>
-      </w:r>
-      <w:r>
-        <w:rPr>
-          <w:rFonts w:ascii="SimSun" w:eastAsia="ＭＳ 明朝" w:hAnsi="SimSun" w:cs="SimSun"/>
-          <w:kern w:val="0"/>
-          <w:sz w:val="24"/>
-          <w:szCs w:val="24"/>
-          <w:lang w:eastAsia="ja-JP"/>
-        </w:rPr>
-        <w:t>c</w:t>
-      </w:r>
-      <w:r>
-        <w:rPr>
-          <w:rFonts w:ascii="SimSun" w:eastAsia="ＭＳ 明朝" w:hAnsi="SimSun" w:cs="SimSun"/>
-          <w:kern w:val="0"/>
-          <w:sz w:val="24"/>
-          <w:szCs w:val="24"/>
-          <w:lang w:eastAsia="ja-JP"/>
-        </w:rPr>
-        <w:t>onveying</w:t>
-      </w:r>
-      <w:r>
-        <w:rPr>
-          <w:rFonts w:ascii="SimSun" w:eastAsia="ＭＳ 明朝" w:hAnsi="SimSun" w:cs="SimSun"/>
-          <w:kern w:val="0"/>
-          <w:sz w:val="24"/>
-          <w:szCs w:val="24"/>
-          <w:lang w:eastAsia="ja-JP"/>
-        </w:rPr>
-        <w:t xml:space="preserve"> system for the </w:t>
-      </w:r>
-      <w:r>
-        <w:rPr>
-          <w:rFonts w:ascii="SimSun" w:eastAsia="ＭＳ 明朝" w:hAnsi="SimSun" w:cs="SimSun"/>
-          <w:kern w:val="0"/>
-          <w:sz w:val="24"/>
-          <w:szCs w:val="24"/>
-          <w:lang w:eastAsia="ja-JP"/>
-        </w:rPr>
-        <w:t>furnace</w:t>
-      </w:r>
-      <w:r>
-        <w:rPr>
-          <w:rFonts w:ascii="SimSun" w:eastAsia="ＭＳ 明朝" w:hAnsi="SimSun" w:cs="SimSun"/>
+          <w:color w:val="7030A0"/>
           <w:kern w:val="0"/>
           <w:sz w:val="24"/>
           <w:szCs w:val="24"/>
@@ -2946,14 +3014,16 @@
         <w:jc w:val="left"/>
         <w:rPr>
           <w:rFonts w:ascii="SimSun" w:eastAsia="SimSun" w:hAnsi="SimSun" w:cs="SimSun"/>
-          <w:kern w:val="0"/>
-          <w:sz w:val="24"/>
-          <w:szCs w:val="24"/>
-        </w:rPr>
-      </w:pPr>
-      <w:r>
-        <w:rPr>
-          <w:rFonts w:ascii="SimSun" w:eastAsia="SimSun" w:hAnsi="SimSun" w:cs="SimSun"/>
+          <w:color w:val="7030A0"/>
+          <w:kern w:val="0"/>
+          <w:sz w:val="24"/>
+          <w:szCs w:val="24"/>
+        </w:rPr>
+      </w:pPr>
+      <w:r>
+        <w:rPr>
+          <w:rFonts w:ascii="SimSun" w:eastAsia="SimSun" w:hAnsi="SimSun" w:cs="SimSun"/>
+          <w:color w:val="7030A0"/>
           <w:kern w:val="0"/>
           <w:sz w:val="24"/>
           <w:szCs w:val="24"/>
@@ -2970,37 +3040,21 @@
         <w:jc w:val="left"/>
         <w:rPr>
           <w:rFonts w:ascii="SimSun" w:eastAsia="SimSun" w:hAnsi="SimSun" w:cs="SimSun"/>
-          <w:kern w:val="0"/>
-          <w:sz w:val="24"/>
-          <w:szCs w:val="24"/>
-        </w:rPr>
-      </w:pPr>
-      <w:r>
-        <w:rPr>
-          <w:rFonts w:ascii="SimSun" w:eastAsia="SimSun" w:hAnsi="SimSun" w:cs="SimSun"/>
-          <w:kern w:val="0"/>
-          <w:sz w:val="24"/>
-          <w:szCs w:val="24"/>
-        </w:rPr>
-        <w:t>Oxygen levels below</w:t>
-      </w:r>
-      <w:r>
-        <w:rPr>
-          <w:rFonts w:ascii="SimSun" w:eastAsia="SimSun" w:hAnsi="SimSun" w:cs="SimSun"/>
-          <w:kern w:val="0"/>
-          <w:sz w:val="24"/>
-          <w:szCs w:val="24"/>
-        </w:rPr>
-        <w:t xml:space="preserve"> </w:t>
-      </w:r>
-      <w:r>
-        <w:rPr>
-          <w:rFonts w:ascii="SimSun" w:eastAsia="SimSun" w:hAnsi="SimSun" w:cs="SimSun"/>
-          <w:kern w:val="0"/>
-          <w:sz w:val="24"/>
-          <w:szCs w:val="24"/>
-        </w:rPr>
-        <w:t>50PPM</w:t>
+          <w:color w:val="7030A0"/>
+          <w:kern w:val="0"/>
+          <w:sz w:val="24"/>
+          <w:szCs w:val="24"/>
+        </w:rPr>
+      </w:pPr>
+      <w:r>
+        <w:rPr>
+          <w:rFonts w:ascii="SimSun" w:eastAsia="SimSun" w:hAnsi="SimSun" w:cs="SimSun"/>
+          <w:color w:val="7030A0"/>
+          <w:kern w:val="0"/>
+          <w:sz w:val="24"/>
+          <w:szCs w:val="24"/>
+        </w:rPr>
+        <w:t>Oxygen levels below 50PPM</w:t>
       </w:r>
     </w:p>
     <w:p>
@@ -3016,14 +3070,16 @@
         <w:jc w:val="left"/>
         <w:rPr>
           <w:rFonts w:ascii="SimSun" w:eastAsia="SimSun" w:hAnsi="SimSun" w:cs="SimSun"/>
-          <w:kern w:val="0"/>
-          <w:sz w:val="24"/>
-          <w:szCs w:val="24"/>
-        </w:rPr>
-      </w:pPr>
-      <w:r>
-        <w:rPr>
-          <w:rFonts w:ascii="SimSun" w:eastAsia="SimSun" w:hAnsi="SimSun" w:cs="SimSun"/>
+          <w:color w:val="7030A0"/>
+          <w:kern w:val="0"/>
+          <w:sz w:val="24"/>
+          <w:szCs w:val="24"/>
+        </w:rPr>
+      </w:pPr>
+      <w:r>
+        <w:rPr>
+          <w:rFonts w:ascii="SimSun" w:eastAsia="SimSun" w:hAnsi="SimSun" w:cs="SimSun"/>
+          <w:color w:val="7030A0"/>
           <w:kern w:val="0"/>
           <w:sz w:val="24"/>
           <w:szCs w:val="24"/>
@@ -3040,6 +3096,7 @@
         <w:jc w:val="left"/>
         <w:rPr>
           <w:rFonts w:ascii="SimSun" w:eastAsia="ＭＳ 明朝" w:hAnsi="SimSun" w:cs="SimSun"/>
+          <w:color w:val="7030A0"/>
           <w:kern w:val="0"/>
           <w:sz w:val="24"/>
           <w:szCs w:val="24"/>
@@ -3049,6 +3106,7 @@
       <w:r>
         <w:rPr>
           <w:rFonts w:ascii="SimSun" w:eastAsia="ＭＳ 明朝" w:hAnsi="SimSun" w:cs="SimSun" w:hint="eastAsia"/>
+          <w:color w:val="7030A0"/>
           <w:kern w:val="0"/>
           <w:sz w:val="24"/>
           <w:szCs w:val="24"/>
@@ -3059,6 +3117,7 @@
       <w:r>
         <w:rPr>
           <w:rFonts w:ascii="SimSun" w:eastAsia="ＭＳ 明朝" w:hAnsi="SimSun" w:cs="SimSun"/>
+          <w:color w:val="7030A0"/>
           <w:kern w:val="0"/>
           <w:sz w:val="24"/>
           <w:szCs w:val="24"/>
@@ -3069,6 +3128,7 @@
       <w:r>
         <w:rPr>
           <w:rFonts w:ascii="SimSun" w:eastAsia="ＭＳ 明朝" w:hAnsi="SimSun" w:cs="SimSun"/>
+          <w:color w:val="7030A0"/>
           <w:kern w:val="0"/>
           <w:sz w:val="24"/>
           <w:szCs w:val="24"/>
@@ -3079,6 +3139,7 @@
       <w:r>
         <w:rPr>
           <w:rFonts w:ascii="SimSun" w:eastAsia="ＭＳ 明朝" w:hAnsi="SimSun" w:cs="SimSun"/>
+          <w:color w:val="7030A0"/>
           <w:kern w:val="0"/>
           <w:sz w:val="24"/>
           <w:szCs w:val="24"/>
@@ -3089,26 +3150,18 @@
       <w:r>
         <w:rPr>
           <w:rFonts w:ascii="SimSun" w:eastAsia="ＭＳ 明朝" w:hAnsi="SimSun" w:cs="SimSun"/>
+          <w:color w:val="7030A0"/>
           <w:kern w:val="0"/>
           <w:sz w:val="24"/>
           <w:szCs w:val="24"/>
           <w:lang w:eastAsia="ja-JP"/>
         </w:rPr>
-        <w:t>MES</w:t>
+        <w:t xml:space="preserve">MES </w:t>
       </w:r>
       <w:r>
         <w:rPr>
           <w:rFonts w:ascii="SimSun" w:eastAsia="ＭＳ 明朝" w:hAnsi="SimSun" w:cs="SimSun"/>
-          <w:kern w:val="0"/>
-          <w:sz w:val="24"/>
-          <w:szCs w:val="24"/>
-          <w:lang w:eastAsia="ja-JP"/>
-        </w:rPr>
-        <w:t xml:space="preserve"> </w:t>
-      </w:r>
-      <w:r>
-        <w:rPr>
-          <w:rFonts w:ascii="SimSun" w:eastAsia="ＭＳ 明朝" w:hAnsi="SimSun" w:cs="SimSun"/>
+          <w:color w:val="7030A0"/>
           <w:kern w:val="0"/>
           <w:sz w:val="24"/>
           <w:szCs w:val="24"/>
@@ -3828,14 +3881,16 @@
         <w:jc w:val="left"/>
         <w:rPr>
           <w:rFonts w:ascii="SimSun" w:eastAsia="SimSun" w:hAnsi="SimSun" w:cs="SimSun"/>
-          <w:kern w:val="0"/>
-          <w:sz w:val="24"/>
-          <w:szCs w:val="24"/>
-        </w:rPr>
-      </w:pPr>
-      <w:r>
-        <w:rPr>
-          <w:rFonts w:ascii="SimSun" w:eastAsia="SimSun" w:hAnsi="SimSun" w:cs="SimSun"/>
+          <w:color w:val="7030A0"/>
+          <w:kern w:val="0"/>
+          <w:sz w:val="24"/>
+          <w:szCs w:val="24"/>
+        </w:rPr>
+      </w:pPr>
+      <w:r>
+        <w:rPr>
+          <w:rFonts w:ascii="SimSun" w:eastAsia="SimSun" w:hAnsi="SimSun" w:cs="SimSun"/>
+          <w:color w:val="7030A0"/>
           <w:kern w:val="0"/>
           <w:sz w:val="24"/>
           <w:szCs w:val="24"/>
@@ -3985,14 +4040,16 @@
         <w:jc w:val="left"/>
         <w:rPr>
           <w:rFonts w:ascii="SimSun" w:eastAsia="SimSun" w:hAnsi="SimSun" w:cs="SimSun"/>
-          <w:kern w:val="0"/>
-          <w:sz w:val="24"/>
-          <w:szCs w:val="24"/>
-        </w:rPr>
-      </w:pPr>
-      <w:r>
-        <w:rPr>
-          <w:rFonts w:ascii="SimSun" w:eastAsia="SimSun" w:hAnsi="SimSun" w:cs="SimSun"/>
+          <w:color w:val="7030A0"/>
+          <w:kern w:val="0"/>
+          <w:sz w:val="24"/>
+          <w:szCs w:val="24"/>
+        </w:rPr>
+      </w:pPr>
+      <w:r>
+        <w:rPr>
+          <w:rFonts w:ascii="SimSun" w:eastAsia="SimSun" w:hAnsi="SimSun" w:cs="SimSun"/>
+          <w:color w:val="7030A0"/>
           <w:kern w:val="0"/>
           <w:sz w:val="24"/>
           <w:szCs w:val="24"/>
@@ -4019,440 +4076,7 @@
         <w:spacing w:before="75" w:after="75"/>
         <w:jc w:val="left"/>
         <w:rPr>
-          <w:rFonts w:ascii="Arial" w:eastAsia="SimSun" w:hAnsi="Arial" w:cs="Arial"/>
-          <w:color w:val="FF0000"/>
-          <w:kern w:val="0"/>
-          <w:sz w:val="24"/>
-          <w:szCs w:val="24"/>
-        </w:rPr>
-      </w:pPr>
-      <w:r>
-        <w:rPr>
-          <w:rFonts w:ascii="Arial" w:eastAsia="SimSun" w:hAnsi="Arial" w:cs="Arial"/>
-          <w:color w:val="FF0000"/>
-          <w:kern w:val="0"/>
-          <w:sz w:val="24"/>
-          <w:szCs w:val="24"/>
-        </w:rPr>
-        <w:t xml:space="preserve">The </w:t>
-      </w:r>
-    </w:p>
-    <w:p>
-      <w:pPr>
-        <w:widowControl/>
-        <w:spacing w:before="75" w:after="75"/>
-        <w:jc w:val="left"/>
-        <w:rPr>
-          <w:rFonts w:ascii="SimSun" w:eastAsia="SimSun" w:hAnsi="SimSun" w:cs="SimSun"/>
-          <w:kern w:val="0"/>
-          <w:sz w:val="24"/>
-          <w:szCs w:val="24"/>
-        </w:rPr>
-      </w:pPr>
-    </w:p>
-    <w:p>
-      <w:pPr>
-        <w:widowControl/>
-        <w:spacing w:before="75" w:after="75"/>
-        <w:jc w:val="left"/>
-        <w:rPr>
-          <w:rFonts w:ascii="SimSun" w:eastAsia="SimSun" w:hAnsi="SimSun" w:cs="SimSun"/>
-          <w:kern w:val="0"/>
-          <w:sz w:val="24"/>
-          <w:szCs w:val="24"/>
-        </w:rPr>
-      </w:pPr>
-    </w:p>
-    <w:p>
-      <w:pPr>
-        <w:widowControl/>
-        <w:spacing w:before="75" w:after="75"/>
-        <w:jc w:val="left"/>
-        <w:rPr>
-          <w:rFonts w:ascii="SimSun" w:eastAsia="SimSun" w:hAnsi="SimSun" w:cs="SimSun"/>
-          <w:kern w:val="0"/>
-          <w:sz w:val="24"/>
-          <w:szCs w:val="24"/>
-        </w:rPr>
-      </w:pPr>
-      <w:r>
-        <w:rPr>
-          <w:rFonts w:ascii="SimSun" w:eastAsia="SimSun" w:hAnsi="SimSun" w:cs="SimSun"/>
-          <w:kern w:val="0"/>
-          <w:sz w:val="24"/>
-          <w:szCs w:val="24"/>
-        </w:rPr>
-        <w:t>oday marks the launch of the 13th International Conference on Electric Drives Production (EDPC-2023) at the Marinaforum Regensburg!</w:t>
-      </w:r>
-    </w:p>
-    <w:p>
-      <w:pPr>
-        <w:widowControl/>
-        <w:spacing w:before="75" w:after="75"/>
-        <w:jc w:val="left"/>
-        <w:rPr>
-          <w:rFonts w:ascii="SimSun" w:eastAsia="SimSun" w:hAnsi="SimSun" w:cs="SimSun"/>
-          <w:kern w:val="0"/>
-          <w:sz w:val="24"/>
-          <w:szCs w:val="24"/>
-        </w:rPr>
-      </w:pPr>
-    </w:p>
-    <w:p>
-      <w:pPr>
-        <w:widowControl/>
-        <w:spacing w:before="75" w:after="75"/>
-        <w:jc w:val="left"/>
-        <w:rPr>
-          <w:rFonts w:ascii="SimSun" w:eastAsia="SimSun" w:hAnsi="SimSun" w:cs="SimSun"/>
-          <w:kern w:val="0"/>
-          <w:sz w:val="24"/>
-          <w:szCs w:val="24"/>
-        </w:rPr>
-      </w:pPr>
-      <w:r>
-        <w:rPr>
-          <w:rFonts w:ascii="SimSun" w:eastAsia="SimSun" w:hAnsi="SimSun" w:cs="SimSun"/>
-          <w:kern w:val="0"/>
-          <w:sz w:val="24"/>
-          <w:szCs w:val="24"/>
-        </w:rPr>
-        <w:lastRenderedPageBreak/>
-        <w:t>We are proud to open the doors to a realm of innovation, collaboration, and the cutting-edge in electric drive technology, in partnership with our collaborator Institute FAPS and with generous support from our sponsor Marsilli Deutschland GmbH.</w:t>
-      </w:r>
-    </w:p>
-    <w:p>
-      <w:pPr>
-        <w:widowControl/>
-        <w:spacing w:before="75" w:after="75"/>
-        <w:jc w:val="left"/>
-        <w:rPr>
-          <w:rFonts w:ascii="SimSun" w:eastAsia="SimSun" w:hAnsi="SimSun" w:cs="SimSun"/>
-          <w:kern w:val="0"/>
-          <w:sz w:val="24"/>
-          <w:szCs w:val="24"/>
-        </w:rPr>
-      </w:pPr>
-    </w:p>
-    <w:p>
-      <w:pPr>
-        <w:widowControl/>
-        <w:spacing w:before="75" w:after="75"/>
-        <w:jc w:val="left"/>
-        <w:rPr>
-          <w:rFonts w:ascii="SimSun" w:eastAsia="SimSun" w:hAnsi="SimSun" w:cs="SimSun"/>
-          <w:kern w:val="0"/>
-          <w:sz w:val="24"/>
-          <w:szCs w:val="24"/>
-        </w:rPr>
-      </w:pPr>
-      <w:r>
-        <w:rPr>
-          <w:rFonts w:ascii="SimSun" w:eastAsia="SimSun" w:hAnsi="SimSun" w:cs="SimSun"/>
-          <w:kern w:val="0"/>
-          <w:sz w:val="24"/>
-          <w:szCs w:val="24"/>
-        </w:rPr>
-        <w:t xml:space="preserve">Join us for an immersive two-day journey that promises to drive the conversation and innovation in e-mobility. </w:t>
-      </w:r>
-    </w:p>
-    <w:p>
-      <w:pPr>
-        <w:widowControl/>
-        <w:spacing w:before="75" w:after="75"/>
-        <w:jc w:val="left"/>
-        <w:rPr>
-          <w:rFonts w:ascii="SimSun" w:eastAsia="SimSun" w:hAnsi="SimSun" w:cs="SimSun"/>
-          <w:kern w:val="0"/>
-          <w:sz w:val="24"/>
-          <w:szCs w:val="24"/>
-        </w:rPr>
-      </w:pPr>
-    </w:p>
-    <w:p>
-      <w:pPr>
-        <w:widowControl/>
-        <w:spacing w:before="75" w:after="75"/>
-        <w:jc w:val="left"/>
-        <w:rPr>
-          <w:rFonts w:ascii="SimSun" w:eastAsia="SimSun" w:hAnsi="SimSun" w:cs="SimSun"/>
-          <w:kern w:val="0"/>
-          <w:sz w:val="24"/>
-          <w:szCs w:val="24"/>
-        </w:rPr>
-      </w:pPr>
-      <w:r>
-        <w:rPr>
-          <w:rFonts w:ascii="SimSun" w:eastAsia="SimSun" w:hAnsi="SimSun" w:cs="SimSun"/>
-          <w:kern w:val="0"/>
-          <w:sz w:val="24"/>
-          <w:szCs w:val="24"/>
-        </w:rPr>
-        <w:t>If you're here with us, make sure to connect. Let's propel the future of electric drives together!</w:t>
-      </w:r>
-    </w:p>
-    <w:p>
-      <w:pPr>
-        <w:widowControl/>
-        <w:spacing w:before="75" w:after="75"/>
-        <w:jc w:val="left"/>
-        <w:rPr>
-          <w:rFonts w:ascii="SimSun" w:eastAsia="SimSun" w:hAnsi="SimSun" w:cs="SimSun"/>
-          <w:kern w:val="0"/>
-          <w:sz w:val="24"/>
-          <w:szCs w:val="24"/>
-        </w:rPr>
-      </w:pPr>
-    </w:p>
-    <w:p>
-      <w:pPr>
-        <w:widowControl/>
-        <w:spacing w:before="75" w:after="75"/>
-        <w:jc w:val="left"/>
-        <w:rPr>
-          <w:rFonts w:ascii="SimSun" w:eastAsia="SimSun" w:hAnsi="SimSun" w:cs="SimSun"/>
-          <w:kern w:val="0"/>
-          <w:sz w:val="24"/>
-          <w:szCs w:val="24"/>
-        </w:rPr>
-      </w:pPr>
-      <w:r>
-        <w:rPr>
-          <w:rFonts w:ascii="SimSun" w:eastAsia="SimSun" w:hAnsi="SimSun" w:cs="SimSun"/>
-          <w:kern w:val="0"/>
-          <w:sz w:val="24"/>
-          <w:szCs w:val="24"/>
-        </w:rPr>
-        <w:t>The 13</w:t>
-      </w:r>
-      <w:r>
-        <w:rPr>
-          <w:rFonts w:ascii="SimSun" w:eastAsia="SimSun" w:hAnsi="SimSun" w:cs="SimSun"/>
-          <w:kern w:val="0"/>
-          <w:sz w:val="24"/>
-          <w:szCs w:val="24"/>
-          <w:vertAlign w:val="superscript"/>
-        </w:rPr>
-        <w:t>th</w:t>
-      </w:r>
-      <w:r>
-        <w:rPr>
-          <w:rFonts w:ascii="SimSun" w:eastAsia="SimSun" w:hAnsi="SimSun" w:cs="SimSun"/>
-          <w:kern w:val="0"/>
-          <w:sz w:val="24"/>
-          <w:szCs w:val="24"/>
-        </w:rPr>
-        <w:t xml:space="preserve"> </w:t>
-      </w:r>
-      <w:r>
-        <w:rPr>
-          <w:rFonts w:ascii="SimSun" w:eastAsia="SimSun" w:hAnsi="SimSun" w:cs="SimSun"/>
-          <w:kern w:val="0"/>
-          <w:sz w:val="24"/>
-          <w:szCs w:val="24"/>
-        </w:rPr>
-        <w:t>Electric Drives Production Conference (#EDPC)</w:t>
-      </w:r>
-      <w:r>
-        <w:rPr>
-          <w:rFonts w:ascii="SimSun" w:eastAsia="SimSun" w:hAnsi="SimSun" w:cs="SimSun"/>
-          <w:kern w:val="0"/>
-          <w:sz w:val="24"/>
-          <w:szCs w:val="24"/>
-        </w:rPr>
-        <w:t xml:space="preserve"> has officially begun</w:t>
-      </w:r>
-      <w:r>
-        <w:rPr>
-          <w:rFonts w:ascii="SimSun" w:eastAsia="SimSun" w:hAnsi="SimSun" w:cs="SimSun"/>
-          <w:kern w:val="0"/>
-          <w:sz w:val="24"/>
-          <w:szCs w:val="24"/>
-        </w:rPr>
-        <w:t>.</w:t>
-      </w:r>
-      <w:r>
-        <w:rPr>
-          <w:rFonts w:ascii="SimSun" w:eastAsia="SimSun" w:hAnsi="SimSun" w:cs="SimSun"/>
-          <w:kern w:val="0"/>
-          <w:sz w:val="24"/>
-          <w:szCs w:val="24"/>
-        </w:rPr>
-        <w:t xml:space="preserve"> </w:t>
-      </w:r>
-      <w:r>
-        <w:rPr>
-          <w:rFonts w:ascii="SimSun" w:eastAsia="SimSun" w:hAnsi="SimSun" w:cs="SimSun"/>
-          <w:kern w:val="0"/>
-          <w:sz w:val="24"/>
-          <w:szCs w:val="24"/>
-        </w:rPr>
-        <w:t>Nihon Denji Sokki</w:t>
-      </w:r>
-      <w:r>
-        <w:rPr>
-          <w:rFonts w:ascii="SimSun" w:eastAsia="SimSun" w:hAnsi="SimSun" w:cs="SimSun"/>
-          <w:kern w:val="0"/>
-          <w:sz w:val="24"/>
-          <w:szCs w:val="24"/>
-        </w:rPr>
-        <w:t xml:space="preserve"> is glad to be a part of it.</w:t>
-      </w:r>
-    </w:p>
-    <w:p>
-      <w:pPr>
-        <w:widowControl/>
-        <w:spacing w:before="75" w:after="75"/>
-        <w:jc w:val="left"/>
-        <w:rPr>
-          <w:rFonts w:ascii="SimSun" w:eastAsia="SimSun" w:hAnsi="SimSun" w:cs="SimSun" w:hint="eastAsia"/>
-          <w:kern w:val="0"/>
-          <w:sz w:val="24"/>
-          <w:szCs w:val="24"/>
-        </w:rPr>
-      </w:pPr>
-    </w:p>
-    <w:p>
-      <w:pPr>
-        <w:widowControl/>
-        <w:spacing w:before="75" w:after="75"/>
-        <w:jc w:val="left"/>
-        <w:rPr>
-          <w:rFonts w:ascii="SimSun" w:eastAsia="SimSun" w:hAnsi="SimSun" w:cs="SimSun"/>
-          <w:kern w:val="0"/>
-          <w:sz w:val="24"/>
-          <w:szCs w:val="24"/>
-        </w:rPr>
-      </w:pPr>
-      <w:r>
-        <w:rPr>
-          <w:rFonts w:ascii="SimSun" w:eastAsia="SimSun" w:hAnsi="SimSun" w:cs="SimSun"/>
-          <w:kern w:val="0"/>
-          <w:sz w:val="24"/>
-          <w:szCs w:val="24"/>
-        </w:rPr>
-        <w:t>#</w:t>
-      </w:r>
-      <w:r>
-        <w:rPr>
-          <w:rFonts w:ascii="SimSun" w:eastAsia="SimSun" w:hAnsi="SimSun" w:cs="SimSun"/>
-          <w:kern w:val="0"/>
-          <w:sz w:val="24"/>
-          <w:szCs w:val="24"/>
-        </w:rPr>
-        <w:t xml:space="preserve">EDPC2023 </w:t>
-      </w:r>
-      <w:r>
-        <w:rPr>
-          <w:rFonts w:ascii="SimSun" w:eastAsia="SimSun" w:hAnsi="SimSun" w:cs="SimSun"/>
-          <w:kern w:val="0"/>
-          <w:sz w:val="24"/>
-          <w:szCs w:val="24"/>
-        </w:rPr>
-        <w:t>#</w:t>
-      </w:r>
-      <w:r>
-        <w:rPr>
-          <w:rFonts w:ascii="SimSun" w:eastAsia="SimSun" w:hAnsi="SimSun" w:cs="SimSun"/>
-          <w:kern w:val="0"/>
-          <w:sz w:val="24"/>
-          <w:szCs w:val="24"/>
-        </w:rPr>
-        <w:t xml:space="preserve">ElectricDrives </w:t>
-      </w:r>
-      <w:r>
-        <w:rPr>
-          <w:rFonts w:ascii="SimSun" w:eastAsia="SimSun" w:hAnsi="SimSun" w:cs="SimSun"/>
-          <w:kern w:val="0"/>
-          <w:sz w:val="24"/>
-          <w:szCs w:val="24"/>
-        </w:rPr>
-        <w:t>#</w:t>
-      </w:r>
-      <w:r>
-        <w:rPr>
-          <w:rFonts w:ascii="SimSun" w:eastAsia="SimSun" w:hAnsi="SimSun" w:cs="SimSun"/>
-          <w:kern w:val="0"/>
-          <w:sz w:val="24"/>
-          <w:szCs w:val="24"/>
-        </w:rPr>
-        <w:t xml:space="preserve">eMobility </w:t>
-      </w:r>
-      <w:r>
-        <w:rPr>
-          <w:rFonts w:ascii="SimSun" w:eastAsia="SimSun" w:hAnsi="SimSun" w:cs="SimSun"/>
-          <w:kern w:val="0"/>
-          <w:sz w:val="24"/>
-          <w:szCs w:val="24"/>
-        </w:rPr>
-        <w:t>#</w:t>
-      </w:r>
-      <w:r>
-        <w:rPr>
-          <w:rFonts w:ascii="SimSun" w:eastAsia="SimSun" w:hAnsi="SimSun" w:cs="SimSun"/>
-          <w:kern w:val="0"/>
-          <w:sz w:val="24"/>
-          <w:szCs w:val="24"/>
-        </w:rPr>
-        <w:t xml:space="preserve">permanentmagnet </w:t>
-      </w:r>
-      <w:r>
-        <w:rPr>
-          <w:rFonts w:ascii="SimSun" w:eastAsia="SimSun" w:hAnsi="SimSun" w:cs="SimSun"/>
-          <w:kern w:val="0"/>
-          <w:sz w:val="24"/>
-          <w:szCs w:val="24"/>
-        </w:rPr>
-        <w:t>#</w:t>
-      </w:r>
-      <w:r>
-        <w:rPr>
-          <w:rFonts w:ascii="SimSun" w:eastAsia="SimSun" w:hAnsi="SimSun" w:cs="SimSun"/>
-          <w:kern w:val="0"/>
-          <w:sz w:val="24"/>
-          <w:szCs w:val="24"/>
-        </w:rPr>
-        <w:t xml:space="preserve">engineeringsolutions </w:t>
-      </w:r>
-      <w:r>
-        <w:rPr>
-          <w:rFonts w:ascii="SimSun" w:eastAsia="SimSun" w:hAnsi="SimSun" w:cs="SimSun"/>
-          <w:kern w:val="0"/>
-          <w:sz w:val="24"/>
-          <w:szCs w:val="24"/>
-        </w:rPr>
-        <w:t>#</w:t>
-      </w:r>
-      <w:r>
-        <w:rPr>
-          <w:rFonts w:ascii="SimSun" w:eastAsia="SimSun" w:hAnsi="SimSun" w:cs="SimSun"/>
-          <w:kern w:val="0"/>
-          <w:sz w:val="24"/>
-          <w:szCs w:val="24"/>
-        </w:rPr>
-        <w:t>japanbusiness</w:t>
-      </w:r>
-    </w:p>
-    <w:p>
-      <w:pPr>
-        <w:widowControl/>
-        <w:spacing w:before="75" w:after="75"/>
-        <w:jc w:val="left"/>
-        <w:rPr>
-          <w:rFonts w:ascii="SimSun" w:eastAsia="SimSun" w:hAnsi="SimSun" w:cs="SimSun" w:hint="eastAsia"/>
-          <w:kern w:val="0"/>
-          <w:sz w:val="24"/>
-          <w:szCs w:val="24"/>
-        </w:rPr>
-      </w:pPr>
-    </w:p>
-    <w:p>
-      <w:pPr>
-        <w:widowControl/>
-        <w:spacing w:before="75" w:after="75"/>
-        <w:jc w:val="left"/>
-        <w:rPr>
-          <w:rFonts w:ascii="SimSun" w:eastAsia="SimSun" w:hAnsi="SimSun" w:cs="SimSun" w:hint="eastAsia"/>
+          <w:rFonts w:ascii="SimSun" w:eastAsia="SimSun" w:hAnsi="SimSun" w:cs="SimSun"/>
           <w:kern w:val="0"/>
           <w:sz w:val="24"/>
           <w:szCs w:val="24"/>
@@ -4577,16 +4201,16 @@
         <w:jc w:val="left"/>
         <w:rPr>
           <w:rFonts w:ascii="SimSun" w:eastAsia="SimSun" w:hAnsi="SimSun" w:cs="SimSun"/>
-          <w:color w:val="000000"/>
-          <w:kern w:val="0"/>
-          <w:sz w:val="24"/>
-          <w:szCs w:val="24"/>
-        </w:rPr>
-      </w:pPr>
-      <w:r>
-        <w:rPr>
-          <w:rFonts w:ascii="SimSun" w:eastAsia="SimSun" w:hAnsi="SimSun" w:cs="SimSun"/>
-          <w:color w:val="000000"/>
+          <w:color w:val="7030A0"/>
+          <w:kern w:val="0"/>
+          <w:sz w:val="24"/>
+          <w:szCs w:val="24"/>
+        </w:rPr>
+      </w:pPr>
+      <w:r>
+        <w:rPr>
+          <w:rFonts w:ascii="SimSun" w:eastAsia="SimSun" w:hAnsi="SimSun" w:cs="SimSun"/>
+          <w:color w:val="7030A0"/>
           <w:kern w:val="0"/>
           <w:sz w:val="24"/>
           <w:szCs w:val="24"/>
@@ -4603,14 +4227,16 @@
         <w:jc w:val="left"/>
         <w:rPr>
           <w:rFonts w:ascii="SimSun" w:eastAsia="SimSun" w:hAnsi="SimSun" w:cs="SimSun"/>
-          <w:kern w:val="0"/>
-          <w:sz w:val="24"/>
-          <w:szCs w:val="24"/>
-        </w:rPr>
-      </w:pPr>
-      <w:r>
-        <w:rPr>
-          <w:rFonts w:ascii="SimSun" w:eastAsia="SimSun" w:hAnsi="SimSun" w:cs="SimSun"/>
+          <w:color w:val="7030A0"/>
+          <w:kern w:val="0"/>
+          <w:sz w:val="24"/>
+          <w:szCs w:val="24"/>
+        </w:rPr>
+      </w:pPr>
+      <w:r>
+        <w:rPr>
+          <w:rFonts w:ascii="SimSun" w:eastAsia="SimSun" w:hAnsi="SimSun" w:cs="SimSun"/>
+          <w:color w:val="7030A0"/>
           <w:kern w:val="0"/>
           <w:sz w:val="24"/>
           <w:szCs w:val="24"/>
@@ -4620,42 +4246,47 @@
       <w:r>
         <w:rPr>
           <w:rFonts w:ascii="SimSun" w:eastAsia="SimSun" w:hAnsi="SimSun" w:cs="SimSun"/>
-          <w:kern w:val="0"/>
-          <w:sz w:val="24"/>
-          <w:szCs w:val="24"/>
-        </w:rPr>
-        <w:t xml:space="preserve">Pressing </w:t>
-      </w:r>
-      <w:r>
-        <w:rPr>
-          <w:rFonts w:ascii="SimSun" w:eastAsia="SimSun" w:hAnsi="SimSun" w:cs="SimSun"/>
-          <w:kern w:val="0"/>
-          <w:sz w:val="24"/>
-          <w:szCs w:val="24"/>
-        </w:rPr>
-        <w:t>process</w:t>
-      </w:r>
-      <w:r>
-        <w:rPr>
-          <w:rFonts w:ascii="SimSun" w:eastAsia="SimSun" w:hAnsi="SimSun" w:cs="SimSun"/>
-          <w:kern w:val="0"/>
-          <w:sz w:val="24"/>
-          <w:szCs w:val="24"/>
-        </w:rPr>
-        <w:t xml:space="preserve">, </w:t>
-      </w:r>
-      <w:r>
-        <w:rPr>
-          <w:rFonts w:ascii="SimSun" w:eastAsia="SimSun" w:hAnsi="SimSun" w:cs="SimSun"/>
-          <w:kern w:val="0"/>
-          <w:sz w:val="24"/>
-          <w:szCs w:val="24"/>
-        </w:rPr>
-        <w:t>without</w:t>
-      </w:r>
-      <w:r>
-        <w:rPr>
-          <w:rFonts w:ascii="SimSun" w:eastAsia="SimSun" w:hAnsi="SimSun" w:cs="SimSun"/>
+          <w:color w:val="7030A0"/>
+          <w:kern w:val="0"/>
+          <w:sz w:val="24"/>
+          <w:szCs w:val="24"/>
+        </w:rPr>
+        <w:t>die p</w:t>
+      </w:r>
+      <w:r>
+        <w:rPr>
+          <w:rFonts w:ascii="SimSun" w:eastAsia="SimSun" w:hAnsi="SimSun" w:cs="SimSun"/>
+          <w:color w:val="7030A0"/>
+          <w:kern w:val="0"/>
+          <w:sz w:val="24"/>
+          <w:szCs w:val="24"/>
+        </w:rPr>
+        <w:t xml:space="preserve">ress process, </w:t>
+      </w:r>
+      <w:r>
+        <w:rPr>
+          <w:rFonts w:ascii="SimSun" w:eastAsia="SimSun" w:hAnsi="SimSun" w:cs="SimSun"/>
+          <w:color w:val="7030A0"/>
+          <w:kern w:val="0"/>
+          <w:sz w:val="24"/>
+          <w:szCs w:val="24"/>
+        </w:rPr>
+        <w:t>with</w:t>
+      </w:r>
+      <w:r>
+        <w:rPr>
+          <w:rFonts w:ascii="SimSun" w:eastAsia="SimSun" w:hAnsi="SimSun" w:cs="SimSun"/>
+          <w:color w:val="7030A0"/>
+          <w:kern w:val="0"/>
+          <w:sz w:val="24"/>
+          <w:szCs w:val="24"/>
+        </w:rPr>
+        <w:t xml:space="preserve"> low</w:t>
+      </w:r>
+      <w:r>
+        <w:rPr>
+          <w:rFonts w:ascii="SimSun" w:eastAsia="SimSun" w:hAnsi="SimSun" w:cs="SimSun"/>
+          <w:color w:val="7030A0"/>
           <w:kern w:val="0"/>
           <w:sz w:val="24"/>
           <w:szCs w:val="24"/>
@@ -4676,20 +4307,21 @@
         <w:jc w:val="left"/>
         <w:rPr>
           <w:rFonts w:ascii="SimSun" w:eastAsia="SimSun" w:hAnsi="SimSun" w:cs="SimSun"/>
-          <w:color w:val="000000"/>
-          <w:kern w:val="0"/>
-          <w:sz w:val="24"/>
-          <w:szCs w:val="24"/>
-        </w:rPr>
-      </w:pPr>
-      <w:r>
-        <w:rPr>
-          <w:rFonts w:ascii="SimSun" w:eastAsia="SimSun" w:hAnsi="SimSun" w:cs="SimSun"/>
-          <w:color w:val="000000"/>
-          <w:kern w:val="0"/>
-          <w:sz w:val="24"/>
-          <w:szCs w:val="24"/>
-        </w:rPr>
+          <w:color w:val="7030A0"/>
+          <w:kern w:val="0"/>
+          <w:sz w:val="24"/>
+          <w:szCs w:val="24"/>
+        </w:rPr>
+      </w:pPr>
+      <w:r>
+        <w:rPr>
+          <w:rFonts w:ascii="SimSun" w:eastAsia="SimSun" w:hAnsi="SimSun" w:cs="SimSun"/>
+          <w:color w:val="7030A0"/>
+          <w:kern w:val="0"/>
+          <w:sz w:val="24"/>
+          <w:szCs w:val="24"/>
+        </w:rPr>
+        <w:lastRenderedPageBreak/>
         <w:t>提高自动化程度，提升磁性能和一致性</w:t>
       </w:r>
     </w:p>
@@ -4702,19 +4334,51 @@
         <w:jc w:val="left"/>
         <w:rPr>
           <w:rFonts w:ascii="SimSun" w:eastAsia="SimSun" w:hAnsi="SimSun" w:cs="SimSun"/>
-          <w:kern w:val="0"/>
-          <w:sz w:val="24"/>
-          <w:szCs w:val="24"/>
-        </w:rPr>
-      </w:pPr>
-      <w:r>
-        <w:rPr>
-          <w:rFonts w:ascii="SimSun" w:eastAsia="SimSun" w:hAnsi="SimSun" w:cs="SimSun"/>
-          <w:kern w:val="0"/>
-          <w:sz w:val="24"/>
-          <w:szCs w:val="24"/>
-        </w:rPr>
-        <w:t>Increased automation for improved magnetic performance and consistency</w:t>
+          <w:color w:val="7030A0"/>
+          <w:kern w:val="0"/>
+          <w:sz w:val="24"/>
+          <w:szCs w:val="24"/>
+        </w:rPr>
+      </w:pPr>
+      <w:r>
+        <w:rPr>
+          <w:rFonts w:ascii="SimSun" w:eastAsia="SimSun" w:hAnsi="SimSun" w:cs="SimSun"/>
+          <w:color w:val="7030A0"/>
+          <w:kern w:val="0"/>
+          <w:sz w:val="24"/>
+          <w:szCs w:val="24"/>
+        </w:rPr>
+        <w:t xml:space="preserve">Increased automation for </w:t>
+      </w:r>
+      <w:r>
+        <w:rPr>
+          <w:rFonts w:ascii="SimSun" w:eastAsia="SimSun" w:hAnsi="SimSun" w:cs="SimSun"/>
+          <w:color w:val="7030A0"/>
+          <w:kern w:val="0"/>
+          <w:sz w:val="24"/>
+          <w:szCs w:val="24"/>
+        </w:rPr>
+        <w:t>consistent</w:t>
+      </w:r>
+      <w:r>
+        <w:rPr>
+          <w:rFonts w:ascii="SimSun" w:eastAsia="SimSun" w:hAnsi="SimSun" w:cs="SimSun"/>
+          <w:color w:val="7030A0"/>
+          <w:kern w:val="0"/>
+          <w:sz w:val="24"/>
+          <w:szCs w:val="24"/>
+        </w:rPr>
+        <w:t xml:space="preserve"> </w:t>
+      </w:r>
+      <w:r>
+        <w:rPr>
+          <w:rFonts w:ascii="SimSun" w:eastAsia="SimSun" w:hAnsi="SimSun" w:cs="SimSun"/>
+          <w:color w:val="7030A0"/>
+          <w:kern w:val="0"/>
+          <w:sz w:val="24"/>
+          <w:szCs w:val="24"/>
+        </w:rPr>
+        <w:t xml:space="preserve">performance </w:t>
       </w:r>
     </w:p>
     <w:p>
@@ -4730,16 +4394,16 @@
         <w:jc w:val="left"/>
         <w:rPr>
           <w:rFonts w:ascii="SimSun" w:eastAsia="SimSun" w:hAnsi="SimSun" w:cs="SimSun"/>
-          <w:color w:val="000000"/>
-          <w:kern w:val="0"/>
-          <w:sz w:val="24"/>
-          <w:szCs w:val="24"/>
-        </w:rPr>
-      </w:pPr>
-      <w:r>
-        <w:rPr>
-          <w:rFonts w:ascii="SimSun" w:eastAsia="SimSun" w:hAnsi="SimSun" w:cs="SimSun"/>
-          <w:color w:val="000000"/>
+          <w:color w:val="7030A0"/>
+          <w:kern w:val="0"/>
+          <w:sz w:val="24"/>
+          <w:szCs w:val="24"/>
+        </w:rPr>
+      </w:pPr>
+      <w:r>
+        <w:rPr>
+          <w:rFonts w:ascii="SimSun" w:eastAsia="SimSun" w:hAnsi="SimSun" w:cs="SimSun"/>
+          <w:color w:val="7030A0"/>
           <w:kern w:val="0"/>
           <w:sz w:val="24"/>
           <w:szCs w:val="24"/>
@@ -4756,37 +4420,183 @@
         <w:jc w:val="left"/>
         <w:rPr>
           <w:rFonts w:ascii="SimSun" w:eastAsia="SimSun" w:hAnsi="SimSun" w:cs="SimSun"/>
-          <w:kern w:val="0"/>
-          <w:sz w:val="24"/>
-          <w:szCs w:val="24"/>
-        </w:rPr>
-      </w:pPr>
-      <w:r>
-        <w:rPr>
-          <w:rFonts w:ascii="SimSun" w:eastAsia="SimSun" w:hAnsi="SimSun" w:cs="SimSun"/>
-          <w:kern w:val="0"/>
-          <w:sz w:val="24"/>
-          <w:szCs w:val="24"/>
-        </w:rPr>
-        <w:t xml:space="preserve">Integration of front and rear processes, </w:t>
-      </w:r>
-      <w:r>
-        <w:rPr>
-          <w:rFonts w:ascii="SimSun" w:eastAsia="SimSun" w:hAnsi="SimSun" w:cs="SimSun"/>
-          <w:kern w:val="0"/>
-          <w:sz w:val="24"/>
-          <w:szCs w:val="24"/>
-        </w:rPr>
-        <w:t xml:space="preserve">complete </w:t>
-      </w:r>
-      <w:r>
-        <w:rPr>
-          <w:rFonts w:ascii="SimSun" w:eastAsia="SimSun" w:hAnsi="SimSun" w:cs="SimSun"/>
-          <w:kern w:val="0"/>
-          <w:sz w:val="24"/>
-          <w:szCs w:val="24"/>
-        </w:rPr>
-        <w:t>oxygen control technology</w:t>
+          <w:color w:val="7030A0"/>
+          <w:kern w:val="0"/>
+          <w:sz w:val="24"/>
+          <w:szCs w:val="24"/>
+        </w:rPr>
+      </w:pPr>
+      <w:r>
+        <w:rPr>
+          <w:rFonts w:ascii="SimSun" w:eastAsia="SimSun" w:hAnsi="SimSun" w:cs="SimSun"/>
+          <w:color w:val="7030A0"/>
+          <w:kern w:val="0"/>
+          <w:sz w:val="24"/>
+          <w:szCs w:val="24"/>
+        </w:rPr>
+        <w:t xml:space="preserve">Total </w:t>
+      </w:r>
+      <w:r>
+        <w:rPr>
+          <w:rFonts w:ascii="SimSun" w:eastAsia="SimSun" w:hAnsi="SimSun" w:cs="SimSun"/>
+          <w:color w:val="7030A0"/>
+          <w:kern w:val="0"/>
+          <w:sz w:val="24"/>
+          <w:szCs w:val="24"/>
+        </w:rPr>
+        <w:t>i</w:t>
+      </w:r>
+      <w:r>
+        <w:rPr>
+          <w:rFonts w:ascii="SimSun" w:eastAsia="SimSun" w:hAnsi="SimSun" w:cs="SimSun"/>
+          <w:color w:val="7030A0"/>
+          <w:kern w:val="0"/>
+          <w:sz w:val="24"/>
+          <w:szCs w:val="24"/>
+        </w:rPr>
+        <w:t xml:space="preserve">ntegration of </w:t>
+      </w:r>
+      <w:r>
+        <w:rPr>
+          <w:rFonts w:ascii="SimSun" w:eastAsia="SimSun" w:hAnsi="SimSun" w:cs="SimSun"/>
+          <w:color w:val="7030A0"/>
+          <w:kern w:val="0"/>
+          <w:sz w:val="24"/>
+          <w:szCs w:val="24"/>
+        </w:rPr>
+        <w:t>f</w:t>
+      </w:r>
+      <w:r>
+        <w:rPr>
+          <w:rFonts w:ascii="SimSun" w:eastAsia="SimSun" w:hAnsi="SimSun" w:cs="SimSun"/>
+          <w:color w:val="7030A0"/>
+          <w:kern w:val="0"/>
+          <w:sz w:val="24"/>
+          <w:szCs w:val="24"/>
+        </w:rPr>
+        <w:t xml:space="preserve">ront and </w:t>
+      </w:r>
+      <w:r>
+        <w:rPr>
+          <w:rFonts w:ascii="SimSun" w:eastAsia="SimSun" w:hAnsi="SimSun" w:cs="SimSun"/>
+          <w:color w:val="7030A0"/>
+          <w:kern w:val="0"/>
+          <w:sz w:val="24"/>
+          <w:szCs w:val="24"/>
+        </w:rPr>
+        <w:t>r</w:t>
+      </w:r>
+      <w:r>
+        <w:rPr>
+          <w:rFonts w:ascii="SimSun" w:eastAsia="SimSun" w:hAnsi="SimSun" w:cs="SimSun"/>
+          <w:color w:val="7030A0"/>
+          <w:kern w:val="0"/>
+          <w:sz w:val="24"/>
+          <w:szCs w:val="24"/>
+        </w:rPr>
+        <w:t xml:space="preserve">ear </w:t>
+      </w:r>
+      <w:r>
+        <w:rPr>
+          <w:rFonts w:ascii="SimSun" w:eastAsia="SimSun" w:hAnsi="SimSun" w:cs="SimSun"/>
+          <w:color w:val="7030A0"/>
+          <w:kern w:val="0"/>
+          <w:sz w:val="24"/>
+          <w:szCs w:val="24"/>
+        </w:rPr>
+        <w:t>p</w:t>
+      </w:r>
+      <w:r>
+        <w:rPr>
+          <w:rFonts w:ascii="SimSun" w:eastAsia="SimSun" w:hAnsi="SimSun" w:cs="SimSun"/>
+          <w:color w:val="7030A0"/>
+          <w:kern w:val="0"/>
+          <w:sz w:val="24"/>
+          <w:szCs w:val="24"/>
+        </w:rPr>
+        <w:t xml:space="preserve">rocesses, </w:t>
+      </w:r>
+    </w:p>
+    <w:p>
+      <w:pPr>
+        <w:pStyle w:val="a6"/>
+        <w:widowControl/>
+        <w:spacing w:before="75" w:after="75"/>
+        <w:ind w:leftChars="0" w:left="360"/>
+        <w:jc w:val="left"/>
+        <w:rPr>
+          <w:rFonts w:ascii="SimSun" w:eastAsia="SimSun" w:hAnsi="SimSun" w:cs="SimSun"/>
+          <w:color w:val="7030A0"/>
+          <w:kern w:val="0"/>
+          <w:sz w:val="24"/>
+          <w:szCs w:val="24"/>
+        </w:rPr>
+      </w:pPr>
+    </w:p>
+    <w:p>
+      <w:pPr>
+        <w:pStyle w:val="a6"/>
+        <w:widowControl/>
+        <w:spacing w:before="75" w:after="75"/>
+        <w:ind w:leftChars="0" w:left="360"/>
+        <w:jc w:val="left"/>
+        <w:rPr>
+          <w:rFonts w:ascii="SimSun" w:eastAsia="SimSun" w:hAnsi="SimSun" w:cs="SimSun"/>
+          <w:color w:val="7030A0"/>
+          <w:kern w:val="0"/>
+          <w:sz w:val="24"/>
+          <w:szCs w:val="24"/>
+        </w:rPr>
+      </w:pPr>
+      <w:r>
+        <w:rPr>
+          <w:rFonts w:ascii="SimSun" w:eastAsia="SimSun" w:hAnsi="SimSun" w:cs="SimSun"/>
+          <w:color w:val="7030A0"/>
+          <w:kern w:val="0"/>
+          <w:sz w:val="24"/>
+          <w:szCs w:val="24"/>
+        </w:rPr>
+        <w:t>Adoption</w:t>
+      </w:r>
+      <w:r>
+        <w:rPr>
+          <w:rFonts w:ascii="SimSun" w:eastAsia="SimSun" w:hAnsi="SimSun" w:cs="SimSun"/>
+          <w:color w:val="7030A0"/>
+          <w:kern w:val="0"/>
+          <w:sz w:val="24"/>
+          <w:szCs w:val="24"/>
+        </w:rPr>
+        <w:t xml:space="preserve"> </w:t>
+      </w:r>
+      <w:r>
+        <w:rPr>
+          <w:rFonts w:ascii="SimSun" w:eastAsia="SimSun" w:hAnsi="SimSun" w:cs="SimSun"/>
+          <w:color w:val="7030A0"/>
+          <w:kern w:val="0"/>
+          <w:sz w:val="24"/>
+          <w:szCs w:val="24"/>
+        </w:rPr>
+        <w:t xml:space="preserve">oxygen </w:t>
+      </w:r>
+      <w:r>
+        <w:rPr>
+          <w:rFonts w:ascii="SimSun" w:eastAsia="SimSun" w:hAnsi="SimSun" w:cs="SimSun"/>
+          <w:color w:val="7030A0"/>
+          <w:kern w:val="0"/>
+          <w:sz w:val="24"/>
+          <w:szCs w:val="24"/>
+        </w:rPr>
+        <w:t xml:space="preserve">of </w:t>
+      </w:r>
+      <w:r>
+        <w:rPr>
+          <w:rFonts w:ascii="SimSun" w:eastAsia="SimSun" w:hAnsi="SimSun" w:cs="SimSun"/>
+          <w:color w:val="7030A0"/>
+          <w:kern w:val="0"/>
+          <w:sz w:val="24"/>
+          <w:szCs w:val="24"/>
+        </w:rPr>
+        <w:t>control technology</w:t>
       </w:r>
     </w:p>
     <w:p>
@@ -4802,16 +4612,16 @@
         <w:jc w:val="left"/>
         <w:rPr>
           <w:rFonts w:ascii="SimSun" w:eastAsia="SimSun" w:hAnsi="SimSun" w:cs="SimSun"/>
-          <w:color w:val="000000"/>
-          <w:kern w:val="0"/>
-          <w:sz w:val="24"/>
-          <w:szCs w:val="24"/>
-        </w:rPr>
-      </w:pPr>
-      <w:r>
-        <w:rPr>
-          <w:rFonts w:ascii="SimSun" w:eastAsia="SimSun" w:hAnsi="SimSun" w:cs="SimSun"/>
-          <w:color w:val="000000"/>
+          <w:color w:val="7030A0"/>
+          <w:kern w:val="0"/>
+          <w:sz w:val="24"/>
+          <w:szCs w:val="24"/>
+        </w:rPr>
+      </w:pPr>
+      <w:r>
+        <w:rPr>
+          <w:rFonts w:ascii="SimSun" w:eastAsia="SimSun" w:hAnsi="SimSun" w:cs="SimSun"/>
+          <w:color w:val="7030A0"/>
           <w:kern w:val="0"/>
           <w:sz w:val="24"/>
           <w:szCs w:val="24"/>
@@ -4828,19 +4638,41 @@
         <w:jc w:val="left"/>
         <w:rPr>
           <w:rFonts w:ascii="SimSun" w:eastAsia="SimSun" w:hAnsi="SimSun" w:cs="SimSun"/>
-          <w:kern w:val="0"/>
-          <w:sz w:val="24"/>
-          <w:szCs w:val="24"/>
-        </w:rPr>
-      </w:pPr>
-      <w:r>
-        <w:rPr>
-          <w:rFonts w:ascii="SimSun" w:eastAsia="SimSun" w:hAnsi="SimSun" w:cs="SimSun"/>
-          <w:kern w:val="0"/>
-          <w:sz w:val="24"/>
-          <w:szCs w:val="24"/>
-        </w:rPr>
-        <w:t>reduce material consumption</w:t>
+          <w:color w:val="7030A0"/>
+          <w:kern w:val="0"/>
+          <w:sz w:val="24"/>
+          <w:szCs w:val="24"/>
+        </w:rPr>
+      </w:pPr>
+      <w:r>
+        <w:rPr>
+          <w:rFonts w:ascii="SimSun" w:eastAsia="SimSun" w:hAnsi="SimSun" w:cs="SimSun"/>
+          <w:color w:val="7030A0"/>
+          <w:kern w:val="0"/>
+          <w:sz w:val="24"/>
+          <w:szCs w:val="24"/>
+        </w:rPr>
+        <w:t>R</w:t>
+      </w:r>
+      <w:r>
+        <w:rPr>
+          <w:rFonts w:ascii="SimSun" w:eastAsia="SimSun" w:hAnsi="SimSun" w:cs="SimSun"/>
+          <w:color w:val="7030A0"/>
+          <w:kern w:val="0"/>
+          <w:sz w:val="24"/>
+          <w:szCs w:val="24"/>
+        </w:rPr>
+        <w:t xml:space="preserve">educe material </w:t>
+      </w:r>
+      <w:r>
+        <w:rPr>
+          <w:rFonts w:ascii="SimSun" w:eastAsia="SimSun" w:hAnsi="SimSun" w:cs="SimSun"/>
+          <w:color w:val="7030A0"/>
+          <w:kern w:val="0"/>
+          <w:sz w:val="24"/>
+          <w:szCs w:val="24"/>
+        </w:rPr>
+        <w:t>consumption</w:t>
       </w:r>
     </w:p>
     <w:p>
@@ -4942,28 +4774,41 @@
         <w:jc w:val="left"/>
         <w:rPr>
           <w:rFonts w:ascii="SimSun" w:eastAsia="SimSun" w:hAnsi="SimSun" w:cs="SimSun"/>
-          <w:kern w:val="0"/>
-          <w:sz w:val="24"/>
-          <w:szCs w:val="24"/>
-        </w:rPr>
-      </w:pPr>
-      <w:r>
-        <w:rPr>
-          <w:rFonts w:ascii="SimSun" w:eastAsia="SimSun" w:hAnsi="SimSun" w:cs="SimSun"/>
+          <w:color w:val="7030A0"/>
+          <w:kern w:val="0"/>
+          <w:sz w:val="24"/>
+          <w:szCs w:val="24"/>
+        </w:rPr>
+      </w:pPr>
+      <w:r>
+        <w:rPr>
+          <w:rFonts w:ascii="SimSun" w:eastAsia="SimSun" w:hAnsi="SimSun" w:cs="SimSun"/>
+          <w:color w:val="7030A0"/>
           <w:kern w:val="0"/>
           <w:sz w:val="27"/>
           <w:szCs w:val="27"/>
         </w:rPr>
-        <w:t xml:space="preserve">State of the </w:t>
-      </w:r>
-      <w:r>
-        <w:rPr>
-          <w:rFonts w:ascii="SimSun" w:eastAsia="SimSun" w:hAnsi="SimSun" w:cs="SimSun"/>
+        <w:t>On Going</w:t>
+      </w:r>
+      <w:r>
+        <w:rPr>
+          <w:rFonts w:ascii="SimSun" w:eastAsia="SimSun" w:hAnsi="SimSun" w:cs="SimSun"/>
+          <w:color w:val="7030A0"/>
           <w:kern w:val="0"/>
           <w:sz w:val="27"/>
           <w:szCs w:val="27"/>
         </w:rPr>
-        <w:t>art</w:t>
+        <w:t xml:space="preserve"> </w:t>
+      </w:r>
+      <w:r>
+        <w:rPr>
+          <w:rFonts w:ascii="SimSun" w:eastAsia="SimSun" w:hAnsi="SimSun" w:cs="SimSun"/>
+          <w:color w:val="7030A0"/>
+          <w:kern w:val="0"/>
+          <w:sz w:val="27"/>
+          <w:szCs w:val="27"/>
+        </w:rPr>
+        <w:t>Challenges</w:t>
       </w:r>
     </w:p>
     <w:p>
@@ -4973,21 +4818,20 @@
         <w:jc w:val="left"/>
         <w:rPr>
           <w:rFonts w:ascii="SimSun" w:eastAsia="SimSun" w:hAnsi="SimSun" w:cs="SimSun"/>
-          <w:color w:val="000000"/>
-          <w:kern w:val="0"/>
-          <w:sz w:val="24"/>
-          <w:szCs w:val="24"/>
-        </w:rPr>
-      </w:pPr>
-      <w:r>
-        <w:rPr>
-          <w:rFonts w:ascii="SimSun" w:eastAsia="SimSun" w:hAnsi="SimSun" w:cs="SimSun"/>
-          <w:color w:val="000000"/>
-          <w:kern w:val="0"/>
-          <w:sz w:val="24"/>
-          <w:szCs w:val="24"/>
-        </w:rPr>
-        <w:lastRenderedPageBreak/>
+          <w:color w:val="7030A0"/>
+          <w:kern w:val="0"/>
+          <w:sz w:val="24"/>
+          <w:szCs w:val="24"/>
+        </w:rPr>
+      </w:pPr>
+      <w:r>
+        <w:rPr>
+          <w:rFonts w:ascii="SimSun" w:eastAsia="SimSun" w:hAnsi="SimSun" w:cs="SimSun"/>
+          <w:color w:val="7030A0"/>
+          <w:kern w:val="0"/>
+          <w:sz w:val="24"/>
+          <w:szCs w:val="24"/>
+        </w:rPr>
         <w:t>专利，制粉，添加剂，设备精度，模具设计加工能力等现状制约了一次成型技术的普遍应用，而一次成型的发展缓慢又制约了自动化程度的提高。</w:t>
       </w:r>
     </w:p>
@@ -4998,32 +4842,36 @@
         <w:jc w:val="left"/>
         <w:rPr>
           <w:rFonts w:ascii="SimSun" w:eastAsia="SimSun" w:hAnsi="SimSun" w:cs="SimSun"/>
-          <w:kern w:val="0"/>
-          <w:sz w:val="24"/>
-          <w:szCs w:val="24"/>
-        </w:rPr>
-      </w:pPr>
-      <w:r>
-        <w:rPr>
-          <w:rFonts w:ascii="SimSun" w:eastAsia="SimSun" w:hAnsi="SimSun" w:cs="SimSun"/>
-          <w:kern w:val="0"/>
-          <w:sz w:val="24"/>
-          <w:szCs w:val="24"/>
-        </w:rPr>
-        <w:t>Universa</w:t>
-      </w:r>
-      <w:r>
-        <w:rPr>
-          <w:rFonts w:ascii="SimSun" w:eastAsia="SimSun" w:hAnsi="SimSun" w:cs="SimSun"/>
-          <w:kern w:val="0"/>
-          <w:sz w:val="24"/>
-          <w:szCs w:val="24"/>
-        </w:rPr>
-        <w:t xml:space="preserve">l </w:t>
-      </w:r>
-      <w:r>
-        <w:rPr>
-          <w:rFonts w:ascii="SimSun" w:eastAsia="SimSun" w:hAnsi="SimSun" w:cs="SimSun"/>
+          <w:color w:val="7030A0"/>
+          <w:kern w:val="0"/>
+          <w:sz w:val="24"/>
+          <w:szCs w:val="24"/>
+        </w:rPr>
+      </w:pPr>
+      <w:r>
+        <w:rPr>
+          <w:rFonts w:ascii="SimSun" w:eastAsia="SimSun" w:hAnsi="SimSun" w:cs="SimSun"/>
+          <w:color w:val="7030A0"/>
+          <w:kern w:val="0"/>
+          <w:sz w:val="24"/>
+          <w:szCs w:val="24"/>
+        </w:rPr>
+        <w:t>The u</w:t>
+      </w:r>
+      <w:r>
+        <w:rPr>
+          <w:rFonts w:ascii="SimSun" w:eastAsia="SimSun" w:hAnsi="SimSun" w:cs="SimSun"/>
+          <w:color w:val="7030A0"/>
+          <w:kern w:val="0"/>
+          <w:sz w:val="24"/>
+          <w:szCs w:val="24"/>
+        </w:rPr>
+        <w:t xml:space="preserve">niversal </w:t>
+      </w:r>
+      <w:r>
+        <w:rPr>
+          <w:rFonts w:ascii="SimSun" w:eastAsia="SimSun" w:hAnsi="SimSun" w:cs="SimSun"/>
+          <w:color w:val="7030A0"/>
           <w:kern w:val="0"/>
           <w:sz w:val="24"/>
           <w:szCs w:val="24"/>
@@ -5033,24 +4881,17 @@
       <w:r>
         <w:rPr>
           <w:rFonts w:ascii="SimSun" w:eastAsia="SimSun" w:hAnsi="SimSun" w:cs="SimSun"/>
-          <w:kern w:val="0"/>
-          <w:sz w:val="24"/>
-          <w:szCs w:val="24"/>
-        </w:rPr>
-        <w:t xml:space="preserve">signal stage </w:t>
-      </w:r>
-      <w:r>
-        <w:rPr>
-          <w:rFonts w:ascii="SimSun" w:eastAsia="SimSun" w:hAnsi="SimSun" w:cs="SimSun"/>
-          <w:kern w:val="0"/>
-          <w:sz w:val="24"/>
-          <w:szCs w:val="24"/>
-        </w:rPr>
-        <w:t>molding technology</w:t>
-      </w:r>
-      <w:r>
-        <w:rPr>
-          <w:rFonts w:ascii="SimSun" w:eastAsia="SimSun" w:hAnsi="SimSun" w:cs="SimSun"/>
+          <w:color w:val="7030A0"/>
+          <w:kern w:val="0"/>
+          <w:sz w:val="24"/>
+          <w:szCs w:val="24"/>
+        </w:rPr>
+        <w:t>signal</w:t>
+      </w:r>
+      <w:r>
+        <w:rPr>
+          <w:rFonts w:ascii="SimSun" w:eastAsia="SimSun" w:hAnsi="SimSun" w:cs="SimSun"/>
+          <w:color w:val="7030A0"/>
           <w:kern w:val="0"/>
           <w:sz w:val="24"/>
           <w:szCs w:val="24"/>
@@ -5060,33 +4901,67 @@
       <w:r>
         <w:rPr>
           <w:rFonts w:ascii="SimSun" w:eastAsia="SimSun" w:hAnsi="SimSun" w:cs="SimSun"/>
-          <w:kern w:val="0"/>
-          <w:sz w:val="24"/>
-          <w:szCs w:val="24"/>
-        </w:rPr>
-        <w:t xml:space="preserve">is being </w:t>
-      </w:r>
-      <w:r>
-        <w:rPr>
-          <w:rFonts w:ascii="SimSun" w:eastAsia="SimSun" w:hAnsi="SimSun" w:cs="SimSun"/>
-          <w:kern w:val="0"/>
-          <w:sz w:val="24"/>
-          <w:szCs w:val="24"/>
-        </w:rPr>
-        <w:t>constraint</w:t>
-      </w:r>
-      <w:r>
-        <w:rPr>
-          <w:rFonts w:ascii="SimSun" w:eastAsia="SimSun" w:hAnsi="SimSun" w:cs="SimSun"/>
-          <w:kern w:val="0"/>
-          <w:sz w:val="24"/>
-          <w:szCs w:val="24"/>
-        </w:rPr>
-        <w:t xml:space="preserve"> by </w:t>
-      </w:r>
-      <w:r>
-        <w:rPr>
-          <w:rFonts w:ascii="SimSun" w:eastAsia="SimSun" w:hAnsi="SimSun" w:cs="SimSun"/>
+          <w:color w:val="7030A0"/>
+          <w:kern w:val="0"/>
+          <w:sz w:val="24"/>
+          <w:szCs w:val="24"/>
+        </w:rPr>
+        <w:t xml:space="preserve">stage </w:t>
+      </w:r>
+      <w:r>
+        <w:rPr>
+          <w:rFonts w:ascii="SimSun" w:eastAsia="SimSun" w:hAnsi="SimSun" w:cs="SimSun"/>
+          <w:color w:val="7030A0"/>
+          <w:kern w:val="0"/>
+          <w:sz w:val="24"/>
+          <w:szCs w:val="24"/>
+        </w:rPr>
+        <w:t>die pressing</w:t>
+      </w:r>
+      <w:r>
+        <w:rPr>
+          <w:rFonts w:ascii="SimSun" w:eastAsia="SimSun" w:hAnsi="SimSun" w:cs="SimSun"/>
+          <w:color w:val="7030A0"/>
+          <w:kern w:val="0"/>
+          <w:sz w:val="24"/>
+          <w:szCs w:val="24"/>
+        </w:rPr>
+        <w:t xml:space="preserve"> technolog</w:t>
+      </w:r>
+      <w:r>
+        <w:rPr>
+          <w:rFonts w:ascii="SimSun" w:eastAsia="SimSun" w:hAnsi="SimSun" w:cs="SimSun"/>
+          <w:color w:val="7030A0"/>
+          <w:kern w:val="0"/>
+          <w:sz w:val="24"/>
+          <w:szCs w:val="24"/>
+        </w:rPr>
+        <w:t>ies</w:t>
+      </w:r>
+      <w:r>
+        <w:rPr>
+          <w:rFonts w:ascii="SimSun" w:eastAsia="SimSun" w:hAnsi="SimSun" w:cs="SimSun"/>
+          <w:color w:val="7030A0"/>
+          <w:kern w:val="0"/>
+          <w:sz w:val="24"/>
+          <w:szCs w:val="24"/>
+        </w:rPr>
+        <w:t xml:space="preserve"> </w:t>
+      </w:r>
+      <w:r>
+        <w:rPr>
+          <w:rFonts w:ascii="SimSun" w:eastAsia="SimSun" w:hAnsi="SimSun" w:cs="SimSun"/>
+          <w:color w:val="7030A0"/>
+          <w:kern w:val="0"/>
+          <w:sz w:val="24"/>
+          <w:szCs w:val="24"/>
+        </w:rPr>
+        <w:t xml:space="preserve">is being constraint by </w:t>
+      </w:r>
+      <w:r>
+        <w:rPr>
+          <w:rFonts w:ascii="SimSun" w:eastAsia="SimSun" w:hAnsi="SimSun" w:cs="SimSun"/>
+          <w:color w:val="7030A0"/>
           <w:kern w:val="0"/>
           <w:sz w:val="24"/>
           <w:szCs w:val="24"/>
@@ -5096,6 +4971,7 @@
       <w:r>
         <w:rPr>
           <w:rFonts w:ascii="SimSun" w:eastAsia="SimSun" w:hAnsi="SimSun" w:cs="SimSun"/>
+          <w:color w:val="7030A0"/>
           <w:kern w:val="0"/>
           <w:sz w:val="24"/>
           <w:szCs w:val="24"/>
@@ -5105,6 +4981,7 @@
       <w:r>
         <w:rPr>
           <w:rFonts w:ascii="SimSun" w:eastAsia="SimSun" w:hAnsi="SimSun" w:cs="SimSun"/>
+          <w:color w:val="7030A0"/>
           <w:kern w:val="0"/>
           <w:sz w:val="24"/>
           <w:szCs w:val="24"/>
@@ -5114,6 +4991,7 @@
       <w:r>
         <w:rPr>
           <w:rFonts w:ascii="SimSun" w:eastAsia="SimSun" w:hAnsi="SimSun" w:cs="SimSun"/>
+          <w:color w:val="7030A0"/>
           <w:kern w:val="0"/>
           <w:sz w:val="24"/>
           <w:szCs w:val="24"/>
@@ -5123,6 +5001,7 @@
       <w:r>
         <w:rPr>
           <w:rFonts w:ascii="SimSun" w:eastAsia="SimSun" w:hAnsi="SimSun" w:cs="SimSun"/>
+          <w:color w:val="7030A0"/>
           <w:kern w:val="0"/>
           <w:sz w:val="24"/>
           <w:szCs w:val="24"/>
@@ -5132,6 +5011,17 @@
       <w:r>
         <w:rPr>
           <w:rFonts w:ascii="SimSun" w:eastAsia="SimSun" w:hAnsi="SimSun" w:cs="SimSun"/>
+          <w:color w:val="7030A0"/>
+          <w:kern w:val="0"/>
+          <w:sz w:val="24"/>
+          <w:szCs w:val="24"/>
+        </w:rPr>
+        <w:t xml:space="preserve">the </w:t>
+      </w:r>
+      <w:r>
+        <w:rPr>
+          <w:rFonts w:ascii="SimSun" w:eastAsia="SimSun" w:hAnsi="SimSun" w:cs="SimSun"/>
+          <w:color w:val="7030A0"/>
           <w:kern w:val="0"/>
           <w:sz w:val="24"/>
           <w:szCs w:val="24"/>
@@ -5141,6 +5031,7 @@
       <w:r>
         <w:rPr>
           <w:rFonts w:ascii="SimSun" w:eastAsia="SimSun" w:hAnsi="SimSun" w:cs="SimSun"/>
+          <w:color w:val="7030A0"/>
           <w:kern w:val="0"/>
           <w:sz w:val="24"/>
           <w:szCs w:val="24"/>
@@ -5150,15 +5041,47 @@
       <w:r>
         <w:rPr>
           <w:rFonts w:ascii="SimSun" w:eastAsia="SimSun" w:hAnsi="SimSun" w:cs="SimSun"/>
-          <w:kern w:val="0"/>
-          <w:sz w:val="24"/>
-          <w:szCs w:val="24"/>
-        </w:rPr>
-        <w:t xml:space="preserve"> and </w:t>
-      </w:r>
-      <w:r>
-        <w:rPr>
-          <w:rFonts w:ascii="SimSun" w:eastAsia="SimSun" w:hAnsi="SimSun" w:cs="SimSun"/>
+          <w:color w:val="7030A0"/>
+          <w:kern w:val="0"/>
+          <w:sz w:val="24"/>
+          <w:szCs w:val="24"/>
+        </w:rPr>
+        <w:t xml:space="preserve"> </w:t>
+      </w:r>
+      <w:r>
+        <w:rPr>
+          <w:rFonts w:ascii="SimSun" w:eastAsia="SimSun" w:hAnsi="SimSun" w:cs="SimSun"/>
+          <w:color w:val="7030A0"/>
+          <w:kern w:val="0"/>
+          <w:sz w:val="24"/>
+          <w:szCs w:val="24"/>
+        </w:rPr>
+        <w:t>&amp;</w:t>
+      </w:r>
+      <w:r>
+        <w:rPr>
+          <w:rFonts w:ascii="SimSun" w:eastAsia="SimSun" w:hAnsi="SimSun" w:cs="SimSun"/>
+          <w:color w:val="7030A0"/>
+          <w:kern w:val="0"/>
+          <w:sz w:val="24"/>
+          <w:szCs w:val="24"/>
+        </w:rPr>
+        <w:t xml:space="preserve"> </w:t>
+      </w:r>
+      <w:r>
+        <w:rPr>
+          <w:rFonts w:ascii="SimSun" w:eastAsia="SimSun" w:hAnsi="SimSun" w:cs="SimSun"/>
+          <w:color w:val="7030A0"/>
+          <w:kern w:val="0"/>
+          <w:sz w:val="24"/>
+          <w:szCs w:val="24"/>
+        </w:rPr>
+        <w:t xml:space="preserve">their </w:t>
+      </w:r>
+      <w:r>
+        <w:rPr>
+          <w:rFonts w:ascii="SimSun" w:eastAsia="SimSun" w:hAnsi="SimSun" w:cs="SimSun"/>
+          <w:color w:val="7030A0"/>
           <w:kern w:val="0"/>
           <w:sz w:val="24"/>
           <w:szCs w:val="24"/>
@@ -5168,6 +5091,27 @@
       <w:r>
         <w:rPr>
           <w:rFonts w:ascii="SimSun" w:eastAsia="SimSun" w:hAnsi="SimSun" w:cs="SimSun"/>
+          <w:color w:val="7030A0"/>
+          <w:kern w:val="0"/>
+          <w:sz w:val="24"/>
+          <w:szCs w:val="24"/>
+        </w:rPr>
+        <w:t xml:space="preserve">and </w:t>
+      </w:r>
+      <w:r>
+        <w:rPr>
+          <w:rFonts w:ascii="SimSun" w:eastAsia="SimSun" w:hAnsi="SimSun" w:cs="SimSun"/>
+          <w:color w:val="7030A0"/>
+          <w:kern w:val="0"/>
+          <w:sz w:val="24"/>
+          <w:szCs w:val="24"/>
+        </w:rPr>
+        <w:t xml:space="preserve">the </w:t>
+      </w:r>
+      <w:r>
+        <w:rPr>
+          <w:rFonts w:ascii="SimSun" w:eastAsia="SimSun" w:hAnsi="SimSun" w:cs="SimSun"/>
+          <w:color w:val="7030A0"/>
           <w:kern w:val="0"/>
           <w:sz w:val="24"/>
           <w:szCs w:val="24"/>
@@ -5177,15 +5121,187 @@
       <w:r>
         <w:rPr>
           <w:rFonts w:ascii="SimSun" w:eastAsia="SimSun" w:hAnsi="SimSun" w:cs="SimSun"/>
-          <w:kern w:val="0"/>
-          <w:sz w:val="24"/>
-          <w:szCs w:val="24"/>
-        </w:rPr>
-        <w:t>equipment, mold design and processing capabilities</w:t>
-      </w:r>
-      <w:r>
-        <w:rPr>
-          <w:rFonts w:ascii="SimSun" w:eastAsia="SimSun" w:hAnsi="SimSun" w:cs="SimSun"/>
+          <w:color w:val="7030A0"/>
+          <w:kern w:val="0"/>
+          <w:sz w:val="24"/>
+          <w:szCs w:val="24"/>
+        </w:rPr>
+        <w:t xml:space="preserve">installed </w:t>
+      </w:r>
+      <w:r>
+        <w:rPr>
+          <w:rFonts w:ascii="SimSun" w:eastAsia="SimSun" w:hAnsi="SimSun" w:cs="SimSun"/>
+          <w:color w:val="7030A0"/>
+          <w:kern w:val="0"/>
+          <w:sz w:val="24"/>
+          <w:szCs w:val="24"/>
+        </w:rPr>
+        <w:t>equipment</w:t>
+      </w:r>
+      <w:r>
+        <w:rPr>
+          <w:rFonts w:ascii="SimSun" w:eastAsia="SimSun" w:hAnsi="SimSun" w:cs="SimSun"/>
+          <w:color w:val="7030A0"/>
+          <w:kern w:val="0"/>
+          <w:sz w:val="24"/>
+          <w:szCs w:val="24"/>
+        </w:rPr>
+        <w:t xml:space="preserve">. </w:t>
+      </w:r>
+      <w:r>
+        <w:rPr>
+          <w:rFonts w:ascii="SimSun" w:eastAsia="SimSun" w:hAnsi="SimSun" w:cs="SimSun"/>
+          <w:color w:val="7030A0"/>
+          <w:kern w:val="0"/>
+          <w:sz w:val="24"/>
+          <w:szCs w:val="24"/>
+        </w:rPr>
+        <w:t xml:space="preserve">The </w:t>
+      </w:r>
+      <w:r>
+        <w:rPr>
+          <w:rFonts w:ascii="SimSun" w:eastAsia="SimSun" w:hAnsi="SimSun" w:cs="SimSun"/>
+          <w:color w:val="7030A0"/>
+          <w:kern w:val="0"/>
+          <w:sz w:val="24"/>
+          <w:szCs w:val="24"/>
+        </w:rPr>
+        <w:t>suitability</w:t>
+      </w:r>
+      <w:r>
+        <w:rPr>
+          <w:rFonts w:ascii="SimSun" w:eastAsia="SimSun" w:hAnsi="SimSun" w:cs="SimSun"/>
+          <w:color w:val="7030A0"/>
+          <w:kern w:val="0"/>
+          <w:sz w:val="24"/>
+          <w:szCs w:val="24"/>
+        </w:rPr>
+        <w:t xml:space="preserve"> of your</w:t>
+      </w:r>
+      <w:r>
+        <w:rPr>
+          <w:rFonts w:ascii="SimSun" w:eastAsia="SimSun" w:hAnsi="SimSun" w:cs="SimSun"/>
+          <w:color w:val="7030A0"/>
+          <w:kern w:val="0"/>
+          <w:sz w:val="24"/>
+          <w:szCs w:val="24"/>
+        </w:rPr>
+        <w:t xml:space="preserve"> </w:t>
+      </w:r>
+      <w:r>
+        <w:rPr>
+          <w:rFonts w:ascii="SimSun" w:eastAsia="SimSun" w:hAnsi="SimSun" w:cs="SimSun"/>
+          <w:color w:val="7030A0"/>
+          <w:kern w:val="0"/>
+          <w:sz w:val="24"/>
+          <w:szCs w:val="24"/>
+        </w:rPr>
+        <w:t>mold</w:t>
+      </w:r>
+      <w:r>
+        <w:rPr>
+          <w:rFonts w:ascii="SimSun" w:eastAsia="SimSun" w:hAnsi="SimSun" w:cs="SimSun"/>
+          <w:color w:val="7030A0"/>
+          <w:kern w:val="0"/>
+          <w:sz w:val="24"/>
+          <w:szCs w:val="24"/>
+        </w:rPr>
+        <w:t xml:space="preserve"> </w:t>
+      </w:r>
+      <w:r>
+        <w:rPr>
+          <w:rFonts w:ascii="SimSun" w:eastAsia="SimSun" w:hAnsi="SimSun" w:cs="SimSun"/>
+          <w:color w:val="7030A0"/>
+          <w:kern w:val="0"/>
+          <w:sz w:val="24"/>
+          <w:szCs w:val="24"/>
+        </w:rPr>
+        <w:t>design</w:t>
+      </w:r>
+      <w:r>
+        <w:rPr>
+          <w:rFonts w:ascii="SimSun" w:eastAsia="SimSun" w:hAnsi="SimSun" w:cs="SimSun"/>
+          <w:color w:val="7030A0"/>
+          <w:kern w:val="0"/>
+          <w:sz w:val="24"/>
+          <w:szCs w:val="24"/>
+        </w:rPr>
+        <w:t xml:space="preserve"> </w:t>
+      </w:r>
+      <w:r>
+        <w:rPr>
+          <w:rFonts w:ascii="SimSun" w:eastAsia="SimSun" w:hAnsi="SimSun" w:cs="SimSun"/>
+          <w:color w:val="7030A0"/>
+          <w:kern w:val="0"/>
+          <w:sz w:val="24"/>
+          <w:szCs w:val="24"/>
+        </w:rPr>
+        <w:t xml:space="preserve">and </w:t>
+      </w:r>
+      <w:r>
+        <w:rPr>
+          <w:rFonts w:ascii="SimSun" w:eastAsia="SimSun" w:hAnsi="SimSun" w:cs="SimSun"/>
+          <w:color w:val="7030A0"/>
+          <w:kern w:val="0"/>
+          <w:sz w:val="24"/>
+          <w:szCs w:val="24"/>
+        </w:rPr>
+        <w:t>capabilities</w:t>
+      </w:r>
+      <w:r>
+        <w:rPr>
+          <w:rFonts w:ascii="SimSun" w:eastAsia="SimSun" w:hAnsi="SimSun" w:cs="SimSun"/>
+          <w:color w:val="7030A0"/>
+          <w:kern w:val="0"/>
+          <w:sz w:val="24"/>
+          <w:szCs w:val="24"/>
+        </w:rPr>
+        <w:t xml:space="preserve"> of you</w:t>
+      </w:r>
+      <w:r>
+        <w:rPr>
+          <w:rFonts w:ascii="SimSun" w:eastAsia="SimSun" w:hAnsi="SimSun" w:cs="SimSun"/>
+          <w:color w:val="7030A0"/>
+          <w:kern w:val="0"/>
+          <w:sz w:val="24"/>
+          <w:szCs w:val="24"/>
+        </w:rPr>
+        <w:t>r</w:t>
+      </w:r>
+      <w:r>
+        <w:rPr>
+          <w:rFonts w:ascii="SimSun" w:eastAsia="SimSun" w:hAnsi="SimSun" w:cs="SimSun"/>
+          <w:color w:val="7030A0"/>
+          <w:kern w:val="0"/>
+          <w:sz w:val="24"/>
+          <w:szCs w:val="24"/>
+        </w:rPr>
+        <w:t xml:space="preserve"> </w:t>
+      </w:r>
+      <w:r>
+        <w:rPr>
+          <w:rFonts w:ascii="SimSun" w:eastAsia="SimSun" w:hAnsi="SimSun" w:cs="SimSun"/>
+          <w:color w:val="7030A0"/>
+          <w:kern w:val="0"/>
+          <w:sz w:val="24"/>
+          <w:szCs w:val="24"/>
+        </w:rPr>
+        <w:t>process</w:t>
+      </w:r>
+      <w:r>
+        <w:rPr>
+          <w:rFonts w:ascii="SimSun" w:eastAsia="SimSun" w:hAnsi="SimSun" w:cs="SimSun"/>
+          <w:color w:val="7030A0"/>
+          <w:kern w:val="0"/>
+          <w:sz w:val="24"/>
+          <w:szCs w:val="24"/>
+        </w:rPr>
+        <w:t xml:space="preserve"> will also need to be considered</w:t>
+      </w:r>
+      <w:r>
+        <w:rPr>
+          <w:rFonts w:ascii="SimSun" w:eastAsia="SimSun" w:hAnsi="SimSun" w:cs="SimSun"/>
+          <w:color w:val="7030A0"/>
           <w:kern w:val="0"/>
           <w:sz w:val="24"/>
           <w:szCs w:val="24"/>
@@ -5195,6 +5311,7 @@
       <w:r>
         <w:rPr>
           <w:rFonts w:ascii="SimSun" w:eastAsia="SimSun" w:hAnsi="SimSun" w:cs="SimSun"/>
+          <w:color w:val="7030A0"/>
           <w:kern w:val="0"/>
           <w:sz w:val="24"/>
           <w:szCs w:val="24"/>
@@ -5528,6 +5645,7 @@
           <w:sz w:val="24"/>
           <w:szCs w:val="24"/>
         </w:rPr>
+        <w:lastRenderedPageBreak/>
         <w:t>辐射取向与多极取向</w:t>
       </w:r>
     </w:p>
@@ -5870,7 +5988,6 @@
           <w:sz w:val="24"/>
           <w:szCs w:val="24"/>
         </w:rPr>
-        <w:lastRenderedPageBreak/>
         <w:t>S-NdFeB magnetic powder</w:t>
       </w:r>
       <w:r>
@@ -6490,11 +6607,10 @@
       </w:pPr>
       <w:r>
         <w:rPr>
-          <w:rFonts w:ascii="ＭＳ 明朝" w:eastAsia="ＭＳ 明朝" w:hAnsi="ＭＳ 明朝" w:cs="SimSun" w:hint="eastAsia"/>
+          <w:rFonts w:ascii="Microsoft YaHei" w:eastAsia="Microsoft YaHei" w:hAnsi="Microsoft YaHei" w:cs="SimSun" w:hint="eastAsia"/>
           <w:kern w:val="0"/>
           <w:sz w:val="30"/>
           <w:szCs w:val="30"/>
-          <w:lang w:eastAsia="ja-JP"/>
         </w:rPr>
         <w:t>Specialized</w:t>
       </w:r>
@@ -6545,7 +6661,6 @@
           <w:sz w:val="24"/>
           <w:szCs w:val="24"/>
         </w:rPr>
-        <w:lastRenderedPageBreak/>
         <w:drawing>
           <wp:inline distT="0" distB="0" distL="0" distR="0" wp14:anchorId="53F05D58" wp14:editId="53F05D59">
             <wp:extent cx="4763135" cy="4627880"/>
@@ -6639,6 +6754,7 @@
           <w:sz w:val="24"/>
           <w:szCs w:val="24"/>
         </w:rPr>
+        <w:lastRenderedPageBreak/>
         <w:t>2、通过高效率的横、纵、辐射状磁场等磁回路;全封闭氮气充填、自动加料方式，能够成型高性能稀土类等磁石。</w:t>
       </w:r>
     </w:p>
@@ -6708,7 +6824,6 @@
           <w:sz w:val="24"/>
           <w:szCs w:val="24"/>
         </w:rPr>
-        <w:lastRenderedPageBreak/>
         <w:t>5、采用四柱式框架结构，上、下部均装有日本制液压油缸，精度模架进行成型和分离，实现了小型化，节约资源的目的。</w:t>
       </w:r>
     </w:p>
@@ -6802,6 +6917,7 @@
           <w:sz w:val="24"/>
           <w:szCs w:val="24"/>
         </w:rPr>
+        <w:lastRenderedPageBreak/>
         <w:drawing>
           <wp:inline distT="0" distB="0" distL="0" distR="0" wp14:anchorId="53F05D5A" wp14:editId="53F05D5B">
             <wp:extent cx="2854325" cy="2131060"/>
@@ -6972,7 +7088,6 @@
           <w:sz w:val="24"/>
           <w:szCs w:val="24"/>
         </w:rPr>
-        <w:lastRenderedPageBreak/>
         <w:t>操作简单、节约人工成本。原先需要几个人管理一台的设备，现在一个人能够轻松管理两台，有效的节约了用人成本，给用户带来更加直观的效益。</w:t>
       </w:r>
     </w:p>
@@ -7098,6 +7213,7 @@
           <w:kern w:val="0"/>
           <w:szCs w:val="21"/>
         </w:rPr>
+        <w:lastRenderedPageBreak/>
         <w:t>我司针对客户称粉工序多、人工投入多的情况，针对性的设计了全自动加料系统，实现了在密闭环境下自动完成称量，确保每一模材料的一致性。节约了原材料和人工，为企业带来了更直观的效益。有控制加粉精度的电磁振荡器和准确称量的电子秤及均匀加料的料盒等组成的加料系统，保证加料的克重在规定的范围内，并且能通过程序自动监控、调整重量的平衡和变化。使压机的全自动操作变为可能。</w:t>
       </w:r>
     </w:p>
@@ -7247,7 +7363,6 @@
           <w:kern w:val="0"/>
           <w:szCs w:val="21"/>
         </w:rPr>
-        <w:lastRenderedPageBreak/>
         <w:drawing>
           <wp:inline distT="0" distB="0" distL="0" distR="0" wp14:anchorId="53F05D60" wp14:editId="53F05D61">
             <wp:extent cx="2377440" cy="1788795"/>
@@ -7405,6 +7520,7 @@
           <w:sz w:val="24"/>
           <w:szCs w:val="24"/>
         </w:rPr>
+        <w:lastRenderedPageBreak/>
         <w:t>油泵采用的是日本不二越生产的柱塞泵，采用双压双流量控制，即快速大流量时，用小压力，用高压压制时少量供油，降低了能耗，体积小，噪音低。压制中，压力和流量可根据压制过程需要，通过比比例压力阀和比例额流量阀，经过PLC程序自动可控可调。保证压制精度。阀块和油缸采用日本不二越，太阳铁工的产品，精度高，泄漏勺，动作准确，安全可靠。整个油压系统构造比国内传统同吨位压机小，大大缩小了占地空间。</w:t>
       </w:r>
     </w:p>
@@ -7709,7 +7825,6 @@
           <w:kern w:val="0"/>
           <w:szCs w:val="21"/>
         </w:rPr>
-        <w:lastRenderedPageBreak/>
         <w:drawing>
           <wp:inline distT="0" distB="0" distL="0" distR="0" wp14:anchorId="53F05D68" wp14:editId="53F05D69">
             <wp:extent cx="1725295" cy="2695575"/>
@@ -7897,7 +8012,18 @@
           <w:kern w:val="0"/>
           <w:szCs w:val="21"/>
         </w:rPr>
-        <w:t>品后，收缩率均等、外形变形小等优点。给后道加工大幅度减少了加工余量，大大降低了原材料和人力成本，</w:t>
+        <w:t>品后，收缩率均等、外形变形小等优点。给后道加工大幅度减少了加工余量，大大降低了原材</w:t>
+      </w:r>
+      <w:r>
+        <w:rPr>
+          <w:rFonts w:ascii="Segoe UI" w:eastAsia="SimSun" w:hAnsi="Segoe UI" w:cs="Segoe UI"/>
+          <w:color w:val="333333"/>
+          <w:spacing w:val="23"/>
+          <w:kern w:val="0"/>
+          <w:szCs w:val="21"/>
+        </w:rPr>
+        <w:lastRenderedPageBreak/>
+        <w:t>料和人力成本，</w:t>
       </w:r>
       <w:r>
         <w:rPr>
@@ -8212,7 +8338,6 @@
           <w:kern w:val="0"/>
           <w:szCs w:val="21"/>
         </w:rPr>
-        <w:lastRenderedPageBreak/>
         <w:drawing>
           <wp:inline distT="0" distB="0" distL="0" distR="0" wp14:anchorId="53F05D70" wp14:editId="53F05D71">
             <wp:extent cx="1598295" cy="1749425"/>
@@ -8492,6 +8617,7 @@
           <w:sz w:val="24"/>
           <w:szCs w:val="24"/>
         </w:rPr>
+        <w:lastRenderedPageBreak/>
         <w:t>09</w:t>
       </w:r>
       <w:r>
@@ -8617,9 +8743,8 @@
           <w:kern w:val="0"/>
           <w:szCs w:val="21"/>
         </w:rPr>
-        <w:lastRenderedPageBreak/>
         <w:drawing>
-          <wp:inline distT="0" distB="0" distL="0" distR="0" wp14:anchorId="53F05D76" wp14:editId="05749E08">
+          <wp:inline distT="0" distB="0" distL="0" distR="0" wp14:anchorId="53F05D76" wp14:editId="482678F5">
             <wp:extent cx="2449195" cy="1471295"/>
             <wp:effectExtent l="0" t="0" r="8255" b="0"/>
             <wp:docPr id="12" name="图片 12" descr="B-21.png"/>
@@ -8677,7 +8802,7 @@
           <w:szCs w:val="21"/>
         </w:rPr>
         <w:drawing>
-          <wp:inline distT="0" distB="0" distL="0" distR="0" wp14:anchorId="53F05D78" wp14:editId="6D48305F">
+          <wp:inline distT="0" distB="0" distL="0" distR="0" wp14:anchorId="53F05D78" wp14:editId="45D2EEF8">
             <wp:extent cx="2401570" cy="1438910"/>
             <wp:effectExtent l="0" t="0" r="0" b="8890"/>
             <wp:docPr id="11" name="图片 11" descr="B-22.png"/>
@@ -8735,7 +8860,7 @@
           <w:szCs w:val="21"/>
         </w:rPr>
         <w:drawing>
-          <wp:inline distT="0" distB="0" distL="0" distR="0" wp14:anchorId="53F05D7A" wp14:editId="700790BA">
+          <wp:inline distT="0" distB="0" distL="0" distR="0" wp14:anchorId="53F05D7A" wp14:editId="648B0F32">
             <wp:extent cx="2401570" cy="1438910"/>
             <wp:effectExtent l="0" t="0" r="0" b="8890"/>
             <wp:docPr id="10" name="图片 10" descr="B-26.png"/>
@@ -8817,9 +8942,8 @@
         <w:rPr>
           <w:noProof/>
         </w:rPr>
-        <w:lastRenderedPageBreak/>
         <w:drawing>
-          <wp:inline distT="0" distB="0" distL="0" distR="0" wp14:anchorId="53F05D7C" wp14:editId="0062F96E">
+          <wp:inline distT="0" distB="0" distL="0" distR="0" wp14:anchorId="53F05D7C" wp14:editId="742903FE">
             <wp:extent cx="5274310" cy="4197522"/>
             <wp:effectExtent l="0" t="0" r="2540" b="0"/>
             <wp:docPr id="28" name="图片 28" descr="参数.jpg"/>
@@ -8908,7 +9032,6 @@
           <w:sz w:val="30"/>
           <w:szCs w:val="30"/>
         </w:rPr>
-        <w:lastRenderedPageBreak/>
         <w:t>全自动取料码盘装置</w:t>
       </w:r>
       <w:r>
@@ -9073,6 +9196,7 @@
           <w:sz w:val="24"/>
           <w:szCs w:val="24"/>
         </w:rPr>
+        <w:lastRenderedPageBreak/>
         <w:drawing>
           <wp:inline distT="0" distB="0" distL="0" distR="0" wp14:anchorId="53F05D7E" wp14:editId="53F05D7F">
             <wp:extent cx="3267710" cy="3402965"/>
@@ -9143,170 +9267,170 @@
           <w:sz w:val="27"/>
           <w:szCs w:val="27"/>
         </w:rPr>
+        <w:t>NPLP 超细粉无压力成型设备</w:t>
+      </w:r>
+    </w:p>
+    <w:p>
+      <w:pPr>
+        <w:widowControl/>
+        <w:spacing w:before="75" w:line="252" w:lineRule="atLeast"/>
+        <w:jc w:val="left"/>
+        <w:rPr>
+          <w:rFonts w:ascii="SimSun" w:eastAsia="SimSun" w:hAnsi="SimSun" w:cs="SimSun"/>
+          <w:kern w:val="0"/>
+          <w:sz w:val="24"/>
+          <w:szCs w:val="24"/>
+        </w:rPr>
+      </w:pPr>
+      <w:r>
+        <w:rPr>
+          <w:rFonts w:ascii="Microsoft YaHei" w:eastAsia="Microsoft YaHei" w:hAnsi="Microsoft YaHei" w:cs="SimSun" w:hint="eastAsia"/>
+          <w:kern w:val="0"/>
+          <w:sz w:val="24"/>
+          <w:szCs w:val="24"/>
+        </w:rPr>
+        <w:t>高性能的实现历程 RIP—PLP---NPLP</w:t>
+      </w:r>
+    </w:p>
+    <w:p>
+      <w:pPr>
+        <w:widowControl/>
+        <w:spacing w:before="75" w:line="252" w:lineRule="atLeast"/>
+        <w:jc w:val="left"/>
+        <w:rPr>
+          <w:rFonts w:ascii="SimSun" w:eastAsia="SimSun" w:hAnsi="SimSun" w:cs="SimSun"/>
+          <w:kern w:val="0"/>
+          <w:sz w:val="24"/>
+          <w:szCs w:val="24"/>
+        </w:rPr>
+      </w:pPr>
+      <w:r>
+        <w:rPr>
+          <w:rFonts w:ascii="Microsoft YaHei" w:eastAsia="Microsoft YaHei" w:hAnsi="Microsoft YaHei" w:cs="SimSun" w:hint="eastAsia"/>
+          <w:kern w:val="0"/>
+          <w:sz w:val="24"/>
+          <w:szCs w:val="24"/>
+        </w:rPr>
+        <w:t>为配合D50=1.1um的超细粉，将类似于RIP的装置放入密闭的氧含量低于0.0001%的环境下，将磁粉与润滑剂混合装入铁模 ，通过振实机构得到3.2-3.6g/cm的充填密度，用5T脉冲磁场取向，经烧结后制备的样品密度d=7.52g/cm，与传统工艺比，Hcj提高显著。 例如：Br=1.4T Hcj=19.98KOe，Bhmax=48MGOe</w:t>
+      </w:r>
+    </w:p>
+    <w:p>
+      <w:pPr>
+        <w:widowControl/>
+        <w:spacing w:before="75" w:after="75"/>
+        <w:jc w:val="left"/>
+        <w:rPr>
+          <w:rFonts w:ascii="SimSun" w:eastAsia="SimSun" w:hAnsi="SimSun" w:cs="SimSun"/>
+          <w:kern w:val="0"/>
+          <w:sz w:val="24"/>
+          <w:szCs w:val="24"/>
+        </w:rPr>
+      </w:pPr>
+      <w:r>
+        <w:rPr>
+          <w:rFonts w:ascii="SimSun" w:eastAsia="SimSun" w:hAnsi="SimSun" w:cs="SimSun"/>
+          <w:kern w:val="0"/>
+          <w:sz w:val="24"/>
+          <w:szCs w:val="24"/>
+        </w:rPr>
+        <w:t>优</w:t>
+      </w:r>
+      <w:r>
+        <w:rPr>
+          <w:rFonts w:ascii="Microsoft YaHei" w:eastAsia="Microsoft YaHei" w:hAnsi="Microsoft YaHei" w:cs="SimSun" w:hint="eastAsia"/>
+          <w:kern w:val="0"/>
+          <w:sz w:val="24"/>
+          <w:szCs w:val="24"/>
+        </w:rPr>
+        <w:t>势</w:t>
+      </w:r>
+    </w:p>
+    <w:p>
+      <w:pPr>
+        <w:widowControl/>
+        <w:spacing w:before="75" w:line="252" w:lineRule="atLeast"/>
+        <w:jc w:val="left"/>
+        <w:rPr>
+          <w:rFonts w:ascii="SimSun" w:eastAsia="SimSun" w:hAnsi="SimSun" w:cs="SimSun"/>
+          <w:kern w:val="0"/>
+          <w:sz w:val="24"/>
+          <w:szCs w:val="24"/>
+        </w:rPr>
+      </w:pPr>
+      <w:r>
+        <w:rPr>
+          <w:rFonts w:ascii="Microsoft YaHei" w:eastAsia="Microsoft YaHei" w:hAnsi="Microsoft YaHei" w:cs="SimSun" w:hint="eastAsia"/>
+          <w:kern w:val="0"/>
+          <w:sz w:val="24"/>
+          <w:szCs w:val="24"/>
+        </w:rPr>
+        <w:t>钕铁硼超细粉成型的实现</w:t>
+      </w:r>
+    </w:p>
+    <w:p>
+      <w:pPr>
+        <w:widowControl/>
+        <w:spacing w:before="75" w:line="252" w:lineRule="atLeast"/>
+        <w:jc w:val="left"/>
+        <w:rPr>
+          <w:rFonts w:ascii="SimSun" w:eastAsia="SimSun" w:hAnsi="SimSun" w:cs="SimSun"/>
+          <w:kern w:val="0"/>
+          <w:sz w:val="24"/>
+          <w:szCs w:val="24"/>
+        </w:rPr>
+      </w:pPr>
+      <w:r>
+        <w:rPr>
+          <w:rFonts w:ascii="Microsoft YaHei" w:eastAsia="Microsoft YaHei" w:hAnsi="Microsoft YaHei" w:cs="SimSun" w:hint="eastAsia"/>
+          <w:kern w:val="0"/>
+          <w:sz w:val="24"/>
+          <w:szCs w:val="24"/>
+        </w:rPr>
+        <w:t>近终成型实现</w:t>
+      </w:r>
+    </w:p>
+    <w:p>
+      <w:pPr>
+        <w:widowControl/>
+        <w:spacing w:before="75" w:line="252" w:lineRule="atLeast"/>
+        <w:jc w:val="left"/>
+        <w:rPr>
+          <w:rFonts w:ascii="SimSun" w:eastAsia="SimSun" w:hAnsi="SimSun" w:cs="SimSun"/>
+          <w:kern w:val="0"/>
+          <w:sz w:val="24"/>
+          <w:szCs w:val="24"/>
+        </w:rPr>
+      </w:pPr>
+      <w:r>
+        <w:rPr>
+          <w:rFonts w:ascii="Microsoft YaHei" w:eastAsia="Microsoft YaHei" w:hAnsi="Microsoft YaHei" w:cs="SimSun" w:hint="eastAsia"/>
+          <w:kern w:val="0"/>
+          <w:sz w:val="24"/>
+          <w:szCs w:val="24"/>
+        </w:rPr>
+        <w:t>无镝化高剩磁、高矫顽力实现</w:t>
+      </w:r>
+    </w:p>
+    <w:p>
+      <w:pPr>
+        <w:widowControl/>
+        <w:spacing w:before="75" w:after="75"/>
+        <w:jc w:val="left"/>
+        <w:rPr>
+          <w:rFonts w:ascii="SimSun" w:eastAsia="SimSun" w:hAnsi="SimSun" w:cs="SimSun"/>
+          <w:kern w:val="0"/>
+          <w:sz w:val="24"/>
+          <w:szCs w:val="24"/>
+        </w:rPr>
+      </w:pPr>
+      <w:r>
+        <w:rPr>
+          <w:rFonts w:ascii="SimSun" w:eastAsia="SimSun" w:hAnsi="SimSun" w:cs="SimSun"/>
+          <w:kern w:val="0"/>
+          <w:sz w:val="24"/>
+          <w:szCs w:val="24"/>
+        </w:rPr>
         <w:lastRenderedPageBreak/>
-        <w:t>NPLP 超细粉无压力成型设备</w:t>
-      </w:r>
-    </w:p>
-    <w:p>
-      <w:pPr>
-        <w:widowControl/>
-        <w:spacing w:before="75" w:line="252" w:lineRule="atLeast"/>
-        <w:jc w:val="left"/>
-        <w:rPr>
-          <w:rFonts w:ascii="SimSun" w:eastAsia="SimSun" w:hAnsi="SimSun" w:cs="SimSun"/>
-          <w:kern w:val="0"/>
-          <w:sz w:val="24"/>
-          <w:szCs w:val="24"/>
-        </w:rPr>
-      </w:pPr>
-      <w:r>
-        <w:rPr>
-          <w:rFonts w:ascii="Microsoft YaHei" w:eastAsia="Microsoft YaHei" w:hAnsi="Microsoft YaHei" w:cs="SimSun" w:hint="eastAsia"/>
-          <w:kern w:val="0"/>
-          <w:sz w:val="24"/>
-          <w:szCs w:val="24"/>
-        </w:rPr>
-        <w:t>高性能的实现历程 RIP—PLP---NPLP</w:t>
-      </w:r>
-    </w:p>
-    <w:p>
-      <w:pPr>
-        <w:widowControl/>
-        <w:spacing w:before="75" w:line="252" w:lineRule="atLeast"/>
-        <w:jc w:val="left"/>
-        <w:rPr>
-          <w:rFonts w:ascii="SimSun" w:eastAsia="SimSun" w:hAnsi="SimSun" w:cs="SimSun"/>
-          <w:kern w:val="0"/>
-          <w:sz w:val="24"/>
-          <w:szCs w:val="24"/>
-        </w:rPr>
-      </w:pPr>
-      <w:r>
-        <w:rPr>
-          <w:rFonts w:ascii="Microsoft YaHei" w:eastAsia="Microsoft YaHei" w:hAnsi="Microsoft YaHei" w:cs="SimSun" w:hint="eastAsia"/>
-          <w:kern w:val="0"/>
-          <w:sz w:val="24"/>
-          <w:szCs w:val="24"/>
-        </w:rPr>
-        <w:t>为配合D50=1.1um的超细粉，将类似于RIP的装置放入密闭的氧含量低于0.0001%的环境下，将磁粉与润滑剂混合装入铁模 ，通过振实机构得到3.2-3.6g/cm的充填密度，用5T脉冲磁场取向，经烧结后制备的样品密度d=7.52g/cm，与传统工艺比，Hcj提高显著。 例如：Br=1.4T Hcj=19.98KOe，Bhmax=48MGOe</w:t>
-      </w:r>
-    </w:p>
-    <w:p>
-      <w:pPr>
-        <w:widowControl/>
-        <w:spacing w:before="75" w:after="75"/>
-        <w:jc w:val="left"/>
-        <w:rPr>
-          <w:rFonts w:ascii="SimSun" w:eastAsia="SimSun" w:hAnsi="SimSun" w:cs="SimSun"/>
-          <w:kern w:val="0"/>
-          <w:sz w:val="24"/>
-          <w:szCs w:val="24"/>
-        </w:rPr>
-      </w:pPr>
-      <w:r>
-        <w:rPr>
-          <w:rFonts w:ascii="SimSun" w:eastAsia="SimSun" w:hAnsi="SimSun" w:cs="SimSun"/>
-          <w:kern w:val="0"/>
-          <w:sz w:val="24"/>
-          <w:szCs w:val="24"/>
-        </w:rPr>
-        <w:t>优</w:t>
-      </w:r>
-      <w:r>
-        <w:rPr>
-          <w:rFonts w:ascii="Microsoft YaHei" w:eastAsia="Microsoft YaHei" w:hAnsi="Microsoft YaHei" w:cs="SimSun" w:hint="eastAsia"/>
-          <w:kern w:val="0"/>
-          <w:sz w:val="24"/>
-          <w:szCs w:val="24"/>
-        </w:rPr>
-        <w:t>势</w:t>
-      </w:r>
-    </w:p>
-    <w:p>
-      <w:pPr>
-        <w:widowControl/>
-        <w:spacing w:before="75" w:line="252" w:lineRule="atLeast"/>
-        <w:jc w:val="left"/>
-        <w:rPr>
-          <w:rFonts w:ascii="SimSun" w:eastAsia="SimSun" w:hAnsi="SimSun" w:cs="SimSun"/>
-          <w:kern w:val="0"/>
-          <w:sz w:val="24"/>
-          <w:szCs w:val="24"/>
-        </w:rPr>
-      </w:pPr>
-      <w:r>
-        <w:rPr>
-          <w:rFonts w:ascii="Microsoft YaHei" w:eastAsia="Microsoft YaHei" w:hAnsi="Microsoft YaHei" w:cs="SimSun" w:hint="eastAsia"/>
-          <w:kern w:val="0"/>
-          <w:sz w:val="24"/>
-          <w:szCs w:val="24"/>
-        </w:rPr>
-        <w:t>钕铁硼超细粉成型的实现</w:t>
-      </w:r>
-    </w:p>
-    <w:p>
-      <w:pPr>
-        <w:widowControl/>
-        <w:spacing w:before="75" w:line="252" w:lineRule="atLeast"/>
-        <w:jc w:val="left"/>
-        <w:rPr>
-          <w:rFonts w:ascii="SimSun" w:eastAsia="SimSun" w:hAnsi="SimSun" w:cs="SimSun"/>
-          <w:kern w:val="0"/>
-          <w:sz w:val="24"/>
-          <w:szCs w:val="24"/>
-        </w:rPr>
-      </w:pPr>
-      <w:r>
-        <w:rPr>
-          <w:rFonts w:ascii="Microsoft YaHei" w:eastAsia="Microsoft YaHei" w:hAnsi="Microsoft YaHei" w:cs="SimSun" w:hint="eastAsia"/>
-          <w:kern w:val="0"/>
-          <w:sz w:val="24"/>
-          <w:szCs w:val="24"/>
-        </w:rPr>
-        <w:t>近终成型实现</w:t>
-      </w:r>
-    </w:p>
-    <w:p>
-      <w:pPr>
-        <w:widowControl/>
-        <w:spacing w:before="75" w:line="252" w:lineRule="atLeast"/>
-        <w:jc w:val="left"/>
-        <w:rPr>
-          <w:rFonts w:ascii="SimSun" w:eastAsia="SimSun" w:hAnsi="SimSun" w:cs="SimSun"/>
-          <w:kern w:val="0"/>
-          <w:sz w:val="24"/>
-          <w:szCs w:val="24"/>
-        </w:rPr>
-      </w:pPr>
-      <w:r>
-        <w:rPr>
-          <w:rFonts w:ascii="Microsoft YaHei" w:eastAsia="Microsoft YaHei" w:hAnsi="Microsoft YaHei" w:cs="SimSun" w:hint="eastAsia"/>
-          <w:kern w:val="0"/>
-          <w:sz w:val="24"/>
-          <w:szCs w:val="24"/>
-        </w:rPr>
-        <w:t>无镝化高剩磁、高矫顽力实现</w:t>
-      </w:r>
-    </w:p>
-    <w:p>
-      <w:pPr>
-        <w:widowControl/>
-        <w:spacing w:before="75" w:after="75"/>
-        <w:jc w:val="left"/>
-        <w:rPr>
-          <w:rFonts w:ascii="SimSun" w:eastAsia="SimSun" w:hAnsi="SimSun" w:cs="SimSun"/>
-          <w:kern w:val="0"/>
-          <w:sz w:val="24"/>
-          <w:szCs w:val="24"/>
-        </w:rPr>
-      </w:pPr>
-      <w:r>
-        <w:rPr>
-          <w:rFonts w:ascii="SimSun" w:eastAsia="SimSun" w:hAnsi="SimSun" w:cs="SimSun"/>
-          <w:kern w:val="0"/>
-          <w:sz w:val="24"/>
-          <w:szCs w:val="24"/>
-        </w:rPr>
         <w:t>开发现状和前景</w:t>
       </w:r>
     </w:p>
@@ -9399,9 +9523,8 @@
           <w:sz w:val="24"/>
           <w:szCs w:val="24"/>
         </w:rPr>
-        <w:lastRenderedPageBreak/>
         <w:drawing>
-          <wp:inline distT="0" distB="0" distL="0" distR="0" wp14:anchorId="53F05D80" wp14:editId="124BC8CC">
+          <wp:inline distT="0" distB="0" distL="0" distR="0" wp14:anchorId="53F05D80" wp14:editId="15478794">
             <wp:extent cx="3999230" cy="3204210"/>
             <wp:effectExtent l="0" t="0" r="1270" b="0"/>
             <wp:docPr id="33" name="图片 33" descr="https://bdn.135editor.com/files/users/637/6371022/202009/0Y8BYPsax_uTw3.jpg"/>

</xml_diff>

<commit_message>
created RIP product page
</commit_message>
<xml_diff>
--- a/Ref/上海のプレス_英訳.docx
+++ b/Ref/上海のプレス_英訳.docx
@@ -236,8 +236,19 @@
           <w:sz w:val="24"/>
           <w:szCs w:val="24"/>
         </w:rPr>
-        <w:t>a powder metallurgy method</w:t>
-      </w:r>
+        <w:t xml:space="preserve">a powder metallurgy </w:t>
+      </w:r>
+      <w:proofErr w:type="gramStart"/>
+      <w:r>
+        <w:rPr>
+          <w:rFonts w:ascii="SimSun" w:eastAsia="SimSun" w:hAnsi="SimSun" w:cs="SimSun"/>
+          <w:kern w:val="0"/>
+          <w:sz w:val="24"/>
+          <w:szCs w:val="24"/>
+        </w:rPr>
+        <w:t>method</w:t>
+      </w:r>
+      <w:proofErr w:type="gramEnd"/>
     </w:p>
     <w:p>
       <w:pPr>
@@ -400,7 +411,27 @@
           <w:sz w:val="24"/>
           <w:szCs w:val="24"/>
         </w:rPr>
-        <w:t>3.磁场取向取向磁场800KA/M</w:t>
+        <w:t>3.磁场</w:t>
+      </w:r>
+      <w:proofErr w:type="gramStart"/>
+      <w:r>
+        <w:rPr>
+          <w:rFonts w:ascii="Microsoft YaHei" w:eastAsia="Microsoft YaHei" w:hAnsi="Microsoft YaHei" w:cs="SimSun" w:hint="eastAsia"/>
+          <w:kern w:val="0"/>
+          <w:sz w:val="24"/>
+          <w:szCs w:val="24"/>
+        </w:rPr>
+        <w:t>取向取向</w:t>
+      </w:r>
+      <w:proofErr w:type="gramEnd"/>
+      <w:r>
+        <w:rPr>
+          <w:rFonts w:ascii="Microsoft YaHei" w:eastAsia="Microsoft YaHei" w:hAnsi="Microsoft YaHei" w:cs="SimSun" w:hint="eastAsia"/>
+          <w:kern w:val="0"/>
+          <w:sz w:val="24"/>
+          <w:szCs w:val="24"/>
+        </w:rPr>
+        <w:t>磁场800KA/M</w:t>
       </w:r>
     </w:p>
     <w:p>
@@ -582,8 +613,19 @@
           <w:sz w:val="24"/>
           <w:szCs w:val="24"/>
         </w:rPr>
-        <w:t>3.8g/cm</w:t>
-      </w:r>
+        <w:t>3.8g/</w:t>
+      </w:r>
+      <w:proofErr w:type="gramStart"/>
+      <w:r>
+        <w:rPr>
+          <w:rFonts w:ascii="SimSun" w:eastAsia="SimSun" w:hAnsi="SimSun" w:cs="SimSun"/>
+          <w:kern w:val="0"/>
+          <w:sz w:val="24"/>
+          <w:szCs w:val="24"/>
+        </w:rPr>
+        <w:t>cm</w:t>
+      </w:r>
+      <w:proofErr w:type="gramEnd"/>
     </w:p>
     <w:p>
       <w:pPr>
@@ -931,8 +973,19 @@
           <w:sz w:val="24"/>
           <w:szCs w:val="24"/>
         </w:rPr>
-        <w:t>1600KA/M</w:t>
-      </w:r>
+        <w:t>1600KA/</w:t>
+      </w:r>
+      <w:proofErr w:type="gramStart"/>
+      <w:r>
+        <w:rPr>
+          <w:rFonts w:ascii="SimSun" w:eastAsia="SimSun" w:hAnsi="SimSun" w:cs="SimSun" w:hint="eastAsia"/>
+          <w:kern w:val="0"/>
+          <w:sz w:val="24"/>
+          <w:szCs w:val="24"/>
+        </w:rPr>
+        <w:t>M</w:t>
+      </w:r>
+      <w:proofErr w:type="gramEnd"/>
     </w:p>
     <w:p>
       <w:pPr>
@@ -1376,7 +1429,27 @@
           <w:sz w:val="24"/>
           <w:szCs w:val="24"/>
         </w:rPr>
-        <w:t>全自动脉冲磁场取向近等静压机</w:t>
+        <w:t>全自动脉冲磁场</w:t>
+      </w:r>
+      <w:proofErr w:type="gramStart"/>
+      <w:r>
+        <w:rPr>
+          <w:rFonts w:ascii="SimSun" w:eastAsia="SimSun" w:hAnsi="SimSun" w:cs="SimSun"/>
+          <w:kern w:val="0"/>
+          <w:sz w:val="24"/>
+          <w:szCs w:val="24"/>
+        </w:rPr>
+        <w:t>取向近</w:t>
+      </w:r>
+      <w:proofErr w:type="gramEnd"/>
+      <w:r>
+        <w:rPr>
+          <w:rFonts w:ascii="SimSun" w:eastAsia="SimSun" w:hAnsi="SimSun" w:cs="SimSun"/>
+          <w:kern w:val="0"/>
+          <w:sz w:val="24"/>
+          <w:szCs w:val="24"/>
+        </w:rPr>
+        <w:t>等静压机</w:t>
       </w:r>
       <w:r>
         <w:rPr>
@@ -1509,8 +1582,19 @@
           <w:sz w:val="24"/>
           <w:szCs w:val="24"/>
         </w:rPr>
-        <w:t>Highly pulsed magnetic field orientation of 6.5T or more is used</w:t>
-      </w:r>
+        <w:t xml:space="preserve">Highly pulsed magnetic field orientation of 6.5T or more is </w:t>
+      </w:r>
+      <w:proofErr w:type="gramStart"/>
+      <w:r>
+        <w:rPr>
+          <w:rFonts w:ascii="SimSun" w:eastAsia="SimSun" w:hAnsi="SimSun" w:cs="SimSun"/>
+          <w:kern w:val="0"/>
+          <w:sz w:val="24"/>
+          <w:szCs w:val="24"/>
+        </w:rPr>
+        <w:t>used</w:t>
+      </w:r>
+      <w:proofErr w:type="gramEnd"/>
     </w:p>
     <w:p>
       <w:pPr>
@@ -1741,7 +1825,27 @@
           <w:sz w:val="24"/>
           <w:szCs w:val="24"/>
         </w:rPr>
-        <w:t>6.对于相同成分和相同工艺的磁体，由于模压过程中模腔内壁与粉末间不产生相</w:t>
+        <w:t>6.对于相同成分和相同工艺的磁体，由于模压过程</w:t>
+      </w:r>
+      <w:proofErr w:type="gramStart"/>
+      <w:r>
+        <w:rPr>
+          <w:rFonts w:ascii="SimSun" w:eastAsia="SimSun" w:hAnsi="SimSun" w:cs="SimSun"/>
+          <w:kern w:val="0"/>
+          <w:sz w:val="24"/>
+          <w:szCs w:val="24"/>
+        </w:rPr>
+        <w:t>中模腔</w:t>
+      </w:r>
+      <w:proofErr w:type="gramEnd"/>
+      <w:r>
+        <w:rPr>
+          <w:rFonts w:ascii="SimSun" w:eastAsia="SimSun" w:hAnsi="SimSun" w:cs="SimSun"/>
+          <w:kern w:val="0"/>
+          <w:sz w:val="24"/>
+          <w:szCs w:val="24"/>
+        </w:rPr>
+        <w:t>内壁与粉末间不产生相</w:t>
       </w:r>
     </w:p>
     <w:p>
@@ -2644,7 +2748,29 @@
           <w:sz w:val="27"/>
           <w:szCs w:val="27"/>
         </w:rPr>
-        <w:t>全自动无氧压制码放送炉流水线</w:t>
+        <w:t>全自动无氧压制</w:t>
+      </w:r>
+      <w:proofErr w:type="gramStart"/>
+      <w:r>
+        <w:rPr>
+          <w:rFonts w:ascii="SimSun" w:eastAsia="SimSun" w:hAnsi="SimSun" w:cs="SimSun"/>
+          <w:color w:val="7030A0"/>
+          <w:kern w:val="0"/>
+          <w:sz w:val="27"/>
+          <w:szCs w:val="27"/>
+        </w:rPr>
+        <w:t>码放送炉</w:t>
+      </w:r>
+      <w:proofErr w:type="gramEnd"/>
+      <w:r>
+        <w:rPr>
+          <w:rFonts w:ascii="SimSun" w:eastAsia="SimSun" w:hAnsi="SimSun" w:cs="SimSun"/>
+          <w:color w:val="7030A0"/>
+          <w:kern w:val="0"/>
+          <w:sz w:val="27"/>
+          <w:szCs w:val="27"/>
+        </w:rPr>
+        <w:t>流水线</w:t>
       </w:r>
     </w:p>
     <w:p>
@@ -3472,7 +3598,27 @@
           <w:sz w:val="24"/>
           <w:szCs w:val="24"/>
         </w:rPr>
-        <w:t>低氧压型烧结智能无人化工艺实现</w:t>
+        <w:t>低氧压型烧结智能</w:t>
+      </w:r>
+      <w:proofErr w:type="gramStart"/>
+      <w:r>
+        <w:rPr>
+          <w:rFonts w:ascii="SimSun" w:eastAsia="SimSun" w:hAnsi="SimSun" w:cs="SimSun"/>
+          <w:kern w:val="0"/>
+          <w:sz w:val="24"/>
+          <w:szCs w:val="24"/>
+        </w:rPr>
+        <w:t>无人化</w:t>
+      </w:r>
+      <w:proofErr w:type="gramEnd"/>
+      <w:r>
+        <w:rPr>
+          <w:rFonts w:ascii="SimSun" w:eastAsia="SimSun" w:hAnsi="SimSun" w:cs="SimSun"/>
+          <w:kern w:val="0"/>
+          <w:sz w:val="24"/>
+          <w:szCs w:val="24"/>
+        </w:rPr>
+        <w:t>工艺实现</w:t>
       </w:r>
     </w:p>
     <w:p>
@@ -3606,7 +3752,27 @@
           <w:szCs w:val="21"/>
         </w:rPr>
         <w:lastRenderedPageBreak/>
-        <w:t>取料码放送炉部分----去人工化</w:t>
+        <w:t>取料</w:t>
+      </w:r>
+      <w:proofErr w:type="gramStart"/>
+      <w:r>
+        <w:rPr>
+          <w:rFonts w:ascii="Microsoft YaHei" w:eastAsia="Microsoft YaHei" w:hAnsi="Microsoft YaHei" w:cs="SimSun" w:hint="eastAsia"/>
+          <w:color w:val="000000"/>
+          <w:kern w:val="0"/>
+          <w:szCs w:val="21"/>
+        </w:rPr>
+        <w:t>码放送炉</w:t>
+      </w:r>
+      <w:proofErr w:type="gramEnd"/>
+      <w:r>
+        <w:rPr>
+          <w:rFonts w:ascii="Microsoft YaHei" w:eastAsia="Microsoft YaHei" w:hAnsi="Microsoft YaHei" w:cs="SimSun" w:hint="eastAsia"/>
+          <w:color w:val="000000"/>
+          <w:kern w:val="0"/>
+          <w:szCs w:val="21"/>
+        </w:rPr>
+        <w:t>部分----去人工化</w:t>
       </w:r>
     </w:p>
     <w:p>
@@ -4054,7 +4220,51 @@
           <w:sz w:val="24"/>
           <w:szCs w:val="24"/>
         </w:rPr>
-        <w:t>Enterprises represented by Zhongke Sanhuan have already realized one-shot molding and eliminated isostatic pressure, which is of great significance in realizing controllability and automation of the whole process, and other well-known enterprises are also working in this direction.</w:t>
+        <w:t xml:space="preserve">Enterprises represented by </w:t>
+      </w:r>
+      <w:proofErr w:type="spellStart"/>
+      <w:r>
+        <w:rPr>
+          <w:rFonts w:ascii="SimSun" w:eastAsia="SimSun" w:hAnsi="SimSun" w:cs="SimSun"/>
+          <w:color w:val="7030A0"/>
+          <w:kern w:val="0"/>
+          <w:sz w:val="24"/>
+          <w:szCs w:val="24"/>
+        </w:rPr>
+        <w:t>Zhongke</w:t>
+      </w:r>
+      <w:proofErr w:type="spellEnd"/>
+      <w:r>
+        <w:rPr>
+          <w:rFonts w:ascii="SimSun" w:eastAsia="SimSun" w:hAnsi="SimSun" w:cs="SimSun"/>
+          <w:color w:val="7030A0"/>
+          <w:kern w:val="0"/>
+          <w:sz w:val="24"/>
+          <w:szCs w:val="24"/>
+        </w:rPr>
+        <w:t xml:space="preserve"> </w:t>
+      </w:r>
+      <w:proofErr w:type="spellStart"/>
+      <w:r>
+        <w:rPr>
+          <w:rFonts w:ascii="SimSun" w:eastAsia="SimSun" w:hAnsi="SimSun" w:cs="SimSun"/>
+          <w:color w:val="7030A0"/>
+          <w:kern w:val="0"/>
+          <w:sz w:val="24"/>
+          <w:szCs w:val="24"/>
+        </w:rPr>
+        <w:t>Sanhuan</w:t>
+      </w:r>
+      <w:proofErr w:type="spellEnd"/>
+      <w:r>
+        <w:rPr>
+          <w:rFonts w:ascii="SimSun" w:eastAsia="SimSun" w:hAnsi="SimSun" w:cs="SimSun"/>
+          <w:color w:val="7030A0"/>
+          <w:kern w:val="0"/>
+          <w:sz w:val="24"/>
+          <w:szCs w:val="24"/>
+        </w:rPr>
+        <w:t xml:space="preserve"> have already realized one-shot molding and eliminated isostatic pressure, which is of great significance in realizing controllability and automation of the whole process, and other well-known enterprises are also working in this direction.</w:t>
       </w:r>
     </w:p>
     <w:p>
@@ -4241,7 +4451,29 @@
           <w:sz w:val="24"/>
           <w:szCs w:val="24"/>
         </w:rPr>
-        <w:t xml:space="preserve">Single step </w:t>
+        <w:t xml:space="preserve">Single </w:t>
+      </w:r>
+      <w:proofErr w:type="gramStart"/>
+      <w:r>
+        <w:rPr>
+          <w:rFonts w:ascii="SimSun" w:eastAsia="SimSun" w:hAnsi="SimSun" w:cs="SimSun"/>
+          <w:color w:val="7030A0"/>
+          <w:kern w:val="0"/>
+          <w:sz w:val="24"/>
+          <w:szCs w:val="24"/>
+        </w:rPr>
+        <w:t>step</w:t>
+      </w:r>
+      <w:proofErr w:type="gramEnd"/>
+      <w:r>
+        <w:rPr>
+          <w:rFonts w:ascii="SimSun" w:eastAsia="SimSun" w:hAnsi="SimSun" w:cs="SimSun"/>
+          <w:color w:val="7030A0"/>
+          <w:kern w:val="0"/>
+          <w:sz w:val="24"/>
+          <w:szCs w:val="24"/>
+        </w:rPr>
+        <w:t xml:space="preserve"> </w:t>
       </w:r>
       <w:r>
         <w:rPr>
@@ -4408,8 +4640,20 @@
           <w:sz w:val="24"/>
           <w:szCs w:val="24"/>
         </w:rPr>
-        <w:t>整合前后道工艺，完善控氧技术</w:t>
-      </w:r>
+        <w:t>整合前后道工艺，</w:t>
+      </w:r>
+      <w:proofErr w:type="gramStart"/>
+      <w:r>
+        <w:rPr>
+          <w:rFonts w:ascii="SimSun" w:eastAsia="SimSun" w:hAnsi="SimSun" w:cs="SimSun"/>
+          <w:color w:val="7030A0"/>
+          <w:kern w:val="0"/>
+          <w:sz w:val="24"/>
+          <w:szCs w:val="24"/>
+        </w:rPr>
+        <w:t>完善控氧技术</w:t>
+      </w:r>
+      <w:proofErr w:type="gramEnd"/>
     </w:p>
     <w:p>
       <w:pPr>
@@ -4672,7 +4916,7 @@
           <w:sz w:val="24"/>
           <w:szCs w:val="24"/>
         </w:rPr>
-        <w:t>consumption</w:t>
+        <w:t>consumption.</w:t>
       </w:r>
     </w:p>
     <w:p>
@@ -5196,37 +5440,17 @@
           <w:sz w:val="24"/>
           <w:szCs w:val="24"/>
         </w:rPr>
-        <w:t>mold</w:t>
-      </w:r>
-      <w:r>
-        <w:rPr>
-          <w:rFonts w:ascii="SimSun" w:eastAsia="SimSun" w:hAnsi="SimSun" w:cs="SimSun"/>
-          <w:color w:val="7030A0"/>
-          <w:kern w:val="0"/>
-          <w:sz w:val="24"/>
-          <w:szCs w:val="24"/>
-        </w:rPr>
-        <w:t xml:space="preserve"> </w:t>
-      </w:r>
-      <w:r>
-        <w:rPr>
-          <w:rFonts w:ascii="SimSun" w:eastAsia="SimSun" w:hAnsi="SimSun" w:cs="SimSun"/>
-          <w:color w:val="7030A0"/>
-          <w:kern w:val="0"/>
-          <w:sz w:val="24"/>
-          <w:szCs w:val="24"/>
-        </w:rPr>
-        <w:t>design</w:t>
-      </w:r>
-      <w:r>
-        <w:rPr>
-          <w:rFonts w:ascii="SimSun" w:eastAsia="SimSun" w:hAnsi="SimSun" w:cs="SimSun"/>
-          <w:color w:val="7030A0"/>
-          <w:kern w:val="0"/>
-          <w:sz w:val="24"/>
-          <w:szCs w:val="24"/>
-        </w:rPr>
-        <w:t xml:space="preserve"> </w:t>
+        <w:t xml:space="preserve">mold </w:t>
+      </w:r>
+      <w:r>
+        <w:rPr>
+          <w:rFonts w:ascii="SimSun" w:eastAsia="SimSun" w:hAnsi="SimSun" w:cs="SimSun"/>
+          <w:color w:val="7030A0"/>
+          <w:kern w:val="0"/>
+          <w:sz w:val="24"/>
+          <w:szCs w:val="24"/>
+        </w:rPr>
+        <w:t xml:space="preserve">design </w:t>
       </w:r>
       <w:r>
         <w:rPr>
@@ -5246,17 +5470,7 @@
           <w:sz w:val="24"/>
           <w:szCs w:val="24"/>
         </w:rPr>
-        <w:t>capabilities</w:t>
-      </w:r>
-      <w:r>
-        <w:rPr>
-          <w:rFonts w:ascii="SimSun" w:eastAsia="SimSun" w:hAnsi="SimSun" w:cs="SimSun"/>
-          <w:color w:val="7030A0"/>
-          <w:kern w:val="0"/>
-          <w:sz w:val="24"/>
-          <w:szCs w:val="24"/>
-        </w:rPr>
-        <w:t xml:space="preserve"> of you</w:t>
+        <w:t>capabilities of you</w:t>
       </w:r>
       <w:r>
         <w:rPr>
@@ -5502,6 +5716,7 @@
           <w:szCs w:val="24"/>
         </w:rPr>
       </w:pPr>
+      <w:proofErr w:type="gramStart"/>
       <w:r>
         <w:rPr>
           <w:rFonts w:ascii="SimSun" w:eastAsia="SimSun" w:hAnsi="SimSun" w:cs="SimSun"/>
@@ -5511,6 +5726,7 @@
         </w:rPr>
         <w:t>控氧技术</w:t>
       </w:r>
+      <w:proofErr w:type="gramEnd"/>
     </w:p>
     <w:p>
       <w:pPr>
@@ -5553,7 +5769,27 @@
           <w:sz w:val="24"/>
           <w:szCs w:val="24"/>
         </w:rPr>
-        <w:t>由于稀土价格上涨，为制造低成本高性能的S-NdFeB，各企业一般将稀土金属总量控制在31.5%以下，通过控氧技术的发展和应用，使磁体对氧含量不那么敏感，整体性能稳定一致，力学性能好。</w:t>
+        <w:t>由于稀土价格上涨，为制造低成本高性能的S-NdFeB，各企业一般将稀土金属总量控制在31.5%以下，通过</w:t>
+      </w:r>
+      <w:proofErr w:type="gramStart"/>
+      <w:r>
+        <w:rPr>
+          <w:rFonts w:ascii="SimSun" w:eastAsia="SimSun" w:hAnsi="SimSun" w:cs="SimSun"/>
+          <w:kern w:val="0"/>
+          <w:sz w:val="24"/>
+          <w:szCs w:val="24"/>
+        </w:rPr>
+        <w:t>控氧技术</w:t>
+      </w:r>
+      <w:proofErr w:type="gramEnd"/>
+      <w:r>
+        <w:rPr>
+          <w:rFonts w:ascii="SimSun" w:eastAsia="SimSun" w:hAnsi="SimSun" w:cs="SimSun"/>
+          <w:kern w:val="0"/>
+          <w:sz w:val="24"/>
+          <w:szCs w:val="24"/>
+        </w:rPr>
+        <w:t>的发展和应用，使磁体对氧含量不那么敏感，整体性能稳定一致，力学性能好。</w:t>
       </w:r>
     </w:p>
     <w:p>
@@ -5937,6 +6173,7 @@
           <w:szCs w:val="24"/>
         </w:rPr>
       </w:pPr>
+      <w:proofErr w:type="gramStart"/>
       <w:r>
         <w:rPr>
           <w:rFonts w:ascii="Microsoft YaHei" w:eastAsia="Microsoft YaHei" w:hAnsi="Microsoft YaHei" w:cs="SimSun" w:hint="eastAsia"/>
@@ -5946,6 +6183,7 @@
         </w:rPr>
         <w:t>凝胶注膜成型</w:t>
       </w:r>
+      <w:proofErr w:type="gramEnd"/>
     </w:p>
     <w:p>
       <w:pPr>
@@ -6639,8 +6877,19 @@
           <w:sz w:val="30"/>
           <w:szCs w:val="30"/>
         </w:rPr>
-        <w:t xml:space="preserve"> molding of high-performance NdFeB magnets</w:t>
-      </w:r>
+        <w:t xml:space="preserve"> molding of high-performance NdFeB </w:t>
+      </w:r>
+      <w:proofErr w:type="gramStart"/>
+      <w:r>
+        <w:rPr>
+          <w:rFonts w:ascii="Microsoft YaHei" w:eastAsia="Microsoft YaHei" w:hAnsi="Microsoft YaHei" w:cs="SimSun"/>
+          <w:kern w:val="0"/>
+          <w:sz w:val="30"/>
+          <w:szCs w:val="30"/>
+        </w:rPr>
+        <w:t>magnets</w:t>
+      </w:r>
+      <w:proofErr w:type="gramEnd"/>
     </w:p>
     <w:p>
       <w:pPr>
@@ -6755,21 +7004,9 @@
           <w:szCs w:val="24"/>
         </w:rPr>
         <w:lastRenderedPageBreak/>
-        <w:t>2、通过高效率的横、纵、辐射状磁场等磁回路;全封闭氮气充填、自动加料方式，能够成型高性能稀土类等磁石。</w:t>
-      </w:r>
-    </w:p>
-    <w:p>
-      <w:pPr>
-        <w:widowControl/>
-        <w:spacing w:before="75" w:after="75"/>
-        <w:jc w:val="left"/>
-        <w:rPr>
-          <w:rFonts w:ascii="SimSun" w:eastAsia="SimSun" w:hAnsi="SimSun" w:cs="SimSun"/>
-          <w:kern w:val="0"/>
-          <w:sz w:val="24"/>
-          <w:szCs w:val="24"/>
-        </w:rPr>
-      </w:pPr>
+        <w:t>2、通过高效率的横、纵、辐射状</w:t>
+      </w:r>
+      <w:proofErr w:type="gramStart"/>
       <w:r>
         <w:rPr>
           <w:rFonts w:ascii="Microsoft YaHei" w:eastAsia="Microsoft YaHei" w:hAnsi="Microsoft YaHei" w:cs="SimSun" w:hint="eastAsia"/>
@@ -6778,21 +7015,9 @@
           <w:sz w:val="24"/>
           <w:szCs w:val="24"/>
         </w:rPr>
-        <w:t>3、压机的设计与结构，简单直接，使得压机运行可靠、精度高，并减少了在压制复杂零件时的机器故障。</w:t>
-      </w:r>
-    </w:p>
-    <w:p>
-      <w:pPr>
-        <w:widowControl/>
-        <w:spacing w:before="75" w:after="75"/>
-        <w:jc w:val="left"/>
-        <w:rPr>
-          <w:rFonts w:ascii="SimSun" w:eastAsia="SimSun" w:hAnsi="SimSun" w:cs="SimSun"/>
-          <w:kern w:val="0"/>
-          <w:sz w:val="24"/>
-          <w:szCs w:val="24"/>
-        </w:rPr>
-      </w:pPr>
+        <w:t>磁场等磁回路</w:t>
+      </w:r>
+      <w:proofErr w:type="gramEnd"/>
       <w:r>
         <w:rPr>
           <w:rFonts w:ascii="Microsoft YaHei" w:eastAsia="Microsoft YaHei" w:hAnsi="Microsoft YaHei" w:cs="SimSun" w:hint="eastAsia"/>
@@ -6801,7 +7026,7 @@
           <w:sz w:val="24"/>
           <w:szCs w:val="24"/>
         </w:rPr>
-        <w:t>4、精密的成型方式，可达到一次成型，减少磁石制作工序，从而达到减少设备投资及人工成本的。</w:t>
+        <w:t>;全封闭氮气充填、自动加料方式，能够成型高性能稀土类等磁石。</w:t>
       </w:r>
     </w:p>
     <w:p>
@@ -6824,7 +7049,7 @@
           <w:sz w:val="24"/>
           <w:szCs w:val="24"/>
         </w:rPr>
-        <w:t>5、采用四柱式框架结构，上、下部均装有日本制液压油缸，精度模架进行成型和分离，实现了小型化，节约资源的目的。</w:t>
+        <w:t>3、压机的设计与结构，简单直接，使得压机运行可靠、精度高，并减少了在压制复杂零件时的机器故障。</w:t>
       </w:r>
     </w:p>
     <w:p>
@@ -6847,7 +7072,97 @@
           <w:sz w:val="24"/>
           <w:szCs w:val="24"/>
         </w:rPr>
-        <w:t>6、压机的驱动及主要主机框等安装于压机的底盘上，使压机结构紧凑重心低、占地少、运行可靠。</w:t>
+        <w:t>4、精密的成型方式，可达到一次成型，减少磁石制作工序，从而达到减少设备投资及人工成本的。</w:t>
+      </w:r>
+    </w:p>
+    <w:p>
+      <w:pPr>
+        <w:widowControl/>
+        <w:spacing w:before="75" w:after="75"/>
+        <w:jc w:val="left"/>
+        <w:rPr>
+          <w:rFonts w:ascii="SimSun" w:eastAsia="SimSun" w:hAnsi="SimSun" w:cs="SimSun"/>
+          <w:kern w:val="0"/>
+          <w:sz w:val="24"/>
+          <w:szCs w:val="24"/>
+        </w:rPr>
+      </w:pPr>
+      <w:r>
+        <w:rPr>
+          <w:rFonts w:ascii="Microsoft YaHei" w:eastAsia="Microsoft YaHei" w:hAnsi="Microsoft YaHei" w:cs="SimSun" w:hint="eastAsia"/>
+          <w:color w:val="000000"/>
+          <w:kern w:val="0"/>
+          <w:sz w:val="24"/>
+          <w:szCs w:val="24"/>
+        </w:rPr>
+        <w:t>5、采用四柱式框架结构，上、</w:t>
+      </w:r>
+      <w:proofErr w:type="gramStart"/>
+      <w:r>
+        <w:rPr>
+          <w:rFonts w:ascii="Microsoft YaHei" w:eastAsia="Microsoft YaHei" w:hAnsi="Microsoft YaHei" w:cs="SimSun" w:hint="eastAsia"/>
+          <w:color w:val="000000"/>
+          <w:kern w:val="0"/>
+          <w:sz w:val="24"/>
+          <w:szCs w:val="24"/>
+        </w:rPr>
+        <w:t>下部均</w:t>
+      </w:r>
+      <w:proofErr w:type="gramEnd"/>
+      <w:r>
+        <w:rPr>
+          <w:rFonts w:ascii="Microsoft YaHei" w:eastAsia="Microsoft YaHei" w:hAnsi="Microsoft YaHei" w:cs="SimSun" w:hint="eastAsia"/>
+          <w:color w:val="000000"/>
+          <w:kern w:val="0"/>
+          <w:sz w:val="24"/>
+          <w:szCs w:val="24"/>
+        </w:rPr>
+        <w:t>装有日本制液压油缸，精度模架进行成型和分离，实现了小型化，节约资源的目的。</w:t>
+      </w:r>
+    </w:p>
+    <w:p>
+      <w:pPr>
+        <w:widowControl/>
+        <w:spacing w:before="75" w:after="75"/>
+        <w:jc w:val="left"/>
+        <w:rPr>
+          <w:rFonts w:ascii="SimSun" w:eastAsia="SimSun" w:hAnsi="SimSun" w:cs="SimSun"/>
+          <w:kern w:val="0"/>
+          <w:sz w:val="24"/>
+          <w:szCs w:val="24"/>
+        </w:rPr>
+      </w:pPr>
+      <w:r>
+        <w:rPr>
+          <w:rFonts w:ascii="Microsoft YaHei" w:eastAsia="Microsoft YaHei" w:hAnsi="Microsoft YaHei" w:cs="SimSun" w:hint="eastAsia"/>
+          <w:color w:val="000000"/>
+          <w:kern w:val="0"/>
+          <w:sz w:val="24"/>
+          <w:szCs w:val="24"/>
+        </w:rPr>
+        <w:t>6、压机的驱动及主要主机框等</w:t>
+      </w:r>
+      <w:proofErr w:type="gramStart"/>
+      <w:r>
+        <w:rPr>
+          <w:rFonts w:ascii="Microsoft YaHei" w:eastAsia="Microsoft YaHei" w:hAnsi="Microsoft YaHei" w:cs="SimSun" w:hint="eastAsia"/>
+          <w:color w:val="000000"/>
+          <w:kern w:val="0"/>
+          <w:sz w:val="24"/>
+          <w:szCs w:val="24"/>
+        </w:rPr>
+        <w:t>安装于压机</w:t>
+      </w:r>
+      <w:proofErr w:type="gramEnd"/>
+      <w:r>
+        <w:rPr>
+          <w:rFonts w:ascii="Microsoft YaHei" w:eastAsia="Microsoft YaHei" w:hAnsi="Microsoft YaHei" w:cs="SimSun" w:hint="eastAsia"/>
+          <w:color w:val="000000"/>
+          <w:kern w:val="0"/>
+          <w:sz w:val="24"/>
+          <w:szCs w:val="24"/>
+        </w:rPr>
+        <w:t>的底盘上，使压机结构紧凑重心低、占地少、运行可靠。</w:t>
       </w:r>
     </w:p>
     <w:p>
@@ -6967,6 +7282,7 @@
           </wp:inline>
         </w:drawing>
       </w:r>
+      <w:proofErr w:type="gramStart"/>
       <w:r>
         <w:rPr>
           <w:rFonts w:ascii="SimSun" w:eastAsia="SimSun" w:hAnsi="SimSun" w:cs="SimSun"/>
@@ -6975,7 +7291,18 @@
           <w:sz w:val="23"/>
           <w:szCs w:val="23"/>
         </w:rPr>
-        <w:t>他社压机</w:t>
+        <w:t>他社压</w:t>
+      </w:r>
+      <w:proofErr w:type="gramEnd"/>
+      <w:r>
+        <w:rPr>
+          <w:rFonts w:ascii="SimSun" w:eastAsia="SimSun" w:hAnsi="SimSun" w:cs="SimSun"/>
+          <w:color w:val="000000"/>
+          <w:kern w:val="0"/>
+          <w:sz w:val="23"/>
+          <w:szCs w:val="23"/>
+        </w:rPr>
+        <w:t>机</w:t>
       </w:r>
       <w:r>
         <w:rPr>
@@ -7150,7 +7477,29 @@
           <w:kern w:val="0"/>
           <w:szCs w:val="21"/>
         </w:rPr>
-        <w:t>上冲在模腔内与模套按不同速度同时同向运动，</w:t>
+        <w:t>上冲在模腔内</w:t>
+      </w:r>
+      <w:proofErr w:type="gramStart"/>
+      <w:r>
+        <w:rPr>
+          <w:rFonts w:ascii="Microsoft YaHei" w:eastAsia="Microsoft YaHei" w:hAnsi="Microsoft YaHei" w:cs="SimSun" w:hint="eastAsia"/>
+          <w:color w:val="333333"/>
+          <w:spacing w:val="23"/>
+          <w:kern w:val="0"/>
+          <w:szCs w:val="21"/>
+        </w:rPr>
+        <w:t>与模套按</w:t>
+      </w:r>
+      <w:proofErr w:type="gramEnd"/>
+      <w:r>
+        <w:rPr>
+          <w:rFonts w:ascii="Microsoft YaHei" w:eastAsia="Microsoft YaHei" w:hAnsi="Microsoft YaHei" w:cs="SimSun" w:hint="eastAsia"/>
+          <w:color w:val="333333"/>
+          <w:spacing w:val="23"/>
+          <w:kern w:val="0"/>
+          <w:szCs w:val="21"/>
+        </w:rPr>
+        <w:t>不同速度同时同向运动，</w:t>
       </w:r>
       <w:r>
         <w:rPr>
@@ -7214,7 +7563,51 @@
           <w:szCs w:val="21"/>
         </w:rPr>
         <w:lastRenderedPageBreak/>
-        <w:t>我司针对客户称粉工序多、人工投入多的情况，针对性的设计了全自动加料系统，实现了在密闭环境下自动完成称量，确保每一模材料的一致性。节约了原材料和人工，为企业带来了更直观的效益。有控制加粉精度的电磁振荡器和准确称量的电子秤及均匀加料的料盒等组成的加料系统，保证加料的克重在规定的范围内，并且能通过程序自动监控、调整重量的平衡和变化。使压机的全自动操作变为可能。</w:t>
+        <w:t>我司针对客户称粉工序多、人工投入多的情况，针对性的设计了全自动加料系统，实现了在密闭环境下自动完成称量，确保每一</w:t>
+      </w:r>
+      <w:proofErr w:type="gramStart"/>
+      <w:r>
+        <w:rPr>
+          <w:rFonts w:ascii="Segoe UI" w:eastAsia="SimSun" w:hAnsi="Segoe UI" w:cs="Segoe UI"/>
+          <w:color w:val="333333"/>
+          <w:spacing w:val="23"/>
+          <w:kern w:val="0"/>
+          <w:szCs w:val="21"/>
+        </w:rPr>
+        <w:t>模材料</w:t>
+      </w:r>
+      <w:proofErr w:type="gramEnd"/>
+      <w:r>
+        <w:rPr>
+          <w:rFonts w:ascii="Segoe UI" w:eastAsia="SimSun" w:hAnsi="Segoe UI" w:cs="Segoe UI"/>
+          <w:color w:val="333333"/>
+          <w:spacing w:val="23"/>
+          <w:kern w:val="0"/>
+          <w:szCs w:val="21"/>
+        </w:rPr>
+        <w:t>的一致性。节约了原材料和人工，为企业带来了更直观的效益。有控制加粉精度的电磁振荡器和准确称量的</w:t>
+      </w:r>
+      <w:proofErr w:type="gramStart"/>
+      <w:r>
+        <w:rPr>
+          <w:rFonts w:ascii="Segoe UI" w:eastAsia="SimSun" w:hAnsi="Segoe UI" w:cs="Segoe UI"/>
+          <w:color w:val="333333"/>
+          <w:spacing w:val="23"/>
+          <w:kern w:val="0"/>
+          <w:szCs w:val="21"/>
+        </w:rPr>
+        <w:t>电子秤及均匀</w:t>
+      </w:r>
+      <w:proofErr w:type="gramEnd"/>
+      <w:r>
+        <w:rPr>
+          <w:rFonts w:ascii="Segoe UI" w:eastAsia="SimSun" w:hAnsi="Segoe UI" w:cs="Segoe UI"/>
+          <w:color w:val="333333"/>
+          <w:spacing w:val="23"/>
+          <w:kern w:val="0"/>
+          <w:szCs w:val="21"/>
+        </w:rPr>
+        <w:t>加料的料盒等组成的加料系统，保证加料的克重在规定的范围内，并且能通过程序自动监控、调整重量的平衡和变化。使压机的全自动操作变为可能。</w:t>
       </w:r>
     </w:p>
     <w:p>
@@ -7339,7 +7732,51 @@
           <w:kern w:val="0"/>
           <w:szCs w:val="21"/>
         </w:rPr>
-        <w:t>采用机械手将脱模位的压坯从模腔上方自动取出放到输送带上，再由输送带送到人工包装码料位置。既保障了人身安全，又稳定了压坯的质量。</w:t>
+        <w:t>采用机械手将</w:t>
+      </w:r>
+      <w:proofErr w:type="gramStart"/>
+      <w:r>
+        <w:rPr>
+          <w:rFonts w:ascii="Segoe UI" w:eastAsia="SimSun" w:hAnsi="Segoe UI" w:cs="Segoe UI"/>
+          <w:color w:val="333333"/>
+          <w:spacing w:val="23"/>
+          <w:kern w:val="0"/>
+          <w:szCs w:val="21"/>
+        </w:rPr>
+        <w:t>脱模位</w:t>
+      </w:r>
+      <w:proofErr w:type="gramEnd"/>
+      <w:r>
+        <w:rPr>
+          <w:rFonts w:ascii="Segoe UI" w:eastAsia="SimSun" w:hAnsi="Segoe UI" w:cs="Segoe UI"/>
+          <w:color w:val="333333"/>
+          <w:spacing w:val="23"/>
+          <w:kern w:val="0"/>
+          <w:szCs w:val="21"/>
+        </w:rPr>
+        <w:t>的压</w:t>
+      </w:r>
+      <w:proofErr w:type="gramStart"/>
+      <w:r>
+        <w:rPr>
+          <w:rFonts w:ascii="Segoe UI" w:eastAsia="SimSun" w:hAnsi="Segoe UI" w:cs="Segoe UI"/>
+          <w:color w:val="333333"/>
+          <w:spacing w:val="23"/>
+          <w:kern w:val="0"/>
+          <w:szCs w:val="21"/>
+        </w:rPr>
+        <w:t>坯从模腔</w:t>
+      </w:r>
+      <w:proofErr w:type="gramEnd"/>
+      <w:r>
+        <w:rPr>
+          <w:rFonts w:ascii="Segoe UI" w:eastAsia="SimSun" w:hAnsi="Segoe UI" w:cs="Segoe UI"/>
+          <w:color w:val="333333"/>
+          <w:spacing w:val="23"/>
+          <w:kern w:val="0"/>
+          <w:szCs w:val="21"/>
+        </w:rPr>
+        <w:t>上方自动取出放到输送带上，再由输送带送到人工包装码料位置。既保障了人身安全，又稳定了压坯的质量。</w:t>
       </w:r>
     </w:p>
     <w:p>
@@ -7521,7 +7958,87 @@
           <w:szCs w:val="24"/>
         </w:rPr>
         <w:lastRenderedPageBreak/>
-        <w:t>油泵采用的是日本不二越生产的柱塞泵，采用双压双流量控制，即快速大流量时，用小压力，用高压压制时少量供油，降低了能耗，体积小，噪音低。压制中，压力和流量可根据压制过程需要，通过比比例压力阀和比例额流量阀，经过PLC程序自动可控可调。保证压制精度。阀块和油缸采用日本不二越，太阳铁工的产品，精度高，泄漏勺，动作准确，安全可靠。整个油压系统构造比国内传统同吨位压机小，大大缩小了占地空间。</w:t>
+        <w:t>油泵采用的是日本</w:t>
+      </w:r>
+      <w:proofErr w:type="gramStart"/>
+      <w:r>
+        <w:rPr>
+          <w:rFonts w:ascii="SimSun" w:eastAsia="SimSun" w:hAnsi="SimSun" w:cs="SimSun"/>
+          <w:kern w:val="0"/>
+          <w:sz w:val="24"/>
+          <w:szCs w:val="24"/>
+        </w:rPr>
+        <w:t>不二越</w:t>
+      </w:r>
+      <w:proofErr w:type="gramEnd"/>
+      <w:r>
+        <w:rPr>
+          <w:rFonts w:ascii="SimSun" w:eastAsia="SimSun" w:hAnsi="SimSun" w:cs="SimSun"/>
+          <w:kern w:val="0"/>
+          <w:sz w:val="24"/>
+          <w:szCs w:val="24"/>
+        </w:rPr>
+        <w:t>生产的柱塞泵，采用双压双流量控制，即快速大流量时，用小压力，用高压压制时少量供油，降低了能耗，体积小，噪音低。压制中，压力和流量可根据压制过程需要，通过</w:t>
+      </w:r>
+      <w:proofErr w:type="gramStart"/>
+      <w:r>
+        <w:rPr>
+          <w:rFonts w:ascii="SimSun" w:eastAsia="SimSun" w:hAnsi="SimSun" w:cs="SimSun"/>
+          <w:kern w:val="0"/>
+          <w:sz w:val="24"/>
+          <w:szCs w:val="24"/>
+        </w:rPr>
+        <w:t>比比例</w:t>
+      </w:r>
+      <w:proofErr w:type="gramEnd"/>
+      <w:r>
+        <w:rPr>
+          <w:rFonts w:ascii="SimSun" w:eastAsia="SimSun" w:hAnsi="SimSun" w:cs="SimSun"/>
+          <w:kern w:val="0"/>
+          <w:sz w:val="24"/>
+          <w:szCs w:val="24"/>
+        </w:rPr>
+        <w:t>压力阀和比例额流量阀，经过PLC程序自动可控可调。保证压制精度。</w:t>
+      </w:r>
+      <w:proofErr w:type="gramStart"/>
+      <w:r>
+        <w:rPr>
+          <w:rFonts w:ascii="SimSun" w:eastAsia="SimSun" w:hAnsi="SimSun" w:cs="SimSun"/>
+          <w:kern w:val="0"/>
+          <w:sz w:val="24"/>
+          <w:szCs w:val="24"/>
+        </w:rPr>
+        <w:t>阀块和</w:t>
+      </w:r>
+      <w:proofErr w:type="gramEnd"/>
+      <w:r>
+        <w:rPr>
+          <w:rFonts w:ascii="SimSun" w:eastAsia="SimSun" w:hAnsi="SimSun" w:cs="SimSun"/>
+          <w:kern w:val="0"/>
+          <w:sz w:val="24"/>
+          <w:szCs w:val="24"/>
+        </w:rPr>
+        <w:t>油缸采用日本</w:t>
+      </w:r>
+      <w:proofErr w:type="gramStart"/>
+      <w:r>
+        <w:rPr>
+          <w:rFonts w:ascii="SimSun" w:eastAsia="SimSun" w:hAnsi="SimSun" w:cs="SimSun"/>
+          <w:kern w:val="0"/>
+          <w:sz w:val="24"/>
+          <w:szCs w:val="24"/>
+        </w:rPr>
+        <w:t>不</w:t>
+      </w:r>
+      <w:proofErr w:type="gramEnd"/>
+      <w:r>
+        <w:rPr>
+          <w:rFonts w:ascii="SimSun" w:eastAsia="SimSun" w:hAnsi="SimSun" w:cs="SimSun"/>
+          <w:kern w:val="0"/>
+          <w:sz w:val="24"/>
+          <w:szCs w:val="24"/>
+        </w:rPr>
+        <w:t>二越，太阳铁工的产品，精度高，泄漏勺，动作准确，安全可靠。整个油压系统构造比国内传统同吨位压机小，大大缩小了占地空间。</w:t>
       </w:r>
     </w:p>
     <w:p>
@@ -8012,8 +8529,9 @@
           <w:kern w:val="0"/>
           <w:szCs w:val="21"/>
         </w:rPr>
-        <w:t>品后，收缩率均等、外形变形小等优点。给后道加工大幅度减少了加工余量，大大降低了原材</w:t>
-      </w:r>
+        <w:t>品后，收缩率均等、外形变形小等优点。给后</w:t>
+      </w:r>
+      <w:proofErr w:type="gramStart"/>
       <w:r>
         <w:rPr>
           <w:rFonts w:ascii="Segoe UI" w:eastAsia="SimSun" w:hAnsi="Segoe UI" w:cs="Segoe UI"/>
@@ -8022,9 +8540,9 @@
           <w:kern w:val="0"/>
           <w:szCs w:val="21"/>
         </w:rPr>
-        <w:lastRenderedPageBreak/>
-        <w:t>料和人力成本，</w:t>
-      </w:r>
+        <w:t>道加工</w:t>
+      </w:r>
+      <w:proofErr w:type="gramEnd"/>
       <w:r>
         <w:rPr>
           <w:rFonts w:ascii="Segoe UI" w:eastAsia="SimSun" w:hAnsi="Segoe UI" w:cs="Segoe UI"/>
@@ -8033,7 +8551,7 @@
           <w:kern w:val="0"/>
           <w:szCs w:val="21"/>
         </w:rPr>
-        <w:t xml:space="preserve"> </w:t>
+        <w:t>大幅度减少了加工余量，大大降低了原材</w:t>
       </w:r>
       <w:r>
         <w:rPr>
@@ -8043,7 +8561,8 @@
           <w:kern w:val="0"/>
           <w:szCs w:val="21"/>
         </w:rPr>
-        <w:t>也减少了飞尘污染。而国内传统压机所使用的模具的单边间隙大都超过</w:t>
+        <w:lastRenderedPageBreak/>
+        <w:t>料和人力成本，</w:t>
       </w:r>
       <w:r>
         <w:rPr>
@@ -8053,7 +8572,7 @@
           <w:kern w:val="0"/>
           <w:szCs w:val="21"/>
         </w:rPr>
-        <w:t>100μm</w:t>
+        <w:t xml:space="preserve"> </w:t>
       </w:r>
       <w:r>
         <w:rPr>
@@ -8063,7 +8582,7 @@
           <w:kern w:val="0"/>
           <w:szCs w:val="21"/>
         </w:rPr>
-        <w:t>，有些甚至达</w:t>
+        <w:t>也减少了飞尘污染。而国内传统压机所使用的模具的单边间隙大都超过</w:t>
       </w:r>
       <w:r>
         <w:rPr>
@@ -8073,7 +8592,7 @@
           <w:kern w:val="0"/>
           <w:szCs w:val="21"/>
         </w:rPr>
-        <w:t>500μm</w:t>
+        <w:t>100μm</w:t>
       </w:r>
       <w:r>
         <w:rPr>
@@ -8083,7 +8602,7 @@
           <w:kern w:val="0"/>
           <w:szCs w:val="21"/>
         </w:rPr>
-        <w:t>。有些厂家使用我公司的压机生产压</w:t>
+        <w:t>，有些甚至达</w:t>
       </w:r>
       <w:r>
         <w:rPr>
@@ -8093,7 +8612,7 @@
           <w:kern w:val="0"/>
           <w:szCs w:val="21"/>
         </w:rPr>
-        <w:t xml:space="preserve"> </w:t>
+        <w:t>500μm</w:t>
       </w:r>
       <w:r>
         <w:rPr>
@@ -8103,7 +8622,49 @@
           <w:kern w:val="0"/>
           <w:szCs w:val="21"/>
         </w:rPr>
-        <w:t>坯，在有些规格的项目上成功的取消了等静压工序，压坯直接码盘进入烧结炉烧结。</w:t>
+        <w:t>。有些厂家使用我公司的压机生产压</w:t>
+      </w:r>
+      <w:r>
+        <w:rPr>
+          <w:rFonts w:ascii="Segoe UI" w:eastAsia="SimSun" w:hAnsi="Segoe UI" w:cs="Segoe UI"/>
+          <w:color w:val="333333"/>
+          <w:spacing w:val="23"/>
+          <w:kern w:val="0"/>
+          <w:szCs w:val="21"/>
+        </w:rPr>
+        <w:t xml:space="preserve"> </w:t>
+      </w:r>
+      <w:r>
+        <w:rPr>
+          <w:rFonts w:ascii="Segoe UI" w:eastAsia="SimSun" w:hAnsi="Segoe UI" w:cs="Segoe UI"/>
+          <w:color w:val="333333"/>
+          <w:spacing w:val="23"/>
+          <w:kern w:val="0"/>
+          <w:szCs w:val="21"/>
+        </w:rPr>
+        <w:t>坯，在有些规格的项目上成功的取消了等静压工序，压</w:t>
+      </w:r>
+      <w:proofErr w:type="gramStart"/>
+      <w:r>
+        <w:rPr>
+          <w:rFonts w:ascii="Segoe UI" w:eastAsia="SimSun" w:hAnsi="Segoe UI" w:cs="Segoe UI"/>
+          <w:color w:val="333333"/>
+          <w:spacing w:val="23"/>
+          <w:kern w:val="0"/>
+          <w:szCs w:val="21"/>
+        </w:rPr>
+        <w:t>坯直接码盘进入</w:t>
+      </w:r>
+      <w:proofErr w:type="gramEnd"/>
+      <w:r>
+        <w:rPr>
+          <w:rFonts w:ascii="Segoe UI" w:eastAsia="SimSun" w:hAnsi="Segoe UI" w:cs="Segoe UI"/>
+          <w:color w:val="333333"/>
+          <w:spacing w:val="23"/>
+          <w:kern w:val="0"/>
+          <w:szCs w:val="21"/>
+        </w:rPr>
+        <w:t>烧结炉烧结。</w:t>
       </w:r>
     </w:p>
     <w:p>
@@ -8525,7 +9086,29 @@
           <w:kern w:val="0"/>
           <w:szCs w:val="21"/>
         </w:rPr>
-        <w:t>始终在恒定的温度下工作，大大降低了电耗能源的成本，同时所需磁场不会像国内大多数同类压机那样随工作时间的延长而升高温度，从而逐步降低磁场强度，进而影响到压坯的磁场性能。</w:t>
+        <w:t>始终在恒定的温度下工作，大大降低了电耗能源的成本，同时所需磁场不会像国内大多数同类压机那样随工作时间的延长而升高温度，从而逐步降低磁场强度，进而影响</w:t>
+      </w:r>
+      <w:proofErr w:type="gramStart"/>
+      <w:r>
+        <w:rPr>
+          <w:rFonts w:ascii="Segoe UI" w:eastAsia="SimSun" w:hAnsi="Segoe UI" w:cs="Segoe UI"/>
+          <w:color w:val="333333"/>
+          <w:spacing w:val="23"/>
+          <w:kern w:val="0"/>
+          <w:szCs w:val="21"/>
+        </w:rPr>
+        <w:t>到压坯</w:t>
+      </w:r>
+      <w:proofErr w:type="gramEnd"/>
+      <w:r>
+        <w:rPr>
+          <w:rFonts w:ascii="Segoe UI" w:eastAsia="SimSun" w:hAnsi="Segoe UI" w:cs="Segoe UI"/>
+          <w:color w:val="333333"/>
+          <w:spacing w:val="23"/>
+          <w:kern w:val="0"/>
+          <w:szCs w:val="21"/>
+        </w:rPr>
+        <w:t>的磁场性能。</w:t>
       </w:r>
     </w:p>
     <w:p>
@@ -8744,7 +9327,7 @@
           <w:szCs w:val="21"/>
         </w:rPr>
         <w:drawing>
-          <wp:inline distT="0" distB="0" distL="0" distR="0" wp14:anchorId="53F05D76" wp14:editId="482678F5">
+          <wp:inline distT="0" distB="0" distL="0" distR="0" wp14:anchorId="53F05D76" wp14:editId="0C4155C1">
             <wp:extent cx="2449195" cy="1471295"/>
             <wp:effectExtent l="0" t="0" r="8255" b="0"/>
             <wp:docPr id="12" name="图片 12" descr="B-21.png"/>
@@ -8802,7 +9385,7 @@
           <w:szCs w:val="21"/>
         </w:rPr>
         <w:drawing>
-          <wp:inline distT="0" distB="0" distL="0" distR="0" wp14:anchorId="53F05D78" wp14:editId="45D2EEF8">
+          <wp:inline distT="0" distB="0" distL="0" distR="0" wp14:anchorId="53F05D78" wp14:editId="2DDCD76E">
             <wp:extent cx="2401570" cy="1438910"/>
             <wp:effectExtent l="0" t="0" r="0" b="8890"/>
             <wp:docPr id="11" name="图片 11" descr="B-22.png"/>
@@ -8860,7 +9443,7 @@
           <w:szCs w:val="21"/>
         </w:rPr>
         <w:drawing>
-          <wp:inline distT="0" distB="0" distL="0" distR="0" wp14:anchorId="53F05D7A" wp14:editId="648B0F32">
+          <wp:inline distT="0" distB="0" distL="0" distR="0" wp14:anchorId="53F05D7A" wp14:editId="4866E144">
             <wp:extent cx="2401570" cy="1438910"/>
             <wp:effectExtent l="0" t="0" r="0" b="8890"/>
             <wp:docPr id="10" name="图片 10" descr="B-26.png"/>
@@ -8943,7 +9526,7 @@
           <w:noProof/>
         </w:rPr>
         <w:drawing>
-          <wp:inline distT="0" distB="0" distL="0" distR="0" wp14:anchorId="53F05D7C" wp14:editId="742903FE">
+          <wp:inline distT="0" distB="0" distL="0" distR="0" wp14:anchorId="53F05D7C" wp14:editId="71CC5F09">
             <wp:extent cx="5274310" cy="4197522"/>
             <wp:effectExtent l="0" t="0" r="2540" b="0"/>
             <wp:docPr id="28" name="图片 28" descr="参数.jpg"/>
@@ -9056,6 +9639,7 @@
           <w:szCs w:val="24"/>
         </w:rPr>
       </w:pPr>
+      <w:proofErr w:type="gramStart"/>
       <w:r>
         <w:rPr>
           <w:rFonts w:ascii="Microsoft YaHei" w:eastAsia="Microsoft YaHei" w:hAnsi="Microsoft YaHei" w:cs="SimSun" w:hint="eastAsia"/>
@@ -9063,7 +9647,17 @@
           <w:kern w:val="0"/>
           <w:szCs w:val="21"/>
         </w:rPr>
-        <w:t>本设备是我公司完全独立自主开发、设计、生产。拥有多项发明专利，并在客户处连续24小时工作无故障验证。</w:t>
+        <w:t>本设备</w:t>
+      </w:r>
+      <w:proofErr w:type="gramEnd"/>
+      <w:r>
+        <w:rPr>
+          <w:rFonts w:ascii="Microsoft YaHei" w:eastAsia="Microsoft YaHei" w:hAnsi="Microsoft YaHei" w:cs="SimSun" w:hint="eastAsia"/>
+          <w:color w:val="000000"/>
+          <w:kern w:val="0"/>
+          <w:szCs w:val="21"/>
+        </w:rPr>
+        <w:t>是我公司完全独立自主开发、设计、生产。拥有多项发明专利，并在客户处连续24小时工作无故障验证。</w:t>
       </w:r>
     </w:p>
     <w:p>
@@ -9311,7 +9905,87 @@
           <w:sz w:val="24"/>
           <w:szCs w:val="24"/>
         </w:rPr>
-        <w:t>为配合D50=1.1um的超细粉，将类似于RIP的装置放入密闭的氧含量低于0.0001%的环境下，将磁粉与润滑剂混合装入铁模 ，通过振实机构得到3.2-3.6g/cm的充填密度，用5T脉冲磁场取向，经烧结后制备的样品密度d=7.52g/cm，与传统工艺比，Hcj提高显著。 例如：Br=1.4T Hcj=19.98KOe，Bhmax=48MGOe</w:t>
+        <w:t>为配合D50=1.1um的超细粉，将类似于RIP的装置放入密闭的氧含量低于0.0001%的环境下，将磁粉与润滑剂混合装入铁模 ，通过</w:t>
+      </w:r>
+      <w:proofErr w:type="gramStart"/>
+      <w:r>
+        <w:rPr>
+          <w:rFonts w:ascii="Microsoft YaHei" w:eastAsia="Microsoft YaHei" w:hAnsi="Microsoft YaHei" w:cs="SimSun" w:hint="eastAsia"/>
+          <w:kern w:val="0"/>
+          <w:sz w:val="24"/>
+          <w:szCs w:val="24"/>
+        </w:rPr>
+        <w:t>振实机构</w:t>
+      </w:r>
+      <w:proofErr w:type="gramEnd"/>
+      <w:r>
+        <w:rPr>
+          <w:rFonts w:ascii="Microsoft YaHei" w:eastAsia="Microsoft YaHei" w:hAnsi="Microsoft YaHei" w:cs="SimSun" w:hint="eastAsia"/>
+          <w:kern w:val="0"/>
+          <w:sz w:val="24"/>
+          <w:szCs w:val="24"/>
+        </w:rPr>
+        <w:t>得到3.2-3.6g/cm的充填密度，用5T脉冲磁场取向，经烧结后制备的样品密度d=7.52g/cm，与传统工艺比，</w:t>
+      </w:r>
+      <w:proofErr w:type="spellStart"/>
+      <w:r>
+        <w:rPr>
+          <w:rFonts w:ascii="Microsoft YaHei" w:eastAsia="Microsoft YaHei" w:hAnsi="Microsoft YaHei" w:cs="SimSun" w:hint="eastAsia"/>
+          <w:kern w:val="0"/>
+          <w:sz w:val="24"/>
+          <w:szCs w:val="24"/>
+        </w:rPr>
+        <w:t>Hcj</w:t>
+      </w:r>
+      <w:proofErr w:type="spellEnd"/>
+      <w:r>
+        <w:rPr>
+          <w:rFonts w:ascii="Microsoft YaHei" w:eastAsia="Microsoft YaHei" w:hAnsi="Microsoft YaHei" w:cs="SimSun" w:hint="eastAsia"/>
+          <w:kern w:val="0"/>
+          <w:sz w:val="24"/>
+          <w:szCs w:val="24"/>
+        </w:rPr>
+        <w:t xml:space="preserve">提高显著。 例如：Br=1.4T </w:t>
+      </w:r>
+      <w:proofErr w:type="spellStart"/>
+      <w:r>
+        <w:rPr>
+          <w:rFonts w:ascii="Microsoft YaHei" w:eastAsia="Microsoft YaHei" w:hAnsi="Microsoft YaHei" w:cs="SimSun" w:hint="eastAsia"/>
+          <w:kern w:val="0"/>
+          <w:sz w:val="24"/>
+          <w:szCs w:val="24"/>
+        </w:rPr>
+        <w:t>Hcj</w:t>
+      </w:r>
+      <w:proofErr w:type="spellEnd"/>
+      <w:r>
+        <w:rPr>
+          <w:rFonts w:ascii="Microsoft YaHei" w:eastAsia="Microsoft YaHei" w:hAnsi="Microsoft YaHei" w:cs="SimSun" w:hint="eastAsia"/>
+          <w:kern w:val="0"/>
+          <w:sz w:val="24"/>
+          <w:szCs w:val="24"/>
+        </w:rPr>
+        <w:t>=19.98KOe，</w:t>
+      </w:r>
+      <w:proofErr w:type="spellStart"/>
+      <w:r>
+        <w:rPr>
+          <w:rFonts w:ascii="Microsoft YaHei" w:eastAsia="Microsoft YaHei" w:hAnsi="Microsoft YaHei" w:cs="SimSun" w:hint="eastAsia"/>
+          <w:kern w:val="0"/>
+          <w:sz w:val="24"/>
+          <w:szCs w:val="24"/>
+        </w:rPr>
+        <w:t>Bhmax</w:t>
+      </w:r>
+      <w:proofErr w:type="spellEnd"/>
+      <w:r>
+        <w:rPr>
+          <w:rFonts w:ascii="Microsoft YaHei" w:eastAsia="Microsoft YaHei" w:hAnsi="Microsoft YaHei" w:cs="SimSun" w:hint="eastAsia"/>
+          <w:kern w:val="0"/>
+          <w:sz w:val="24"/>
+          <w:szCs w:val="24"/>
+        </w:rPr>
+        <w:t>=48MGOe</w:t>
       </w:r>
     </w:p>
     <w:p>
@@ -9379,6 +10053,7 @@
           <w:szCs w:val="24"/>
         </w:rPr>
       </w:pPr>
+      <w:proofErr w:type="gramStart"/>
       <w:r>
         <w:rPr>
           <w:rFonts w:ascii="Microsoft YaHei" w:eastAsia="Microsoft YaHei" w:hAnsi="Microsoft YaHei" w:cs="SimSun" w:hint="eastAsia"/>
@@ -9386,7 +10061,17 @@
           <w:sz w:val="24"/>
           <w:szCs w:val="24"/>
         </w:rPr>
-        <w:t>近终成型实现</w:t>
+        <w:t>近终成型</w:t>
+      </w:r>
+      <w:proofErr w:type="gramEnd"/>
+      <w:r>
+        <w:rPr>
+          <w:rFonts w:ascii="Microsoft YaHei" w:eastAsia="Microsoft YaHei" w:hAnsi="Microsoft YaHei" w:cs="SimSun" w:hint="eastAsia"/>
+          <w:kern w:val="0"/>
+          <w:sz w:val="24"/>
+          <w:szCs w:val="24"/>
+        </w:rPr>
+        <w:t>实现</w:t>
       </w:r>
     </w:p>
     <w:p>
@@ -9408,7 +10093,27 @@
           <w:sz w:val="24"/>
           <w:szCs w:val="24"/>
         </w:rPr>
-        <w:t>无镝化高剩磁、高矫顽力实现</w:t>
+        <w:t>无</w:t>
+      </w:r>
+      <w:proofErr w:type="gramStart"/>
+      <w:r>
+        <w:rPr>
+          <w:rFonts w:ascii="Microsoft YaHei" w:eastAsia="Microsoft YaHei" w:hAnsi="Microsoft YaHei" w:cs="SimSun" w:hint="eastAsia"/>
+          <w:kern w:val="0"/>
+          <w:sz w:val="24"/>
+          <w:szCs w:val="24"/>
+        </w:rPr>
+        <w:t>镝</w:t>
+      </w:r>
+      <w:proofErr w:type="gramEnd"/>
+      <w:r>
+        <w:rPr>
+          <w:rFonts w:ascii="Microsoft YaHei" w:eastAsia="Microsoft YaHei" w:hAnsi="Microsoft YaHei" w:cs="SimSun" w:hint="eastAsia"/>
+          <w:kern w:val="0"/>
+          <w:sz w:val="24"/>
+          <w:szCs w:val="24"/>
+        </w:rPr>
+        <w:t>化高剩磁、高矫顽力实现</w:t>
       </w:r>
     </w:p>
     <w:p>
@@ -9453,7 +10158,27 @@
           <w:sz w:val="24"/>
           <w:szCs w:val="24"/>
         </w:rPr>
-        <w:t>颠覆传统工艺，实现无镝（Dy）工艺，大幅提高磁性能降低成本。</w:t>
+        <w:t>颠覆传统工艺，实现无</w:t>
+      </w:r>
+      <w:proofErr w:type="gramStart"/>
+      <w:r>
+        <w:rPr>
+          <w:rFonts w:ascii="Microsoft YaHei" w:eastAsia="Microsoft YaHei" w:hAnsi="Microsoft YaHei" w:cs="SimSun" w:hint="eastAsia"/>
+          <w:kern w:val="0"/>
+          <w:sz w:val="24"/>
+          <w:szCs w:val="24"/>
+        </w:rPr>
+        <w:t>镝</w:t>
+      </w:r>
+      <w:proofErr w:type="gramEnd"/>
+      <w:r>
+        <w:rPr>
+          <w:rFonts w:ascii="Microsoft YaHei" w:eastAsia="Microsoft YaHei" w:hAnsi="Microsoft YaHei" w:cs="SimSun" w:hint="eastAsia"/>
+          <w:kern w:val="0"/>
+          <w:sz w:val="24"/>
+          <w:szCs w:val="24"/>
+        </w:rPr>
+        <w:t>（Dy）工艺，大幅提高磁性能降低成本。</w:t>
       </w:r>
     </w:p>
     <w:p>
@@ -9524,7 +10249,7 @@
           <w:szCs w:val="24"/>
         </w:rPr>
         <w:drawing>
-          <wp:inline distT="0" distB="0" distL="0" distR="0" wp14:anchorId="53F05D80" wp14:editId="15478794">
+          <wp:inline distT="0" distB="0" distL="0" distR="0" wp14:anchorId="53F05D80" wp14:editId="3972524E">
             <wp:extent cx="3999230" cy="3204210"/>
             <wp:effectExtent l="0" t="0" r="1270" b="0"/>
             <wp:docPr id="33" name="图片 33" descr="https://bdn.135editor.com/files/users/637/6371022/202009/0Y8BYPsax_uTw3.jpg"/>

</xml_diff>

<commit_message>
created Feild Aignlment product page
</commit_message>
<xml_diff>
--- a/Ref/上海のプレス_英訳.docx
+++ b/Ref/上海のプレス_英訳.docx
@@ -5914,7 +5914,49 @@
           <w:sz w:val="24"/>
           <w:szCs w:val="24"/>
         </w:rPr>
-        <w:t>price</w:t>
+        <w:t xml:space="preserve">price of rare earths </w:t>
+      </w:r>
+      <w:r>
+        <w:rPr>
+          <w:rFonts w:ascii="SimSun" w:eastAsia="ＭＳ 明朝" w:hAnsi="SimSun" w:cs="SimSun"/>
+          <w:color w:val="7030A0"/>
+          <w:kern w:val="0"/>
+          <w:sz w:val="24"/>
+          <w:szCs w:val="24"/>
+          <w:lang w:eastAsia="ja-JP"/>
+        </w:rPr>
+        <w:t>has</w:t>
+      </w:r>
+      <w:r>
+        <w:rPr>
+          <w:rFonts w:ascii="SimSun" w:eastAsia="ＭＳ 明朝" w:hAnsi="SimSun" w:cs="SimSun"/>
+          <w:color w:val="7030A0"/>
+          <w:kern w:val="0"/>
+          <w:sz w:val="24"/>
+          <w:szCs w:val="24"/>
+          <w:lang w:eastAsia="ja-JP"/>
+        </w:rPr>
+        <w:t xml:space="preserve"> been </w:t>
+      </w:r>
+      <w:r>
+        <w:rPr>
+          <w:rFonts w:ascii="SimSun" w:eastAsia="SimSun" w:hAnsi="SimSun" w:cs="SimSun"/>
+          <w:color w:val="7030A0"/>
+          <w:kern w:val="0"/>
+          <w:sz w:val="24"/>
+          <w:szCs w:val="24"/>
+        </w:rPr>
+        <w:t>rising</w:t>
+      </w:r>
+      <w:r>
+        <w:rPr>
+          <w:rFonts w:ascii="SimSun" w:eastAsia="SimSun" w:hAnsi="SimSun" w:cs="SimSun"/>
+          <w:color w:val="7030A0"/>
+          <w:kern w:val="0"/>
+          <w:sz w:val="24"/>
+          <w:szCs w:val="24"/>
+        </w:rPr>
+        <w:t>.</w:t>
       </w:r>
       <w:r>
         <w:rPr>
@@ -5934,7 +5976,27 @@
           <w:sz w:val="24"/>
           <w:szCs w:val="24"/>
         </w:rPr>
-        <w:t>of rare earths</w:t>
+        <w:t>T</w:t>
+      </w:r>
+      <w:r>
+        <w:rPr>
+          <w:rFonts w:ascii="SimSun" w:eastAsia="SimSun" w:hAnsi="SimSun" w:cs="SimSun"/>
+          <w:color w:val="7030A0"/>
+          <w:kern w:val="0"/>
+          <w:sz w:val="24"/>
+          <w:szCs w:val="24"/>
+        </w:rPr>
+        <w:t>o manufacture</w:t>
+      </w:r>
+      <w:r>
+        <w:rPr>
+          <w:rFonts w:ascii="SimSun" w:eastAsia="SimSun" w:hAnsi="SimSun" w:cs="SimSun"/>
+          <w:color w:val="7030A0"/>
+          <w:kern w:val="0"/>
+          <w:sz w:val="24"/>
+          <w:szCs w:val="24"/>
+        </w:rPr>
+        <w:t xml:space="preserve"> high-performance S-NdFeB</w:t>
       </w:r>
       <w:r>
         <w:rPr>
@@ -5948,35 +6010,411 @@
       </w:r>
       <w:r>
         <w:rPr>
-          <w:rFonts w:ascii="SimSun" w:eastAsia="ＭＳ 明朝" w:hAnsi="SimSun" w:cs="SimSun"/>
-          <w:color w:val="7030A0"/>
-          <w:kern w:val="0"/>
-          <w:sz w:val="24"/>
-          <w:szCs w:val="24"/>
-          <w:lang w:eastAsia="ja-JP"/>
-        </w:rPr>
-        <w:t>has</w:t>
-      </w:r>
-      <w:r>
-        <w:rPr>
-          <w:rFonts w:ascii="SimSun" w:eastAsia="ＭＳ 明朝" w:hAnsi="SimSun" w:cs="SimSun"/>
-          <w:color w:val="7030A0"/>
-          <w:kern w:val="0"/>
-          <w:sz w:val="24"/>
-          <w:szCs w:val="24"/>
-          <w:lang w:eastAsia="ja-JP"/>
-        </w:rPr>
-        <w:t xml:space="preserve"> been </w:t>
-      </w:r>
-      <w:r>
-        <w:rPr>
-          <w:rFonts w:ascii="SimSun" w:eastAsia="SimSun" w:hAnsi="SimSun" w:cs="SimSun"/>
-          <w:color w:val="7030A0"/>
-          <w:kern w:val="0"/>
-          <w:sz w:val="24"/>
-          <w:szCs w:val="24"/>
-        </w:rPr>
-        <w:t>rising</w:t>
+          <w:rFonts w:ascii="SimSun" w:eastAsia="SimSun" w:hAnsi="SimSun" w:cs="SimSun"/>
+          <w:color w:val="7030A0"/>
+          <w:kern w:val="0"/>
+          <w:sz w:val="24"/>
+          <w:szCs w:val="24"/>
+        </w:rPr>
+        <w:t xml:space="preserve">magnets at </w:t>
+      </w:r>
+      <w:r>
+        <w:rPr>
+          <w:rFonts w:ascii="SimSun" w:eastAsia="SimSun" w:hAnsi="SimSun" w:cs="SimSun"/>
+          <w:color w:val="7030A0"/>
+          <w:kern w:val="0"/>
+          <w:sz w:val="24"/>
+          <w:szCs w:val="24"/>
+        </w:rPr>
+        <w:t xml:space="preserve">a </w:t>
+      </w:r>
+      <w:r>
+        <w:rPr>
+          <w:rFonts w:ascii="SimSun" w:eastAsia="SimSun" w:hAnsi="SimSun" w:cs="SimSun"/>
+          <w:color w:val="7030A0"/>
+          <w:kern w:val="0"/>
+          <w:sz w:val="24"/>
+          <w:szCs w:val="24"/>
+        </w:rPr>
+        <w:t>low-cost</w:t>
+      </w:r>
+      <w:r>
+        <w:rPr>
+          <w:rFonts w:ascii="SimSun" w:eastAsia="SimSun" w:hAnsi="SimSun" w:cs="SimSun"/>
+          <w:color w:val="7030A0"/>
+          <w:kern w:val="0"/>
+          <w:sz w:val="24"/>
+          <w:szCs w:val="24"/>
+        </w:rPr>
+        <w:t>,</w:t>
+      </w:r>
+      <w:r>
+        <w:rPr>
+          <w:rFonts w:ascii="SimSun" w:eastAsia="SimSun" w:hAnsi="SimSun" w:cs="SimSun"/>
+          <w:color w:val="7030A0"/>
+          <w:kern w:val="0"/>
+          <w:sz w:val="24"/>
+          <w:szCs w:val="24"/>
+        </w:rPr>
+        <w:t xml:space="preserve"> </w:t>
+      </w:r>
+      <w:r>
+        <w:rPr>
+          <w:rFonts w:ascii="SimSun" w:eastAsia="SimSun" w:hAnsi="SimSun" w:cs="SimSun"/>
+          <w:color w:val="7030A0"/>
+          <w:kern w:val="0"/>
+          <w:sz w:val="24"/>
+          <w:szCs w:val="24"/>
+        </w:rPr>
+        <w:t>man</w:t>
+      </w:r>
+      <w:r>
+        <w:rPr>
+          <w:rFonts w:ascii="SimSun" w:eastAsia="SimSun" w:hAnsi="SimSun" w:cs="SimSun"/>
+          <w:color w:val="7030A0"/>
+          <w:kern w:val="0"/>
+          <w:sz w:val="24"/>
+          <w:szCs w:val="24"/>
+        </w:rPr>
+        <w:t>ufactures</w:t>
+      </w:r>
+      <w:r>
+        <w:rPr>
+          <w:rFonts w:ascii="SimSun" w:eastAsia="SimSun" w:hAnsi="SimSun" w:cs="SimSun"/>
+          <w:color w:val="7030A0"/>
+          <w:kern w:val="0"/>
+          <w:sz w:val="24"/>
+          <w:szCs w:val="24"/>
+        </w:rPr>
+        <w:t xml:space="preserve"> </w:t>
+      </w:r>
+      <w:r>
+        <w:rPr>
+          <w:rFonts w:ascii="SimSun" w:eastAsia="SimSun" w:hAnsi="SimSun" w:cs="SimSun"/>
+          <w:color w:val="7030A0"/>
+          <w:kern w:val="0"/>
+          <w:sz w:val="24"/>
+          <w:szCs w:val="24"/>
+        </w:rPr>
+        <w:t>need</w:t>
+      </w:r>
+      <w:r>
+        <w:rPr>
+          <w:rFonts w:ascii="SimSun" w:eastAsia="SimSun" w:hAnsi="SimSun" w:cs="SimSun"/>
+          <w:color w:val="7030A0"/>
+          <w:kern w:val="0"/>
+          <w:sz w:val="24"/>
+          <w:szCs w:val="24"/>
+        </w:rPr>
+        <w:t xml:space="preserve"> </w:t>
+      </w:r>
+      <w:r>
+        <w:rPr>
+          <w:rFonts w:ascii="SimSun" w:eastAsia="SimSun" w:hAnsi="SimSun" w:cs="SimSun"/>
+          <w:color w:val="7030A0"/>
+          <w:kern w:val="0"/>
+          <w:sz w:val="24"/>
+          <w:szCs w:val="24"/>
+        </w:rPr>
+        <w:t>to keep</w:t>
+      </w:r>
+      <w:r>
+        <w:rPr>
+          <w:rFonts w:ascii="SimSun" w:eastAsia="SimSun" w:hAnsi="SimSun" w:cs="SimSun"/>
+          <w:color w:val="7030A0"/>
+          <w:kern w:val="0"/>
+          <w:sz w:val="24"/>
+          <w:szCs w:val="24"/>
+        </w:rPr>
+        <w:t xml:space="preserve"> the total</w:t>
+      </w:r>
+      <w:r>
+        <w:rPr>
+          <w:rFonts w:ascii="SimSun" w:eastAsia="SimSun" w:hAnsi="SimSun" w:cs="SimSun"/>
+          <w:color w:val="7030A0"/>
+          <w:kern w:val="0"/>
+          <w:sz w:val="24"/>
+          <w:szCs w:val="24"/>
+        </w:rPr>
+        <w:t xml:space="preserve"> content</w:t>
+      </w:r>
+      <w:r>
+        <w:rPr>
+          <w:rFonts w:ascii="SimSun" w:eastAsia="SimSun" w:hAnsi="SimSun" w:cs="SimSun"/>
+          <w:color w:val="7030A0"/>
+          <w:kern w:val="0"/>
+          <w:sz w:val="24"/>
+          <w:szCs w:val="24"/>
+        </w:rPr>
+        <w:t xml:space="preserve"> of rare earth </w:t>
+      </w:r>
+      <w:r>
+        <w:rPr>
+          <w:rFonts w:ascii="SimSun" w:eastAsia="SimSun" w:hAnsi="SimSun" w:cs="SimSun"/>
+          <w:color w:val="7030A0"/>
+          <w:kern w:val="0"/>
+          <w:sz w:val="24"/>
+          <w:szCs w:val="24"/>
+        </w:rPr>
+        <w:t>(RE</w:t>
+      </w:r>
+      <w:r>
+        <w:rPr>
+          <w:rFonts w:ascii="SimSun" w:eastAsia="SimSun" w:hAnsi="SimSun" w:cs="SimSun"/>
+          <w:color w:val="7030A0"/>
+          <w:kern w:val="0"/>
+          <w:sz w:val="24"/>
+          <w:szCs w:val="24"/>
+        </w:rPr>
+        <w:t>)</w:t>
+      </w:r>
+      <w:r>
+        <w:rPr>
+          <w:rFonts w:ascii="SimSun" w:eastAsia="SimSun" w:hAnsi="SimSun" w:cs="SimSun"/>
+          <w:color w:val="7030A0"/>
+          <w:kern w:val="0"/>
+          <w:sz w:val="24"/>
+          <w:szCs w:val="24"/>
+        </w:rPr>
+        <w:t xml:space="preserve"> </w:t>
+      </w:r>
+      <w:r>
+        <w:rPr>
+          <w:rFonts w:ascii="SimSun" w:eastAsia="SimSun" w:hAnsi="SimSun" w:cs="SimSun"/>
+          <w:color w:val="7030A0"/>
+          <w:kern w:val="0"/>
+          <w:sz w:val="24"/>
+          <w:szCs w:val="24"/>
+        </w:rPr>
+        <w:t xml:space="preserve">elements </w:t>
+      </w:r>
+      <w:r>
+        <w:rPr>
+          <w:rFonts w:ascii="SimSun" w:eastAsia="SimSun" w:hAnsi="SimSun" w:cs="SimSun"/>
+          <w:color w:val="7030A0"/>
+          <w:kern w:val="0"/>
+          <w:sz w:val="24"/>
+          <w:szCs w:val="24"/>
+        </w:rPr>
+        <w:t>under</w:t>
+      </w:r>
+      <w:r>
+        <w:rPr>
+          <w:rFonts w:ascii="SimSun" w:eastAsia="SimSun" w:hAnsi="SimSun" w:cs="SimSun"/>
+          <w:color w:val="7030A0"/>
+          <w:kern w:val="0"/>
+          <w:sz w:val="24"/>
+          <w:szCs w:val="24"/>
+        </w:rPr>
+        <w:t xml:space="preserve"> 31.5%.</w:t>
+      </w:r>
+      <w:r>
+        <w:rPr>
+          <w:rFonts w:ascii="SimSun" w:eastAsia="SimSun" w:hAnsi="SimSun" w:cs="SimSun"/>
+          <w:color w:val="7030A0"/>
+          <w:kern w:val="0"/>
+          <w:sz w:val="24"/>
+          <w:szCs w:val="24"/>
+        </w:rPr>
+        <w:t xml:space="preserve"> </w:t>
+      </w:r>
+      <w:r>
+        <w:rPr>
+          <w:rFonts w:ascii="SimSun" w:eastAsia="SimSun" w:hAnsi="SimSun" w:cs="SimSun"/>
+          <w:color w:val="7030A0"/>
+          <w:kern w:val="0"/>
+          <w:sz w:val="24"/>
+          <w:szCs w:val="24"/>
+        </w:rPr>
+        <w:t>Here</w:t>
+      </w:r>
+      <w:r>
+        <w:rPr>
+          <w:rFonts w:ascii="SimSun" w:eastAsia="SimSun" w:hAnsi="SimSun" w:cs="SimSun"/>
+          <w:color w:val="7030A0"/>
+          <w:kern w:val="0"/>
+          <w:sz w:val="24"/>
+          <w:szCs w:val="24"/>
+        </w:rPr>
+        <w:t>, the development of oxygen control technology</w:t>
+      </w:r>
+      <w:r>
+        <w:rPr>
+          <w:rFonts w:ascii="SimSun" w:eastAsia="SimSun" w:hAnsi="SimSun" w:cs="SimSun"/>
+          <w:color w:val="7030A0"/>
+          <w:kern w:val="0"/>
+          <w:sz w:val="24"/>
+          <w:szCs w:val="24"/>
+        </w:rPr>
+        <w:t xml:space="preserve"> (OCT)</w:t>
+      </w:r>
+      <w:r>
+        <w:rPr>
+          <w:rFonts w:ascii="SimSun" w:eastAsia="SimSun" w:hAnsi="SimSun" w:cs="SimSun"/>
+          <w:color w:val="7030A0"/>
+          <w:kern w:val="0"/>
+          <w:sz w:val="24"/>
+          <w:szCs w:val="24"/>
+        </w:rPr>
+        <w:t xml:space="preserve"> </w:t>
+      </w:r>
+      <w:r>
+        <w:rPr>
+          <w:rFonts w:ascii="SimSun" w:eastAsia="SimSun" w:hAnsi="SimSun" w:cs="SimSun"/>
+          <w:color w:val="7030A0"/>
+          <w:kern w:val="0"/>
+          <w:sz w:val="24"/>
+          <w:szCs w:val="24"/>
+        </w:rPr>
+        <w:t xml:space="preserve">makes a major difference. </w:t>
+      </w:r>
+    </w:p>
+    <w:p>
+      <w:pPr>
+        <w:widowControl/>
+        <w:spacing w:before="75" w:after="75"/>
+        <w:jc w:val="left"/>
+        <w:rPr>
+          <w:rFonts w:ascii="SimSun" w:eastAsia="SimSun" w:hAnsi="SimSun" w:cs="SimSun"/>
+          <w:color w:val="7030A0"/>
+          <w:kern w:val="0"/>
+          <w:sz w:val="24"/>
+          <w:szCs w:val="24"/>
+        </w:rPr>
+      </w:pPr>
+    </w:p>
+    <w:p>
+      <w:pPr>
+        <w:widowControl/>
+        <w:spacing w:before="75" w:after="75"/>
+        <w:jc w:val="left"/>
+        <w:rPr>
+          <w:rFonts w:ascii="SimSun" w:eastAsia="SimSun" w:hAnsi="SimSun" w:cs="SimSun"/>
+          <w:color w:val="7030A0"/>
+          <w:kern w:val="0"/>
+          <w:sz w:val="24"/>
+          <w:szCs w:val="24"/>
+        </w:rPr>
+      </w:pPr>
+      <w:r>
+        <w:rPr>
+          <w:rFonts w:ascii="SimSun" w:eastAsia="SimSun" w:hAnsi="SimSun" w:cs="SimSun"/>
+          <w:color w:val="7030A0"/>
+          <w:kern w:val="0"/>
+          <w:sz w:val="24"/>
+          <w:szCs w:val="24"/>
+        </w:rPr>
+        <w:t xml:space="preserve">Through </w:t>
+      </w:r>
+      <w:r>
+        <w:rPr>
+          <w:rFonts w:ascii="SimSun" w:eastAsia="SimSun" w:hAnsi="SimSun" w:cs="SimSun"/>
+          <w:color w:val="7030A0"/>
+          <w:kern w:val="0"/>
+          <w:sz w:val="24"/>
+          <w:szCs w:val="24"/>
+        </w:rPr>
+        <w:t xml:space="preserve">the </w:t>
+      </w:r>
+      <w:r>
+        <w:rPr>
+          <w:rFonts w:ascii="SimSun" w:eastAsia="SimSun" w:hAnsi="SimSun" w:cs="SimSun"/>
+          <w:color w:val="7030A0"/>
+          <w:kern w:val="0"/>
+          <w:sz w:val="24"/>
+          <w:szCs w:val="24"/>
+        </w:rPr>
+        <w:t xml:space="preserve">application of </w:t>
+      </w:r>
+      <w:r>
+        <w:rPr>
+          <w:rFonts w:ascii="SimSun" w:eastAsia="SimSun" w:hAnsi="SimSun" w:cs="SimSun"/>
+          <w:color w:val="7030A0"/>
+          <w:kern w:val="0"/>
+          <w:sz w:val="24"/>
+          <w:szCs w:val="24"/>
+        </w:rPr>
+        <w:t>OCT</w:t>
+      </w:r>
+      <w:r>
+        <w:rPr>
+          <w:rFonts w:ascii="SimSun" w:eastAsia="SimSun" w:hAnsi="SimSun" w:cs="SimSun"/>
+          <w:color w:val="7030A0"/>
+          <w:kern w:val="0"/>
+          <w:sz w:val="24"/>
+          <w:szCs w:val="24"/>
+        </w:rPr>
+        <w:t>, the magnet</w:t>
+      </w:r>
+      <w:r>
+        <w:rPr>
+          <w:rFonts w:ascii="SimSun" w:eastAsia="SimSun" w:hAnsi="SimSun" w:cs="SimSun"/>
+          <w:color w:val="7030A0"/>
+          <w:kern w:val="0"/>
+          <w:sz w:val="24"/>
+          <w:szCs w:val="24"/>
+        </w:rPr>
+        <w:t>ic materials</w:t>
+      </w:r>
+      <w:r>
+        <w:rPr>
+          <w:rFonts w:ascii="SimSun" w:eastAsia="SimSun" w:hAnsi="SimSun" w:cs="SimSun"/>
+          <w:color w:val="7030A0"/>
+          <w:kern w:val="0"/>
+          <w:sz w:val="24"/>
+          <w:szCs w:val="24"/>
+        </w:rPr>
+        <w:t xml:space="preserve"> </w:t>
+      </w:r>
+      <w:r>
+        <w:rPr>
+          <w:rFonts w:ascii="SimSun" w:eastAsia="SimSun" w:hAnsi="SimSun" w:cs="SimSun"/>
+          <w:color w:val="7030A0"/>
+          <w:kern w:val="0"/>
+          <w:sz w:val="24"/>
+          <w:szCs w:val="24"/>
+        </w:rPr>
+        <w:t>become</w:t>
+      </w:r>
+      <w:r>
+        <w:rPr>
+          <w:rFonts w:ascii="SimSun" w:eastAsia="SimSun" w:hAnsi="SimSun" w:cs="SimSun"/>
+          <w:color w:val="7030A0"/>
+          <w:kern w:val="0"/>
+          <w:sz w:val="24"/>
+          <w:szCs w:val="24"/>
+        </w:rPr>
+        <w:t xml:space="preserve"> less </w:t>
+      </w:r>
+      <w:r>
+        <w:rPr>
+          <w:rFonts w:ascii="SimSun" w:eastAsia="SimSun" w:hAnsi="SimSun" w:cs="SimSun"/>
+          <w:color w:val="7030A0"/>
+          <w:kern w:val="0"/>
+          <w:sz w:val="24"/>
+          <w:szCs w:val="24"/>
+        </w:rPr>
+        <w:t>susceptible</w:t>
+      </w:r>
+      <w:r>
+        <w:rPr>
+          <w:rFonts w:ascii="SimSun" w:eastAsia="SimSun" w:hAnsi="SimSun" w:cs="SimSun"/>
+          <w:color w:val="7030A0"/>
+          <w:kern w:val="0"/>
+          <w:sz w:val="24"/>
+          <w:szCs w:val="24"/>
+        </w:rPr>
+        <w:t xml:space="preserve"> to </w:t>
+      </w:r>
+      <w:r>
+        <w:rPr>
+          <w:rFonts w:ascii="SimSun" w:eastAsia="SimSun" w:hAnsi="SimSun" w:cs="SimSun"/>
+          <w:color w:val="7030A0"/>
+          <w:kern w:val="0"/>
+          <w:sz w:val="24"/>
+          <w:szCs w:val="24"/>
+        </w:rPr>
+        <w:t>oxidation</w:t>
       </w:r>
       <w:r>
         <w:rPr>
@@ -6006,17 +6444,241 @@
           <w:sz w:val="24"/>
           <w:szCs w:val="24"/>
         </w:rPr>
-        <w:t>T</w:t>
-      </w:r>
-      <w:r>
-        <w:rPr>
-          <w:rFonts w:ascii="SimSun" w:eastAsia="SimSun" w:hAnsi="SimSun" w:cs="SimSun"/>
-          <w:color w:val="7030A0"/>
-          <w:kern w:val="0"/>
-          <w:sz w:val="24"/>
-          <w:szCs w:val="24"/>
-        </w:rPr>
-        <w:t>o manufacture</w:t>
+        <w:t>This results in more</w:t>
+      </w:r>
+      <w:r>
+        <w:rPr>
+          <w:rFonts w:ascii="SimSun" w:eastAsia="SimSun" w:hAnsi="SimSun" w:cs="SimSun"/>
+          <w:color w:val="7030A0"/>
+          <w:kern w:val="0"/>
+          <w:sz w:val="24"/>
+          <w:szCs w:val="24"/>
+        </w:rPr>
+        <w:t xml:space="preserve"> stable and consistent overall performance </w:t>
+      </w:r>
+      <w:r>
+        <w:rPr>
+          <w:rFonts w:ascii="SimSun" w:eastAsia="SimSun" w:hAnsi="SimSun" w:cs="SimSun"/>
+          <w:color w:val="7030A0"/>
+          <w:kern w:val="0"/>
+          <w:sz w:val="24"/>
+          <w:szCs w:val="24"/>
+        </w:rPr>
+        <w:t>with</w:t>
+      </w:r>
+      <w:r>
+        <w:rPr>
+          <w:rFonts w:ascii="SimSun" w:eastAsia="SimSun" w:hAnsi="SimSun" w:cs="SimSun"/>
+          <w:color w:val="7030A0"/>
+          <w:kern w:val="0"/>
+          <w:sz w:val="24"/>
+          <w:szCs w:val="24"/>
+        </w:rPr>
+        <w:t xml:space="preserve"> good mechanical properties.</w:t>
+      </w:r>
+    </w:p>
+    <w:p>
+      <w:pPr>
+        <w:widowControl/>
+        <w:spacing w:before="75" w:after="75"/>
+        <w:jc w:val="left"/>
+        <w:rPr>
+          <w:rFonts w:ascii="SimSun" w:eastAsia="SimSun" w:hAnsi="SimSun" w:cs="SimSun"/>
+          <w:color w:val="7030A0"/>
+          <w:kern w:val="0"/>
+          <w:sz w:val="24"/>
+          <w:szCs w:val="24"/>
+        </w:rPr>
+      </w:pPr>
+    </w:p>
+    <w:p>
+      <w:pPr>
+        <w:widowControl/>
+        <w:spacing w:before="75" w:after="75"/>
+        <w:jc w:val="left"/>
+        <w:rPr>
+          <w:rFonts w:ascii="Microsoft YaHei" w:eastAsia="Microsoft YaHei" w:hAnsi="Microsoft YaHei" w:cs="SimSun"/>
+          <w:color w:val="7030A0"/>
+          <w:kern w:val="0"/>
+          <w:sz w:val="24"/>
+          <w:szCs w:val="24"/>
+        </w:rPr>
+      </w:pPr>
+      <w:r>
+        <w:rPr>
+          <w:rFonts w:ascii="Microsoft YaHei" w:eastAsia="Microsoft YaHei" w:hAnsi="Microsoft YaHei" w:cs="SimSun" w:hint="eastAsia"/>
+          <w:color w:val="7030A0"/>
+          <w:kern w:val="0"/>
+          <w:sz w:val="24"/>
+          <w:szCs w:val="24"/>
+        </w:rPr>
+        <w:t>辐射取向与多极取向</w:t>
+      </w:r>
+    </w:p>
+    <w:p>
+      <w:pPr>
+        <w:widowControl/>
+        <w:spacing w:before="75" w:after="75"/>
+        <w:jc w:val="left"/>
+        <w:rPr>
+          <w:rFonts w:ascii="SimSun" w:eastAsia="SimSun" w:hAnsi="SimSun" w:cs="SimSun"/>
+          <w:color w:val="7030A0"/>
+          <w:kern w:val="0"/>
+          <w:sz w:val="24"/>
+          <w:szCs w:val="24"/>
+        </w:rPr>
+      </w:pPr>
+      <w:r>
+        <w:rPr>
+          <w:rFonts w:ascii="SimSun" w:eastAsia="SimSun" w:hAnsi="SimSun" w:cs="SimSun"/>
+          <w:color w:val="7030A0"/>
+          <w:kern w:val="0"/>
+          <w:sz w:val="24"/>
+          <w:szCs w:val="24"/>
+        </w:rPr>
+        <w:t xml:space="preserve">Radial and Multipolar </w:t>
+      </w:r>
+      <w:r>
+        <w:rPr>
+          <w:rFonts w:ascii="SimSun" w:eastAsia="SimSun" w:hAnsi="SimSun" w:cs="SimSun"/>
+          <w:color w:val="7030A0"/>
+          <w:kern w:val="0"/>
+          <w:sz w:val="24"/>
+          <w:szCs w:val="24"/>
+        </w:rPr>
+        <w:t xml:space="preserve">Field </w:t>
+      </w:r>
+      <w:r>
+        <w:rPr>
+          <w:rFonts w:ascii="SimSun" w:eastAsia="SimSun" w:hAnsi="SimSun" w:cs="SimSun"/>
+          <w:color w:val="7030A0"/>
+          <w:kern w:val="0"/>
+          <w:sz w:val="24"/>
+          <w:szCs w:val="24"/>
+        </w:rPr>
+        <w:t xml:space="preserve">Alignment </w:t>
+      </w:r>
+    </w:p>
+    <w:p>
+      <w:pPr>
+        <w:widowControl/>
+        <w:spacing w:before="75" w:after="75"/>
+        <w:jc w:val="left"/>
+        <w:rPr>
+          <w:rFonts w:ascii="SimSun" w:eastAsia="SimSun" w:hAnsi="SimSun" w:cs="SimSun"/>
+          <w:color w:val="7030A0"/>
+          <w:kern w:val="0"/>
+          <w:sz w:val="24"/>
+          <w:szCs w:val="24"/>
+        </w:rPr>
+      </w:pPr>
+      <w:r>
+        <w:rPr>
+          <w:rFonts w:ascii="SimSun" w:eastAsia="SimSun" w:hAnsi="SimSun" w:cs="SimSun"/>
+          <w:color w:val="7030A0"/>
+          <w:kern w:val="0"/>
+          <w:sz w:val="24"/>
+          <w:szCs w:val="24"/>
+        </w:rPr>
+        <w:t>应用于永磁电机比例阶梯式增长，有力推动永磁电机发展，应用前景广阔，目前较大的问题还是容易开裂，成品率低，要通过2：14：1相晶粒的取向匹配来解决。</w:t>
+      </w:r>
+    </w:p>
+    <w:p>
+      <w:pPr>
+        <w:widowControl/>
+        <w:spacing w:before="75" w:after="75"/>
+        <w:jc w:val="left"/>
+        <w:rPr>
+          <w:rFonts w:ascii="SimSun" w:eastAsia="SimSun" w:hAnsi="SimSun" w:cs="SimSun"/>
+          <w:color w:val="7030A0"/>
+          <w:kern w:val="0"/>
+          <w:sz w:val="24"/>
+          <w:szCs w:val="24"/>
+        </w:rPr>
+      </w:pPr>
+    </w:p>
+    <w:p>
+      <w:pPr>
+        <w:widowControl/>
+        <w:spacing w:before="75" w:after="75"/>
+        <w:jc w:val="left"/>
+        <w:rPr>
+          <w:rFonts w:ascii="SimSun" w:eastAsia="SimSun" w:hAnsi="SimSun" w:cs="SimSun"/>
+          <w:color w:val="7030A0"/>
+          <w:kern w:val="0"/>
+          <w:sz w:val="24"/>
+          <w:szCs w:val="24"/>
+        </w:rPr>
+      </w:pPr>
+      <w:r>
+        <w:rPr>
+          <w:rFonts w:ascii="SimSun" w:eastAsia="SimSun" w:hAnsi="SimSun" w:cs="SimSun"/>
+          <w:color w:val="7030A0"/>
+          <w:kern w:val="0"/>
+          <w:sz w:val="24"/>
+          <w:szCs w:val="24"/>
+        </w:rPr>
+        <w:t xml:space="preserve">The permanent magnet motors </w:t>
+      </w:r>
+      <w:r>
+        <w:rPr>
+          <w:rFonts w:ascii="SimSun" w:eastAsia="SimSun" w:hAnsi="SimSun" w:cs="SimSun"/>
+          <w:color w:val="7030A0"/>
+          <w:kern w:val="0"/>
+          <w:sz w:val="24"/>
+          <w:szCs w:val="24"/>
+        </w:rPr>
+        <w:t xml:space="preserve">segment is seeing steady growth, </w:t>
+      </w:r>
+      <w:r>
+        <w:rPr>
+          <w:rFonts w:ascii="SimSun" w:eastAsia="SimSun" w:hAnsi="SimSun" w:cs="SimSun"/>
+          <w:color w:val="7030A0"/>
+          <w:kern w:val="0"/>
+          <w:sz w:val="24"/>
+          <w:szCs w:val="24"/>
+        </w:rPr>
+        <w:t>but the magnet’s</w:t>
+      </w:r>
+      <w:r>
+        <w:rPr>
+          <w:rFonts w:ascii="SimSun" w:eastAsia="SimSun" w:hAnsi="SimSun" w:cs="SimSun"/>
+          <w:color w:val="7030A0"/>
+          <w:kern w:val="0"/>
+          <w:sz w:val="24"/>
+          <w:szCs w:val="24"/>
+        </w:rPr>
+        <w:t xml:space="preserve"> tendency to crack</w:t>
+      </w:r>
+      <w:r>
+        <w:rPr>
+          <w:rFonts w:ascii="SimSun" w:eastAsia="SimSun" w:hAnsi="SimSun" w:cs="SimSun"/>
+          <w:color w:val="7030A0"/>
+          <w:kern w:val="0"/>
+          <w:sz w:val="24"/>
+          <w:szCs w:val="24"/>
+        </w:rPr>
+        <w:t xml:space="preserve"> and</w:t>
+      </w:r>
+      <w:r>
+        <w:rPr>
+          <w:rFonts w:ascii="SimSun" w:eastAsia="SimSun" w:hAnsi="SimSun" w:cs="SimSun"/>
+          <w:color w:val="7030A0"/>
+          <w:kern w:val="0"/>
+          <w:sz w:val="24"/>
+          <w:szCs w:val="24"/>
+        </w:rPr>
+        <w:t xml:space="preserve"> low yield</w:t>
+      </w:r>
+      <w:r>
+        <w:rPr>
+          <w:rFonts w:ascii="SimSun" w:eastAsia="SimSun" w:hAnsi="SimSun" w:cs="SimSun"/>
+          <w:color w:val="7030A0"/>
+          <w:kern w:val="0"/>
+          <w:sz w:val="24"/>
+          <w:szCs w:val="24"/>
+        </w:rPr>
+        <w:t xml:space="preserve"> are</w:t>
       </w:r>
       <w:r>
         <w:rPr>
@@ -6036,7 +6698,17 @@
           <w:sz w:val="24"/>
           <w:szCs w:val="24"/>
         </w:rPr>
-        <w:t>high-performance S-NdFeB</w:t>
+        <w:t>major obstacle</w:t>
+      </w:r>
+      <w:r>
+        <w:rPr>
+          <w:rFonts w:ascii="SimSun" w:eastAsia="SimSun" w:hAnsi="SimSun" w:cs="SimSun"/>
+          <w:color w:val="7030A0"/>
+          <w:kern w:val="0"/>
+          <w:sz w:val="24"/>
+          <w:szCs w:val="24"/>
+        </w:rPr>
+        <w:t>s</w:t>
       </w:r>
       <w:r>
         <w:rPr>
@@ -6056,37 +6728,249 @@
           <w:sz w:val="24"/>
           <w:szCs w:val="24"/>
         </w:rPr>
-        <w:t xml:space="preserve">magnets at </w:t>
-      </w:r>
-      <w:r>
-        <w:rPr>
-          <w:rFonts w:ascii="SimSun" w:eastAsia="SimSun" w:hAnsi="SimSun" w:cs="SimSun"/>
-          <w:color w:val="7030A0"/>
-          <w:kern w:val="0"/>
-          <w:sz w:val="24"/>
-          <w:szCs w:val="24"/>
-        </w:rPr>
-        <w:t xml:space="preserve">a </w:t>
-      </w:r>
-      <w:r>
-        <w:rPr>
-          <w:rFonts w:ascii="SimSun" w:eastAsia="SimSun" w:hAnsi="SimSun" w:cs="SimSun"/>
-          <w:color w:val="7030A0"/>
-          <w:kern w:val="0"/>
-          <w:sz w:val="24"/>
-          <w:szCs w:val="24"/>
-        </w:rPr>
-        <w:t>low-cost</w:t>
-      </w:r>
-      <w:r>
-        <w:rPr>
-          <w:rFonts w:ascii="SimSun" w:eastAsia="SimSun" w:hAnsi="SimSun" w:cs="SimSun"/>
-          <w:color w:val="7030A0"/>
-          <w:kern w:val="0"/>
-          <w:sz w:val="24"/>
-          <w:szCs w:val="24"/>
-        </w:rPr>
-        <w:t>,</w:t>
+        <w:t xml:space="preserve">that may be solved by </w:t>
+      </w:r>
+      <w:r>
+        <w:rPr>
+          <w:rFonts w:ascii="SimSun" w:eastAsia="SimSun" w:hAnsi="SimSun" w:cs="SimSun"/>
+          <w:color w:val="7030A0"/>
+          <w:kern w:val="0"/>
+          <w:sz w:val="24"/>
+          <w:szCs w:val="24"/>
+        </w:rPr>
+        <w:t>alignment</w:t>
+      </w:r>
+      <w:r>
+        <w:rPr>
+          <w:rFonts w:ascii="SimSun" w:eastAsia="SimSun" w:hAnsi="SimSun" w:cs="SimSun"/>
+          <w:color w:val="7030A0"/>
+          <w:kern w:val="0"/>
+          <w:sz w:val="24"/>
+          <w:szCs w:val="24"/>
+        </w:rPr>
+        <w:t xml:space="preserve"> matching of 2:14:1 </w:t>
+      </w:r>
+      <w:r>
+        <w:rPr>
+          <w:rFonts w:ascii="SimSun" w:eastAsia="SimSun" w:hAnsi="SimSun" w:cs="SimSun"/>
+          <w:color w:val="7030A0"/>
+          <w:kern w:val="0"/>
+          <w:sz w:val="24"/>
+          <w:szCs w:val="24"/>
+        </w:rPr>
+        <w:t xml:space="preserve">for the </w:t>
+      </w:r>
+      <w:r>
+        <w:rPr>
+          <w:rFonts w:ascii="SimSun" w:eastAsia="SimSun" w:hAnsi="SimSun" w:cs="SimSun"/>
+          <w:color w:val="7030A0"/>
+          <w:kern w:val="0"/>
+          <w:sz w:val="24"/>
+          <w:szCs w:val="24"/>
+        </w:rPr>
+        <w:t>phase grains.</w:t>
+      </w:r>
+    </w:p>
+    <w:p>
+      <w:pPr>
+        <w:widowControl/>
+        <w:spacing w:before="75" w:after="75"/>
+        <w:jc w:val="left"/>
+        <w:rPr>
+          <w:rFonts w:ascii="SimSun" w:eastAsia="SimSun" w:hAnsi="SimSun" w:cs="SimSun"/>
+          <w:kern w:val="0"/>
+          <w:sz w:val="24"/>
+          <w:szCs w:val="24"/>
+        </w:rPr>
+      </w:pPr>
+    </w:p>
+    <w:p>
+      <w:pPr>
+        <w:widowControl/>
+        <w:spacing w:before="75" w:after="75"/>
+        <w:jc w:val="left"/>
+        <w:rPr>
+          <w:rFonts w:ascii="SimSun" w:eastAsia="SimSun" w:hAnsi="SimSun" w:cs="SimSun"/>
+          <w:color w:val="7030A0"/>
+          <w:kern w:val="0"/>
+          <w:sz w:val="24"/>
+          <w:szCs w:val="24"/>
+        </w:rPr>
+      </w:pPr>
+    </w:p>
+    <w:p>
+      <w:pPr>
+        <w:widowControl/>
+        <w:spacing w:before="75" w:after="75"/>
+        <w:jc w:val="left"/>
+        <w:rPr>
+          <w:rFonts w:ascii="Microsoft YaHei" w:eastAsia="Microsoft YaHei" w:hAnsi="Microsoft YaHei" w:cs="SimSun"/>
+          <w:color w:val="7030A0"/>
+          <w:kern w:val="0"/>
+          <w:sz w:val="24"/>
+          <w:szCs w:val="24"/>
+        </w:rPr>
+      </w:pPr>
+      <w:proofErr w:type="gramStart"/>
+      <w:r>
+        <w:rPr>
+          <w:rFonts w:ascii="Microsoft YaHei" w:eastAsia="Microsoft YaHei" w:hAnsi="Microsoft YaHei" w:cs="SimSun" w:hint="eastAsia"/>
+          <w:color w:val="7030A0"/>
+          <w:kern w:val="0"/>
+          <w:sz w:val="24"/>
+          <w:szCs w:val="24"/>
+        </w:rPr>
+        <w:t>凝胶注膜成型</w:t>
+      </w:r>
+      <w:proofErr w:type="gramEnd"/>
+    </w:p>
+    <w:p>
+      <w:pPr>
+        <w:widowControl/>
+        <w:spacing w:before="75" w:after="75"/>
+        <w:jc w:val="left"/>
+        <w:rPr>
+          <w:rFonts w:ascii="SimSun" w:eastAsia="SimSun" w:hAnsi="SimSun" w:cs="SimSun"/>
+          <w:color w:val="7030A0"/>
+          <w:kern w:val="0"/>
+          <w:sz w:val="24"/>
+          <w:szCs w:val="24"/>
+        </w:rPr>
+      </w:pPr>
+      <w:r>
+        <w:rPr>
+          <w:rFonts w:ascii="SimSun" w:eastAsia="SimSun" w:hAnsi="SimSun" w:cs="SimSun"/>
+          <w:color w:val="7030A0"/>
+          <w:kern w:val="0"/>
+          <w:sz w:val="24"/>
+          <w:szCs w:val="24"/>
+        </w:rPr>
+        <w:t>Gel Injection Molding</w:t>
+      </w:r>
+    </w:p>
+    <w:p>
+      <w:pPr>
+        <w:widowControl/>
+        <w:spacing w:before="75" w:after="75"/>
+        <w:jc w:val="left"/>
+        <w:rPr>
+          <w:rFonts w:ascii="SimSun" w:eastAsia="SimSun" w:hAnsi="SimSun" w:cs="SimSun"/>
+          <w:color w:val="7030A0"/>
+          <w:kern w:val="0"/>
+          <w:sz w:val="24"/>
+          <w:szCs w:val="24"/>
+        </w:rPr>
+      </w:pPr>
+    </w:p>
+    <w:p>
+      <w:pPr>
+        <w:widowControl/>
+        <w:spacing w:before="75" w:after="75"/>
+        <w:jc w:val="left"/>
+        <w:rPr>
+          <w:rFonts w:ascii="SimSun" w:eastAsia="SimSun" w:hAnsi="SimSun" w:cs="SimSun"/>
+          <w:color w:val="7030A0"/>
+          <w:kern w:val="0"/>
+          <w:sz w:val="24"/>
+          <w:szCs w:val="24"/>
+        </w:rPr>
+      </w:pPr>
+      <w:r>
+        <w:rPr>
+          <w:rFonts w:ascii="SimSun" w:eastAsia="SimSun" w:hAnsi="SimSun" w:cs="SimSun"/>
+          <w:color w:val="7030A0"/>
+          <w:kern w:val="0"/>
+          <w:sz w:val="24"/>
+          <w:szCs w:val="24"/>
+        </w:rPr>
+        <w:t>将S-NdFeB磁粉与一种液体混合成悬浊液，加入一种核心的有机单体溶剂和催化剂，注入</w:t>
+      </w:r>
+      <w:r>
+        <w:rPr>
+          <w:rFonts w:ascii="Microsoft YaHei" w:eastAsia="Microsoft YaHei" w:hAnsi="Microsoft YaHei" w:cs="SimSun" w:hint="eastAsia"/>
+          <w:color w:val="7030A0"/>
+          <w:kern w:val="0"/>
+          <w:sz w:val="24"/>
+          <w:szCs w:val="24"/>
+        </w:rPr>
+        <w:t>模具中，取</w:t>
+      </w:r>
+      <w:r>
+        <w:rPr>
+          <w:rFonts w:ascii="SimSun" w:eastAsia="SimSun" w:hAnsi="SimSun" w:cs="SimSun"/>
+          <w:color w:val="7030A0"/>
+          <w:kern w:val="0"/>
+          <w:sz w:val="24"/>
+          <w:szCs w:val="24"/>
+        </w:rPr>
+        <w:t>向时，模具内有机单体发生聚合反应形成网络状结构，将合金粉末颗粒包裹为坯体，经干燥，排胶，烧结得到致密永磁体。</w:t>
+      </w:r>
+    </w:p>
+    <w:p>
+      <w:pPr>
+        <w:widowControl/>
+        <w:jc w:val="left"/>
+        <w:rPr>
+          <w:rFonts w:ascii="SimSun" w:eastAsia="SimSun" w:hAnsi="SimSun" w:cs="SimSun"/>
+          <w:color w:val="7030A0"/>
+          <w:kern w:val="0"/>
+          <w:sz w:val="24"/>
+          <w:szCs w:val="24"/>
+        </w:rPr>
+      </w:pPr>
+      <w:r>
+        <w:rPr>
+          <w:rFonts w:ascii="SimSun" w:eastAsia="SimSun" w:hAnsi="SimSun" w:cs="SimSun"/>
+          <w:color w:val="7030A0"/>
+          <w:kern w:val="0"/>
+          <w:sz w:val="24"/>
+          <w:szCs w:val="24"/>
+        </w:rPr>
+        <w:t>04</w:t>
+      </w:r>
+    </w:p>
+    <w:p>
+      <w:pPr>
+        <w:widowControl/>
+        <w:spacing w:before="75" w:after="75"/>
+        <w:jc w:val="left"/>
+        <w:rPr>
+          <w:rFonts w:ascii="SimSun" w:eastAsia="SimSun" w:hAnsi="SimSun" w:cs="SimSun"/>
+          <w:color w:val="7030A0"/>
+          <w:kern w:val="0"/>
+          <w:sz w:val="24"/>
+          <w:szCs w:val="24"/>
+        </w:rPr>
+      </w:pPr>
+      <w:r>
+        <w:rPr>
+          <w:rFonts w:ascii="SimSun" w:eastAsia="SimSun" w:hAnsi="SimSun" w:cs="SimSun"/>
+          <w:color w:val="7030A0"/>
+          <w:kern w:val="0"/>
+          <w:sz w:val="24"/>
+          <w:szCs w:val="24"/>
+        </w:rPr>
+        <w:t>S-NdFeB magnetic powder</w:t>
+      </w:r>
+      <w:r>
+        <w:rPr>
+          <w:rFonts w:ascii="SimSun" w:eastAsia="SimSun" w:hAnsi="SimSun" w:cs="SimSun"/>
+          <w:color w:val="7030A0"/>
+          <w:kern w:val="0"/>
+          <w:sz w:val="24"/>
+          <w:szCs w:val="24"/>
+        </w:rPr>
+        <w:t xml:space="preserve"> is suspended in a </w:t>
+      </w:r>
+      <w:r>
+        <w:rPr>
+          <w:rFonts w:ascii="SimSun" w:eastAsia="SimSun" w:hAnsi="SimSun" w:cs="SimSun"/>
+          <w:color w:val="7030A0"/>
+          <w:kern w:val="0"/>
+          <w:sz w:val="24"/>
+          <w:szCs w:val="24"/>
+        </w:rPr>
+        <w:t>liquid</w:t>
       </w:r>
       <w:r>
         <w:rPr>
@@ -6106,17 +6990,7 @@
           <w:sz w:val="24"/>
           <w:szCs w:val="24"/>
         </w:rPr>
-        <w:t>man</w:t>
-      </w:r>
-      <w:r>
-        <w:rPr>
-          <w:rFonts w:ascii="SimSun" w:eastAsia="SimSun" w:hAnsi="SimSun" w:cs="SimSun"/>
-          <w:color w:val="7030A0"/>
-          <w:kern w:val="0"/>
-          <w:sz w:val="24"/>
-          <w:szCs w:val="24"/>
-        </w:rPr>
-        <w:t>ufactures</w:t>
+        <w:t>consisting of an organic solvent</w:t>
       </w:r>
       <w:r>
         <w:rPr>
@@ -6136,7 +7010,67 @@
           <w:sz w:val="24"/>
           <w:szCs w:val="24"/>
         </w:rPr>
-        <w:t>need</w:t>
+        <w:t xml:space="preserve">and then injected into a mold. </w:t>
+      </w:r>
+      <w:r>
+        <w:rPr>
+          <w:rFonts w:ascii="SimSun" w:eastAsia="SimSun" w:hAnsi="SimSun" w:cs="SimSun"/>
+          <w:color w:val="7030A0"/>
+          <w:kern w:val="0"/>
+          <w:sz w:val="24"/>
+          <w:szCs w:val="24"/>
+        </w:rPr>
+        <w:t xml:space="preserve">During the </w:t>
+      </w:r>
+      <w:r>
+        <w:rPr>
+          <w:rFonts w:ascii="SimSun" w:eastAsia="SimSun" w:hAnsi="SimSun" w:cs="SimSun"/>
+          <w:color w:val="7030A0"/>
+          <w:kern w:val="0"/>
+          <w:sz w:val="24"/>
+          <w:szCs w:val="24"/>
+        </w:rPr>
+        <w:t xml:space="preserve">alignment, </w:t>
+      </w:r>
+      <w:r>
+        <w:rPr>
+          <w:rFonts w:ascii="SimSun" w:eastAsia="SimSun" w:hAnsi="SimSun" w:cs="SimSun"/>
+          <w:color w:val="7030A0"/>
+          <w:kern w:val="0"/>
+          <w:sz w:val="24"/>
+          <w:szCs w:val="24"/>
+        </w:rPr>
+        <w:t xml:space="preserve">the monomers in </w:t>
+      </w:r>
+      <w:r>
+        <w:rPr>
+          <w:rFonts w:ascii="SimSun" w:eastAsia="SimSun" w:hAnsi="SimSun" w:cs="SimSun"/>
+          <w:color w:val="7030A0"/>
+          <w:kern w:val="0"/>
+          <w:sz w:val="24"/>
+          <w:szCs w:val="24"/>
+        </w:rPr>
+        <w:t xml:space="preserve">the solvent </w:t>
+      </w:r>
+      <w:r>
+        <w:rPr>
+          <w:rFonts w:ascii="SimSun" w:eastAsia="SimSun" w:hAnsi="SimSun" w:cs="SimSun"/>
+          <w:color w:val="7030A0"/>
+          <w:kern w:val="0"/>
+          <w:sz w:val="24"/>
+          <w:szCs w:val="24"/>
+        </w:rPr>
+        <w:t xml:space="preserve">undergo a polymerization to form </w:t>
+      </w:r>
+      <w:r>
+        <w:rPr>
+          <w:rFonts w:ascii="SimSun" w:eastAsia="SimSun" w:hAnsi="SimSun" w:cs="SimSun"/>
+          <w:color w:val="7030A0"/>
+          <w:kern w:val="0"/>
+          <w:sz w:val="24"/>
+          <w:szCs w:val="24"/>
+        </w:rPr>
+        <w:t>lattice structures.</w:t>
       </w:r>
       <w:r>
         <w:rPr>
@@ -6156,1086 +7090,22 @@
           <w:sz w:val="24"/>
           <w:szCs w:val="24"/>
         </w:rPr>
-        <w:t>to keep</w:t>
-      </w:r>
-      <w:r>
-        <w:rPr>
-          <w:rFonts w:ascii="SimSun" w:eastAsia="SimSun" w:hAnsi="SimSun" w:cs="SimSun"/>
-          <w:color w:val="7030A0"/>
-          <w:kern w:val="0"/>
-          <w:sz w:val="24"/>
-          <w:szCs w:val="24"/>
-        </w:rPr>
-        <w:t xml:space="preserve"> the total</w:t>
-      </w:r>
-      <w:r>
-        <w:rPr>
-          <w:rFonts w:ascii="SimSun" w:eastAsia="SimSun" w:hAnsi="SimSun" w:cs="SimSun"/>
-          <w:color w:val="7030A0"/>
-          <w:kern w:val="0"/>
-          <w:sz w:val="24"/>
-          <w:szCs w:val="24"/>
-        </w:rPr>
-        <w:t xml:space="preserve"> content</w:t>
-      </w:r>
-      <w:r>
-        <w:rPr>
-          <w:rFonts w:ascii="SimSun" w:eastAsia="SimSun" w:hAnsi="SimSun" w:cs="SimSun"/>
-          <w:color w:val="7030A0"/>
-          <w:kern w:val="0"/>
-          <w:sz w:val="24"/>
-          <w:szCs w:val="24"/>
-        </w:rPr>
-        <w:t xml:space="preserve"> of rare earth </w:t>
-      </w:r>
-      <w:r>
-        <w:rPr>
-          <w:rFonts w:ascii="SimSun" w:eastAsia="SimSun" w:hAnsi="SimSun" w:cs="SimSun"/>
-          <w:color w:val="7030A0"/>
-          <w:kern w:val="0"/>
-          <w:sz w:val="24"/>
-          <w:szCs w:val="24"/>
-        </w:rPr>
-        <w:t>(RE</w:t>
-      </w:r>
-      <w:r>
-        <w:rPr>
-          <w:rFonts w:ascii="SimSun" w:eastAsia="SimSun" w:hAnsi="SimSun" w:cs="SimSun"/>
-          <w:color w:val="7030A0"/>
-          <w:kern w:val="0"/>
-          <w:sz w:val="24"/>
-          <w:szCs w:val="24"/>
-        </w:rPr>
-        <w:t>)</w:t>
-      </w:r>
-      <w:r>
-        <w:rPr>
-          <w:rFonts w:ascii="SimSun" w:eastAsia="SimSun" w:hAnsi="SimSun" w:cs="SimSun"/>
-          <w:color w:val="7030A0"/>
-          <w:kern w:val="0"/>
-          <w:sz w:val="24"/>
-          <w:szCs w:val="24"/>
-        </w:rPr>
-        <w:t xml:space="preserve"> </w:t>
-      </w:r>
-      <w:r>
-        <w:rPr>
-          <w:rFonts w:ascii="SimSun" w:eastAsia="SimSun" w:hAnsi="SimSun" w:cs="SimSun"/>
-          <w:color w:val="7030A0"/>
-          <w:kern w:val="0"/>
-          <w:sz w:val="24"/>
-          <w:szCs w:val="24"/>
-        </w:rPr>
-        <w:t xml:space="preserve">elements </w:t>
-      </w:r>
-      <w:r>
-        <w:rPr>
-          <w:rFonts w:ascii="SimSun" w:eastAsia="SimSun" w:hAnsi="SimSun" w:cs="SimSun"/>
-          <w:color w:val="7030A0"/>
-          <w:kern w:val="0"/>
-          <w:sz w:val="24"/>
-          <w:szCs w:val="24"/>
-        </w:rPr>
-        <w:t>under</w:t>
-      </w:r>
-      <w:r>
-        <w:rPr>
-          <w:rFonts w:ascii="SimSun" w:eastAsia="SimSun" w:hAnsi="SimSun" w:cs="SimSun"/>
-          <w:color w:val="7030A0"/>
-          <w:kern w:val="0"/>
-          <w:sz w:val="24"/>
-          <w:szCs w:val="24"/>
-        </w:rPr>
-        <w:t xml:space="preserve"> 31.5%.</w:t>
-      </w:r>
-      <w:r>
-        <w:rPr>
-          <w:rFonts w:ascii="SimSun" w:eastAsia="SimSun" w:hAnsi="SimSun" w:cs="SimSun"/>
-          <w:color w:val="7030A0"/>
-          <w:kern w:val="0"/>
-          <w:sz w:val="24"/>
-          <w:szCs w:val="24"/>
-        </w:rPr>
-        <w:t xml:space="preserve"> </w:t>
-      </w:r>
-      <w:r>
-        <w:rPr>
-          <w:rFonts w:ascii="SimSun" w:eastAsia="SimSun" w:hAnsi="SimSun" w:cs="SimSun"/>
-          <w:color w:val="7030A0"/>
-          <w:kern w:val="0"/>
-          <w:sz w:val="24"/>
-          <w:szCs w:val="24"/>
-        </w:rPr>
-        <w:t>Here</w:t>
-      </w:r>
-      <w:r>
-        <w:rPr>
-          <w:rFonts w:ascii="SimSun" w:eastAsia="SimSun" w:hAnsi="SimSun" w:cs="SimSun"/>
-          <w:color w:val="7030A0"/>
-          <w:kern w:val="0"/>
-          <w:sz w:val="24"/>
-          <w:szCs w:val="24"/>
-        </w:rPr>
-        <w:t xml:space="preserve">, the </w:t>
-      </w:r>
-      <w:r>
-        <w:rPr>
-          <w:rFonts w:ascii="SimSun" w:eastAsia="SimSun" w:hAnsi="SimSun" w:cs="SimSun"/>
-          <w:color w:val="7030A0"/>
-          <w:kern w:val="0"/>
-          <w:sz w:val="24"/>
-          <w:szCs w:val="24"/>
-        </w:rPr>
-        <w:t xml:space="preserve">development </w:t>
-      </w:r>
-      <w:r>
-        <w:rPr>
-          <w:rFonts w:ascii="SimSun" w:eastAsia="SimSun" w:hAnsi="SimSun" w:cs="SimSun"/>
-          <w:color w:val="7030A0"/>
-          <w:kern w:val="0"/>
-          <w:sz w:val="24"/>
-          <w:szCs w:val="24"/>
-        </w:rPr>
-        <w:t>o</w:t>
-      </w:r>
-      <w:r>
-        <w:rPr>
-          <w:rFonts w:ascii="SimSun" w:eastAsia="SimSun" w:hAnsi="SimSun" w:cs="SimSun"/>
-          <w:color w:val="7030A0"/>
-          <w:kern w:val="0"/>
-          <w:sz w:val="24"/>
-          <w:szCs w:val="24"/>
-        </w:rPr>
-        <w:t>f oxygen control technology</w:t>
-      </w:r>
-      <w:r>
-        <w:rPr>
-          <w:rFonts w:ascii="SimSun" w:eastAsia="SimSun" w:hAnsi="SimSun" w:cs="SimSun"/>
-          <w:color w:val="7030A0"/>
-          <w:kern w:val="0"/>
-          <w:sz w:val="24"/>
-          <w:szCs w:val="24"/>
-        </w:rPr>
-        <w:t xml:space="preserve"> (OCT)</w:t>
-      </w:r>
-      <w:r>
-        <w:rPr>
-          <w:rFonts w:ascii="SimSun" w:eastAsia="SimSun" w:hAnsi="SimSun" w:cs="SimSun"/>
-          <w:color w:val="7030A0"/>
-          <w:kern w:val="0"/>
-          <w:sz w:val="24"/>
-          <w:szCs w:val="24"/>
-        </w:rPr>
-        <w:t xml:space="preserve"> </w:t>
-      </w:r>
-      <w:r>
-        <w:rPr>
-          <w:rFonts w:ascii="SimSun" w:eastAsia="SimSun" w:hAnsi="SimSun" w:cs="SimSun"/>
-          <w:color w:val="7030A0"/>
-          <w:kern w:val="0"/>
-          <w:sz w:val="24"/>
-          <w:szCs w:val="24"/>
-        </w:rPr>
-        <w:t xml:space="preserve">makes a major difference. </w:t>
-      </w:r>
-    </w:p>
-    <w:p>
-      <w:pPr>
-        <w:widowControl/>
-        <w:spacing w:before="75" w:after="75"/>
-        <w:jc w:val="left"/>
-        <w:rPr>
-          <w:rFonts w:ascii="SimSun" w:eastAsia="SimSun" w:hAnsi="SimSun" w:cs="SimSun"/>
-          <w:color w:val="7030A0"/>
-          <w:kern w:val="0"/>
-          <w:sz w:val="24"/>
-          <w:szCs w:val="24"/>
-        </w:rPr>
-      </w:pPr>
-    </w:p>
-    <w:p>
-      <w:pPr>
-        <w:widowControl/>
-        <w:spacing w:before="75" w:after="75"/>
-        <w:jc w:val="left"/>
-        <w:rPr>
-          <w:rFonts w:ascii="SimSun" w:eastAsia="SimSun" w:hAnsi="SimSun" w:cs="SimSun"/>
-          <w:color w:val="7030A0"/>
-          <w:kern w:val="0"/>
-          <w:sz w:val="24"/>
-          <w:szCs w:val="24"/>
-        </w:rPr>
-      </w:pPr>
-      <w:r>
-        <w:rPr>
-          <w:rFonts w:ascii="SimSun" w:eastAsia="SimSun" w:hAnsi="SimSun" w:cs="SimSun"/>
-          <w:color w:val="7030A0"/>
-          <w:kern w:val="0"/>
-          <w:sz w:val="24"/>
-          <w:szCs w:val="24"/>
-        </w:rPr>
-        <w:t xml:space="preserve">Through </w:t>
-      </w:r>
-      <w:r>
-        <w:rPr>
-          <w:rFonts w:ascii="SimSun" w:eastAsia="SimSun" w:hAnsi="SimSun" w:cs="SimSun"/>
-          <w:color w:val="7030A0"/>
-          <w:kern w:val="0"/>
-          <w:sz w:val="24"/>
-          <w:szCs w:val="24"/>
-        </w:rPr>
-        <w:t xml:space="preserve">the </w:t>
-      </w:r>
-      <w:r>
-        <w:rPr>
-          <w:rFonts w:ascii="SimSun" w:eastAsia="SimSun" w:hAnsi="SimSun" w:cs="SimSun"/>
-          <w:color w:val="7030A0"/>
-          <w:kern w:val="0"/>
-          <w:sz w:val="24"/>
-          <w:szCs w:val="24"/>
-        </w:rPr>
-        <w:t xml:space="preserve">application of </w:t>
-      </w:r>
-      <w:r>
-        <w:rPr>
-          <w:rFonts w:ascii="SimSun" w:eastAsia="SimSun" w:hAnsi="SimSun" w:cs="SimSun"/>
-          <w:color w:val="7030A0"/>
-          <w:kern w:val="0"/>
-          <w:sz w:val="24"/>
-          <w:szCs w:val="24"/>
-        </w:rPr>
-        <w:t>OCT</w:t>
-      </w:r>
-      <w:r>
-        <w:rPr>
-          <w:rFonts w:ascii="SimSun" w:eastAsia="SimSun" w:hAnsi="SimSun" w:cs="SimSun"/>
-          <w:color w:val="7030A0"/>
-          <w:kern w:val="0"/>
-          <w:sz w:val="24"/>
-          <w:szCs w:val="24"/>
-        </w:rPr>
-        <w:t>, the magnet</w:t>
-      </w:r>
-      <w:r>
-        <w:rPr>
-          <w:rFonts w:ascii="SimSun" w:eastAsia="SimSun" w:hAnsi="SimSun" w:cs="SimSun"/>
-          <w:color w:val="7030A0"/>
-          <w:kern w:val="0"/>
-          <w:sz w:val="24"/>
-          <w:szCs w:val="24"/>
-        </w:rPr>
-        <w:t>ic materials</w:t>
-      </w:r>
-      <w:r>
-        <w:rPr>
-          <w:rFonts w:ascii="SimSun" w:eastAsia="SimSun" w:hAnsi="SimSun" w:cs="SimSun"/>
-          <w:color w:val="7030A0"/>
-          <w:kern w:val="0"/>
-          <w:sz w:val="24"/>
-          <w:szCs w:val="24"/>
-        </w:rPr>
-        <w:t xml:space="preserve"> </w:t>
-      </w:r>
-      <w:r>
-        <w:rPr>
-          <w:rFonts w:ascii="SimSun" w:eastAsia="SimSun" w:hAnsi="SimSun" w:cs="SimSun"/>
-          <w:color w:val="7030A0"/>
-          <w:kern w:val="0"/>
-          <w:sz w:val="24"/>
-          <w:szCs w:val="24"/>
-        </w:rPr>
-        <w:t>become</w:t>
-      </w:r>
-      <w:r>
-        <w:rPr>
-          <w:rFonts w:ascii="SimSun" w:eastAsia="SimSun" w:hAnsi="SimSun" w:cs="SimSun"/>
-          <w:color w:val="7030A0"/>
-          <w:kern w:val="0"/>
-          <w:sz w:val="24"/>
-          <w:szCs w:val="24"/>
-        </w:rPr>
-        <w:t xml:space="preserve"> less </w:t>
-      </w:r>
-      <w:r>
-        <w:rPr>
-          <w:rFonts w:ascii="SimSun" w:eastAsia="SimSun" w:hAnsi="SimSun" w:cs="SimSun"/>
-          <w:color w:val="7030A0"/>
-          <w:kern w:val="0"/>
-          <w:sz w:val="24"/>
-          <w:szCs w:val="24"/>
-        </w:rPr>
-        <w:t>susceptible</w:t>
-      </w:r>
-      <w:r>
-        <w:rPr>
-          <w:rFonts w:ascii="SimSun" w:eastAsia="SimSun" w:hAnsi="SimSun" w:cs="SimSun"/>
-          <w:color w:val="7030A0"/>
-          <w:kern w:val="0"/>
-          <w:sz w:val="24"/>
-          <w:szCs w:val="24"/>
-        </w:rPr>
-        <w:t xml:space="preserve"> to </w:t>
-      </w:r>
-      <w:r>
-        <w:rPr>
-          <w:rFonts w:ascii="SimSun" w:eastAsia="SimSun" w:hAnsi="SimSun" w:cs="SimSun"/>
-          <w:color w:val="7030A0"/>
-          <w:kern w:val="0"/>
-          <w:sz w:val="24"/>
-          <w:szCs w:val="24"/>
-        </w:rPr>
-        <w:t>oxidation</w:t>
-      </w:r>
-      <w:r>
-        <w:rPr>
-          <w:rFonts w:ascii="SimSun" w:eastAsia="SimSun" w:hAnsi="SimSun" w:cs="SimSun"/>
-          <w:color w:val="7030A0"/>
-          <w:kern w:val="0"/>
-          <w:sz w:val="24"/>
-          <w:szCs w:val="24"/>
-        </w:rPr>
-        <w:t>.</w:t>
-      </w:r>
-      <w:r>
-        <w:rPr>
-          <w:rFonts w:ascii="SimSun" w:eastAsia="SimSun" w:hAnsi="SimSun" w:cs="SimSun"/>
-          <w:color w:val="7030A0"/>
-          <w:kern w:val="0"/>
-          <w:sz w:val="24"/>
-          <w:szCs w:val="24"/>
-        </w:rPr>
-        <w:t xml:space="preserve"> </w:t>
-      </w:r>
-      <w:r>
-        <w:rPr>
-          <w:rFonts w:ascii="SimSun" w:eastAsia="SimSun" w:hAnsi="SimSun" w:cs="SimSun"/>
-          <w:color w:val="7030A0"/>
-          <w:kern w:val="0"/>
-          <w:sz w:val="24"/>
-          <w:szCs w:val="24"/>
-        </w:rPr>
-        <w:t>This results in more</w:t>
-      </w:r>
-      <w:r>
-        <w:rPr>
-          <w:rFonts w:ascii="SimSun" w:eastAsia="SimSun" w:hAnsi="SimSun" w:cs="SimSun"/>
-          <w:color w:val="7030A0"/>
-          <w:kern w:val="0"/>
-          <w:sz w:val="24"/>
-          <w:szCs w:val="24"/>
-        </w:rPr>
-        <w:t xml:space="preserve"> stable and consistent overall performance </w:t>
-      </w:r>
-      <w:r>
-        <w:rPr>
-          <w:rFonts w:ascii="SimSun" w:eastAsia="SimSun" w:hAnsi="SimSun" w:cs="SimSun"/>
-          <w:color w:val="7030A0"/>
-          <w:kern w:val="0"/>
-          <w:sz w:val="24"/>
-          <w:szCs w:val="24"/>
-        </w:rPr>
-        <w:t>with</w:t>
-      </w:r>
-      <w:r>
-        <w:rPr>
-          <w:rFonts w:ascii="SimSun" w:eastAsia="SimSun" w:hAnsi="SimSun" w:cs="SimSun"/>
-          <w:color w:val="7030A0"/>
-          <w:kern w:val="0"/>
-          <w:sz w:val="24"/>
-          <w:szCs w:val="24"/>
-        </w:rPr>
-        <w:t xml:space="preserve"> good mechanical properties.</w:t>
-      </w:r>
-    </w:p>
-    <w:p>
-      <w:pPr>
-        <w:widowControl/>
-        <w:spacing w:before="75" w:after="75"/>
-        <w:jc w:val="left"/>
-        <w:rPr>
-          <w:rFonts w:ascii="SimSun" w:eastAsia="SimSun" w:hAnsi="SimSun" w:cs="SimSun"/>
-          <w:color w:val="7030A0"/>
-          <w:kern w:val="0"/>
-          <w:sz w:val="24"/>
-          <w:szCs w:val="24"/>
-        </w:rPr>
-      </w:pPr>
-    </w:p>
-    <w:p>
-      <w:pPr>
-        <w:widowControl/>
-        <w:spacing w:before="75" w:after="75"/>
-        <w:jc w:val="left"/>
-        <w:rPr>
-          <w:rFonts w:ascii="Microsoft YaHei" w:eastAsia="Microsoft YaHei" w:hAnsi="Microsoft YaHei" w:cs="SimSun"/>
-          <w:color w:val="7030A0"/>
-          <w:kern w:val="0"/>
-          <w:sz w:val="24"/>
-          <w:szCs w:val="24"/>
-        </w:rPr>
-      </w:pPr>
-      <w:r>
-        <w:rPr>
-          <w:rFonts w:ascii="Microsoft YaHei" w:eastAsia="Microsoft YaHei" w:hAnsi="Microsoft YaHei" w:cs="SimSun" w:hint="eastAsia"/>
-          <w:color w:val="7030A0"/>
-          <w:kern w:val="0"/>
-          <w:sz w:val="24"/>
-          <w:szCs w:val="24"/>
-        </w:rPr>
-        <w:t>辐射取向与多极取向</w:t>
-      </w:r>
-    </w:p>
-    <w:p>
-      <w:pPr>
-        <w:widowControl/>
-        <w:spacing w:before="75" w:after="75"/>
-        <w:jc w:val="left"/>
-        <w:rPr>
-          <w:rFonts w:ascii="SimSun" w:eastAsia="SimSun" w:hAnsi="SimSun" w:cs="SimSun"/>
-          <w:color w:val="7030A0"/>
-          <w:kern w:val="0"/>
-          <w:sz w:val="24"/>
-          <w:szCs w:val="24"/>
-        </w:rPr>
-      </w:pPr>
-      <w:r>
-        <w:rPr>
-          <w:rFonts w:ascii="SimSun" w:eastAsia="SimSun" w:hAnsi="SimSun" w:cs="SimSun"/>
-          <w:color w:val="7030A0"/>
-          <w:kern w:val="0"/>
-          <w:sz w:val="24"/>
-          <w:szCs w:val="24"/>
-        </w:rPr>
-        <w:t xml:space="preserve">Radial and Multipolar </w:t>
-      </w:r>
-      <w:r>
-        <w:rPr>
-          <w:rFonts w:ascii="SimSun" w:eastAsia="SimSun" w:hAnsi="SimSun" w:cs="SimSun"/>
-          <w:color w:val="7030A0"/>
-          <w:kern w:val="0"/>
-          <w:sz w:val="24"/>
-          <w:szCs w:val="24"/>
-        </w:rPr>
-        <w:t xml:space="preserve">Field </w:t>
-      </w:r>
-      <w:r>
-        <w:rPr>
-          <w:rFonts w:ascii="SimSun" w:eastAsia="SimSun" w:hAnsi="SimSun" w:cs="SimSun"/>
-          <w:color w:val="7030A0"/>
-          <w:kern w:val="0"/>
-          <w:sz w:val="24"/>
-          <w:szCs w:val="24"/>
-        </w:rPr>
-        <w:t xml:space="preserve">Alignment </w:t>
-      </w:r>
-    </w:p>
-    <w:p>
-      <w:pPr>
-        <w:widowControl/>
-        <w:spacing w:before="75" w:after="75"/>
-        <w:jc w:val="left"/>
-        <w:rPr>
-          <w:rFonts w:ascii="SimSun" w:eastAsia="SimSun" w:hAnsi="SimSun" w:cs="SimSun"/>
-          <w:color w:val="7030A0"/>
-          <w:kern w:val="0"/>
-          <w:sz w:val="24"/>
-          <w:szCs w:val="24"/>
-        </w:rPr>
-      </w:pPr>
-      <w:r>
-        <w:rPr>
-          <w:rFonts w:ascii="SimSun" w:eastAsia="SimSun" w:hAnsi="SimSun" w:cs="SimSun"/>
-          <w:color w:val="7030A0"/>
-          <w:kern w:val="0"/>
-          <w:sz w:val="24"/>
-          <w:szCs w:val="24"/>
-        </w:rPr>
-        <w:t>应用于永磁电机比例阶梯式增长，有力推动永磁电机发展，应用前景广阔，目前较大的问题还是容易开裂，成品率低，要通过2：14：1相晶粒的取向匹配来解决。</w:t>
-      </w:r>
-    </w:p>
-    <w:p>
-      <w:pPr>
-        <w:widowControl/>
-        <w:spacing w:before="75" w:after="75"/>
-        <w:jc w:val="left"/>
-        <w:rPr>
-          <w:rFonts w:ascii="SimSun" w:eastAsia="SimSun" w:hAnsi="SimSun" w:cs="SimSun"/>
-          <w:color w:val="7030A0"/>
-          <w:kern w:val="0"/>
-          <w:sz w:val="24"/>
-          <w:szCs w:val="24"/>
-        </w:rPr>
-      </w:pPr>
-    </w:p>
-    <w:p>
-      <w:pPr>
-        <w:widowControl/>
-        <w:spacing w:before="75" w:after="75"/>
-        <w:jc w:val="left"/>
-        <w:rPr>
-          <w:rFonts w:ascii="SimSun" w:eastAsia="SimSun" w:hAnsi="SimSun" w:cs="SimSun"/>
-          <w:color w:val="7030A0"/>
-          <w:kern w:val="0"/>
-          <w:sz w:val="24"/>
-          <w:szCs w:val="24"/>
-        </w:rPr>
-      </w:pPr>
-      <w:r>
-        <w:rPr>
-          <w:rFonts w:ascii="SimSun" w:eastAsia="SimSun" w:hAnsi="SimSun" w:cs="SimSun"/>
-          <w:color w:val="7030A0"/>
-          <w:kern w:val="0"/>
-          <w:sz w:val="24"/>
-          <w:szCs w:val="24"/>
-        </w:rPr>
-        <w:t xml:space="preserve">The permanent magnet motors </w:t>
-      </w:r>
-      <w:r>
-        <w:rPr>
-          <w:rFonts w:ascii="SimSun" w:eastAsia="SimSun" w:hAnsi="SimSun" w:cs="SimSun"/>
-          <w:color w:val="7030A0"/>
-          <w:kern w:val="0"/>
-          <w:sz w:val="24"/>
-          <w:szCs w:val="24"/>
-        </w:rPr>
-        <w:t xml:space="preserve">segment is seeing steady growth, </w:t>
-      </w:r>
-      <w:r>
-        <w:rPr>
-          <w:rFonts w:ascii="SimSun" w:eastAsia="SimSun" w:hAnsi="SimSun" w:cs="SimSun"/>
-          <w:color w:val="7030A0"/>
-          <w:kern w:val="0"/>
-          <w:sz w:val="24"/>
-          <w:szCs w:val="24"/>
-        </w:rPr>
-        <w:t>but the magnet’s</w:t>
-      </w:r>
-      <w:r>
-        <w:rPr>
-          <w:rFonts w:ascii="SimSun" w:eastAsia="SimSun" w:hAnsi="SimSun" w:cs="SimSun"/>
-          <w:color w:val="7030A0"/>
-          <w:kern w:val="0"/>
-          <w:sz w:val="24"/>
-          <w:szCs w:val="24"/>
-        </w:rPr>
-        <w:t xml:space="preserve"> tendency to crack</w:t>
-      </w:r>
-      <w:r>
-        <w:rPr>
-          <w:rFonts w:ascii="SimSun" w:eastAsia="SimSun" w:hAnsi="SimSun" w:cs="SimSun"/>
-          <w:color w:val="7030A0"/>
-          <w:kern w:val="0"/>
-          <w:sz w:val="24"/>
-          <w:szCs w:val="24"/>
-        </w:rPr>
-        <w:t xml:space="preserve"> and</w:t>
-      </w:r>
-      <w:r>
-        <w:rPr>
-          <w:rFonts w:ascii="SimSun" w:eastAsia="SimSun" w:hAnsi="SimSun" w:cs="SimSun"/>
-          <w:color w:val="7030A0"/>
-          <w:kern w:val="0"/>
-          <w:sz w:val="24"/>
-          <w:szCs w:val="24"/>
-        </w:rPr>
-        <w:t xml:space="preserve"> low yield</w:t>
-      </w:r>
-      <w:r>
-        <w:rPr>
-          <w:rFonts w:ascii="SimSun" w:eastAsia="SimSun" w:hAnsi="SimSun" w:cs="SimSun"/>
-          <w:color w:val="7030A0"/>
-          <w:kern w:val="0"/>
-          <w:sz w:val="24"/>
-          <w:szCs w:val="24"/>
-        </w:rPr>
-        <w:t xml:space="preserve"> are</w:t>
-      </w:r>
-      <w:r>
-        <w:rPr>
-          <w:rFonts w:ascii="SimSun" w:eastAsia="SimSun" w:hAnsi="SimSun" w:cs="SimSun"/>
-          <w:color w:val="7030A0"/>
-          <w:kern w:val="0"/>
-          <w:sz w:val="24"/>
-          <w:szCs w:val="24"/>
-        </w:rPr>
-        <w:t xml:space="preserve"> </w:t>
-      </w:r>
-      <w:r>
-        <w:rPr>
-          <w:rFonts w:ascii="SimSun" w:eastAsia="SimSun" w:hAnsi="SimSun" w:cs="SimSun"/>
-          <w:color w:val="7030A0"/>
-          <w:kern w:val="0"/>
-          <w:sz w:val="24"/>
-          <w:szCs w:val="24"/>
-        </w:rPr>
-        <w:t>major obstacle</w:t>
-      </w:r>
-      <w:r>
-        <w:rPr>
-          <w:rFonts w:ascii="SimSun" w:eastAsia="SimSun" w:hAnsi="SimSun" w:cs="SimSun"/>
-          <w:color w:val="7030A0"/>
-          <w:kern w:val="0"/>
-          <w:sz w:val="24"/>
-          <w:szCs w:val="24"/>
-        </w:rPr>
-        <w:t>s</w:t>
-      </w:r>
-      <w:r>
-        <w:rPr>
-          <w:rFonts w:ascii="SimSun" w:eastAsia="SimSun" w:hAnsi="SimSun" w:cs="SimSun"/>
-          <w:color w:val="7030A0"/>
-          <w:kern w:val="0"/>
-          <w:sz w:val="24"/>
-          <w:szCs w:val="24"/>
-        </w:rPr>
-        <w:t xml:space="preserve"> </w:t>
-      </w:r>
-      <w:r>
-        <w:rPr>
-          <w:rFonts w:ascii="SimSun" w:eastAsia="SimSun" w:hAnsi="SimSun" w:cs="SimSun"/>
-          <w:color w:val="7030A0"/>
-          <w:kern w:val="0"/>
-          <w:sz w:val="24"/>
-          <w:szCs w:val="24"/>
-        </w:rPr>
-        <w:t xml:space="preserve">that may be solved by </w:t>
-      </w:r>
-      <w:r>
-        <w:rPr>
-          <w:rFonts w:ascii="SimSun" w:eastAsia="SimSun" w:hAnsi="SimSun" w:cs="SimSun"/>
-          <w:color w:val="7030A0"/>
-          <w:kern w:val="0"/>
-          <w:sz w:val="24"/>
-          <w:szCs w:val="24"/>
-        </w:rPr>
-        <w:t>alignment</w:t>
-      </w:r>
-      <w:r>
-        <w:rPr>
-          <w:rFonts w:ascii="SimSun" w:eastAsia="SimSun" w:hAnsi="SimSun" w:cs="SimSun"/>
-          <w:color w:val="7030A0"/>
-          <w:kern w:val="0"/>
-          <w:sz w:val="24"/>
-          <w:szCs w:val="24"/>
-        </w:rPr>
-        <w:t xml:space="preserve"> matching of 2:14:1 </w:t>
-      </w:r>
-      <w:r>
-        <w:rPr>
-          <w:rFonts w:ascii="SimSun" w:eastAsia="SimSun" w:hAnsi="SimSun" w:cs="SimSun"/>
-          <w:color w:val="7030A0"/>
-          <w:kern w:val="0"/>
-          <w:sz w:val="24"/>
-          <w:szCs w:val="24"/>
-        </w:rPr>
-        <w:t xml:space="preserve">for the </w:t>
-      </w:r>
-      <w:r>
-        <w:rPr>
-          <w:rFonts w:ascii="SimSun" w:eastAsia="SimSun" w:hAnsi="SimSun" w:cs="SimSun"/>
-          <w:color w:val="7030A0"/>
-          <w:kern w:val="0"/>
-          <w:sz w:val="24"/>
-          <w:szCs w:val="24"/>
-        </w:rPr>
-        <w:t>phase grains.</w:t>
-      </w:r>
-    </w:p>
-    <w:p>
-      <w:pPr>
-        <w:widowControl/>
-        <w:spacing w:before="75" w:after="75"/>
-        <w:jc w:val="left"/>
-        <w:rPr>
-          <w:rFonts w:ascii="SimSun" w:eastAsia="SimSun" w:hAnsi="SimSun" w:cs="SimSun"/>
-          <w:kern w:val="0"/>
-          <w:sz w:val="24"/>
-          <w:szCs w:val="24"/>
-        </w:rPr>
-      </w:pPr>
-    </w:p>
-    <w:p>
-      <w:pPr>
-        <w:widowControl/>
-        <w:spacing w:before="75" w:after="75"/>
-        <w:jc w:val="left"/>
-        <w:rPr>
-          <w:rFonts w:ascii="SimSun" w:eastAsia="SimSun" w:hAnsi="SimSun" w:cs="SimSun"/>
-          <w:kern w:val="0"/>
-          <w:sz w:val="24"/>
-          <w:szCs w:val="24"/>
-        </w:rPr>
-      </w:pPr>
-    </w:p>
-    <w:p>
-      <w:pPr>
-        <w:widowControl/>
-        <w:spacing w:before="75" w:after="75"/>
-        <w:jc w:val="left"/>
-        <w:rPr>
-          <w:rFonts w:ascii="Microsoft YaHei" w:eastAsia="Microsoft YaHei" w:hAnsi="Microsoft YaHei" w:cs="SimSun"/>
-          <w:kern w:val="0"/>
-          <w:sz w:val="24"/>
-          <w:szCs w:val="24"/>
-        </w:rPr>
-      </w:pPr>
-      <w:proofErr w:type="gramStart"/>
-      <w:r>
-        <w:rPr>
-          <w:rFonts w:ascii="Microsoft YaHei" w:eastAsia="Microsoft YaHei" w:hAnsi="Microsoft YaHei" w:cs="SimSun" w:hint="eastAsia"/>
-          <w:kern w:val="0"/>
-          <w:sz w:val="24"/>
-          <w:szCs w:val="24"/>
-        </w:rPr>
-        <w:t>凝胶注膜成型</w:t>
-      </w:r>
-      <w:proofErr w:type="gramEnd"/>
-    </w:p>
-    <w:p>
-      <w:pPr>
-        <w:widowControl/>
-        <w:spacing w:before="75" w:after="75"/>
-        <w:jc w:val="left"/>
-        <w:rPr>
-          <w:rFonts w:ascii="SimSun" w:eastAsia="SimSun" w:hAnsi="SimSun" w:cs="SimSun"/>
-          <w:kern w:val="0"/>
-          <w:sz w:val="24"/>
-          <w:szCs w:val="24"/>
-        </w:rPr>
-      </w:pPr>
-      <w:r>
-        <w:rPr>
-          <w:rFonts w:ascii="SimSun" w:eastAsia="SimSun" w:hAnsi="SimSun" w:cs="SimSun"/>
-          <w:kern w:val="0"/>
-          <w:sz w:val="24"/>
-          <w:szCs w:val="24"/>
-        </w:rPr>
-        <w:t>Gel Injection Molding</w:t>
-      </w:r>
-    </w:p>
-    <w:p>
-      <w:pPr>
-        <w:widowControl/>
-        <w:spacing w:before="75" w:after="75"/>
-        <w:jc w:val="left"/>
-        <w:rPr>
-          <w:rFonts w:ascii="SimSun" w:eastAsia="SimSun" w:hAnsi="SimSun" w:cs="SimSun"/>
-          <w:kern w:val="0"/>
-          <w:sz w:val="24"/>
-          <w:szCs w:val="24"/>
-        </w:rPr>
-      </w:pPr>
-    </w:p>
-    <w:p>
-      <w:pPr>
-        <w:widowControl/>
-        <w:spacing w:before="75" w:after="75"/>
-        <w:jc w:val="left"/>
-        <w:rPr>
-          <w:rFonts w:ascii="SimSun" w:eastAsia="SimSun" w:hAnsi="SimSun" w:cs="SimSun"/>
-          <w:kern w:val="0"/>
-          <w:sz w:val="24"/>
-          <w:szCs w:val="24"/>
-        </w:rPr>
-      </w:pPr>
-      <w:r>
-        <w:rPr>
-          <w:rFonts w:ascii="SimSun" w:eastAsia="SimSun" w:hAnsi="SimSun" w:cs="SimSun"/>
-          <w:kern w:val="0"/>
-          <w:sz w:val="24"/>
-          <w:szCs w:val="24"/>
-        </w:rPr>
-        <w:t>将S-NdFeB磁粉与一种液体混合成悬浊液，加入一种核心的有机单体溶剂和催化剂，注入</w:t>
-      </w:r>
-      <w:r>
-        <w:rPr>
-          <w:rFonts w:ascii="Microsoft YaHei" w:eastAsia="Microsoft YaHei" w:hAnsi="Microsoft YaHei" w:cs="SimSun" w:hint="eastAsia"/>
-          <w:kern w:val="0"/>
-          <w:sz w:val="24"/>
-          <w:szCs w:val="24"/>
-        </w:rPr>
-        <w:t>模具中，取</w:t>
-      </w:r>
-      <w:r>
-        <w:rPr>
-          <w:rFonts w:ascii="SimSun" w:eastAsia="SimSun" w:hAnsi="SimSun" w:cs="SimSun"/>
-          <w:kern w:val="0"/>
-          <w:sz w:val="24"/>
-          <w:szCs w:val="24"/>
-        </w:rPr>
-        <w:t>向时，模具内有机单体发生聚合反应形成网络状结构，将合金粉末颗粒包裹为坯体，经干燥，排胶，烧结得到致密永磁体。</w:t>
-      </w:r>
-    </w:p>
-    <w:p>
-      <w:pPr>
-        <w:widowControl/>
-        <w:jc w:val="left"/>
-        <w:rPr>
-          <w:rFonts w:ascii="SimSun" w:eastAsia="SimSun" w:hAnsi="SimSun" w:cs="SimSun"/>
-          <w:kern w:val="0"/>
-          <w:sz w:val="24"/>
-          <w:szCs w:val="24"/>
-        </w:rPr>
-      </w:pPr>
-      <w:r>
-        <w:rPr>
-          <w:rFonts w:ascii="SimSun" w:eastAsia="SimSun" w:hAnsi="SimSun" w:cs="SimSun"/>
-          <w:kern w:val="0"/>
-          <w:sz w:val="24"/>
-          <w:szCs w:val="24"/>
-        </w:rPr>
-        <w:t>04</w:t>
-      </w:r>
-    </w:p>
-    <w:p>
-      <w:pPr>
-        <w:widowControl/>
-        <w:spacing w:before="75" w:after="75"/>
-        <w:jc w:val="left"/>
-        <w:rPr>
-          <w:rFonts w:ascii="SimSun" w:eastAsia="SimSun" w:hAnsi="SimSun" w:cs="SimSun"/>
-          <w:kern w:val="0"/>
-          <w:sz w:val="24"/>
-          <w:szCs w:val="24"/>
-        </w:rPr>
-      </w:pPr>
-      <w:r>
-        <w:rPr>
-          <w:rFonts w:ascii="SimSun" w:eastAsia="SimSun" w:hAnsi="SimSun" w:cs="SimSun"/>
-          <w:kern w:val="0"/>
-          <w:sz w:val="24"/>
-          <w:szCs w:val="24"/>
-        </w:rPr>
-        <w:t>S-NdFeB magnetic powder</w:t>
-      </w:r>
-      <w:r>
-        <w:rPr>
-          <w:rFonts w:ascii="SimSun" w:eastAsia="SimSun" w:hAnsi="SimSun" w:cs="SimSun"/>
-          <w:kern w:val="0"/>
-          <w:sz w:val="24"/>
-          <w:szCs w:val="24"/>
-        </w:rPr>
-        <w:t xml:space="preserve"> is </w:t>
-      </w:r>
-      <w:r>
-        <w:rPr>
-          <w:rFonts w:ascii="SimSun" w:eastAsia="SimSun" w:hAnsi="SimSun" w:cs="SimSun"/>
-          <w:kern w:val="0"/>
-          <w:sz w:val="24"/>
-          <w:szCs w:val="24"/>
-        </w:rPr>
-        <w:t>suspen</w:t>
-      </w:r>
-      <w:r>
-        <w:rPr>
-          <w:rFonts w:ascii="SimSun" w:eastAsia="SimSun" w:hAnsi="SimSun" w:cs="SimSun"/>
-          <w:kern w:val="0"/>
-          <w:sz w:val="24"/>
-          <w:szCs w:val="24"/>
-        </w:rPr>
-        <w:t xml:space="preserve">ded in a </w:t>
-      </w:r>
-      <w:r>
-        <w:rPr>
-          <w:rFonts w:ascii="SimSun" w:eastAsia="SimSun" w:hAnsi="SimSun" w:cs="SimSun"/>
-          <w:kern w:val="0"/>
-          <w:sz w:val="24"/>
-          <w:szCs w:val="24"/>
-        </w:rPr>
-        <w:t>liquid</w:t>
-      </w:r>
-      <w:r>
-        <w:rPr>
-          <w:rFonts w:ascii="SimSun" w:eastAsia="SimSun" w:hAnsi="SimSun" w:cs="SimSun"/>
-          <w:kern w:val="0"/>
-          <w:sz w:val="24"/>
-          <w:szCs w:val="24"/>
-        </w:rPr>
-        <w:t xml:space="preserve"> </w:t>
-      </w:r>
-      <w:r>
-        <w:rPr>
-          <w:rFonts w:ascii="SimSun" w:eastAsia="SimSun" w:hAnsi="SimSun" w:cs="SimSun"/>
-          <w:kern w:val="0"/>
-          <w:sz w:val="24"/>
-          <w:szCs w:val="24"/>
-        </w:rPr>
-        <w:t xml:space="preserve">consisting of an </w:t>
-      </w:r>
-      <w:r>
-        <w:rPr>
-          <w:rFonts w:ascii="SimSun" w:eastAsia="SimSun" w:hAnsi="SimSun" w:cs="SimSun"/>
-          <w:kern w:val="0"/>
-          <w:sz w:val="24"/>
-          <w:szCs w:val="24"/>
-        </w:rPr>
-        <w:t>organic solvent</w:t>
-      </w:r>
-      <w:r>
-        <w:rPr>
-          <w:rFonts w:ascii="SimSun" w:eastAsia="SimSun" w:hAnsi="SimSun" w:cs="SimSun"/>
-          <w:kern w:val="0"/>
-          <w:sz w:val="24"/>
-          <w:szCs w:val="24"/>
-        </w:rPr>
-        <w:t xml:space="preserve"> </w:t>
-      </w:r>
-      <w:r>
-        <w:rPr>
-          <w:rFonts w:ascii="SimSun" w:eastAsia="SimSun" w:hAnsi="SimSun" w:cs="SimSun"/>
-          <w:kern w:val="0"/>
-          <w:sz w:val="24"/>
-          <w:szCs w:val="24"/>
-        </w:rPr>
-        <w:t xml:space="preserve">and then injected into a mold. </w:t>
-      </w:r>
-      <w:r>
-        <w:rPr>
-          <w:rFonts w:ascii="SimSun" w:eastAsia="SimSun" w:hAnsi="SimSun" w:cs="SimSun"/>
-          <w:kern w:val="0"/>
-          <w:sz w:val="24"/>
-          <w:szCs w:val="24"/>
-        </w:rPr>
-        <w:t xml:space="preserve">During the </w:t>
-      </w:r>
-      <w:r>
-        <w:rPr>
-          <w:rFonts w:ascii="SimSun" w:eastAsia="SimSun" w:hAnsi="SimSun" w:cs="SimSun"/>
-          <w:kern w:val="0"/>
-          <w:sz w:val="24"/>
-          <w:szCs w:val="24"/>
-        </w:rPr>
-        <w:t xml:space="preserve">alignment, </w:t>
-      </w:r>
-      <w:r>
-        <w:rPr>
-          <w:rFonts w:ascii="SimSun" w:eastAsia="SimSun" w:hAnsi="SimSun" w:cs="SimSun"/>
-          <w:kern w:val="0"/>
-          <w:sz w:val="24"/>
-          <w:szCs w:val="24"/>
-        </w:rPr>
-        <w:t xml:space="preserve">the </w:t>
-      </w:r>
-      <w:r>
-        <w:rPr>
-          <w:rFonts w:ascii="SimSun" w:eastAsia="SimSun" w:hAnsi="SimSun" w:cs="SimSun"/>
-          <w:kern w:val="0"/>
-          <w:sz w:val="24"/>
-          <w:szCs w:val="24"/>
-        </w:rPr>
-        <w:t>monomers</w:t>
-      </w:r>
-      <w:r>
-        <w:rPr>
-          <w:rFonts w:ascii="SimSun" w:eastAsia="SimSun" w:hAnsi="SimSun" w:cs="SimSun"/>
-          <w:kern w:val="0"/>
-          <w:sz w:val="24"/>
-          <w:szCs w:val="24"/>
-        </w:rPr>
-        <w:t xml:space="preserve"> in </w:t>
-      </w:r>
-      <w:r>
-        <w:rPr>
-          <w:rFonts w:ascii="SimSun" w:eastAsia="SimSun" w:hAnsi="SimSun" w:cs="SimSun"/>
-          <w:kern w:val="0"/>
-          <w:sz w:val="24"/>
-          <w:szCs w:val="24"/>
-        </w:rPr>
-        <w:t xml:space="preserve">the solvent </w:t>
-      </w:r>
-      <w:r>
-        <w:rPr>
-          <w:rFonts w:ascii="SimSun" w:eastAsia="SimSun" w:hAnsi="SimSun" w:cs="SimSun"/>
-          <w:kern w:val="0"/>
-          <w:sz w:val="24"/>
-          <w:szCs w:val="24"/>
-        </w:rPr>
-        <w:t>undergo a polymerization</w:t>
-      </w:r>
-      <w:r>
-        <w:rPr>
-          <w:rFonts w:ascii="SimSun" w:eastAsia="SimSun" w:hAnsi="SimSun" w:cs="SimSun"/>
-          <w:kern w:val="0"/>
-          <w:sz w:val="24"/>
-          <w:szCs w:val="24"/>
-        </w:rPr>
-        <w:t xml:space="preserve"> to form </w:t>
-      </w:r>
-      <w:r>
-        <w:rPr>
-          <w:rFonts w:ascii="SimSun" w:eastAsia="SimSun" w:hAnsi="SimSun" w:cs="SimSun"/>
-          <w:kern w:val="0"/>
-          <w:sz w:val="24"/>
-          <w:szCs w:val="24"/>
-        </w:rPr>
-        <w:t>lattice structures.</w:t>
-      </w:r>
-      <w:r>
-        <w:rPr>
-          <w:rFonts w:ascii="SimSun" w:eastAsia="SimSun" w:hAnsi="SimSun" w:cs="SimSun"/>
-          <w:kern w:val="0"/>
-          <w:sz w:val="24"/>
-          <w:szCs w:val="24"/>
-        </w:rPr>
-        <w:t xml:space="preserve"> </w:t>
-      </w:r>
-      <w:r>
-        <w:rPr>
-          <w:rFonts w:ascii="SimSun" w:eastAsia="SimSun" w:hAnsi="SimSun" w:cs="SimSun"/>
-          <w:kern w:val="0"/>
-          <w:sz w:val="24"/>
-          <w:szCs w:val="24"/>
-        </w:rPr>
         <w:t xml:space="preserve">The coated </w:t>
       </w:r>
       <w:r>
         <w:rPr>
           <w:rFonts w:ascii="SimSun" w:eastAsia="SimSun" w:hAnsi="SimSun" w:cs="SimSun"/>
-          <w:kern w:val="0"/>
-          <w:sz w:val="24"/>
-          <w:szCs w:val="24"/>
-        </w:rPr>
-        <w:t>alloy powder particles</w:t>
-      </w:r>
-      <w:r>
-        <w:rPr>
-          <w:rFonts w:ascii="SimSun" w:eastAsia="SimSun" w:hAnsi="SimSun" w:cs="SimSun"/>
-          <w:kern w:val="0"/>
-          <w:sz w:val="24"/>
-          <w:szCs w:val="24"/>
-        </w:rPr>
-        <w:t xml:space="preserve"> coated, </w:t>
-      </w:r>
-      <w:r>
-        <w:rPr>
-          <w:rFonts w:ascii="SimSun" w:eastAsia="SimSun" w:hAnsi="SimSun" w:cs="SimSun"/>
-          <w:kern w:val="0"/>
-          <w:sz w:val="24"/>
-          <w:szCs w:val="24"/>
-        </w:rPr>
-        <w:t>dried, bonded</w:t>
-      </w:r>
-      <w:r>
-        <w:rPr>
-          <w:rFonts w:ascii="SimSun" w:eastAsia="SimSun" w:hAnsi="SimSun" w:cs="SimSun"/>
-          <w:kern w:val="0"/>
-          <w:sz w:val="24"/>
-          <w:szCs w:val="24"/>
-        </w:rPr>
-        <w:t>,</w:t>
-      </w:r>
-      <w:r>
-        <w:rPr>
-          <w:rFonts w:ascii="SimSun" w:eastAsia="SimSun" w:hAnsi="SimSun" w:cs="SimSun"/>
-          <w:kern w:val="0"/>
-          <w:sz w:val="24"/>
-          <w:szCs w:val="24"/>
-        </w:rPr>
-        <w:t xml:space="preserve"> and sintered to </w:t>
-      </w:r>
-      <w:r>
-        <w:rPr>
-          <w:rFonts w:ascii="SimSun" w:eastAsia="SimSun" w:hAnsi="SimSun" w:cs="SimSun"/>
+          <w:color w:val="7030A0"/>
+          <w:kern w:val="0"/>
+          <w:sz w:val="24"/>
+          <w:szCs w:val="24"/>
+        </w:rPr>
+        <w:t xml:space="preserve">alloy powder particles coated, dried, bonded, and sintered to </w:t>
+      </w:r>
+      <w:r>
+        <w:rPr>
+          <w:rFonts w:ascii="SimSun" w:eastAsia="SimSun" w:hAnsi="SimSun" w:cs="SimSun"/>
+          <w:color w:val="7030A0"/>
           <w:kern w:val="0"/>
           <w:sz w:val="24"/>
           <w:szCs w:val="24"/>
@@ -7245,6 +7115,7 @@
       <w:r>
         <w:rPr>
           <w:rFonts w:ascii="SimSun" w:eastAsia="SimSun" w:hAnsi="SimSun" w:cs="SimSun"/>
+          <w:color w:val="7030A0"/>
           <w:kern w:val="0"/>
           <w:sz w:val="24"/>
           <w:szCs w:val="24"/>
@@ -9312,7 +9183,16 @@
           <w:sz w:val="24"/>
           <w:szCs w:val="24"/>
         </w:rPr>
-        <w:t>free-floating</w:t>
+        <w:t>F</w:t>
+      </w:r>
+      <w:r>
+        <w:rPr>
+          <w:rFonts w:ascii="SimSun" w:eastAsia="SimSun" w:hAnsi="SimSun" w:cs="SimSun"/>
+          <w:kern w:val="0"/>
+          <w:sz w:val="24"/>
+          <w:szCs w:val="24"/>
+        </w:rPr>
+        <w:t>ree-floating</w:t>
       </w:r>
       <w:r>
         <w:rPr>
@@ -9413,7 +9293,124 @@
           <w:sz w:val="24"/>
           <w:szCs w:val="24"/>
         </w:rPr>
-        <w:t>The upper punch moves simultaneously in the same direction with the die sleeve at different speeds in the die cavity, and the pressing action is controlled by a program</w:t>
+        <w:t xml:space="preserve">To </w:t>
+      </w:r>
+      <w:r>
+        <w:rPr>
+          <w:rFonts w:ascii="SimSun" w:eastAsia="SimSun" w:hAnsi="SimSun" w:cs="SimSun"/>
+          <w:kern w:val="0"/>
+          <w:sz w:val="24"/>
+          <w:szCs w:val="24"/>
+        </w:rPr>
+        <w:t>compress the gel in the mold, the</w:t>
+      </w:r>
+      <w:r>
+        <w:rPr>
+          <w:rFonts w:ascii="SimSun" w:eastAsia="SimSun" w:hAnsi="SimSun" w:cs="SimSun"/>
+          <w:kern w:val="0"/>
+          <w:sz w:val="24"/>
+          <w:szCs w:val="24"/>
+        </w:rPr>
+        <w:t xml:space="preserve"> </w:t>
+      </w:r>
+      <w:r>
+        <w:rPr>
+          <w:rFonts w:ascii="SimSun" w:eastAsia="SimSun" w:hAnsi="SimSun" w:cs="SimSun"/>
+          <w:kern w:val="0"/>
+          <w:sz w:val="24"/>
+          <w:szCs w:val="24"/>
+        </w:rPr>
+        <w:t>punch</w:t>
+      </w:r>
+      <w:r>
+        <w:rPr>
+          <w:rFonts w:ascii="SimSun" w:eastAsia="SimSun" w:hAnsi="SimSun" w:cs="SimSun"/>
+          <w:kern w:val="0"/>
+          <w:sz w:val="24"/>
+          <w:szCs w:val="24"/>
+        </w:rPr>
+        <w:t>es must move</w:t>
+      </w:r>
+      <w:r>
+        <w:rPr>
+          <w:rFonts w:ascii="SimSun" w:eastAsia="SimSun" w:hAnsi="SimSun" w:cs="SimSun"/>
+          <w:kern w:val="0"/>
+          <w:sz w:val="24"/>
+          <w:szCs w:val="24"/>
+        </w:rPr>
+        <w:t xml:space="preserve"> simultaneously in the same direction </w:t>
+      </w:r>
+      <w:r>
+        <w:rPr>
+          <w:rFonts w:ascii="SimSun" w:eastAsia="SimSun" w:hAnsi="SimSun" w:cs="SimSun"/>
+          <w:kern w:val="0"/>
+          <w:sz w:val="24"/>
+          <w:szCs w:val="24"/>
+        </w:rPr>
+        <w:t xml:space="preserve">but </w:t>
+      </w:r>
+      <w:r>
+        <w:rPr>
+          <w:rFonts w:ascii="SimSun" w:eastAsia="SimSun" w:hAnsi="SimSun" w:cs="SimSun"/>
+          <w:kern w:val="0"/>
+          <w:sz w:val="24"/>
+          <w:szCs w:val="24"/>
+        </w:rPr>
+        <w:t xml:space="preserve">at different speeds </w:t>
+      </w:r>
+      <w:r>
+        <w:rPr>
+          <w:rFonts w:ascii="SimSun" w:eastAsia="SimSun" w:hAnsi="SimSun" w:cs="SimSun"/>
+          <w:kern w:val="0"/>
+          <w:sz w:val="24"/>
+          <w:szCs w:val="24"/>
+        </w:rPr>
+        <w:t xml:space="preserve">with </w:t>
+      </w:r>
+      <w:r>
+        <w:rPr>
+          <w:rFonts w:ascii="SimSun" w:eastAsia="SimSun" w:hAnsi="SimSun" w:cs="SimSun"/>
+          <w:kern w:val="0"/>
+          <w:sz w:val="24"/>
+          <w:szCs w:val="24"/>
+        </w:rPr>
+        <w:t xml:space="preserve">respect to the mold’s </w:t>
+      </w:r>
+      <w:r>
+        <w:rPr>
+          <w:rFonts w:ascii="SimSun" w:eastAsia="SimSun" w:hAnsi="SimSun" w:cs="SimSun"/>
+          <w:kern w:val="0"/>
+          <w:sz w:val="24"/>
+          <w:szCs w:val="24"/>
+        </w:rPr>
+        <w:t>cavity</w:t>
+      </w:r>
+      <w:r>
+        <w:rPr>
+          <w:rFonts w:ascii="SimSun" w:eastAsia="SimSun" w:hAnsi="SimSun" w:cs="SimSun"/>
+          <w:kern w:val="0"/>
+          <w:sz w:val="24"/>
+          <w:szCs w:val="24"/>
+        </w:rPr>
+        <w:t xml:space="preserve">. The compression </w:t>
+      </w:r>
+      <w:r>
+        <w:rPr>
+          <w:rFonts w:ascii="SimSun" w:eastAsia="SimSun" w:hAnsi="SimSun" w:cs="SimSun"/>
+          <w:kern w:val="0"/>
+          <w:sz w:val="24"/>
+          <w:szCs w:val="24"/>
+        </w:rPr>
+        <w:t xml:space="preserve">is controlled by </w:t>
+      </w:r>
+      <w:r>
+        <w:rPr>
+          <w:rFonts w:ascii="SimSun" w:eastAsia="SimSun" w:hAnsi="SimSun" w:cs="SimSun"/>
+          <w:kern w:val="0"/>
+          <w:sz w:val="24"/>
+          <w:szCs w:val="24"/>
+        </w:rPr>
+        <w:t>software in order to</w:t>
       </w:r>
       <w:r>
         <w:rPr>
@@ -9426,21 +9423,120 @@
       </w:r>
       <w:r>
         <w:rPr>
-          <w:rFonts w:ascii="SimSun" w:eastAsia="SimSun" w:hAnsi="SimSun" w:cs="SimSun" w:hint="eastAsia"/>
-          <w:kern w:val="0"/>
-          <w:sz w:val="24"/>
-          <w:szCs w:val="24"/>
-        </w:rPr>
-        <w:t>ing</w:t>
-      </w:r>
-      <w:r>
-        <w:rPr>
-          <w:rFonts w:ascii="SimSun" w:eastAsia="SimSun" w:hAnsi="SimSun" w:cs="SimSun"/>
-          <w:kern w:val="0"/>
-          <w:sz w:val="24"/>
-          <w:szCs w:val="24"/>
-        </w:rPr>
-        <w:t xml:space="preserve"> the requirement of uniformity of density at the top, middle and bottom of the press blanks.</w:t>
+          <w:rFonts w:ascii="SimSun" w:eastAsia="SimSun" w:hAnsi="SimSun" w:cs="SimSun"/>
+          <w:kern w:val="0"/>
+          <w:sz w:val="24"/>
+          <w:szCs w:val="24"/>
+        </w:rPr>
+        <w:t>e</w:t>
+      </w:r>
+      <w:r>
+        <w:rPr>
+          <w:rFonts w:ascii="SimSun" w:eastAsia="SimSun" w:hAnsi="SimSun" w:cs="SimSun"/>
+          <w:kern w:val="0"/>
+          <w:sz w:val="24"/>
+          <w:szCs w:val="24"/>
+        </w:rPr>
+        <w:t xml:space="preserve"> the require</w:t>
+      </w:r>
+      <w:r>
+        <w:rPr>
+          <w:rFonts w:ascii="SimSun" w:eastAsia="SimSun" w:hAnsi="SimSun" w:cs="SimSun"/>
+          <w:kern w:val="0"/>
+          <w:sz w:val="24"/>
+          <w:szCs w:val="24"/>
+        </w:rPr>
+        <w:t>d</w:t>
+      </w:r>
+      <w:r>
+        <w:rPr>
+          <w:rFonts w:ascii="SimSun" w:eastAsia="SimSun" w:hAnsi="SimSun" w:cs="SimSun"/>
+          <w:kern w:val="0"/>
+          <w:sz w:val="24"/>
+          <w:szCs w:val="24"/>
+        </w:rPr>
+        <w:t xml:space="preserve"> uniformity</w:t>
+      </w:r>
+      <w:r>
+        <w:rPr>
+          <w:rFonts w:ascii="SimSun" w:eastAsia="SimSun" w:hAnsi="SimSun" w:cs="SimSun"/>
+          <w:kern w:val="0"/>
+          <w:sz w:val="24"/>
+          <w:szCs w:val="24"/>
+        </w:rPr>
+        <w:t>.</w:t>
+      </w:r>
+      <w:r>
+        <w:rPr>
+          <w:rFonts w:ascii="SimSun" w:eastAsia="SimSun" w:hAnsi="SimSun" w:cs="SimSun"/>
+          <w:kern w:val="0"/>
+          <w:sz w:val="24"/>
+          <w:szCs w:val="24"/>
+        </w:rPr>
+        <w:t xml:space="preserve"> The </w:t>
+      </w:r>
+      <w:r>
+        <w:rPr>
+          <w:rFonts w:ascii="SimSun" w:eastAsia="SimSun" w:hAnsi="SimSun" w:cs="SimSun"/>
+          <w:kern w:val="0"/>
+          <w:sz w:val="24"/>
+          <w:szCs w:val="24"/>
+        </w:rPr>
+        <w:t xml:space="preserve">gel’s </w:t>
+      </w:r>
+      <w:r>
+        <w:rPr>
+          <w:rFonts w:ascii="SimSun" w:eastAsia="SimSun" w:hAnsi="SimSun" w:cs="SimSun"/>
+          <w:kern w:val="0"/>
+          <w:sz w:val="24"/>
+          <w:szCs w:val="24"/>
+        </w:rPr>
+        <w:t>density</w:t>
+      </w:r>
+      <w:r>
+        <w:rPr>
+          <w:rFonts w:ascii="SimSun" w:eastAsia="SimSun" w:hAnsi="SimSun" w:cs="SimSun"/>
+          <w:kern w:val="0"/>
+          <w:sz w:val="24"/>
+          <w:szCs w:val="24"/>
+        </w:rPr>
+        <w:t xml:space="preserve"> at the top, middle and bottom of </w:t>
+      </w:r>
+      <w:r>
+        <w:rPr>
+          <w:rFonts w:ascii="SimSun" w:eastAsia="SimSun" w:hAnsi="SimSun" w:cs="SimSun"/>
+          <w:kern w:val="0"/>
+          <w:sz w:val="24"/>
+          <w:szCs w:val="24"/>
+        </w:rPr>
+        <w:t xml:space="preserve">the mold </w:t>
+      </w:r>
+      <w:r>
+        <w:rPr>
+          <w:rFonts w:ascii="SimSun" w:eastAsia="SimSun" w:hAnsi="SimSun" w:cs="SimSun"/>
+          <w:kern w:val="0"/>
+          <w:sz w:val="24"/>
+          <w:szCs w:val="24"/>
+        </w:rPr>
+        <w:t>remain</w:t>
+      </w:r>
+      <w:r>
+        <w:rPr>
+          <w:rFonts w:ascii="SimSun" w:eastAsia="SimSun" w:hAnsi="SimSun" w:cs="SimSun"/>
+          <w:kern w:val="0"/>
+          <w:sz w:val="24"/>
+          <w:szCs w:val="24"/>
+        </w:rPr>
+        <w:t xml:space="preserve"> constant</w:t>
+      </w:r>
+      <w:r>
+        <w:rPr>
+          <w:rFonts w:ascii="SimSun" w:eastAsia="SimSun" w:hAnsi="SimSun" w:cs="SimSun"/>
+          <w:kern w:val="0"/>
+          <w:sz w:val="24"/>
+          <w:szCs w:val="24"/>
+        </w:rPr>
+        <w:t>.</w:t>
       </w:r>
     </w:p>
     <w:p>
@@ -9501,7 +9597,97 @@
           <w:sz w:val="24"/>
           <w:szCs w:val="24"/>
         </w:rPr>
-        <w:t xml:space="preserve">So as to ensure the quality of the </w:t>
+        <w:t xml:space="preserve">This </w:t>
+      </w:r>
+      <w:r>
+        <w:rPr>
+          <w:rFonts w:ascii="SimSun" w:eastAsia="SimSun" w:hAnsi="SimSun" w:cs="SimSun"/>
+          <w:kern w:val="0"/>
+          <w:sz w:val="24"/>
+          <w:szCs w:val="24"/>
+        </w:rPr>
+        <w:t>ensure</w:t>
+      </w:r>
+      <w:r>
+        <w:rPr>
+          <w:rFonts w:ascii="SimSun" w:eastAsia="SimSun" w:hAnsi="SimSun" w:cs="SimSun"/>
+          <w:kern w:val="0"/>
+          <w:sz w:val="24"/>
+          <w:szCs w:val="24"/>
+        </w:rPr>
+        <w:t>s</w:t>
+      </w:r>
+      <w:r>
+        <w:rPr>
+          <w:rFonts w:ascii="SimSun" w:eastAsia="SimSun" w:hAnsi="SimSun" w:cs="SimSun"/>
+          <w:kern w:val="0"/>
+          <w:sz w:val="24"/>
+          <w:szCs w:val="24"/>
+        </w:rPr>
+        <w:t xml:space="preserve"> th</w:t>
+      </w:r>
+      <w:r>
+        <w:rPr>
+          <w:rFonts w:ascii="SimSun" w:eastAsia="SimSun" w:hAnsi="SimSun" w:cs="SimSun"/>
+          <w:kern w:val="0"/>
+          <w:sz w:val="24"/>
+          <w:szCs w:val="24"/>
+        </w:rPr>
+        <w:t xml:space="preserve">at we </w:t>
+      </w:r>
+      <w:r>
+        <w:rPr>
+          <w:rFonts w:ascii="SimSun" w:eastAsia="SimSun" w:hAnsi="SimSun" w:cs="SimSun"/>
+          <w:kern w:val="0"/>
+          <w:sz w:val="24"/>
+          <w:szCs w:val="24"/>
+        </w:rPr>
+        <w:t>obtain</w:t>
+      </w:r>
+      <w:r>
+        <w:rPr>
+          <w:rFonts w:ascii="SimSun" w:eastAsia="SimSun" w:hAnsi="SimSun" w:cs="SimSun"/>
+          <w:kern w:val="0"/>
+          <w:sz w:val="24"/>
+          <w:szCs w:val="24"/>
+        </w:rPr>
+        <w:t xml:space="preserve"> </w:t>
+      </w:r>
+      <w:r>
+        <w:rPr>
+          <w:rFonts w:ascii="SimSun" w:eastAsia="SimSun" w:hAnsi="SimSun" w:cs="SimSun"/>
+          <w:kern w:val="0"/>
+          <w:sz w:val="24"/>
+          <w:szCs w:val="24"/>
+        </w:rPr>
+        <w:t>consistent</w:t>
+      </w:r>
+      <w:r>
+        <w:rPr>
+          <w:rFonts w:ascii="SimSun" w:eastAsia="SimSun" w:hAnsi="SimSun" w:cs="SimSun"/>
+          <w:kern w:val="0"/>
+          <w:sz w:val="24"/>
+          <w:szCs w:val="24"/>
+        </w:rPr>
+        <w:t xml:space="preserve"> quality </w:t>
+      </w:r>
+      <w:r>
+        <w:rPr>
+          <w:rFonts w:ascii="SimSun" w:eastAsia="SimSun" w:hAnsi="SimSun" w:cs="SimSun"/>
+          <w:kern w:val="0"/>
+          <w:sz w:val="24"/>
+          <w:szCs w:val="24"/>
+        </w:rPr>
+        <w:t>for the resulting</w:t>
+      </w:r>
+      <w:r>
+        <w:rPr>
+          <w:rFonts w:ascii="SimSun" w:eastAsia="SimSun" w:hAnsi="SimSun" w:cs="SimSun"/>
+          <w:kern w:val="0"/>
+          <w:sz w:val="24"/>
+          <w:szCs w:val="24"/>
+        </w:rPr>
+        <w:t xml:space="preserve"> </w:t>
       </w:r>
       <w:r>
         <w:rPr>
@@ -9519,7 +9705,52 @@
           <w:sz w:val="24"/>
           <w:szCs w:val="24"/>
         </w:rPr>
-        <w:t>, the operation is simple and convenient.</w:t>
+        <w:t xml:space="preserve">. Some </w:t>
+      </w:r>
+      <w:r>
+        <w:rPr>
+          <w:rFonts w:ascii="SimSun" w:eastAsia="SimSun" w:hAnsi="SimSun" w:cs="SimSun"/>
+          <w:kern w:val="0"/>
+          <w:sz w:val="24"/>
+          <w:szCs w:val="24"/>
+        </w:rPr>
+        <w:t>examples of these blocks can be seen in the photo</w:t>
+      </w:r>
+      <w:r>
+        <w:rPr>
+          <w:rFonts w:ascii="SimSun" w:eastAsia="SimSun" w:hAnsi="SimSun" w:cs="SimSun"/>
+          <w:kern w:val="0"/>
+          <w:sz w:val="24"/>
+          <w:szCs w:val="24"/>
+        </w:rPr>
+        <w:t>s</w:t>
+      </w:r>
+      <w:r>
+        <w:rPr>
+          <w:rFonts w:ascii="SimSun" w:eastAsia="SimSun" w:hAnsi="SimSun" w:cs="SimSun"/>
+          <w:kern w:val="0"/>
+          <w:sz w:val="24"/>
+          <w:szCs w:val="24"/>
+        </w:rPr>
+        <w:t xml:space="preserve"> </w:t>
+      </w:r>
+      <w:r>
+        <w:rPr>
+          <w:rFonts w:ascii="SimSun" w:eastAsia="SimSun" w:hAnsi="SimSun" w:cs="SimSun"/>
+          <w:kern w:val="0"/>
+          <w:sz w:val="24"/>
+          <w:szCs w:val="24"/>
+        </w:rPr>
+        <w:t>to</w:t>
+      </w:r>
+      <w:r>
+        <w:rPr>
+          <w:rFonts w:ascii="SimSun" w:eastAsia="SimSun" w:hAnsi="SimSun" w:cs="SimSun"/>
+          <w:kern w:val="0"/>
+          <w:sz w:val="24"/>
+          <w:szCs w:val="24"/>
+        </w:rPr>
+        <w:t xml:space="preserve"> the right.</w:t>
       </w:r>
     </w:p>
     <w:p>
@@ -9611,17 +9842,7 @@
           <w:sz w:val="24"/>
           <w:szCs w:val="24"/>
         </w:rPr>
-        <w:t>A</w:t>
-      </w:r>
-      <w:r>
-        <w:rPr>
-          <w:rFonts w:ascii="SimSun" w:eastAsia="SimSun" w:hAnsi="SimSun" w:cs="SimSun"/>
-          <w:color w:val="7030A0"/>
-          <w:kern w:val="0"/>
-          <w:sz w:val="24"/>
-          <w:szCs w:val="24"/>
-        </w:rPr>
-        <w:t>utomatic</w:t>
+        <w:t>Automatic</w:t>
       </w:r>
       <w:r>
         <w:rPr>
@@ -11271,7 +11492,7 @@
         <w:spacing w:before="75" w:after="75"/>
         <w:jc w:val="left"/>
         <w:rPr>
-          <w:rFonts w:ascii="SimSun" w:eastAsia="SimSun" w:hAnsi="SimSun" w:cs="SimSun" w:hint="eastAsia"/>
+          <w:rFonts w:ascii="SimSun" w:eastAsia="SimSun" w:hAnsi="SimSun" w:cs="SimSun"/>
           <w:kern w:val="0"/>
           <w:sz w:val="24"/>
           <w:szCs w:val="24"/>
@@ -11284,7 +11505,7 @@
         <w:spacing w:before="75" w:after="75"/>
         <w:jc w:val="left"/>
         <w:rPr>
-          <w:rFonts w:ascii="SimSun" w:eastAsia="SimSun" w:hAnsi="SimSun" w:cs="SimSun" w:hint="eastAsia"/>
+          <w:rFonts w:ascii="SimSun" w:eastAsia="SimSun" w:hAnsi="SimSun" w:cs="SimSun"/>
           <w:kern w:val="0"/>
           <w:sz w:val="24"/>
           <w:szCs w:val="24"/>
@@ -11487,6 +11708,78 @@
       <w:pPr>
         <w:widowControl/>
         <w:spacing w:before="75" w:after="75"/>
+        <w:jc w:val="left"/>
+        <w:rPr>
+          <w:rFonts w:ascii="Microsoft YaHei" w:eastAsia="Microsoft YaHei" w:hAnsi="Microsoft YaHei" w:cs="SimSun"/>
+          <w:color w:val="000000"/>
+          <w:kern w:val="0"/>
+          <w:sz w:val="24"/>
+          <w:szCs w:val="24"/>
+        </w:rPr>
+      </w:pPr>
+    </w:p>
+    <w:p>
+      <w:pPr>
+        <w:widowControl/>
+        <w:spacing w:before="75" w:after="75"/>
+        <w:jc w:val="left"/>
+        <w:rPr>
+          <w:rFonts w:ascii="SimSun" w:eastAsia="SimSun" w:hAnsi="SimSun" w:cs="SimSun"/>
+          <w:kern w:val="0"/>
+          <w:sz w:val="24"/>
+          <w:szCs w:val="24"/>
+        </w:rPr>
+      </w:pPr>
+      <w:r>
+        <w:rPr>
+          <w:rFonts w:ascii="SimSun" w:eastAsia="SimSun" w:hAnsi="SimSun" w:cs="SimSun"/>
+          <w:kern w:val="0"/>
+          <w:sz w:val="24"/>
+          <w:szCs w:val="24"/>
+        </w:rPr>
+        <w:t>Improve the uniformity of the oriented magnetic field.</w:t>
+      </w:r>
+    </w:p>
+    <w:p>
+      <w:pPr>
+        <w:widowControl/>
+        <w:spacing w:before="75" w:after="75"/>
+        <w:jc w:val="left"/>
+        <w:rPr>
+          <w:rFonts w:ascii="SimSun" w:eastAsia="SimSun" w:hAnsi="SimSun" w:cs="SimSun" w:hint="eastAsia"/>
+          <w:kern w:val="0"/>
+          <w:sz w:val="24"/>
+          <w:szCs w:val="24"/>
+        </w:rPr>
+      </w:pPr>
+      <w:r>
+        <w:rPr>
+          <w:rFonts w:ascii="SimSun" w:eastAsia="SimSun" w:hAnsi="SimSun" w:cs="SimSun"/>
+          <w:kern w:val="0"/>
+          <w:sz w:val="24"/>
+          <w:szCs w:val="24"/>
+        </w:rPr>
+        <w:t>The magnetic field that our company has achieved so far is more than 2.3T, and we ensure that the magnetic field can be stably maintained at this strength under the continuous working condition.</w:t>
+      </w:r>
+    </w:p>
+    <w:p>
+      <w:pPr>
+        <w:widowControl/>
+        <w:spacing w:before="75" w:after="75"/>
+        <w:jc w:val="left"/>
+        <w:rPr>
+          <w:rFonts w:ascii="Microsoft YaHei" w:eastAsia="Microsoft YaHei" w:hAnsi="Microsoft YaHei" w:cs="SimSun" w:hint="eastAsia"/>
+          <w:color w:val="000000"/>
+          <w:kern w:val="0"/>
+          <w:sz w:val="24"/>
+          <w:szCs w:val="24"/>
+        </w:rPr>
+      </w:pPr>
+    </w:p>
+    <w:p>
+      <w:pPr>
+        <w:widowControl/>
+        <w:spacing w:before="75" w:after="75"/>
         <w:jc w:val="center"/>
         <w:rPr>
           <w:rFonts w:ascii="SimSun" w:eastAsia="SimSun" w:hAnsi="SimSun" w:cs="SimSun"/>
@@ -11672,6 +11965,7 @@
           <w:sz w:val="24"/>
           <w:szCs w:val="24"/>
         </w:rPr>
+        <w:lastRenderedPageBreak/>
         <w:t>特制的线圈构造和磁场充磁电源，配以规定的冷却系统，能保证线圈 始终在恒定的温度下工作，大大降低了电耗能源的成本，同时所需磁场不会像国内大多数同类压机那样随工作时间的延长而升高温度，从而逐步降低磁场强度，进而影响</w:t>
       </w:r>
       <w:proofErr w:type="gramStart"/>
@@ -11718,7 +12012,6 @@
           <w:kern w:val="0"/>
           <w:szCs w:val="21"/>
         </w:rPr>
-        <w:lastRenderedPageBreak/>
         <w:drawing>
           <wp:inline distT="0" distB="0" distL="0" distR="0" wp14:anchorId="53F05D74" wp14:editId="53F05D75">
             <wp:extent cx="2695575" cy="2170430"/>
@@ -11854,7 +12147,7 @@
           <w:szCs w:val="21"/>
         </w:rPr>
         <w:drawing>
-          <wp:inline distT="0" distB="0" distL="0" distR="0" wp14:anchorId="53F05D76" wp14:editId="3C5ABD7B">
+          <wp:inline distT="0" distB="0" distL="0" distR="0" wp14:anchorId="53F05D76" wp14:editId="38BF8ECD">
             <wp:extent cx="2449195" cy="1471295"/>
             <wp:effectExtent l="0" t="0" r="8255" b="0"/>
             <wp:docPr id="12" name="图片 12" descr="B-21.png"/>
@@ -11912,7 +12205,7 @@
           <w:szCs w:val="21"/>
         </w:rPr>
         <w:drawing>
-          <wp:inline distT="0" distB="0" distL="0" distR="0" wp14:anchorId="53F05D78" wp14:editId="7286E70C">
+          <wp:inline distT="0" distB="0" distL="0" distR="0" wp14:anchorId="53F05D78" wp14:editId="5244E986">
             <wp:extent cx="2401570" cy="1438910"/>
             <wp:effectExtent l="0" t="0" r="0" b="8890"/>
             <wp:docPr id="11" name="图片 11" descr="B-22.png"/>
@@ -11970,7 +12263,7 @@
           <w:szCs w:val="21"/>
         </w:rPr>
         <w:drawing>
-          <wp:inline distT="0" distB="0" distL="0" distR="0" wp14:anchorId="53F05D7A" wp14:editId="0679322F">
+          <wp:inline distT="0" distB="0" distL="0" distR="0" wp14:anchorId="53F05D7A" wp14:editId="1589606D">
             <wp:extent cx="2401570" cy="1438910"/>
             <wp:effectExtent l="0" t="0" r="0" b="8890"/>
             <wp:docPr id="10" name="图片 10" descr="B-26.png"/>
@@ -12032,9 +12325,8 @@
         <w:rPr>
           <w:noProof/>
         </w:rPr>
-        <w:lastRenderedPageBreak/>
         <w:drawing>
-          <wp:inline distT="0" distB="0" distL="0" distR="0" wp14:anchorId="53F05D7C" wp14:editId="69FF6958">
+          <wp:inline distT="0" distB="0" distL="0" distR="0" wp14:anchorId="53F05D7C" wp14:editId="79FDB804">
             <wp:extent cx="5274310" cy="4197522"/>
             <wp:effectExtent l="0" t="0" r="2540" b="0"/>
             <wp:docPr id="28" name="图片 28" descr="参数.jpg"/>
@@ -12123,7 +12415,6 @@
           <w:sz w:val="30"/>
           <w:szCs w:val="30"/>
         </w:rPr>
-        <w:lastRenderedPageBreak/>
         <w:t>全自动取料码盘装置</w:t>
       </w:r>
       <w:r>
@@ -12312,6 +12603,7 @@
           <w:sz w:val="24"/>
           <w:szCs w:val="24"/>
         </w:rPr>
+        <w:lastRenderedPageBreak/>
         <w:drawing>
           <wp:inline distT="0" distB="0" distL="0" distR="0" wp14:anchorId="53F05D7E" wp14:editId="53F05D7F">
             <wp:extent cx="3267710" cy="3402965"/>
@@ -12382,7 +12674,6 @@
           <w:sz w:val="30"/>
           <w:szCs w:val="30"/>
         </w:rPr>
-        <w:lastRenderedPageBreak/>
         <w:t>NPLP 超细粉无压力成型设备</w:t>
       </w:r>
     </w:p>
@@ -12657,6 +12948,7 @@
           <w:sz w:val="24"/>
           <w:szCs w:val="24"/>
         </w:rPr>
+        <w:lastRenderedPageBreak/>
         <w:t>开发现状和前景</w:t>
       </w:r>
     </w:p>
@@ -12769,9 +13061,8 @@
           <w:sz w:val="24"/>
           <w:szCs w:val="24"/>
         </w:rPr>
-        <w:lastRenderedPageBreak/>
         <w:drawing>
-          <wp:inline distT="0" distB="0" distL="0" distR="0" wp14:anchorId="53F05D80" wp14:editId="0EA1A339">
+          <wp:inline distT="0" distB="0" distL="0" distR="0" wp14:anchorId="53F05D80" wp14:editId="5DED7711">
             <wp:extent cx="3999230" cy="3204210"/>
             <wp:effectExtent l="0" t="0" r="1270" b="0"/>
             <wp:docPr id="33" name="图片 33" descr="https://bdn.135editor.com/files/users/637/6371022/202009/0Y8BYPsax_uTw3.jpg"/>

</xml_diff>

<commit_message>
fix  gel product page update
</commit_message>
<xml_diff>
--- a/Ref/上海のプレス_英訳.docx
+++ b/Ref/上海のプレス_英訳.docx
@@ -416,29 +416,7 @@
           <w:sz w:val="24"/>
           <w:szCs w:val="24"/>
         </w:rPr>
-        <w:t>3.磁场</w:t>
-      </w:r>
-      <w:proofErr w:type="gramStart"/>
-      <w:r>
-        <w:rPr>
-          <w:rFonts w:ascii="Microsoft YaHei" w:eastAsia="Microsoft YaHei" w:hAnsi="Microsoft YaHei" w:cs="SimSun" w:hint="eastAsia"/>
-          <w:color w:val="7030A0"/>
-          <w:kern w:val="0"/>
-          <w:sz w:val="24"/>
-          <w:szCs w:val="24"/>
-        </w:rPr>
-        <w:t>取向取向</w:t>
-      </w:r>
-      <w:proofErr w:type="gramEnd"/>
-      <w:r>
-        <w:rPr>
-          <w:rFonts w:ascii="Microsoft YaHei" w:eastAsia="Microsoft YaHei" w:hAnsi="Microsoft YaHei" w:cs="SimSun" w:hint="eastAsia"/>
-          <w:color w:val="7030A0"/>
-          <w:kern w:val="0"/>
-          <w:sz w:val="24"/>
-          <w:szCs w:val="24"/>
-        </w:rPr>
-        <w:t>磁场800KA/M</w:t>
+        <w:t>3.磁场取向取向磁场800KA/M</w:t>
       </w:r>
     </w:p>
     <w:p>
@@ -1012,20 +990,8 @@
           <w:sz w:val="24"/>
           <w:szCs w:val="24"/>
         </w:rPr>
-        <w:t>1600KA/</w:t>
-      </w:r>
-      <w:proofErr w:type="gramStart"/>
-      <w:r>
-        <w:rPr>
-          <w:rFonts w:ascii="SimSun" w:eastAsia="SimSun" w:hAnsi="SimSun" w:cs="SimSun" w:hint="eastAsia"/>
-          <w:color w:val="7030A0"/>
-          <w:kern w:val="0"/>
-          <w:sz w:val="24"/>
-          <w:szCs w:val="24"/>
-        </w:rPr>
-        <w:t>M</w:t>
-      </w:r>
-      <w:proofErr w:type="gramEnd"/>
+        <w:t>1600KA/M</w:t>
+      </w:r>
     </w:p>
     <w:p>
       <w:pPr>
@@ -1499,29 +1465,7 @@
           <w:sz w:val="24"/>
           <w:szCs w:val="24"/>
         </w:rPr>
-        <w:t>全自动脉冲磁场</w:t>
-      </w:r>
-      <w:proofErr w:type="gramStart"/>
-      <w:r>
-        <w:rPr>
-          <w:rFonts w:ascii="SimSun" w:eastAsia="SimSun" w:hAnsi="SimSun" w:cs="SimSun"/>
-          <w:color w:val="7030A0"/>
-          <w:kern w:val="0"/>
-          <w:sz w:val="24"/>
-          <w:szCs w:val="24"/>
-        </w:rPr>
-        <w:t>取向近</w:t>
-      </w:r>
-      <w:proofErr w:type="gramEnd"/>
-      <w:r>
-        <w:rPr>
-          <w:rFonts w:ascii="SimSun" w:eastAsia="SimSun" w:hAnsi="SimSun" w:cs="SimSun"/>
-          <w:color w:val="7030A0"/>
-          <w:kern w:val="0"/>
-          <w:sz w:val="24"/>
-          <w:szCs w:val="24"/>
-        </w:rPr>
-        <w:t>等静压机</w:t>
+        <w:t>全自动脉冲磁场取向近等静压机</w:t>
       </w:r>
       <w:r>
         <w:rPr>
@@ -1919,29 +1863,7 @@
           <w:sz w:val="24"/>
           <w:szCs w:val="24"/>
         </w:rPr>
-        <w:t>6.对于相同成分和相同工艺的磁体，由于模压过程</w:t>
-      </w:r>
-      <w:proofErr w:type="gramStart"/>
-      <w:r>
-        <w:rPr>
-          <w:rFonts w:ascii="SimSun" w:eastAsia="SimSun" w:hAnsi="SimSun" w:cs="SimSun"/>
-          <w:color w:val="7030A0"/>
-          <w:kern w:val="0"/>
-          <w:sz w:val="24"/>
-          <w:szCs w:val="24"/>
-        </w:rPr>
-        <w:t>中模腔</w:t>
-      </w:r>
-      <w:proofErr w:type="gramEnd"/>
-      <w:r>
-        <w:rPr>
-          <w:rFonts w:ascii="SimSun" w:eastAsia="SimSun" w:hAnsi="SimSun" w:cs="SimSun"/>
-          <w:color w:val="7030A0"/>
-          <w:kern w:val="0"/>
-          <w:sz w:val="24"/>
-          <w:szCs w:val="24"/>
-        </w:rPr>
-        <w:t>内壁与粉末间不产生相</w:t>
+        <w:t>6.对于相同成分和相同工艺的磁体，由于模压过程中模腔内壁与粉末间不产生相</w:t>
       </w:r>
     </w:p>
     <w:p>
@@ -2837,29 +2759,7 @@
           <w:sz w:val="27"/>
           <w:szCs w:val="27"/>
         </w:rPr>
-        <w:t>全自动无氧压制</w:t>
-      </w:r>
-      <w:proofErr w:type="gramStart"/>
-      <w:r>
-        <w:rPr>
-          <w:rFonts w:ascii="SimSun" w:eastAsia="SimSun" w:hAnsi="SimSun" w:cs="SimSun"/>
-          <w:color w:val="7030A0"/>
-          <w:kern w:val="0"/>
-          <w:sz w:val="27"/>
-          <w:szCs w:val="27"/>
-        </w:rPr>
-        <w:t>码放送炉</w:t>
-      </w:r>
-      <w:proofErr w:type="gramEnd"/>
-      <w:r>
-        <w:rPr>
-          <w:rFonts w:ascii="SimSun" w:eastAsia="SimSun" w:hAnsi="SimSun" w:cs="SimSun"/>
-          <w:color w:val="7030A0"/>
-          <w:kern w:val="0"/>
-          <w:sz w:val="27"/>
-          <w:szCs w:val="27"/>
-        </w:rPr>
-        <w:t>流水线</w:t>
+        <w:t>全自动无氧压制码放送炉流水线</w:t>
       </w:r>
     </w:p>
     <w:p>
@@ -3687,27 +3587,7 @@
           <w:sz w:val="24"/>
           <w:szCs w:val="24"/>
         </w:rPr>
-        <w:t>低氧压型烧结智能</w:t>
-      </w:r>
-      <w:proofErr w:type="gramStart"/>
-      <w:r>
-        <w:rPr>
-          <w:rFonts w:ascii="SimSun" w:eastAsia="SimSun" w:hAnsi="SimSun" w:cs="SimSun"/>
-          <w:kern w:val="0"/>
-          <w:sz w:val="24"/>
-          <w:szCs w:val="24"/>
-        </w:rPr>
-        <w:t>无人化</w:t>
-      </w:r>
-      <w:proofErr w:type="gramEnd"/>
-      <w:r>
-        <w:rPr>
-          <w:rFonts w:ascii="SimSun" w:eastAsia="SimSun" w:hAnsi="SimSun" w:cs="SimSun"/>
-          <w:kern w:val="0"/>
-          <w:sz w:val="24"/>
-          <w:szCs w:val="24"/>
-        </w:rPr>
-        <w:t>工艺实现</w:t>
+        <w:t>低氧压型烧结智能无人化工艺实现</w:t>
       </w:r>
     </w:p>
     <w:p>
@@ -3841,27 +3721,7 @@
           <w:szCs w:val="21"/>
         </w:rPr>
         <w:lastRenderedPageBreak/>
-        <w:t>取料</w:t>
-      </w:r>
-      <w:proofErr w:type="gramStart"/>
-      <w:r>
-        <w:rPr>
-          <w:rFonts w:ascii="Microsoft YaHei" w:eastAsia="Microsoft YaHei" w:hAnsi="Microsoft YaHei" w:cs="SimSun" w:hint="eastAsia"/>
-          <w:color w:val="000000"/>
-          <w:kern w:val="0"/>
-          <w:szCs w:val="21"/>
-        </w:rPr>
-        <w:t>码放送炉</w:t>
-      </w:r>
-      <w:proofErr w:type="gramEnd"/>
-      <w:r>
-        <w:rPr>
-          <w:rFonts w:ascii="Microsoft YaHei" w:eastAsia="Microsoft YaHei" w:hAnsi="Microsoft YaHei" w:cs="SimSun" w:hint="eastAsia"/>
-          <w:color w:val="000000"/>
-          <w:kern w:val="0"/>
-          <w:szCs w:val="21"/>
-        </w:rPr>
-        <w:t>部分----去人工化</w:t>
+        <w:t>取料码放送炉部分----去人工化</w:t>
       </w:r>
     </w:p>
     <w:p>
@@ -4729,20 +4589,8 @@
           <w:sz w:val="24"/>
           <w:szCs w:val="24"/>
         </w:rPr>
-        <w:t>整合前后道工艺，</w:t>
-      </w:r>
-      <w:proofErr w:type="gramStart"/>
-      <w:r>
-        <w:rPr>
-          <w:rFonts w:ascii="SimSun" w:eastAsia="SimSun" w:hAnsi="SimSun" w:cs="SimSun"/>
-          <w:color w:val="7030A0"/>
-          <w:kern w:val="0"/>
-          <w:sz w:val="24"/>
-          <w:szCs w:val="24"/>
-        </w:rPr>
-        <w:t>完善控氧技术</w:t>
-      </w:r>
-      <w:proofErr w:type="gramEnd"/>
+        <w:t>整合前后道工艺，完善控氧技术</w:t>
+      </w:r>
     </w:p>
     <w:p>
       <w:pPr>
@@ -5789,7 +5637,6 @@
           <w:szCs w:val="24"/>
         </w:rPr>
       </w:pPr>
-      <w:proofErr w:type="gramStart"/>
       <w:r>
         <w:rPr>
           <w:rFonts w:ascii="SimSun" w:eastAsia="SimSun" w:hAnsi="SimSun" w:cs="SimSun"/>
@@ -5800,7 +5647,6 @@
         </w:rPr>
         <w:t>控氧技术</w:t>
       </w:r>
-      <w:proofErr w:type="gramEnd"/>
     </w:p>
     <w:p>
       <w:pPr>
@@ -5847,29 +5693,7 @@
           <w:sz w:val="24"/>
           <w:szCs w:val="24"/>
         </w:rPr>
-        <w:t>由于稀土价格上涨，为制造低成本高性能的S-NdFeB，各企业一般将稀土金属总量控制在31.5%以下，通过</w:t>
-      </w:r>
-      <w:proofErr w:type="gramStart"/>
-      <w:r>
-        <w:rPr>
-          <w:rFonts w:ascii="SimSun" w:eastAsia="SimSun" w:hAnsi="SimSun" w:cs="SimSun"/>
-          <w:color w:val="7030A0"/>
-          <w:kern w:val="0"/>
-          <w:sz w:val="24"/>
-          <w:szCs w:val="24"/>
-        </w:rPr>
-        <w:t>控氧技术</w:t>
-      </w:r>
-      <w:proofErr w:type="gramEnd"/>
-      <w:r>
-        <w:rPr>
-          <w:rFonts w:ascii="SimSun" w:eastAsia="SimSun" w:hAnsi="SimSun" w:cs="SimSun"/>
-          <w:color w:val="7030A0"/>
-          <w:kern w:val="0"/>
-          <w:sz w:val="24"/>
-          <w:szCs w:val="24"/>
-        </w:rPr>
-        <w:t>的发展和应用，使磁体对氧含量不那么敏感，整体性能稳定一致，力学性能好。</w:t>
+        <w:t>由于稀土价格上涨，为制造低成本高性能的S-NdFeB，各企业一般将稀土金属总量控制在31.5%以下，通过控氧技术的发展和应用，使磁体对氧含量不那么敏感，整体性能稳定一致，力学性能好。</w:t>
       </w:r>
     </w:p>
     <w:p>
@@ -6811,7 +6635,6 @@
           <w:szCs w:val="24"/>
         </w:rPr>
       </w:pPr>
-      <w:proofErr w:type="gramStart"/>
       <w:r>
         <w:rPr>
           <w:rFonts w:ascii="Microsoft YaHei" w:eastAsia="Microsoft YaHei" w:hAnsi="Microsoft YaHei" w:cs="SimSun" w:hint="eastAsia"/>
@@ -6822,7 +6645,6 @@
         </w:rPr>
         <w:t>凝胶注膜成型</w:t>
       </w:r>
-      <w:proofErr w:type="gramEnd"/>
     </w:p>
     <w:p>
       <w:pPr>
@@ -7646,7 +7468,6 @@
         </w:rPr>
         <w:t xml:space="preserve">　</w:t>
       </w:r>
-      <w:proofErr w:type="gramStart"/>
       <w:r>
         <w:rPr>
           <w:rFonts w:ascii="SimSun" w:eastAsia="SimSun" w:hAnsi="SimSun" w:cs="SimSun"/>
@@ -7657,7 +7478,6 @@
         </w:rPr>
         <w:t>配向装置</w:t>
       </w:r>
-      <w:proofErr w:type="gramEnd"/>
     </w:p>
     <w:p>
       <w:pPr>
@@ -7714,7 +7534,6 @@
         </w:rPr>
         <w:t>NdFeB</w:t>
       </w:r>
-      <w:proofErr w:type="gramStart"/>
       <w:r>
         <w:rPr>
           <w:rFonts w:ascii="SimSun" w:eastAsia="SimSun" w:hAnsi="SimSun" w:cs="SimSun" w:hint="eastAsia"/>
@@ -7725,7 +7544,6 @@
         </w:rPr>
         <w:t xml:space="preserve">　　　　</w:t>
       </w:r>
-      <w:proofErr w:type="gramEnd"/>
       <w:r>
         <w:rPr>
           <w:rFonts w:ascii="SimSun" w:eastAsia="SimSun" w:hAnsi="SimSun" w:cs="SimSun" w:hint="eastAsia"/>
@@ -8253,29 +8071,7 @@
           <w:sz w:val="24"/>
           <w:szCs w:val="24"/>
         </w:rPr>
-        <w:t>2、通过高效率的横、纵、辐射状</w:t>
-      </w:r>
-      <w:proofErr w:type="gramStart"/>
-      <w:r>
-        <w:rPr>
-          <w:rFonts w:ascii="SimSun" w:eastAsia="SimSun" w:hAnsi="SimSun" w:cs="SimSun" w:hint="eastAsia"/>
-          <w:color w:val="7030A0"/>
-          <w:kern w:val="0"/>
-          <w:sz w:val="24"/>
-          <w:szCs w:val="24"/>
-        </w:rPr>
-        <w:t>磁场等磁回路</w:t>
-      </w:r>
-      <w:proofErr w:type="gramEnd"/>
-      <w:r>
-        <w:rPr>
-          <w:rFonts w:ascii="SimSun" w:eastAsia="SimSun" w:hAnsi="SimSun" w:cs="SimSun" w:hint="eastAsia"/>
-          <w:color w:val="7030A0"/>
-          <w:kern w:val="0"/>
-          <w:sz w:val="24"/>
-          <w:szCs w:val="24"/>
-        </w:rPr>
-        <w:t>;全封闭氮气充填、自动加料方式，能够成型高性能稀土类等磁石。</w:t>
+        <w:t>2、通过高效率的横、纵、辐射状磁场等磁回路;全封闭氮气充填、自动加料方式，能够成型高性能稀土类等磁石。</w:t>
       </w:r>
     </w:p>
     <w:p>
@@ -8468,9 +8264,58 @@
           <w:sz w:val="24"/>
           <w:szCs w:val="24"/>
         </w:rPr>
-        <w:t>5、采用四柱式框架结构，上、</w:t>
-      </w:r>
-      <w:proofErr w:type="gramStart"/>
+        <w:t>5、采用四柱式框架结构，上、下部均装有日本制液压油缸，精度模架进行成型和分离，实现了小型化，节约资源的目的。</w:t>
+      </w:r>
+    </w:p>
+    <w:p>
+      <w:pPr>
+        <w:widowControl/>
+        <w:jc w:val="left"/>
+        <w:rPr>
+          <w:rFonts w:ascii="SimSun" w:eastAsia="SimSun" w:hAnsi="SimSun" w:cs="SimSun"/>
+          <w:color w:val="7030A0"/>
+          <w:kern w:val="0"/>
+          <w:sz w:val="24"/>
+          <w:szCs w:val="24"/>
+        </w:rPr>
+      </w:pPr>
+      <w:r>
+        <w:rPr>
+          <w:rFonts w:ascii="SimSun" w:eastAsia="SimSun" w:hAnsi="SimSun" w:cs="SimSun"/>
+          <w:color w:val="7030A0"/>
+          <w:kern w:val="0"/>
+          <w:sz w:val="24"/>
+          <w:szCs w:val="24"/>
+        </w:rPr>
+        <w:t>Adopting four-column frame structure, the upper and lower parts are equipped with hydraulic cylinders made in Japan, and the precision mold frame is used for molding and separating, which realizes the purpose of miniaturization and resource saving.</w:t>
+      </w:r>
+    </w:p>
+    <w:p>
+      <w:pPr>
+        <w:widowControl/>
+        <w:spacing w:before="75" w:after="75"/>
+        <w:jc w:val="left"/>
+        <w:rPr>
+          <w:rFonts w:ascii="SimSun" w:eastAsia="SimSun" w:hAnsi="SimSun" w:cs="SimSun"/>
+          <w:kern w:val="0"/>
+          <w:sz w:val="24"/>
+          <w:szCs w:val="24"/>
+        </w:rPr>
+      </w:pPr>
+    </w:p>
+    <w:p>
+      <w:pPr>
+        <w:widowControl/>
+        <w:spacing w:before="75" w:after="75"/>
+        <w:jc w:val="left"/>
+        <w:rPr>
+          <w:rFonts w:ascii="Microsoft YaHei" w:eastAsia="Microsoft YaHei" w:hAnsi="Microsoft YaHei" w:cs="SimSun"/>
+          <w:color w:val="000000"/>
+          <w:kern w:val="0"/>
+          <w:sz w:val="24"/>
+          <w:szCs w:val="24"/>
+        </w:rPr>
+      </w:pPr>
       <w:r>
         <w:rPr>
           <w:rFonts w:ascii="Microsoft YaHei" w:eastAsia="Microsoft YaHei" w:hAnsi="Microsoft YaHei" w:cs="SimSun" w:hint="eastAsia"/>
@@ -8479,101 +8324,8 @@
           <w:sz w:val="24"/>
           <w:szCs w:val="24"/>
         </w:rPr>
-        <w:t>下部均</w:t>
-      </w:r>
-      <w:proofErr w:type="gramEnd"/>
-      <w:r>
-        <w:rPr>
-          <w:rFonts w:ascii="Microsoft YaHei" w:eastAsia="Microsoft YaHei" w:hAnsi="Microsoft YaHei" w:cs="SimSun" w:hint="eastAsia"/>
-          <w:color w:val="000000"/>
-          <w:kern w:val="0"/>
-          <w:sz w:val="24"/>
-          <w:szCs w:val="24"/>
-        </w:rPr>
-        <w:t>装有日本制液压油缸，精度模架进行成型和分离，实现了小型化，节约资源的目的。</w:t>
-      </w:r>
-    </w:p>
-    <w:p>
-      <w:pPr>
-        <w:widowControl/>
-        <w:jc w:val="left"/>
-        <w:rPr>
-          <w:rFonts w:ascii="SimSun" w:eastAsia="SimSun" w:hAnsi="SimSun" w:cs="SimSun"/>
-          <w:color w:val="7030A0"/>
-          <w:kern w:val="0"/>
-          <w:sz w:val="24"/>
-          <w:szCs w:val="24"/>
-        </w:rPr>
-      </w:pPr>
-      <w:r>
-        <w:rPr>
-          <w:rFonts w:ascii="SimSun" w:eastAsia="SimSun" w:hAnsi="SimSun" w:cs="SimSun"/>
-          <w:color w:val="7030A0"/>
-          <w:kern w:val="0"/>
-          <w:sz w:val="24"/>
-          <w:szCs w:val="24"/>
-        </w:rPr>
-        <w:t>Adopting four-column frame structure, the upper and lower parts are equipped with hydraulic cylinders made in Japan, and the precision mold frame is used for molding and separating, which realizes the purpose of miniaturization and resource saving.</w:t>
-      </w:r>
-    </w:p>
-    <w:p>
-      <w:pPr>
-        <w:widowControl/>
-        <w:spacing w:before="75" w:after="75"/>
-        <w:jc w:val="left"/>
-        <w:rPr>
-          <w:rFonts w:ascii="SimSun" w:eastAsia="SimSun" w:hAnsi="SimSun" w:cs="SimSun"/>
-          <w:kern w:val="0"/>
-          <w:sz w:val="24"/>
-          <w:szCs w:val="24"/>
-        </w:rPr>
-      </w:pPr>
-    </w:p>
-    <w:p>
-      <w:pPr>
-        <w:widowControl/>
-        <w:spacing w:before="75" w:after="75"/>
-        <w:jc w:val="left"/>
-        <w:rPr>
-          <w:rFonts w:ascii="Microsoft YaHei" w:eastAsia="Microsoft YaHei" w:hAnsi="Microsoft YaHei" w:cs="SimSun"/>
-          <w:color w:val="000000"/>
-          <w:kern w:val="0"/>
-          <w:sz w:val="24"/>
-          <w:szCs w:val="24"/>
-        </w:rPr>
-      </w:pPr>
-      <w:r>
-        <w:rPr>
-          <w:rFonts w:ascii="Microsoft YaHei" w:eastAsia="Microsoft YaHei" w:hAnsi="Microsoft YaHei" w:cs="SimSun" w:hint="eastAsia"/>
-          <w:color w:val="000000"/>
-          <w:kern w:val="0"/>
-          <w:sz w:val="24"/>
-          <w:szCs w:val="24"/>
-        </w:rPr>
         <w:lastRenderedPageBreak/>
-        <w:t>6、压机的驱动及主要主机框等</w:t>
-      </w:r>
-      <w:proofErr w:type="gramStart"/>
-      <w:r>
-        <w:rPr>
-          <w:rFonts w:ascii="Microsoft YaHei" w:eastAsia="Microsoft YaHei" w:hAnsi="Microsoft YaHei" w:cs="SimSun" w:hint="eastAsia"/>
-          <w:color w:val="000000"/>
-          <w:kern w:val="0"/>
-          <w:sz w:val="24"/>
-          <w:szCs w:val="24"/>
-        </w:rPr>
-        <w:t>安装于压机</w:t>
-      </w:r>
-      <w:proofErr w:type="gramEnd"/>
-      <w:r>
-        <w:rPr>
-          <w:rFonts w:ascii="Microsoft YaHei" w:eastAsia="Microsoft YaHei" w:hAnsi="Microsoft YaHei" w:cs="SimSun" w:hint="eastAsia"/>
-          <w:color w:val="000000"/>
-          <w:kern w:val="0"/>
-          <w:sz w:val="24"/>
-          <w:szCs w:val="24"/>
-        </w:rPr>
-        <w:t>的底盘上，使压机结构紧凑重心低、占地少、运行可靠。</w:t>
+        <w:t>6、压机的驱动及主要主机框等安装于压机的底盘上，使压机结构紧凑重心低、占地少、运行可靠。</w:t>
       </w:r>
     </w:p>
     <w:p>
@@ -8751,7 +8503,6 @@
           </wp:inline>
         </w:drawing>
       </w:r>
-      <w:proofErr w:type="gramStart"/>
       <w:r>
         <w:rPr>
           <w:rFonts w:ascii="SimSun" w:eastAsia="SimSun" w:hAnsi="SimSun" w:cs="SimSun"/>
@@ -8760,18 +8511,7 @@
           <w:sz w:val="23"/>
           <w:szCs w:val="23"/>
         </w:rPr>
-        <w:t>他社压</w:t>
-      </w:r>
-      <w:proofErr w:type="gramEnd"/>
-      <w:r>
-        <w:rPr>
-          <w:rFonts w:ascii="SimSun" w:eastAsia="SimSun" w:hAnsi="SimSun" w:cs="SimSun"/>
-          <w:color w:val="000000"/>
-          <w:kern w:val="0"/>
-          <w:sz w:val="23"/>
-          <w:szCs w:val="23"/>
-        </w:rPr>
-        <w:t>机</w:t>
+        <w:t>他社压机</w:t>
       </w:r>
       <w:r>
         <w:rPr>
@@ -9239,29 +8979,7 @@
           <w:sz w:val="24"/>
           <w:szCs w:val="24"/>
         </w:rPr>
-        <w:t>上冲在模腔内</w:t>
-      </w:r>
-      <w:proofErr w:type="gramStart"/>
-      <w:r>
-        <w:rPr>
-          <w:rFonts w:ascii="Microsoft YaHei" w:eastAsia="Microsoft YaHei" w:hAnsi="Microsoft YaHei" w:cs="SimSun" w:hint="eastAsia"/>
-          <w:color w:val="000000"/>
-          <w:kern w:val="0"/>
-          <w:sz w:val="24"/>
-          <w:szCs w:val="24"/>
-        </w:rPr>
-        <w:t>与模套按</w:t>
-      </w:r>
-      <w:proofErr w:type="gramEnd"/>
-      <w:r>
-        <w:rPr>
-          <w:rFonts w:ascii="Microsoft YaHei" w:eastAsia="Microsoft YaHei" w:hAnsi="Microsoft YaHei" w:cs="SimSun" w:hint="eastAsia"/>
-          <w:color w:val="000000"/>
-          <w:kern w:val="0"/>
-          <w:sz w:val="24"/>
-          <w:szCs w:val="24"/>
-        </w:rPr>
-        <w:t>不同速度同时同向运动，</w:t>
+        <w:t>上冲在模腔内与模套按不同速度同时同向运动，</w:t>
       </w:r>
       <w:r>
         <w:rPr>
@@ -9918,29 +9636,7 @@
           <w:sz w:val="24"/>
           <w:szCs w:val="24"/>
         </w:rPr>
-        <w:t>我司针对客户称粉工序多、人工投入多的情况，针对性的设计了全自动加料系统，实现了在密闭环境下自动完成称量，确保每一</w:t>
-      </w:r>
-      <w:proofErr w:type="gramStart"/>
-      <w:r>
-        <w:rPr>
-          <w:rFonts w:ascii="Microsoft YaHei" w:eastAsia="Microsoft YaHei" w:hAnsi="Microsoft YaHei" w:cs="SimSun"/>
-          <w:color w:val="7030A0"/>
-          <w:kern w:val="0"/>
-          <w:sz w:val="24"/>
-          <w:szCs w:val="24"/>
-        </w:rPr>
-        <w:t>模材料</w:t>
-      </w:r>
-      <w:proofErr w:type="gramEnd"/>
-      <w:r>
-        <w:rPr>
-          <w:rFonts w:ascii="Microsoft YaHei" w:eastAsia="Microsoft YaHei" w:hAnsi="Microsoft YaHei" w:cs="SimSun"/>
-          <w:color w:val="7030A0"/>
-          <w:kern w:val="0"/>
-          <w:sz w:val="24"/>
-          <w:szCs w:val="24"/>
-        </w:rPr>
-        <w:t>的一致性。</w:t>
+        <w:t>我司针对客户称粉工序多、人工投入多的情况，针对性的设计了全自动加料系统，实现了在密闭环境下自动完成称量，确保每一模材料的一致性。</w:t>
       </w:r>
     </w:p>
     <w:p>
@@ -9999,29 +9695,7 @@
           <w:sz w:val="24"/>
           <w:szCs w:val="24"/>
         </w:rPr>
-        <w:t>节约了原材料和人工，为企业带来了更直观的效益。有控制加粉精度的电磁振荡器和准确称量的</w:t>
-      </w:r>
-      <w:proofErr w:type="gramStart"/>
-      <w:r>
-        <w:rPr>
-          <w:rFonts w:ascii="SimSun" w:eastAsia="SimSun" w:hAnsi="SimSun" w:cs="SimSun"/>
-          <w:color w:val="7030A0"/>
-          <w:kern w:val="0"/>
-          <w:sz w:val="24"/>
-          <w:szCs w:val="24"/>
-        </w:rPr>
-        <w:t>电子秤及均匀</w:t>
-      </w:r>
-      <w:proofErr w:type="gramEnd"/>
-      <w:r>
-        <w:rPr>
-          <w:rFonts w:ascii="SimSun" w:eastAsia="SimSun" w:hAnsi="SimSun" w:cs="SimSun"/>
-          <w:color w:val="7030A0"/>
-          <w:kern w:val="0"/>
-          <w:sz w:val="24"/>
-          <w:szCs w:val="24"/>
-        </w:rPr>
-        <w:t>加料的料盒等组成的加料系统，保证加料的克重在规定的范围内，并且能通过程序自动监控、调整重量的平衡和变化。使压机的全自动操作变为可能。</w:t>
+        <w:t>节约了原材料和人工，为企业带来了更直观的效益。有控制加粉精度的电磁振荡器和准确称量的电子秤及均匀加料的料盒等组成的加料系统，保证加料的克重在规定的范围内，并且能通过程序自动监控、调整重量的平衡和变化。使压机的全自动操作变为可能。</w:t>
       </w:r>
     </w:p>
     <w:p>
@@ -10268,51 +9942,7 @@
           <w:sz w:val="24"/>
           <w:szCs w:val="24"/>
         </w:rPr>
-        <w:t>采用机械手将</w:t>
-      </w:r>
-      <w:proofErr w:type="gramStart"/>
-      <w:r>
-        <w:rPr>
-          <w:rFonts w:ascii="Microsoft YaHei" w:eastAsia="Microsoft YaHei" w:hAnsi="Microsoft YaHei" w:cs="SimSun"/>
-          <w:color w:val="7030A0"/>
-          <w:kern w:val="0"/>
-          <w:sz w:val="24"/>
-          <w:szCs w:val="24"/>
-        </w:rPr>
-        <w:t>脱模位</w:t>
-      </w:r>
-      <w:proofErr w:type="gramEnd"/>
-      <w:r>
-        <w:rPr>
-          <w:rFonts w:ascii="Microsoft YaHei" w:eastAsia="Microsoft YaHei" w:hAnsi="Microsoft YaHei" w:cs="SimSun"/>
-          <w:color w:val="7030A0"/>
-          <w:kern w:val="0"/>
-          <w:sz w:val="24"/>
-          <w:szCs w:val="24"/>
-        </w:rPr>
-        <w:t>的压</w:t>
-      </w:r>
-      <w:proofErr w:type="gramStart"/>
-      <w:r>
-        <w:rPr>
-          <w:rFonts w:ascii="Microsoft YaHei" w:eastAsia="Microsoft YaHei" w:hAnsi="Microsoft YaHei" w:cs="SimSun"/>
-          <w:color w:val="7030A0"/>
-          <w:kern w:val="0"/>
-          <w:sz w:val="24"/>
-          <w:szCs w:val="24"/>
-        </w:rPr>
-        <w:t>坯从模腔</w:t>
-      </w:r>
-      <w:proofErr w:type="gramEnd"/>
-      <w:r>
-        <w:rPr>
-          <w:rFonts w:ascii="Microsoft YaHei" w:eastAsia="Microsoft YaHei" w:hAnsi="Microsoft YaHei" w:cs="SimSun"/>
-          <w:color w:val="7030A0"/>
-          <w:kern w:val="0"/>
-          <w:sz w:val="24"/>
-          <w:szCs w:val="24"/>
-        </w:rPr>
-        <w:t>上方自动取出放到输送带上，再由输送带送到人工包装码料位置。既保障了人身安全，又稳定了压坯的质量。</w:t>
+        <w:t>采用机械手将脱模位的压坯从模腔上方自动取出放到输送带上，再由输送带送到人工包装码料位置。既保障了人身安全，又稳定了压坯的质量。</w:t>
       </w:r>
     </w:p>
     <w:p>
@@ -10563,95 +10193,7 @@
           <w:sz w:val="24"/>
           <w:szCs w:val="24"/>
         </w:rPr>
-        <w:t>油泵采用的是日本</w:t>
-      </w:r>
-      <w:proofErr w:type="gramStart"/>
-      <w:r>
-        <w:rPr>
-          <w:rFonts w:ascii="Microsoft YaHei" w:eastAsia="Microsoft YaHei" w:hAnsi="Microsoft YaHei" w:cs="SimSun"/>
-          <w:color w:val="000000"/>
-          <w:kern w:val="0"/>
-          <w:sz w:val="24"/>
-          <w:szCs w:val="24"/>
-        </w:rPr>
-        <w:t>不二越</w:t>
-      </w:r>
-      <w:proofErr w:type="gramEnd"/>
-      <w:r>
-        <w:rPr>
-          <w:rFonts w:ascii="Microsoft YaHei" w:eastAsia="Microsoft YaHei" w:hAnsi="Microsoft YaHei" w:cs="SimSun"/>
-          <w:color w:val="000000"/>
-          <w:kern w:val="0"/>
-          <w:sz w:val="24"/>
-          <w:szCs w:val="24"/>
-        </w:rPr>
-        <w:t>生产的柱塞泵，采用双压双流量控制，即快速大流量时，用小压力，用高压压制时少量供油，降低了能耗，体积小，噪音低。压制中，压力和流量可根据压制过程需要，通过</w:t>
-      </w:r>
-      <w:proofErr w:type="gramStart"/>
-      <w:r>
-        <w:rPr>
-          <w:rFonts w:ascii="Microsoft YaHei" w:eastAsia="Microsoft YaHei" w:hAnsi="Microsoft YaHei" w:cs="SimSun"/>
-          <w:color w:val="000000"/>
-          <w:kern w:val="0"/>
-          <w:sz w:val="24"/>
-          <w:szCs w:val="24"/>
-        </w:rPr>
-        <w:t>比比例</w:t>
-      </w:r>
-      <w:proofErr w:type="gramEnd"/>
-      <w:r>
-        <w:rPr>
-          <w:rFonts w:ascii="Microsoft YaHei" w:eastAsia="Microsoft YaHei" w:hAnsi="Microsoft YaHei" w:cs="SimSun"/>
-          <w:color w:val="000000"/>
-          <w:kern w:val="0"/>
-          <w:sz w:val="24"/>
-          <w:szCs w:val="24"/>
-        </w:rPr>
-        <w:t>压力阀和比例额流量阀，经过PLC程序自动可控可调。保证压制精度。</w:t>
-      </w:r>
-      <w:proofErr w:type="gramStart"/>
-      <w:r>
-        <w:rPr>
-          <w:rFonts w:ascii="Microsoft YaHei" w:eastAsia="Microsoft YaHei" w:hAnsi="Microsoft YaHei" w:cs="SimSun"/>
-          <w:color w:val="000000"/>
-          <w:kern w:val="0"/>
-          <w:sz w:val="24"/>
-          <w:szCs w:val="24"/>
-        </w:rPr>
-        <w:t>阀块和</w:t>
-      </w:r>
-      <w:proofErr w:type="gramEnd"/>
-      <w:r>
-        <w:rPr>
-          <w:rFonts w:ascii="Microsoft YaHei" w:eastAsia="Microsoft YaHei" w:hAnsi="Microsoft YaHei" w:cs="SimSun"/>
-          <w:color w:val="000000"/>
-          <w:kern w:val="0"/>
-          <w:sz w:val="24"/>
-          <w:szCs w:val="24"/>
-        </w:rPr>
-        <w:t>油缸采用日本</w:t>
-      </w:r>
-      <w:proofErr w:type="gramStart"/>
-      <w:r>
-        <w:rPr>
-          <w:rFonts w:ascii="Microsoft YaHei" w:eastAsia="Microsoft YaHei" w:hAnsi="Microsoft YaHei" w:cs="SimSun"/>
-          <w:color w:val="000000"/>
-          <w:kern w:val="0"/>
-          <w:sz w:val="24"/>
-          <w:szCs w:val="24"/>
-        </w:rPr>
-        <w:t>不</w:t>
-      </w:r>
-      <w:proofErr w:type="gramEnd"/>
-      <w:r>
-        <w:rPr>
-          <w:rFonts w:ascii="Microsoft YaHei" w:eastAsia="Microsoft YaHei" w:hAnsi="Microsoft YaHei" w:cs="SimSun"/>
-          <w:color w:val="000000"/>
-          <w:kern w:val="0"/>
-          <w:sz w:val="24"/>
-          <w:szCs w:val="24"/>
-        </w:rPr>
-        <w:t>二越，太阳铁工的产品，精度高，泄漏勺，动作准确，安全可靠。整个油压系统构造比国内传统同吨位压机小，大大缩小了占地空间。</w:t>
+        <w:t>油泵采用的是日本不二越生产的柱塞泵，采用双压双流量控制，即快速大流量时，用小压力，用高压压制时少量供油，降低了能耗，体积小，噪音低。压制中，压力和流量可根据压制过程需要，通过比比例压力阀和比例额流量阀，经过PLC程序自动可控可调。保证压制精度。阀块和油缸采用日本不二越，太阳铁工的产品，精度高，泄漏勺，动作准确，安全可靠。整个油压系统构造比国内传统同吨位压机小，大大缩小了占地空间。</w:t>
       </w:r>
     </w:p>
     <w:p>
@@ -11342,10 +10884,14 @@
           <w:sz w:val="24"/>
           <w:szCs w:val="24"/>
         </w:rPr>
-        <w:t>在磁粉压机制造的同行业中我司的压机，通过程序控制方法采用超前的浮动加料方式，保证了加料的均匀性，使压坯在烧结成 品后，收缩率均等、外形变形小等优点。给后</w:t>
-      </w:r>
-      <w:proofErr w:type="gramStart"/>
-      <w:r>
+        <w:t>在磁粉压机制造的同行业中我司的压机，通过程序控制方法采用超前的浮动加料方式，保证了加料的均匀性，使压坯在烧结成 品后，收缩率均等、外形变形小等优点。给后道加工大幅度减少了加工余量，大大降低了原材料和人力成本， 也减少了飞尘污染。而国内传统压机所使用的模具的单边间隙大都超过100μm，有些甚至达500μm。有些厂家使用我公司的压机生产压 坯，在有些规格的项目上成功的取消了等静压工序，压坯直接码盘进入烧结炉烧结。</w:t>
+      </w:r>
+    </w:p>
+    <w:p>
+      <w:pPr>
+        <w:widowControl/>
+        <w:spacing w:before="75" w:after="75"/>
+        <w:jc w:val="left"/>
         <w:rPr>
           <w:rFonts w:ascii="Microsoft YaHei" w:eastAsia="Microsoft YaHei" w:hAnsi="Microsoft YaHei" w:cs="SimSun"/>
           <w:color w:val="000000"/>
@@ -11353,41 +10899,7 @@
           <w:sz w:val="24"/>
           <w:szCs w:val="24"/>
         </w:rPr>
-        <w:t>道加工</w:t>
-      </w:r>
-      <w:proofErr w:type="gramEnd"/>
-      <w:r>
-        <w:rPr>
-          <w:rFonts w:ascii="Microsoft YaHei" w:eastAsia="Microsoft YaHei" w:hAnsi="Microsoft YaHei" w:cs="SimSun"/>
-          <w:color w:val="000000"/>
-          <w:kern w:val="0"/>
-          <w:sz w:val="24"/>
-          <w:szCs w:val="24"/>
-        </w:rPr>
-        <w:t>大幅度减少了加工余量，大大降低了原材料和人力成本， 也减少了飞尘污染。而国内传统压机所使用的模具的单边间隙大都超过100μm，有些甚至达500μm。有些厂家使用我公司的压机生产压 坯，在有些规格的项目上成功的取消了等静压工序，压</w:t>
-      </w:r>
-      <w:proofErr w:type="gramStart"/>
-      <w:r>
-        <w:rPr>
-          <w:rFonts w:ascii="Microsoft YaHei" w:eastAsia="Microsoft YaHei" w:hAnsi="Microsoft YaHei" w:cs="SimSun"/>
-          <w:color w:val="000000"/>
-          <w:kern w:val="0"/>
-          <w:sz w:val="24"/>
-          <w:szCs w:val="24"/>
-        </w:rPr>
-        <w:t>坯直接码盘进入</w:t>
-      </w:r>
-      <w:proofErr w:type="gramEnd"/>
-      <w:r>
-        <w:rPr>
-          <w:rFonts w:ascii="Microsoft YaHei" w:eastAsia="Microsoft YaHei" w:hAnsi="Microsoft YaHei" w:cs="SimSun"/>
-          <w:color w:val="000000"/>
-          <w:kern w:val="0"/>
-          <w:sz w:val="24"/>
-          <w:szCs w:val="24"/>
-        </w:rPr>
-        <w:t>烧结炉烧结。</w:t>
-      </w:r>
+      </w:pPr>
     </w:p>
     <w:p>
       <w:pPr>
@@ -11395,13 +10907,21 @@
         <w:spacing w:before="75" w:after="75"/>
         <w:jc w:val="left"/>
         <w:rPr>
-          <w:rFonts w:ascii="Microsoft YaHei" w:eastAsia="Microsoft YaHei" w:hAnsi="Microsoft YaHei" w:cs="SimSun"/>
-          <w:color w:val="000000"/>
-          <w:kern w:val="0"/>
-          <w:sz w:val="24"/>
-          <w:szCs w:val="24"/>
-        </w:rPr>
-      </w:pPr>
+          <w:rFonts w:ascii="SimSun" w:eastAsia="SimSun" w:hAnsi="SimSun" w:cs="SimSun"/>
+          <w:kern w:val="0"/>
+          <w:sz w:val="24"/>
+          <w:szCs w:val="24"/>
+        </w:rPr>
+      </w:pPr>
+      <w:r>
+        <w:rPr>
+          <w:rFonts w:ascii="SimSun" w:eastAsia="SimSun" w:hAnsi="SimSun" w:cs="SimSun"/>
+          <w:kern w:val="0"/>
+          <w:sz w:val="24"/>
+          <w:szCs w:val="24"/>
+        </w:rPr>
+        <w:t>In the same industry of magnetic powder press manufacturing our press, through the program control method using the floating charging method ahead of schedule, to ensure the uniformity of charging, so that the press blank in the sintered product, shrinkage rate is equal, shape deformation is small and other advantages.</w:t>
+      </w:r>
     </w:p>
     <w:p>
       <w:pPr>
@@ -11415,15 +10935,6 @@
           <w:szCs w:val="24"/>
         </w:rPr>
       </w:pPr>
-      <w:r>
-        <w:rPr>
-          <w:rFonts w:ascii="SimSun" w:eastAsia="SimSun" w:hAnsi="SimSun" w:cs="SimSun"/>
-          <w:kern w:val="0"/>
-          <w:sz w:val="24"/>
-          <w:szCs w:val="24"/>
-        </w:rPr>
-        <w:t>In the same industry of magnetic powder press manufacturing our press, through the program control method using the floating charging method ahead of schedule, to ensure the uniformity of charging, so that the press blank in the sintered product, shrinkage rate is equal, shape deformation is small and other advantages.</w:t>
-      </w:r>
     </w:p>
     <w:p>
       <w:pPr>
@@ -11450,6 +10961,15 @@
           <w:szCs w:val="24"/>
         </w:rPr>
       </w:pPr>
+      <w:r>
+        <w:rPr>
+          <w:rFonts w:ascii="SimSun" w:eastAsia="SimSun" w:hAnsi="SimSun" w:cs="SimSun"/>
+          <w:kern w:val="0"/>
+          <w:sz w:val="24"/>
+          <w:szCs w:val="24"/>
+        </w:rPr>
+        <w:t>It reduces the amount of machining allowance for subsequent processing, greatly reduces the cost of raw materials and labor, and also reduces the pollution of flying dust.</w:t>
+      </w:r>
     </w:p>
     <w:p>
       <w:pPr>
@@ -11463,15 +10983,6 @@
           <w:szCs w:val="24"/>
         </w:rPr>
       </w:pPr>
-      <w:r>
-        <w:rPr>
-          <w:rFonts w:ascii="SimSun" w:eastAsia="SimSun" w:hAnsi="SimSun" w:cs="SimSun"/>
-          <w:kern w:val="0"/>
-          <w:sz w:val="24"/>
-          <w:szCs w:val="24"/>
-        </w:rPr>
-        <w:t>It reduces the amount of machining allowance for subsequent processing, greatly reduces the cost of raw materials and labor, and also reduces the pollution of flying dust.</w:t>
-      </w:r>
     </w:p>
     <w:p>
       <w:pPr>
@@ -11480,19 +10991,7 @@
         <w:jc w:val="left"/>
         <w:rPr>
           <w:rFonts w:ascii="SimSun" w:eastAsia="SimSun" w:hAnsi="SimSun" w:cs="SimSun"/>
-          <w:kern w:val="0"/>
-          <w:sz w:val="24"/>
-          <w:szCs w:val="24"/>
-        </w:rPr>
-      </w:pPr>
-    </w:p>
-    <w:p>
-      <w:pPr>
-        <w:widowControl/>
-        <w:spacing w:before="75" w:after="75"/>
-        <w:jc w:val="left"/>
-        <w:rPr>
-          <w:rFonts w:ascii="SimSun" w:eastAsia="SimSun" w:hAnsi="SimSun" w:cs="SimSun"/>
+          <w:color w:val="7030A0"/>
           <w:kern w:val="0"/>
           <w:sz w:val="24"/>
           <w:szCs w:val="24"/>
@@ -11687,7 +11186,7 @@
         <w:jc w:val="left"/>
         <w:rPr>
           <w:rFonts w:ascii="Microsoft YaHei" w:eastAsia="Microsoft YaHei" w:hAnsi="Microsoft YaHei" w:cs="SimSun"/>
-          <w:color w:val="000000"/>
+          <w:color w:val="7030A0"/>
           <w:kern w:val="0"/>
           <w:sz w:val="24"/>
           <w:szCs w:val="24"/>
@@ -11696,7 +11195,45 @@
       <w:r>
         <w:rPr>
           <w:rFonts w:ascii="Microsoft YaHei" w:eastAsia="Microsoft YaHei" w:hAnsi="Microsoft YaHei" w:cs="SimSun"/>
-          <w:color w:val="000000"/>
+          <w:color w:val="7030A0"/>
+          <w:kern w:val="0"/>
+          <w:sz w:val="24"/>
+          <w:szCs w:val="24"/>
+        </w:rPr>
+        <w:t>07 Technical Advantage: Magnetic Field Uniformity</w:t>
+      </w:r>
+    </w:p>
+    <w:p>
+      <w:pPr>
+        <w:widowControl/>
+        <w:spacing w:before="75" w:after="75"/>
+        <w:jc w:val="left"/>
+        <w:rPr>
+          <w:rFonts w:ascii="Microsoft YaHei" w:eastAsia="Microsoft YaHei" w:hAnsi="Microsoft YaHei" w:cs="SimSun"/>
+          <w:color w:val="7030A0"/>
+          <w:kern w:val="0"/>
+          <w:sz w:val="24"/>
+          <w:szCs w:val="24"/>
+        </w:rPr>
+      </w:pPr>
+    </w:p>
+    <w:p>
+      <w:pPr>
+        <w:widowControl/>
+        <w:spacing w:before="75" w:after="75"/>
+        <w:jc w:val="left"/>
+        <w:rPr>
+          <w:rFonts w:ascii="Microsoft YaHei" w:eastAsia="Microsoft YaHei" w:hAnsi="Microsoft YaHei" w:cs="SimSun"/>
+          <w:color w:val="7030A0"/>
+          <w:kern w:val="0"/>
+          <w:sz w:val="24"/>
+          <w:szCs w:val="24"/>
+        </w:rPr>
+      </w:pPr>
+      <w:r>
+        <w:rPr>
+          <w:rFonts w:ascii="Microsoft YaHei" w:eastAsia="Microsoft YaHei" w:hAnsi="Microsoft YaHei" w:cs="SimSun"/>
+          <w:color w:val="7030A0"/>
           <w:kern w:val="0"/>
           <w:sz w:val="24"/>
           <w:szCs w:val="24"/>
@@ -11711,7 +11248,7 @@
         <w:jc w:val="left"/>
         <w:rPr>
           <w:rFonts w:ascii="Microsoft YaHei" w:eastAsia="Microsoft YaHei" w:hAnsi="Microsoft YaHei" w:cs="SimSun"/>
-          <w:color w:val="000000"/>
+          <w:color w:val="7030A0"/>
           <w:kern w:val="0"/>
           <w:sz w:val="24"/>
           <w:szCs w:val="24"/>
@@ -11725,19 +11262,201 @@
         <w:jc w:val="left"/>
         <w:rPr>
           <w:rFonts w:ascii="SimSun" w:eastAsia="SimSun" w:hAnsi="SimSun" w:cs="SimSun"/>
-          <w:kern w:val="0"/>
-          <w:sz w:val="24"/>
-          <w:szCs w:val="24"/>
-        </w:rPr>
-      </w:pPr>
-      <w:r>
-        <w:rPr>
-          <w:rFonts w:ascii="SimSun" w:eastAsia="SimSun" w:hAnsi="SimSun" w:cs="SimSun"/>
-          <w:kern w:val="0"/>
-          <w:sz w:val="24"/>
-          <w:szCs w:val="24"/>
-        </w:rPr>
-        <w:t>Improve the uniformity of the oriented magnetic field.</w:t>
+          <w:color w:val="7030A0"/>
+          <w:kern w:val="0"/>
+          <w:sz w:val="24"/>
+          <w:szCs w:val="24"/>
+        </w:rPr>
+      </w:pPr>
+      <w:r>
+        <w:rPr>
+          <w:rFonts w:ascii="SimSun" w:eastAsia="SimSun" w:hAnsi="SimSun" w:cs="SimSun"/>
+          <w:color w:val="7030A0"/>
+          <w:kern w:val="0"/>
+          <w:sz w:val="24"/>
+          <w:szCs w:val="24"/>
+        </w:rPr>
+        <w:t>We i</w:t>
+      </w:r>
+      <w:r>
+        <w:rPr>
+          <w:rFonts w:ascii="SimSun" w:eastAsia="SimSun" w:hAnsi="SimSun" w:cs="SimSun"/>
+          <w:color w:val="7030A0"/>
+          <w:kern w:val="0"/>
+          <w:sz w:val="24"/>
+          <w:szCs w:val="24"/>
+        </w:rPr>
+        <w:t>mprove</w:t>
+      </w:r>
+      <w:r>
+        <w:rPr>
+          <w:rFonts w:ascii="SimSun" w:eastAsia="SimSun" w:hAnsi="SimSun" w:cs="SimSun"/>
+          <w:color w:val="7030A0"/>
+          <w:kern w:val="0"/>
+          <w:sz w:val="24"/>
+          <w:szCs w:val="24"/>
+        </w:rPr>
+        <w:t>d</w:t>
+      </w:r>
+      <w:r>
+        <w:rPr>
+          <w:rFonts w:ascii="SimSun" w:eastAsia="SimSun" w:hAnsi="SimSun" w:cs="SimSun"/>
+          <w:color w:val="7030A0"/>
+          <w:kern w:val="0"/>
+          <w:sz w:val="24"/>
+          <w:szCs w:val="24"/>
+        </w:rPr>
+        <w:t xml:space="preserve"> the uniformity of the </w:t>
+      </w:r>
+      <w:r>
+        <w:rPr>
+          <w:rFonts w:ascii="SimSun" w:eastAsia="SimSun" w:hAnsi="SimSun" w:cs="SimSun"/>
+          <w:color w:val="7030A0"/>
+          <w:kern w:val="0"/>
+          <w:sz w:val="24"/>
+          <w:szCs w:val="24"/>
+        </w:rPr>
+        <w:t xml:space="preserve">external alignment </w:t>
+      </w:r>
+      <w:r>
+        <w:rPr>
+          <w:rFonts w:ascii="SimSun" w:eastAsia="SimSun" w:hAnsi="SimSun" w:cs="SimSun"/>
+          <w:color w:val="7030A0"/>
+          <w:kern w:val="0"/>
+          <w:sz w:val="24"/>
+          <w:szCs w:val="24"/>
+        </w:rPr>
+        <w:t>field.</w:t>
+      </w:r>
+      <w:r>
+        <w:rPr>
+          <w:rFonts w:ascii="SimSun" w:eastAsia="SimSun" w:hAnsi="SimSun" w:cs="SimSun"/>
+          <w:color w:val="7030A0"/>
+          <w:kern w:val="0"/>
+          <w:sz w:val="24"/>
+          <w:szCs w:val="24"/>
+        </w:rPr>
+        <w:t xml:space="preserve"> Our technologies </w:t>
+      </w:r>
+      <w:r>
+        <w:rPr>
+          <w:rFonts w:ascii="SimSun" w:eastAsia="SimSun" w:hAnsi="SimSun" w:cs="SimSun"/>
+          <w:color w:val="7030A0"/>
+          <w:kern w:val="0"/>
+          <w:sz w:val="24"/>
+          <w:szCs w:val="24"/>
+        </w:rPr>
+        <w:t xml:space="preserve">allow us to </w:t>
+      </w:r>
+      <w:r>
+        <w:rPr>
+          <w:rFonts w:ascii="SimSun" w:eastAsia="SimSun" w:hAnsi="SimSun" w:cs="SimSun"/>
+          <w:color w:val="7030A0"/>
+          <w:kern w:val="0"/>
+          <w:sz w:val="24"/>
+          <w:szCs w:val="24"/>
+        </w:rPr>
+        <w:t xml:space="preserve">achieved </w:t>
+      </w:r>
+      <w:r>
+        <w:rPr>
+          <w:rFonts w:ascii="SimSun" w:eastAsia="SimSun" w:hAnsi="SimSun" w:cs="SimSun"/>
+          <w:color w:val="7030A0"/>
+          <w:kern w:val="0"/>
+          <w:sz w:val="24"/>
+          <w:szCs w:val="24"/>
+        </w:rPr>
+        <w:t>field strengths of</w:t>
+      </w:r>
+      <w:r>
+        <w:rPr>
+          <w:rFonts w:ascii="SimSun" w:eastAsia="SimSun" w:hAnsi="SimSun" w:cs="SimSun"/>
+          <w:color w:val="7030A0"/>
+          <w:kern w:val="0"/>
+          <w:sz w:val="24"/>
+          <w:szCs w:val="24"/>
+        </w:rPr>
+        <w:t xml:space="preserve"> 2.3</w:t>
+      </w:r>
+      <w:r>
+        <w:rPr>
+          <w:rFonts w:ascii="SimSun" w:eastAsia="SimSun" w:hAnsi="SimSun" w:cs="SimSun"/>
+          <w:color w:val="7030A0"/>
+          <w:kern w:val="0"/>
+          <w:sz w:val="24"/>
+          <w:szCs w:val="24"/>
+        </w:rPr>
+        <w:t xml:space="preserve"> Tesla.</w:t>
+      </w:r>
+      <w:r>
+        <w:rPr>
+          <w:rFonts w:ascii="SimSun" w:eastAsia="SimSun" w:hAnsi="SimSun" w:cs="SimSun"/>
+          <w:color w:val="7030A0"/>
+          <w:kern w:val="0"/>
+          <w:sz w:val="24"/>
+          <w:szCs w:val="24"/>
+        </w:rPr>
+        <w:t xml:space="preserve"> </w:t>
+      </w:r>
+      <w:r>
+        <w:rPr>
+          <w:rFonts w:ascii="SimSun" w:eastAsia="SimSun" w:hAnsi="SimSun" w:cs="SimSun"/>
+          <w:color w:val="7030A0"/>
+          <w:kern w:val="0"/>
+          <w:sz w:val="24"/>
+          <w:szCs w:val="24"/>
+        </w:rPr>
+        <w:t xml:space="preserve">This allows us to maintain </w:t>
+      </w:r>
+      <w:r>
+        <w:rPr>
+          <w:rFonts w:ascii="SimSun" w:eastAsia="SimSun" w:hAnsi="SimSun" w:cs="SimSun"/>
+          <w:color w:val="7030A0"/>
+          <w:kern w:val="0"/>
+          <w:sz w:val="24"/>
+          <w:szCs w:val="24"/>
+        </w:rPr>
+        <w:t>stable</w:t>
+      </w:r>
+      <w:r>
+        <w:rPr>
+          <w:rFonts w:ascii="SimSun" w:eastAsia="SimSun" w:hAnsi="SimSun" w:cs="SimSun"/>
+          <w:color w:val="7030A0"/>
+          <w:kern w:val="0"/>
+          <w:sz w:val="24"/>
+          <w:szCs w:val="24"/>
+        </w:rPr>
+        <w:t xml:space="preserve"> </w:t>
+      </w:r>
+      <w:r>
+        <w:rPr>
+          <w:rFonts w:ascii="SimSun" w:eastAsia="SimSun" w:hAnsi="SimSun" w:cs="SimSun"/>
+          <w:color w:val="7030A0"/>
+          <w:kern w:val="0"/>
+          <w:sz w:val="24"/>
+          <w:szCs w:val="24"/>
+        </w:rPr>
+        <w:t>magnetic field strength</w:t>
+      </w:r>
+      <w:r>
+        <w:rPr>
+          <w:rFonts w:ascii="SimSun" w:eastAsia="SimSun" w:hAnsi="SimSun" w:cs="SimSun"/>
+          <w:color w:val="7030A0"/>
+          <w:kern w:val="0"/>
+          <w:sz w:val="24"/>
+          <w:szCs w:val="24"/>
+        </w:rPr>
+        <w:t>s</w:t>
+      </w:r>
+      <w:r>
+        <w:rPr>
+          <w:rFonts w:ascii="SimSun" w:eastAsia="SimSun" w:hAnsi="SimSun" w:cs="SimSun"/>
+          <w:color w:val="7030A0"/>
+          <w:kern w:val="0"/>
+          <w:sz w:val="24"/>
+          <w:szCs w:val="24"/>
+        </w:rPr>
+        <w:t xml:space="preserve"> under the continuous working condition.</w:t>
       </w:r>
     </w:p>
     <w:p>
@@ -11746,39 +11465,20 @@
         <w:spacing w:before="75" w:after="75"/>
         <w:jc w:val="left"/>
         <w:rPr>
-          <w:rFonts w:ascii="SimSun" w:eastAsia="SimSun" w:hAnsi="SimSun" w:cs="SimSun" w:hint="eastAsia"/>
-          <w:kern w:val="0"/>
-          <w:sz w:val="24"/>
-          <w:szCs w:val="24"/>
-        </w:rPr>
-      </w:pPr>
-      <w:r>
-        <w:rPr>
-          <w:rFonts w:ascii="SimSun" w:eastAsia="SimSun" w:hAnsi="SimSun" w:cs="SimSun"/>
-          <w:kern w:val="0"/>
-          <w:sz w:val="24"/>
-          <w:szCs w:val="24"/>
-        </w:rPr>
-        <w:t>The magnetic field that our company has achieved so far is more than 2.3T, and we ensure that the magnetic field can be stably maintained at this strength under the continuous working condition.</w:t>
-      </w:r>
-    </w:p>
-    <w:p>
-      <w:pPr>
-        <w:widowControl/>
-        <w:spacing w:before="75" w:after="75"/>
-        <w:jc w:val="left"/>
-        <w:rPr>
-          <w:rFonts w:ascii="Microsoft YaHei" w:eastAsia="Microsoft YaHei" w:hAnsi="Microsoft YaHei" w:cs="SimSun" w:hint="eastAsia"/>
-          <w:color w:val="000000"/>
-          <w:kern w:val="0"/>
-          <w:sz w:val="24"/>
-          <w:szCs w:val="24"/>
-        </w:rPr>
-      </w:pPr>
-    </w:p>
-    <w:p>
-      <w:pPr>
-        <w:widowControl/>
+          <w:rFonts w:ascii="Microsoft YaHei" w:eastAsia="Microsoft YaHei" w:hAnsi="Microsoft YaHei" w:cs="SimSun"/>
+          <w:color w:val="7030A0"/>
+          <w:kern w:val="0"/>
+          <w:sz w:val="24"/>
+          <w:szCs w:val="24"/>
+        </w:rPr>
+      </w:pPr>
+    </w:p>
+    <w:p>
+      <w:pPr>
+        <w:widowControl/>
+        <w:tabs>
+          <w:tab w:val="left" w:pos="567"/>
+        </w:tabs>
         <w:spacing w:before="75" w:after="75"/>
         <w:jc w:val="center"/>
         <w:rPr>
@@ -11797,6 +11497,7 @@
           <w:kern w:val="0"/>
           <w:szCs w:val="21"/>
         </w:rPr>
+        <w:lastRenderedPageBreak/>
         <w:drawing>
           <wp:inline distT="0" distB="0" distL="0" distR="0" wp14:anchorId="53F05D70" wp14:editId="53F05D71">
             <wp:extent cx="1598295" cy="1749425"/>
@@ -11910,39 +11611,118 @@
         <w:widowControl/>
         <w:jc w:val="left"/>
         <w:rPr>
-          <w:rFonts w:ascii="SimSun" w:eastAsia="SimSun" w:hAnsi="SimSun" w:cs="SimSun"/>
-          <w:kern w:val="0"/>
-          <w:sz w:val="24"/>
-          <w:szCs w:val="24"/>
-        </w:rPr>
-      </w:pPr>
-      <w:r>
-        <w:rPr>
-          <w:rFonts w:ascii="SimSun" w:eastAsia="SimSun" w:hAnsi="SimSun" w:cs="SimSun"/>
-          <w:kern w:val="0"/>
-          <w:sz w:val="24"/>
-          <w:szCs w:val="24"/>
-        </w:rPr>
-        <w:t>08</w:t>
-      </w:r>
-      <w:r>
-        <w:rPr>
-          <w:rFonts w:ascii="SimSun" w:eastAsia="SimSun" w:hAnsi="SimSun" w:cs="SimSun"/>
+          <w:rFonts w:ascii="SimSun" w:eastAsia="SimSun" w:hAnsi="SimSun" w:cs="SimSun" w:hint="eastAsia"/>
+          <w:kern w:val="0"/>
+          <w:sz w:val="24"/>
+          <w:szCs w:val="24"/>
+        </w:rPr>
+      </w:pPr>
+      <w:r>
+        <w:rPr>
+          <w:rFonts w:ascii="ＭＳ 明朝" w:eastAsia="ＭＳ 明朝" w:hAnsi="ＭＳ 明朝" w:cs="SimSun" w:hint="eastAsia"/>
+          <w:kern w:val="0"/>
+          <w:sz w:val="24"/>
+          <w:szCs w:val="24"/>
+          <w:lang w:eastAsia="ja-JP"/>
+        </w:rPr>
+        <w:t xml:space="preserve">　　</w:t>
+      </w:r>
+    </w:p>
+    <w:p>
+      <w:pPr>
+        <w:widowControl/>
+        <w:jc w:val="left"/>
+        <w:rPr>
+          <w:rFonts w:ascii="SimSun" w:eastAsia="SimSun" w:hAnsi="SimSun" w:cs="SimSun"/>
+          <w:kern w:val="0"/>
+          <w:sz w:val="24"/>
+          <w:szCs w:val="24"/>
+        </w:rPr>
+      </w:pPr>
+    </w:p>
+    <w:p>
+      <w:pPr>
+        <w:widowControl/>
+        <w:jc w:val="left"/>
+        <w:rPr>
+          <w:rFonts w:ascii="SimSun" w:eastAsia="SimSun" w:hAnsi="SimSun" w:cs="SimSun"/>
+          <w:kern w:val="0"/>
+          <w:sz w:val="24"/>
+          <w:szCs w:val="24"/>
+        </w:rPr>
+      </w:pPr>
+    </w:p>
+    <w:p>
+      <w:pPr>
+        <w:widowControl/>
+        <w:jc w:val="left"/>
+        <w:rPr>
+          <w:rFonts w:ascii="Microsoft YaHei" w:eastAsia="Microsoft YaHei" w:hAnsi="Microsoft YaHei" w:cs="SimSun"/>
           <w:kern w:val="0"/>
           <w:sz w:val="27"/>
           <w:szCs w:val="27"/>
         </w:rPr>
-        <w:t>技术优势：</w:t>
-      </w:r>
-      <w:r>
-        <w:rPr>
-          <w:rFonts w:ascii="Microsoft YaHei" w:eastAsia="Microsoft YaHei" w:hAnsi="Microsoft YaHei" w:cs="SimSun" w:hint="eastAsia"/>
+      </w:pPr>
+      <w:r>
+        <w:rPr>
+          <w:rFonts w:ascii="SimSun" w:eastAsia="SimSun" w:hAnsi="SimSun" w:cs="SimSun"/>
+          <w:kern w:val="0"/>
+          <w:sz w:val="24"/>
+          <w:szCs w:val="24"/>
+        </w:rPr>
+        <w:t>08</w:t>
+      </w:r>
+      <w:r>
+        <w:rPr>
+          <w:rFonts w:ascii="SimSun" w:eastAsia="SimSun" w:hAnsi="SimSun" w:cs="SimSun"/>
           <w:kern w:val="0"/>
           <w:sz w:val="27"/>
           <w:szCs w:val="27"/>
         </w:rPr>
+        <w:t>技术优势：</w:t>
+      </w:r>
+      <w:r>
+        <w:rPr>
+          <w:rFonts w:ascii="Microsoft YaHei" w:eastAsia="Microsoft YaHei" w:hAnsi="Microsoft YaHei" w:cs="SimSun" w:hint="eastAsia"/>
+          <w:kern w:val="0"/>
+          <w:sz w:val="27"/>
+          <w:szCs w:val="27"/>
+        </w:rPr>
         <w:t>线圈</w:t>
       </w:r>
+    </w:p>
+    <w:p>
+      <w:pPr>
+        <w:widowControl/>
+        <w:jc w:val="left"/>
+        <w:rPr>
+          <w:rFonts w:ascii="SimSun" w:eastAsia="SimSun" w:hAnsi="SimSun" w:cs="SimSun"/>
+          <w:kern w:val="0"/>
+          <w:sz w:val="24"/>
+          <w:szCs w:val="24"/>
+        </w:rPr>
+      </w:pPr>
+      <w:r>
+        <w:rPr>
+          <w:rFonts w:ascii="SimSun" w:eastAsia="SimSun" w:hAnsi="SimSun" w:cs="SimSun"/>
+          <w:kern w:val="0"/>
+          <w:sz w:val="24"/>
+          <w:szCs w:val="24"/>
+        </w:rPr>
+        <w:t>Technical Advantage: Coil</w:t>
+      </w:r>
+    </w:p>
+    <w:p>
+      <w:pPr>
+        <w:widowControl/>
+        <w:jc w:val="left"/>
+        <w:rPr>
+          <w:rFonts w:ascii="SimSun" w:eastAsia="SimSun" w:hAnsi="SimSun" w:cs="SimSun" w:hint="eastAsia"/>
+          <w:kern w:val="0"/>
+          <w:sz w:val="24"/>
+          <w:szCs w:val="24"/>
+        </w:rPr>
+      </w:pPr>
     </w:p>
     <w:p>
       <w:pPr>
@@ -11965,7 +11745,6 @@
           <w:sz w:val="24"/>
           <w:szCs w:val="24"/>
         </w:rPr>
-        <w:lastRenderedPageBreak/>
         <w:t>特制的线圈构造和磁场充磁电源，配以规定的冷却系统，能保证线圈 始终在恒定的温度下工作，大大降低了电耗能源的成本，同时所需磁场不会像国内大多数同类压机那样随工作时间的延长而升高温度，从而逐步降低磁场强度，进而影响</w:t>
       </w:r>
       <w:proofErr w:type="gramStart"/>
@@ -11990,6 +11769,42 @@
         </w:rPr>
         <w:t>的磁场性能。</w:t>
       </w:r>
+    </w:p>
+    <w:p>
+      <w:pPr>
+        <w:widowControl/>
+        <w:spacing w:before="75" w:after="75"/>
+        <w:jc w:val="left"/>
+        <w:rPr>
+          <w:rFonts w:ascii="SimSun" w:eastAsia="SimSun" w:hAnsi="SimSun" w:cs="SimSun"/>
+          <w:kern w:val="0"/>
+          <w:sz w:val="24"/>
+          <w:szCs w:val="24"/>
+        </w:rPr>
+      </w:pPr>
+      <w:r>
+        <w:rPr>
+          <w:rFonts w:ascii="SimSun" w:eastAsia="SimSun" w:hAnsi="SimSun" w:cs="SimSun"/>
+          <w:kern w:val="0"/>
+          <w:sz w:val="24"/>
+          <w:szCs w:val="24"/>
+        </w:rPr>
+        <w:t>The special coil structure and magnetic field magnetizing power supply, together with the specified cooling system, can ensure that the coil is always working at a constant temperature, which greatly reduces the cost of electrical energy consumption, and at the same time, the required magnetic field will not be like most of the similar presses in China, as the prolongation of the working time and increase the temperature, which gradually reduces the strength of the magnetic field, which then affects the magnetic performance of the billet.</w:t>
+      </w:r>
+    </w:p>
+    <w:p>
+      <w:pPr>
+        <w:widowControl/>
+        <w:spacing w:before="75" w:after="75"/>
+        <w:jc w:val="left"/>
+        <w:rPr>
+          <w:rFonts w:ascii="Microsoft YaHei" w:eastAsia="Microsoft YaHei" w:hAnsi="Microsoft YaHei" w:cs="SimSun"/>
+          <w:color w:val="000000"/>
+          <w:kern w:val="0"/>
+          <w:sz w:val="24"/>
+          <w:szCs w:val="24"/>
+        </w:rPr>
+      </w:pPr>
     </w:p>
     <w:p>
       <w:pPr>
@@ -12012,6 +11827,7 @@
           <w:kern w:val="0"/>
           <w:szCs w:val="21"/>
         </w:rPr>
+        <w:lastRenderedPageBreak/>
         <w:drawing>
           <wp:inline distT="0" distB="0" distL="0" distR="0" wp14:anchorId="53F05D74" wp14:editId="53F05D75">
             <wp:extent cx="2695575" cy="2170430"/>
@@ -12073,6 +11889,30 @@
           <w:szCs w:val="24"/>
         </w:rPr>
       </w:pPr>
+    </w:p>
+    <w:p>
+      <w:pPr>
+        <w:widowControl/>
+        <w:jc w:val="left"/>
+        <w:rPr>
+          <w:rFonts w:ascii="SimSun" w:eastAsia="SimSun" w:hAnsi="SimSun" w:cs="SimSun"/>
+          <w:kern w:val="0"/>
+          <w:sz w:val="24"/>
+          <w:szCs w:val="24"/>
+        </w:rPr>
+      </w:pPr>
+    </w:p>
+    <w:p>
+      <w:pPr>
+        <w:widowControl/>
+        <w:jc w:val="left"/>
+        <w:rPr>
+          <w:rFonts w:ascii="SimSun" w:eastAsia="SimSun" w:hAnsi="SimSun" w:cs="SimSun"/>
+          <w:kern w:val="0"/>
+          <w:sz w:val="24"/>
+          <w:szCs w:val="24"/>
+        </w:rPr>
+      </w:pPr>
       <w:r>
         <w:rPr>
           <w:rFonts w:ascii="SimSun" w:eastAsia="SimSun" w:hAnsi="SimSun" w:cs="SimSun"/>
@@ -12107,6 +11947,28 @@
         <w:spacing w:before="75" w:after="75"/>
         <w:jc w:val="left"/>
         <w:rPr>
+          <w:rFonts w:ascii="SimSun" w:eastAsia="SimSun" w:hAnsi="SimSun" w:cs="SimSun"/>
+          <w:kern w:val="0"/>
+          <w:sz w:val="24"/>
+          <w:szCs w:val="24"/>
+        </w:rPr>
+      </w:pPr>
+      <w:r>
+        <w:rPr>
+          <w:rFonts w:ascii="SimSun" w:eastAsia="SimSun" w:hAnsi="SimSun" w:cs="SimSun"/>
+          <w:kern w:val="0"/>
+          <w:sz w:val="24"/>
+          <w:szCs w:val="24"/>
+        </w:rPr>
+        <w:t>Technical Advantage: Network Security Monitoring</w:t>
+      </w:r>
+    </w:p>
+    <w:p>
+      <w:pPr>
+        <w:widowControl/>
+        <w:spacing w:before="75" w:after="75"/>
+        <w:jc w:val="left"/>
+        <w:rPr>
           <w:rFonts w:ascii="Microsoft YaHei" w:eastAsia="Microsoft YaHei" w:hAnsi="Microsoft YaHei" w:cs="SimSun"/>
           <w:color w:val="000000"/>
           <w:kern w:val="0"/>
@@ -12114,7 +11976,12 @@
           <w:szCs w:val="24"/>
         </w:rPr>
       </w:pPr>
-      <w:r>
+    </w:p>
+    <w:p>
+      <w:pPr>
+        <w:widowControl/>
+        <w:spacing w:before="75" w:after="75"/>
+        <w:jc w:val="left"/>
         <w:rPr>
           <w:rFonts w:ascii="Microsoft YaHei" w:eastAsia="Microsoft YaHei" w:hAnsi="Microsoft YaHei" w:cs="SimSun"/>
           <w:color w:val="000000"/>
@@ -12122,8 +11989,102 @@
           <w:sz w:val="24"/>
           <w:szCs w:val="24"/>
         </w:rPr>
+      </w:pPr>
+      <w:r>
+        <w:rPr>
+          <w:rFonts w:ascii="Microsoft YaHei" w:eastAsia="Microsoft YaHei" w:hAnsi="Microsoft YaHei" w:cs="SimSun"/>
+          <w:color w:val="000000"/>
+          <w:kern w:val="0"/>
+          <w:sz w:val="24"/>
+          <w:szCs w:val="24"/>
+        </w:rPr>
         <w:t>实行触摸屏管理，操作简单方便。PLC控制方式。 网络监控。我司在现有的压机设备上面安装了网络通讯模块， 方便用户通过互联网能够实时监控设备运转状态。便于用户的生产及设备管理。</w:t>
       </w:r>
+    </w:p>
+    <w:p>
+      <w:pPr>
+        <w:widowControl/>
+        <w:spacing w:before="75" w:after="75"/>
+        <w:jc w:val="left"/>
+        <w:rPr>
+          <w:rFonts w:ascii="SimSun" w:eastAsia="SimSun" w:hAnsi="SimSun" w:cs="SimSun"/>
+          <w:kern w:val="0"/>
+          <w:sz w:val="24"/>
+          <w:szCs w:val="24"/>
+        </w:rPr>
+      </w:pPr>
+      <w:r>
+        <w:rPr>
+          <w:rFonts w:ascii="SimSun" w:eastAsia="SimSun" w:hAnsi="SimSun" w:cs="SimSun"/>
+          <w:kern w:val="0"/>
+          <w:sz w:val="24"/>
+          <w:szCs w:val="24"/>
+        </w:rPr>
+        <w:t>Implementation of touch screen management, simple and convenient operation. PLC control mode.</w:t>
+      </w:r>
+    </w:p>
+    <w:p>
+      <w:pPr>
+        <w:widowControl/>
+        <w:spacing w:before="75" w:after="75"/>
+        <w:jc w:val="left"/>
+        <w:rPr>
+          <w:rFonts w:ascii="SimSun" w:eastAsia="SimSun" w:hAnsi="SimSun" w:cs="SimSun"/>
+          <w:kern w:val="0"/>
+          <w:sz w:val="24"/>
+          <w:szCs w:val="24"/>
+        </w:rPr>
+      </w:pPr>
+    </w:p>
+    <w:p>
+      <w:pPr>
+        <w:widowControl/>
+        <w:spacing w:before="75" w:after="75"/>
+        <w:jc w:val="left"/>
+        <w:rPr>
+          <w:rFonts w:ascii="SimSun" w:eastAsia="SimSun" w:hAnsi="SimSun" w:cs="SimSun"/>
+          <w:kern w:val="0"/>
+          <w:sz w:val="24"/>
+          <w:szCs w:val="24"/>
+        </w:rPr>
+      </w:pPr>
+      <w:r>
+        <w:rPr>
+          <w:rFonts w:ascii="SimSun" w:eastAsia="SimSun" w:hAnsi="SimSun" w:cs="SimSun"/>
+          <w:kern w:val="0"/>
+          <w:sz w:val="24"/>
+          <w:szCs w:val="24"/>
+        </w:rPr>
+        <w:t>Network monitoring. Our company has installed network communication module on the existing press equipment, which is convenient for users to monitor the operation status of the equipment in real time through the Internet. This facilitates the user's production and equipment management.</w:t>
+      </w:r>
+    </w:p>
+    <w:p>
+      <w:pPr>
+        <w:widowControl/>
+        <w:spacing w:before="75" w:after="75"/>
+        <w:jc w:val="left"/>
+        <w:rPr>
+          <w:rFonts w:ascii="Microsoft YaHei" w:eastAsia="Microsoft YaHei" w:hAnsi="Microsoft YaHei" w:cs="SimSun" w:hint="eastAsia"/>
+          <w:color w:val="000000"/>
+          <w:kern w:val="0"/>
+          <w:sz w:val="24"/>
+          <w:szCs w:val="24"/>
+        </w:rPr>
+      </w:pPr>
+    </w:p>
+    <w:p>
+      <w:pPr>
+        <w:widowControl/>
+        <w:spacing w:before="75" w:after="75"/>
+        <w:jc w:val="left"/>
+        <w:rPr>
+          <w:rFonts w:ascii="Microsoft YaHei" w:eastAsia="Microsoft YaHei" w:hAnsi="Microsoft YaHei" w:cs="SimSun" w:hint="eastAsia"/>
+          <w:color w:val="000000"/>
+          <w:kern w:val="0"/>
+          <w:sz w:val="24"/>
+          <w:szCs w:val="24"/>
+        </w:rPr>
+      </w:pPr>
     </w:p>
     <w:p>
       <w:pPr>
@@ -12146,8 +12107,9 @@
           <w:kern w:val="0"/>
           <w:szCs w:val="21"/>
         </w:rPr>
+        <w:lastRenderedPageBreak/>
         <w:drawing>
-          <wp:inline distT="0" distB="0" distL="0" distR="0" wp14:anchorId="53F05D76" wp14:editId="38BF8ECD">
+          <wp:inline distT="0" distB="0" distL="0" distR="0" wp14:anchorId="53F05D76" wp14:editId="3E349A41">
             <wp:extent cx="2449195" cy="1471295"/>
             <wp:effectExtent l="0" t="0" r="8255" b="0"/>
             <wp:docPr id="12" name="图片 12" descr="B-21.png"/>
@@ -12205,7 +12167,7 @@
           <w:szCs w:val="21"/>
         </w:rPr>
         <w:drawing>
-          <wp:inline distT="0" distB="0" distL="0" distR="0" wp14:anchorId="53F05D78" wp14:editId="5244E986">
+          <wp:inline distT="0" distB="0" distL="0" distR="0" wp14:anchorId="53F05D78" wp14:editId="6A14E225">
             <wp:extent cx="2401570" cy="1438910"/>
             <wp:effectExtent l="0" t="0" r="0" b="8890"/>
             <wp:docPr id="11" name="图片 11" descr="B-22.png"/>
@@ -12263,7 +12225,7 @@
           <w:szCs w:val="21"/>
         </w:rPr>
         <w:drawing>
-          <wp:inline distT="0" distB="0" distL="0" distR="0" wp14:anchorId="53F05D7A" wp14:editId="1589606D">
+          <wp:inline distT="0" distB="0" distL="0" distR="0" wp14:anchorId="53F05D7A" wp14:editId="7115BD87">
             <wp:extent cx="2401570" cy="1438910"/>
             <wp:effectExtent l="0" t="0" r="0" b="8890"/>
             <wp:docPr id="10" name="图片 10" descr="B-26.png"/>
@@ -12325,8 +12287,9 @@
         <w:rPr>
           <w:noProof/>
         </w:rPr>
+        <w:lastRenderedPageBreak/>
         <w:drawing>
-          <wp:inline distT="0" distB="0" distL="0" distR="0" wp14:anchorId="53F05D7C" wp14:editId="79FDB804">
+          <wp:inline distT="0" distB="0" distL="0" distR="0" wp14:anchorId="53F05D7C" wp14:editId="24E7F103">
             <wp:extent cx="5274310" cy="4197522"/>
             <wp:effectExtent l="0" t="0" r="2540" b="0"/>
             <wp:docPr id="28" name="图片 28" descr="参数.jpg"/>
@@ -12404,8 +12367,8 @@
         <w:rPr>
           <w:rFonts w:ascii="SimSun" w:eastAsia="SimSun" w:hAnsi="SimSun" w:cs="SimSun"/>
           <w:kern w:val="0"/>
-          <w:sz w:val="24"/>
-          <w:szCs w:val="24"/>
+          <w:sz w:val="27"/>
+          <w:szCs w:val="27"/>
         </w:rPr>
       </w:pPr>
       <w:r>
@@ -12415,6 +12378,7 @@
           <w:sz w:val="30"/>
           <w:szCs w:val="30"/>
         </w:rPr>
+        <w:lastRenderedPageBreak/>
         <w:t>全自动取料码盘装置</w:t>
       </w:r>
       <w:r>
@@ -12430,6 +12394,59 @@
     <w:p>
       <w:pPr>
         <w:widowControl/>
+        <w:jc w:val="left"/>
+        <w:rPr>
+          <w:rFonts w:ascii="SimSun" w:eastAsia="SimSun" w:hAnsi="SimSun" w:cs="SimSun"/>
+          <w:kern w:val="0"/>
+          <w:sz w:val="24"/>
+          <w:szCs w:val="24"/>
+        </w:rPr>
+      </w:pPr>
+    </w:p>
+    <w:p>
+      <w:pPr>
+        <w:widowControl/>
+        <w:jc w:val="left"/>
+        <w:rPr>
+          <w:rFonts w:ascii="SimSun" w:eastAsia="SimSun" w:hAnsi="SimSun" w:cs="SimSun" w:hint="eastAsia"/>
+          <w:kern w:val="0"/>
+          <w:sz w:val="24"/>
+          <w:szCs w:val="24"/>
+        </w:rPr>
+      </w:pPr>
+      <w:r>
+        <w:rPr>
+          <w:rFonts w:ascii="SimSun" w:eastAsia="SimSun" w:hAnsi="SimSun" w:cs="SimSun"/>
+          <w:kern w:val="0"/>
+          <w:sz w:val="24"/>
+          <w:szCs w:val="24"/>
+        </w:rPr>
+        <w:t xml:space="preserve">Features of the fully automatic reclaiming </w:t>
+      </w:r>
+      <w:proofErr w:type="spellStart"/>
+      <w:r>
+        <w:rPr>
+          <w:rFonts w:ascii="SimSun" w:eastAsia="SimSun" w:hAnsi="SimSun" w:cs="SimSun"/>
+          <w:kern w:val="0"/>
+          <w:sz w:val="24"/>
+          <w:szCs w:val="24"/>
+        </w:rPr>
+        <w:t>palletising</w:t>
+      </w:r>
+      <w:proofErr w:type="spellEnd"/>
+      <w:r>
+        <w:rPr>
+          <w:rFonts w:ascii="SimSun" w:eastAsia="SimSun" w:hAnsi="SimSun" w:cs="SimSun"/>
+          <w:kern w:val="0"/>
+          <w:sz w:val="24"/>
+          <w:szCs w:val="24"/>
+        </w:rPr>
+        <w:t xml:space="preserve"> device</w:t>
+      </w:r>
+    </w:p>
+    <w:p>
+      <w:pPr>
+        <w:widowControl/>
         <w:spacing w:before="75" w:after="75"/>
         <w:jc w:val="left"/>
         <w:rPr>
@@ -12469,6 +12486,28 @@
         <w:spacing w:before="75" w:after="75"/>
         <w:jc w:val="left"/>
         <w:rPr>
+          <w:rFonts w:ascii="SimSun" w:eastAsia="SimSun" w:hAnsi="SimSun" w:cs="SimSun" w:hint="eastAsia"/>
+          <w:kern w:val="0"/>
+          <w:sz w:val="24"/>
+          <w:szCs w:val="24"/>
+        </w:rPr>
+      </w:pPr>
+      <w:r>
+        <w:rPr>
+          <w:rFonts w:ascii="SimSun" w:eastAsia="SimSun" w:hAnsi="SimSun" w:cs="SimSun"/>
+          <w:kern w:val="0"/>
+          <w:sz w:val="24"/>
+          <w:szCs w:val="24"/>
+        </w:rPr>
+        <w:t>This equipment is developed, designed and produced by our company completely independently. It has many invention patents and has been verified at the customer's place for 24 hours of continuous work without failure.</w:t>
+      </w:r>
+    </w:p>
+    <w:p>
+      <w:pPr>
+        <w:widowControl/>
+        <w:spacing w:before="75" w:after="75"/>
+        <w:jc w:val="left"/>
+        <w:rPr>
           <w:rFonts w:ascii="Microsoft YaHei" w:eastAsia="Microsoft YaHei" w:hAnsi="Microsoft YaHei" w:cs="SimSun"/>
           <w:color w:val="000000"/>
           <w:kern w:val="0"/>
@@ -12486,6 +12525,20 @@
         </w:rPr>
         <w:t>1、连接多台成型压机，突破了国内稀土永磁材料低氧生产过程中一直无法解决的压型和烧结炉之间无缝对接。</w:t>
       </w:r>
+    </w:p>
+    <w:p>
+      <w:pPr>
+        <w:widowControl/>
+        <w:spacing w:before="75" w:after="75"/>
+        <w:jc w:val="left"/>
+        <w:rPr>
+          <w:rFonts w:ascii="Microsoft YaHei" w:eastAsia="Microsoft YaHei" w:hAnsi="Microsoft YaHei" w:cs="SimSun" w:hint="eastAsia"/>
+          <w:color w:val="000000"/>
+          <w:kern w:val="0"/>
+          <w:sz w:val="24"/>
+          <w:szCs w:val="24"/>
+        </w:rPr>
+      </w:pPr>
     </w:p>
     <w:p>
       <w:pPr>
@@ -12656,6 +12709,15 @@
     </w:p>
     <w:p/>
     <w:p/>
+    <w:p/>
+    <w:p/>
+    <w:p>
+      <w:pPr>
+        <w:rPr>
+          <w:rFonts w:hint="eastAsia"/>
+        </w:rPr>
+      </w:pPr>
+    </w:p>
     <w:p>
       <w:pPr>
         <w:widowControl/>
@@ -12718,9 +12780,9 @@
           <w:sz w:val="30"/>
           <w:szCs w:val="30"/>
         </w:rPr>
-        <w:t>为配合D50=1.1um的超细粉，将类似于RIP的装置放入密闭的氧含量低于0.0001%的环境下，将磁粉与润滑剂混合装入铁模 ，通过</w:t>
-      </w:r>
-      <w:proofErr w:type="gramStart"/>
+        <w:t>为配合D50=1.1um的超细粉，将类似于RIP的装置放入密闭的氧含量低于0.0001%的环境下，将磁粉与润滑剂混合装入铁模 ，通过振实机构得到3.2-3.6g/cm的充填密度，用5T脉冲磁场取向，经烧结后制备的样品密度d=7.52g/cm，与传统工艺比，</w:t>
+      </w:r>
+      <w:proofErr w:type="spellStart"/>
       <w:r>
         <w:rPr>
           <w:rFonts w:ascii="SimSun" w:eastAsia="SimSun" w:hAnsi="SimSun" w:cs="SimSun" w:hint="eastAsia"/>
@@ -12728,9 +12790,9 @@
           <w:sz w:val="30"/>
           <w:szCs w:val="30"/>
         </w:rPr>
-        <w:t>振实机构</w:t>
-      </w:r>
-      <w:proofErr w:type="gramEnd"/>
+        <w:t>Hcj</w:t>
+      </w:r>
+      <w:proofErr w:type="spellEnd"/>
       <w:r>
         <w:rPr>
           <w:rFonts w:ascii="SimSun" w:eastAsia="SimSun" w:hAnsi="SimSun" w:cs="SimSun" w:hint="eastAsia"/>
@@ -12738,7 +12800,7 @@
           <w:sz w:val="30"/>
           <w:szCs w:val="30"/>
         </w:rPr>
-        <w:t>得到3.2-3.6g/cm的充填密度，用5T脉冲磁场取向，经烧结后制备的样品密度d=7.52g/cm，与传统工艺比，</w:t>
+        <w:t xml:space="preserve">提高显著。 例如：Br=1.4T </w:t>
       </w:r>
       <w:proofErr w:type="spellStart"/>
       <w:r>
@@ -12758,7 +12820,7 @@
           <w:sz w:val="30"/>
           <w:szCs w:val="30"/>
         </w:rPr>
-        <w:t xml:space="preserve">提高显著。 例如：Br=1.4T </w:t>
+        <w:t>=19.98KOe，</w:t>
       </w:r>
       <w:proofErr w:type="spellStart"/>
       <w:r>
@@ -12768,7 +12830,7 @@
           <w:sz w:val="30"/>
           <w:szCs w:val="30"/>
         </w:rPr>
-        <w:t>Hcj</w:t>
+        <w:t>Bhmax</w:t>
       </w:r>
       <w:proofErr w:type="spellEnd"/>
       <w:r>
@@ -12778,26 +12840,6 @@
           <w:sz w:val="30"/>
           <w:szCs w:val="30"/>
         </w:rPr>
-        <w:t>=19.98KOe，</w:t>
-      </w:r>
-      <w:proofErr w:type="spellStart"/>
-      <w:r>
-        <w:rPr>
-          <w:rFonts w:ascii="SimSun" w:eastAsia="SimSun" w:hAnsi="SimSun" w:cs="SimSun" w:hint="eastAsia"/>
-          <w:kern w:val="0"/>
-          <w:sz w:val="30"/>
-          <w:szCs w:val="30"/>
-        </w:rPr>
-        <w:t>Bhmax</w:t>
-      </w:r>
-      <w:proofErr w:type="spellEnd"/>
-      <w:r>
-        <w:rPr>
-          <w:rFonts w:ascii="SimSun" w:eastAsia="SimSun" w:hAnsi="SimSun" w:cs="SimSun" w:hint="eastAsia"/>
-          <w:kern w:val="0"/>
-          <w:sz w:val="30"/>
-          <w:szCs w:val="30"/>
-        </w:rPr>
         <w:t>=48MGOe</w:t>
       </w:r>
     </w:p>
@@ -12866,7 +12908,6 @@
           <w:szCs w:val="24"/>
         </w:rPr>
       </w:pPr>
-      <w:proofErr w:type="gramStart"/>
       <w:r>
         <w:rPr>
           <w:rFonts w:ascii="Microsoft YaHei" w:eastAsia="Microsoft YaHei" w:hAnsi="Microsoft YaHei" w:cs="SimSun" w:hint="eastAsia"/>
@@ -12874,9 +12915,21 @@
           <w:sz w:val="24"/>
           <w:szCs w:val="24"/>
         </w:rPr>
-        <w:t>近终成型</w:t>
-      </w:r>
-      <w:proofErr w:type="gramEnd"/>
+        <w:t>近终成型实现</w:t>
+      </w:r>
+    </w:p>
+    <w:p>
+      <w:pPr>
+        <w:widowControl/>
+        <w:spacing w:before="75" w:line="252" w:lineRule="atLeast"/>
+        <w:jc w:val="left"/>
+        <w:rPr>
+          <w:rFonts w:ascii="SimSun" w:eastAsia="SimSun" w:hAnsi="SimSun" w:cs="SimSun"/>
+          <w:kern w:val="0"/>
+          <w:sz w:val="24"/>
+          <w:szCs w:val="24"/>
+        </w:rPr>
+      </w:pPr>
       <w:r>
         <w:rPr>
           <w:rFonts w:ascii="Microsoft YaHei" w:eastAsia="Microsoft YaHei" w:hAnsi="Microsoft YaHei" w:cs="SimSun" w:hint="eastAsia"/>
@@ -12884,7 +12937,30 @@
           <w:sz w:val="24"/>
           <w:szCs w:val="24"/>
         </w:rPr>
-        <w:t>实现</w:t>
+        <w:lastRenderedPageBreak/>
+        <w:t>无镝化高剩磁、高矫顽力实现</w:t>
+      </w:r>
+    </w:p>
+    <w:p>
+      <w:pPr>
+        <w:widowControl/>
+        <w:spacing w:before="75" w:after="75"/>
+        <w:jc w:val="left"/>
+        <w:rPr>
+          <w:rFonts w:ascii="SimSun" w:eastAsia="SimSun" w:hAnsi="SimSun" w:cs="SimSun"/>
+          <w:kern w:val="0"/>
+          <w:sz w:val="24"/>
+          <w:szCs w:val="24"/>
+        </w:rPr>
+      </w:pPr>
+      <w:r>
+        <w:rPr>
+          <w:rFonts w:ascii="SimSun" w:eastAsia="SimSun" w:hAnsi="SimSun" w:cs="SimSun"/>
+          <w:kern w:val="0"/>
+          <w:sz w:val="24"/>
+          <w:szCs w:val="24"/>
+        </w:rPr>
+        <w:t>开发现状和前景</w:t>
       </w:r>
     </w:p>
     <w:p>
@@ -12906,92 +12982,7 @@
           <w:sz w:val="24"/>
           <w:szCs w:val="24"/>
         </w:rPr>
-        <w:t>无</w:t>
-      </w:r>
-      <w:proofErr w:type="gramStart"/>
-      <w:r>
-        <w:rPr>
-          <w:rFonts w:ascii="Microsoft YaHei" w:eastAsia="Microsoft YaHei" w:hAnsi="Microsoft YaHei" w:cs="SimSun" w:hint="eastAsia"/>
-          <w:kern w:val="0"/>
-          <w:sz w:val="24"/>
-          <w:szCs w:val="24"/>
-        </w:rPr>
-        <w:t>镝</w:t>
-      </w:r>
-      <w:proofErr w:type="gramEnd"/>
-      <w:r>
-        <w:rPr>
-          <w:rFonts w:ascii="Microsoft YaHei" w:eastAsia="Microsoft YaHei" w:hAnsi="Microsoft YaHei" w:cs="SimSun" w:hint="eastAsia"/>
-          <w:kern w:val="0"/>
-          <w:sz w:val="24"/>
-          <w:szCs w:val="24"/>
-        </w:rPr>
-        <w:t>化高剩磁、高矫顽力实现</w:t>
-      </w:r>
-    </w:p>
-    <w:p>
-      <w:pPr>
-        <w:widowControl/>
-        <w:spacing w:before="75" w:after="75"/>
-        <w:jc w:val="left"/>
-        <w:rPr>
-          <w:rFonts w:ascii="SimSun" w:eastAsia="SimSun" w:hAnsi="SimSun" w:cs="SimSun"/>
-          <w:kern w:val="0"/>
-          <w:sz w:val="24"/>
-          <w:szCs w:val="24"/>
-        </w:rPr>
-      </w:pPr>
-      <w:r>
-        <w:rPr>
-          <w:rFonts w:ascii="SimSun" w:eastAsia="SimSun" w:hAnsi="SimSun" w:cs="SimSun"/>
-          <w:kern w:val="0"/>
-          <w:sz w:val="24"/>
-          <w:szCs w:val="24"/>
-        </w:rPr>
-        <w:lastRenderedPageBreak/>
-        <w:t>开发现状和前景</w:t>
-      </w:r>
-    </w:p>
-    <w:p>
-      <w:pPr>
-        <w:widowControl/>
-        <w:spacing w:before="75" w:line="252" w:lineRule="atLeast"/>
-        <w:jc w:val="left"/>
-        <w:rPr>
-          <w:rFonts w:ascii="SimSun" w:eastAsia="SimSun" w:hAnsi="SimSun" w:cs="SimSun"/>
-          <w:kern w:val="0"/>
-          <w:sz w:val="24"/>
-          <w:szCs w:val="24"/>
-        </w:rPr>
-      </w:pPr>
-      <w:r>
-        <w:rPr>
-          <w:rFonts w:ascii="Microsoft YaHei" w:eastAsia="Microsoft YaHei" w:hAnsi="Microsoft YaHei" w:cs="SimSun" w:hint="eastAsia"/>
-          <w:kern w:val="0"/>
-          <w:sz w:val="24"/>
-          <w:szCs w:val="24"/>
-        </w:rPr>
-        <w:t>颠覆传统工艺，实现无</w:t>
-      </w:r>
-      <w:proofErr w:type="gramStart"/>
-      <w:r>
-        <w:rPr>
-          <w:rFonts w:ascii="Microsoft YaHei" w:eastAsia="Microsoft YaHei" w:hAnsi="Microsoft YaHei" w:cs="SimSun" w:hint="eastAsia"/>
-          <w:kern w:val="0"/>
-          <w:sz w:val="24"/>
-          <w:szCs w:val="24"/>
-        </w:rPr>
-        <w:t>镝</w:t>
-      </w:r>
-      <w:proofErr w:type="gramEnd"/>
-      <w:r>
-        <w:rPr>
-          <w:rFonts w:ascii="Microsoft YaHei" w:eastAsia="Microsoft YaHei" w:hAnsi="Microsoft YaHei" w:cs="SimSun" w:hint="eastAsia"/>
-          <w:kern w:val="0"/>
-          <w:sz w:val="24"/>
-          <w:szCs w:val="24"/>
-        </w:rPr>
-        <w:t>（Dy）工艺，大幅提高磁性能降低成本。</w:t>
+        <w:t>颠覆传统工艺，实现无镝（Dy）工艺，大幅提高磁性能降低成本。</w:t>
       </w:r>
     </w:p>
     <w:p>
@@ -13062,7 +13053,7 @@
           <w:szCs w:val="24"/>
         </w:rPr>
         <w:drawing>
-          <wp:inline distT="0" distB="0" distL="0" distR="0" wp14:anchorId="53F05D80" wp14:editId="5DED7711">
+          <wp:inline distT="0" distB="0" distL="0" distR="0" wp14:anchorId="53F05D80" wp14:editId="1D1E0D10">
             <wp:extent cx="3999230" cy="3204210"/>
             <wp:effectExtent l="0" t="0" r="1270" b="0"/>
             <wp:docPr id="33" name="图片 33" descr="https://bdn.135editor.com/files/users/637/6371022/202009/0Y8BYPsax_uTw3.jpg"/>

</xml_diff>